<commit_message>
Added initial first few paragraphs of paper
Wrote the first few paragraphs of the paper.
</commit_message>
<xml_diff>
--- a/6372_Project1_Paper.docx
+++ b/6372_Project1_Paper.docx
@@ -35,61 +35,7 @@
           <w:sz w:val="22"/>
           <w:szCs w:val="22"/>
         </w:rPr>
-        <w:t xml:space="preserve">Zackary Gill, </w:t>
-      </w:r>
-      <w:proofErr w:type="spellStart"/>
-      <w:r>
-        <w:rPr>
-          <w:i/>
-          <w:sz w:val="22"/>
-          <w:szCs w:val="22"/>
-        </w:rPr>
-        <w:t>Tej</w:t>
-      </w:r>
-      <w:proofErr w:type="spellEnd"/>
-      <w:r>
-        <w:rPr>
-          <w:i/>
-          <w:sz w:val="22"/>
-          <w:szCs w:val="22"/>
-        </w:rPr>
-        <w:t xml:space="preserve"> </w:t>
-      </w:r>
-      <w:proofErr w:type="spellStart"/>
-      <w:r>
-        <w:rPr>
-          <w:i/>
-          <w:sz w:val="22"/>
-          <w:szCs w:val="22"/>
-        </w:rPr>
-        <w:t>Tenmattam</w:t>
-      </w:r>
-      <w:proofErr w:type="spellEnd"/>
-      <w:r>
-        <w:rPr>
-          <w:i/>
-          <w:sz w:val="22"/>
-          <w:szCs w:val="22"/>
-        </w:rPr>
-        <w:t xml:space="preserve">, </w:t>
-      </w:r>
-      <w:proofErr w:type="spellStart"/>
-      <w:r>
-        <w:rPr>
-          <w:i/>
-          <w:sz w:val="22"/>
-          <w:szCs w:val="22"/>
-        </w:rPr>
-        <w:t>Limin</w:t>
-      </w:r>
-      <w:proofErr w:type="spellEnd"/>
-      <w:r>
-        <w:rPr>
-          <w:i/>
-          <w:sz w:val="22"/>
-          <w:szCs w:val="22"/>
-        </w:rPr>
-        <w:t xml:space="preserve"> Zheng</w:t>
+        <w:t>Zackary Gill, Tej Tenmattam, Limin Zheng</w:t>
       </w:r>
     </w:p>
     <w:p>
@@ -125,6 +71,79 @@
           <w:szCs w:val="22"/>
         </w:rPr>
       </w:pPr>
+      <w:r>
+        <w:rPr>
+          <w:sz w:val="22"/>
+          <w:szCs w:val="22"/>
+        </w:rPr>
+        <w:t>With the large number of houses available on the market it is difficult to</w:t>
+      </w:r>
+      <w:r>
+        <w:rPr>
+          <w:sz w:val="22"/>
+          <w:szCs w:val="22"/>
+        </w:rPr>
+        <w:t xml:space="preserve"> have a professional go through a home and come up with a reasonable price for a home. Our goal is create a few models that will allow houses to be quickly and accurately priced</w:t>
+      </w:r>
+      <w:r>
+        <w:rPr>
+          <w:sz w:val="22"/>
+          <w:szCs w:val="22"/>
+        </w:rPr>
+        <w:t>.</w:t>
+      </w:r>
+      <w:r>
+        <w:rPr>
+          <w:sz w:val="22"/>
+          <w:szCs w:val="22"/>
+        </w:rPr>
+        <w:t xml:space="preserve"> </w:t>
+      </w:r>
+      <w:r>
+        <w:rPr>
+          <w:sz w:val="22"/>
+          <w:szCs w:val="22"/>
+        </w:rPr>
+        <w:t>To accomplish this goal</w:t>
+      </w:r>
+      <w:r>
+        <w:rPr>
+          <w:sz w:val="22"/>
+          <w:szCs w:val="22"/>
+        </w:rPr>
+        <w:t>, we have worked on some detailed EDA and many different modeling techniques to identify an algorithm that performs better with a</w:t>
+      </w:r>
+      <w:r>
+        <w:rPr>
+          <w:sz w:val="22"/>
+          <w:szCs w:val="22"/>
+        </w:rPr>
+        <w:t xml:space="preserve"> train/test sets</w:t>
+      </w:r>
+      <w:r>
+        <w:rPr>
+          <w:sz w:val="22"/>
+          <w:szCs w:val="22"/>
+        </w:rPr>
+        <w:t xml:space="preserve"> RMSE-score.</w:t>
+      </w:r>
+      <w:r>
+        <w:rPr>
+          <w:sz w:val="22"/>
+          <w:szCs w:val="22"/>
+        </w:rPr>
+        <w:t xml:space="preserve"> Two of our models will be complex with the third being easy to explain in order to allow people to quickly see what the most important things are that relate to the SalePrice of their home. </w:t>
+      </w:r>
+    </w:p>
+    <w:p>
+      <w:pPr>
+        <w:pStyle w:val="NoSpacing"/>
+        <w:jc w:val="both"/>
+        <w:rPr>
+          <w:sz w:val="22"/>
+          <w:szCs w:val="22"/>
+        </w:rPr>
+      </w:pPr>
     </w:p>
     <w:p>
       <w:pPr>
@@ -158,6 +177,156 @@
           <w:szCs w:val="22"/>
         </w:rPr>
       </w:pPr>
+      <w:r>
+        <w:rPr>
+          <w:sz w:val="22"/>
+          <w:szCs w:val="22"/>
+        </w:rPr>
+        <w:t>This dataset is from the A</w:t>
+      </w:r>
+      <w:r>
+        <w:rPr>
+          <w:sz w:val="22"/>
+          <w:szCs w:val="22"/>
+        </w:rPr>
+        <w:t>mes</w:t>
+      </w:r>
+      <w:r>
+        <w:rPr>
+          <w:sz w:val="22"/>
+          <w:szCs w:val="22"/>
+        </w:rPr>
+        <w:t xml:space="preserve"> area of Idaho and contains 1460 observations with </w:t>
+      </w:r>
+      <w:r>
+        <w:rPr>
+          <w:sz w:val="22"/>
+          <w:szCs w:val="22"/>
+        </w:rPr>
+        <w:t>79</w:t>
+      </w:r>
+      <w:r>
+        <w:rPr>
+          <w:sz w:val="22"/>
+          <w:szCs w:val="22"/>
+        </w:rPr>
+        <w:t xml:space="preserve"> explanatory variables and one response variable</w:t>
+      </w:r>
+      <w:r>
+        <w:rPr>
+          <w:sz w:val="22"/>
+          <w:szCs w:val="22"/>
+        </w:rPr>
+        <w:t xml:space="preserve"> called</w:t>
+      </w:r>
+      <w:r>
+        <w:rPr>
+          <w:sz w:val="22"/>
+          <w:szCs w:val="22"/>
+        </w:rPr>
+        <w:t xml:space="preserve"> “SalePrice”. Each one of these </w:t>
+      </w:r>
+      <w:r>
+        <w:rPr>
+          <w:sz w:val="22"/>
+          <w:szCs w:val="22"/>
+        </w:rPr>
+        <w:t>explanatory variables descr</w:t>
+      </w:r>
+      <w:r>
+        <w:rPr>
+          <w:sz w:val="22"/>
+          <w:szCs w:val="22"/>
+        </w:rPr>
+        <w:t>ibes nearly</w:t>
+      </w:r>
+      <w:r>
+        <w:rPr>
+          <w:sz w:val="22"/>
+          <w:szCs w:val="22"/>
+        </w:rPr>
+        <w:t xml:space="preserve"> every aspect of </w:t>
+      </w:r>
+      <w:r>
+        <w:rPr>
+          <w:sz w:val="22"/>
+          <w:szCs w:val="22"/>
+        </w:rPr>
+        <w:t xml:space="preserve">the </w:t>
+      </w:r>
+      <w:r>
+        <w:rPr>
+          <w:sz w:val="22"/>
+          <w:szCs w:val="22"/>
+        </w:rPr>
+        <w:t>residential homes in</w:t>
+      </w:r>
+      <w:r>
+        <w:rPr>
+          <w:sz w:val="22"/>
+          <w:szCs w:val="22"/>
+        </w:rPr>
+        <w:t xml:space="preserve"> that area</w:t>
+      </w:r>
+      <w:r>
+        <w:rPr>
+          <w:sz w:val="22"/>
+          <w:szCs w:val="22"/>
+        </w:rPr>
+        <w:t>.</w:t>
+      </w:r>
+      <w:r>
+        <w:rPr>
+          <w:sz w:val="22"/>
+          <w:szCs w:val="22"/>
+        </w:rPr>
+        <w:t xml:space="preserve"> For more information about the dataset go to Kaggle’s website</w:t>
+      </w:r>
+      <w:r>
+        <w:rPr>
+          <w:sz w:val="22"/>
+          <w:szCs w:val="22"/>
+        </w:rPr>
+        <w:t xml:space="preserve"> </w:t>
+      </w:r>
+      <w:r>
+        <w:rPr>
+          <w:sz w:val="22"/>
+          <w:szCs w:val="22"/>
+        </w:rPr>
+        <w:t>(</w:t>
+      </w:r>
+      <w:r>
+        <w:rPr>
+          <w:sz w:val="22"/>
+          <w:szCs w:val="22"/>
+        </w:rPr>
+        <w:t>https://www.kaggle.com/c/house-prices-advanced-regression-techniques</w:t>
+      </w:r>
+      <w:r>
+        <w:rPr>
+          <w:sz w:val="22"/>
+          <w:szCs w:val="22"/>
+        </w:rPr>
+        <w:t>)</w:t>
+      </w:r>
+      <w:r>
+        <w:rPr>
+          <w:sz w:val="22"/>
+          <w:szCs w:val="22"/>
+        </w:rPr>
+        <w:t>.</w:t>
+      </w:r>
+    </w:p>
+    <w:p>
+      <w:pPr>
+        <w:pStyle w:val="NoSpacing"/>
+        <w:jc w:val="both"/>
+        <w:rPr>
+          <w:sz w:val="22"/>
+          <w:szCs w:val="22"/>
+        </w:rPr>
+      </w:pPr>
     </w:p>
     <w:p>
       <w:pPr>
@@ -196,8 +365,62 @@
           <w:sz w:val="22"/>
           <w:szCs w:val="22"/>
         </w:rPr>
+        <w:t xml:space="preserve">The initial examination of the data resulted in finding approximately 19 columns have missing data. We examined each of these and fixed those with logical values (EX: with Fence being NA, it is assumed that there is no fence). Next we removed columns that had factors </w:t>
+      </w:r>
+      <w:r>
+        <w:rPr>
+          <w:sz w:val="22"/>
+          <w:szCs w:val="22"/>
+        </w:rPr>
+        <w:t>that had problems with their levels (EX: Utilities had two levels, 1459 of the rows were of one level and the final row was of the other level). Removal of columns that had too much missing data and the consolidation of redundant columns were next. We examined the correlation plots and removed a few highly correlated ones that were describing simil</w:t>
+      </w:r>
+      <w:r>
+        <w:rPr>
+          <w:sz w:val="22"/>
+          <w:szCs w:val="22"/>
+        </w:rPr>
+        <w:t>ar attributes. At this point the data was clean so we moved on to the model building analysis.</w:t>
+      </w:r>
+    </w:p>
+    <w:p>
+      <w:pPr>
+        <w:pStyle w:val="NoSpacing"/>
+        <w:jc w:val="both"/>
+        <w:rPr>
+          <w:i/>
+          <w:sz w:val="22"/>
+          <w:szCs w:val="22"/>
+        </w:rPr>
+      </w:pPr>
+      <w:r>
+        <w:rPr>
+          <w:i/>
+          <w:color w:val="FF0000"/>
+          <w:sz w:val="22"/>
+          <w:szCs w:val="22"/>
+        </w:rPr>
         <w:t>Transformations, Pairs plots, correlation plots, removal of columns</w:t>
       </w:r>
+      <w:r>
+        <w:rPr>
+          <w:i/>
+          <w:color w:val="FF0000"/>
+          <w:sz w:val="22"/>
+          <w:szCs w:val="22"/>
+        </w:rPr>
+        <w:t>, adding baths</w:t>
+      </w:r>
+      <w:r>
+        <w:rPr>
+          <w:i/>
+          <w:color w:val="FF0000"/>
+          <w:sz w:val="22"/>
+          <w:szCs w:val="22"/>
+        </w:rPr>
+        <w:t>, put in charts here.</w:t>
+      </w:r>
+      <w:bookmarkStart w:id="0" w:name="_GoBack"/>
+      <w:bookmarkEnd w:id="0"/>
     </w:p>
     <w:p>
       <w:pPr>
@@ -346,6 +569,40 @@
           <w:sz w:val="22"/>
           <w:szCs w:val="22"/>
         </w:rPr>
+        <w:t>For our analysis we built three different models</w:t>
+      </w:r>
+      <w:r>
+        <w:rPr>
+          <w:sz w:val="22"/>
+          <w:szCs w:val="22"/>
+        </w:rPr>
+        <w:t xml:space="preserve">. Two of them were built with automatic selection algorithms: stepwise and lasso. The other model is custom and was designed to be easily interpretable. </w:t>
+      </w:r>
+    </w:p>
+    <w:p>
+      <w:pPr>
+        <w:pStyle w:val="NoSpacing"/>
+        <w:jc w:val="both"/>
+        <w:rPr>
+          <w:sz w:val="22"/>
+          <w:szCs w:val="22"/>
+        </w:rPr>
+      </w:pPr>
+    </w:p>
+    <w:p>
+      <w:pPr>
+        <w:pStyle w:val="NoSpacing"/>
+        <w:jc w:val="both"/>
+        <w:rPr>
+          <w:sz w:val="22"/>
+          <w:szCs w:val="22"/>
+        </w:rPr>
+      </w:pPr>
+      <w:r>
+        <w:rPr>
+          <w:sz w:val="22"/>
+          <w:szCs w:val="22"/>
+        </w:rPr>
         <w:t>Stepwise</w:t>
       </w:r>
     </w:p>
@@ -363,6 +620,43 @@
           <w:sz w:val="22"/>
           <w:szCs w:val="22"/>
         </w:rPr>
+        <w:t xml:space="preserve">During our analysis only  the model </w:t>
+      </w:r>
+    </w:p>
+    <w:p>
+      <w:pPr>
+        <w:pStyle w:val="NoSpacing"/>
+        <w:jc w:val="both"/>
+        <w:rPr>
+          <w:sz w:val="22"/>
+          <w:szCs w:val="22"/>
+        </w:rPr>
+      </w:pPr>
+    </w:p>
+    <w:p>
+      <w:pPr>
+        <w:pStyle w:val="NoSpacing"/>
+        <w:jc w:val="both"/>
+        <w:rPr>
+          <w:sz w:val="22"/>
+          <w:szCs w:val="22"/>
+        </w:rPr>
+      </w:pPr>
+    </w:p>
+    <w:p>
+      <w:pPr>
+        <w:pStyle w:val="NoSpacing"/>
+        <w:jc w:val="both"/>
+        <w:rPr>
+          <w:sz w:val="22"/>
+          <w:szCs w:val="22"/>
+        </w:rPr>
+      </w:pPr>
+      <w:r>
+        <w:rPr>
+          <w:sz w:val="22"/>
+          <w:szCs w:val="22"/>
+        </w:rPr>
         <w:t>Lasso</w:t>
       </w:r>
     </w:p>
@@ -371,16 +665,35 @@
         <w:pStyle w:val="NoSpacing"/>
         <w:jc w:val="both"/>
         <w:rPr>
-          <w:sz w:val="22"/>
-          <w:szCs w:val="22"/>
-        </w:rPr>
-      </w:pPr>
-      <w:r>
-        <w:rPr>
+          <w:b/>
+          <w:sz w:val="22"/>
+          <w:szCs w:val="22"/>
+        </w:rPr>
+      </w:pPr>
+      <w:r>
+        <w:rPr>
+          <w:b/>
           <w:sz w:val="22"/>
           <w:szCs w:val="22"/>
         </w:rPr>
         <w:t>Custom</w:t>
+      </w:r>
+    </w:p>
+    <w:p>
+      <w:pPr>
+        <w:pStyle w:val="NoSpacing"/>
+        <w:jc w:val="both"/>
+        <w:rPr>
+          <w:sz w:val="22"/>
+          <w:szCs w:val="22"/>
+        </w:rPr>
+      </w:pPr>
+      <w:r>
+        <w:rPr>
+          <w:sz w:val="22"/>
+          <w:szCs w:val="22"/>
+        </w:rPr>
+        <w:t xml:space="preserve">The custom model was to be one that is  we took the variables that were the most significantly correlated with L_SalePrice and also a few sensible ones. The model consists of </w:t>
       </w:r>
     </w:p>
     <w:p>
@@ -499,6 +812,7 @@
           <w:sz w:val="22"/>
           <w:szCs w:val="22"/>
         </w:rPr>
+        <w:lastRenderedPageBreak/>
         <w:t>RMSE or whatever</w:t>
       </w:r>
     </w:p>
@@ -620,8 +934,6 @@
         </w:rPr>
         <w:t>Conclusions, insights, concerns, what to do better next time?</w:t>
       </w:r>
-      <w:bookmarkStart w:id="0" w:name="_GoBack"/>
-      <w:bookmarkEnd w:id="0"/>
     </w:p>
     <w:p>
       <w:pPr>
@@ -1898,6 +2210,17 @@
     <w:qFormat/>
     <w:rsid w:val="009C11E7"/>
   </w:style>
+  <w:style w:type="character" w:styleId="Hyperlink">
+    <w:name w:val="Hyperlink"/>
+    <w:basedOn w:val="DefaultParagraphFont"/>
+    <w:uiPriority w:val="99"/>
+    <w:unhideWhenUsed/>
+    <w:rsid w:val="005E53B0"/>
+    <w:rPr>
+      <w:color w:val="0563C1" w:themeColor="hyperlink"/>
+      <w:u w:val="single"/>
+    </w:rPr>
+  </w:style>
 </w:styles>
 </file>
 
@@ -2130,6 +2453,17 @@
     <w:uiPriority w:val="1"/>
     <w:qFormat/>
     <w:rsid w:val="009C11E7"/>
+  </w:style>
+  <w:style w:type="character" w:styleId="Hyperlink">
+    <w:name w:val="Hyperlink"/>
+    <w:basedOn w:val="DefaultParagraphFont"/>
+    <w:uiPriority w:val="99"/>
+    <w:unhideWhenUsed/>
+    <w:rsid w:val="005E53B0"/>
+    <w:rPr>
+      <w:color w:val="0563C1" w:themeColor="hyperlink"/>
+      <w:u w:val="single"/>
+    </w:rPr>
   </w:style>
 </w:styles>
 </file>
@@ -2389,7 +2723,7 @@
   <a:extraClrSchemeLst/>
   <a:extLst>
     <a:ext uri="{05A4C25C-085E-4340-85A3-A5531E510DB2}">
-      <thm15:themeFamily xmlns="" xmlns:thm15="http://schemas.microsoft.com/office/thememl/2012/main" name="Office Theme" id="{62F939B6-93AF-4DB8-9C6B-D6C7DFDC589F}" vid="{4A3C46E8-61CC-4603-A589-7422A47A8E4A}"/>
+      <thm15:themeFamily xmlns:thm15="http://schemas.microsoft.com/office/thememl/2012/main" xmlns="" name="Office Theme" id="{62F939B6-93AF-4DB8-9C6B-D6C7DFDC589F}" vid="{4A3C46E8-61CC-4603-A589-7422A47A8E4A}"/>
     </a:ext>
   </a:extLst>
 </a:theme>

</xml_diff>

<commit_message>
Initial wording for Custom Model added to paper
</commit_message>
<xml_diff>
--- a/6372_Project1_Paper.docx
+++ b/6372_Project1_Paper.docx
@@ -35,7 +35,61 @@
           <w:sz w:val="22"/>
           <w:szCs w:val="22"/>
         </w:rPr>
-        <w:t>Zackary Gill, Tej Tenmattam, Limin Zheng</w:t>
+        <w:t xml:space="preserve">Zackary Gill, </w:t>
+      </w:r>
+      <w:proofErr w:type="spellStart"/>
+      <w:r>
+        <w:rPr>
+          <w:i/>
+          <w:sz w:val="22"/>
+          <w:szCs w:val="22"/>
+        </w:rPr>
+        <w:t>Tej</w:t>
+      </w:r>
+      <w:proofErr w:type="spellEnd"/>
+      <w:r>
+        <w:rPr>
+          <w:i/>
+          <w:sz w:val="22"/>
+          <w:szCs w:val="22"/>
+        </w:rPr>
+        <w:t xml:space="preserve"> </w:t>
+      </w:r>
+      <w:proofErr w:type="spellStart"/>
+      <w:r>
+        <w:rPr>
+          <w:i/>
+          <w:sz w:val="22"/>
+          <w:szCs w:val="22"/>
+        </w:rPr>
+        <w:t>Tenmattam</w:t>
+      </w:r>
+      <w:proofErr w:type="spellEnd"/>
+      <w:r>
+        <w:rPr>
+          <w:i/>
+          <w:sz w:val="22"/>
+          <w:szCs w:val="22"/>
+        </w:rPr>
+        <w:t xml:space="preserve">, </w:t>
+      </w:r>
+      <w:proofErr w:type="spellStart"/>
+      <w:r>
+        <w:rPr>
+          <w:i/>
+          <w:sz w:val="22"/>
+          <w:szCs w:val="22"/>
+        </w:rPr>
+        <w:t>Limin</w:t>
+      </w:r>
+      <w:proofErr w:type="spellEnd"/>
+      <w:r>
+        <w:rPr>
+          <w:i/>
+          <w:sz w:val="22"/>
+          <w:szCs w:val="22"/>
+        </w:rPr>
+        <w:t xml:space="preserve"> Zheng</w:t>
       </w:r>
     </w:p>
     <w:p>
@@ -97,14 +151,7 @@
           <w:sz w:val="22"/>
           <w:szCs w:val="22"/>
         </w:rPr>
-        <w:t xml:space="preserve"> </w:t>
-      </w:r>
-      <w:r>
-        <w:rPr>
-          <w:sz w:val="22"/>
-          <w:szCs w:val="22"/>
-        </w:rPr>
-        <w:t>To accomplish this goal</w:t>
+        <w:t xml:space="preserve"> To accomplish this goal</w:t>
       </w:r>
       <w:r>
         <w:rPr>
@@ -132,7 +179,23 @@
           <w:sz w:val="22"/>
           <w:szCs w:val="22"/>
         </w:rPr>
-        <w:t xml:space="preserve"> Two of our models will be complex with the third being easy to explain in order to allow people to quickly see what the most important things are that relate to the SalePrice of their home. </w:t>
+        <w:t xml:space="preserve"> Two of our models will be complex with the third being easy to explain in order to allow people to quickly see what the most important things are that relate to the </w:t>
+      </w:r>
+      <w:proofErr w:type="spellStart"/>
+      <w:r>
+        <w:rPr>
+          <w:sz w:val="22"/>
+          <w:szCs w:val="22"/>
+        </w:rPr>
+        <w:t>SalePrice</w:t>
+      </w:r>
+      <w:proofErr w:type="spellEnd"/>
+      <w:r>
+        <w:rPr>
+          <w:sz w:val="22"/>
+          <w:szCs w:val="22"/>
+        </w:rPr>
+        <w:t xml:space="preserve"> of their home. </w:t>
       </w:r>
     </w:p>
     <w:p>
@@ -224,7 +287,23 @@
           <w:sz w:val="22"/>
           <w:szCs w:val="22"/>
         </w:rPr>
-        <w:t xml:space="preserve"> “SalePrice”. Each one of these </w:t>
+        <w:t xml:space="preserve"> “</w:t>
+      </w:r>
+      <w:proofErr w:type="spellStart"/>
+      <w:r>
+        <w:rPr>
+          <w:sz w:val="22"/>
+          <w:szCs w:val="22"/>
+        </w:rPr>
+        <w:t>SalePrice</w:t>
+      </w:r>
+      <w:proofErr w:type="spellEnd"/>
+      <w:r>
+        <w:rPr>
+          <w:sz w:val="22"/>
+          <w:szCs w:val="22"/>
+        </w:rPr>
+        <w:t xml:space="preserve">”. Each one of these </w:t>
       </w:r>
       <w:r>
         <w:rPr>
@@ -280,15 +359,39 @@
           <w:sz w:val="22"/>
           <w:szCs w:val="22"/>
         </w:rPr>
-        <w:t xml:space="preserve"> For more information about the dataset go to Kaggle’s website</w:t>
-      </w:r>
-      <w:r>
-        <w:rPr>
-          <w:sz w:val="22"/>
-          <w:szCs w:val="22"/>
-        </w:rPr>
         <w:t xml:space="preserve"> </w:t>
       </w:r>
+      <w:proofErr w:type="gramStart"/>
+      <w:r>
+        <w:rPr>
+          <w:sz w:val="22"/>
+          <w:szCs w:val="22"/>
+        </w:rPr>
+        <w:t xml:space="preserve">For more information about the dataset go to </w:t>
+      </w:r>
+      <w:proofErr w:type="spellStart"/>
+      <w:r>
+        <w:rPr>
+          <w:sz w:val="22"/>
+          <w:szCs w:val="22"/>
+        </w:rPr>
+        <w:t>Kaggle’s</w:t>
+      </w:r>
+      <w:proofErr w:type="spellEnd"/>
+      <w:r>
+        <w:rPr>
+          <w:sz w:val="22"/>
+          <w:szCs w:val="22"/>
+        </w:rPr>
+        <w:t xml:space="preserve"> website</w:t>
+      </w:r>
+      <w:r>
+        <w:rPr>
+          <w:sz w:val="22"/>
+          <w:szCs w:val="22"/>
+        </w:rPr>
+        <w:t xml:space="preserve"> </w:t>
+      </w:r>
       <w:r>
         <w:rPr>
           <w:sz w:val="22"/>
@@ -308,15 +411,9 @@
           <w:sz w:val="22"/>
           <w:szCs w:val="22"/>
         </w:rPr>
-        <w:t>)</w:t>
-      </w:r>
-      <w:r>
-        <w:rPr>
-          <w:sz w:val="22"/>
-          <w:szCs w:val="22"/>
-        </w:rPr>
-        <w:t>.</w:t>
-      </w:r>
+        <w:t>).</w:t>
+      </w:r>
+      <w:proofErr w:type="gramEnd"/>
     </w:p>
     <w:p>
       <w:pPr>
@@ -419,8 +516,6 @@
         </w:rPr>
         <w:t>, put in charts here.</w:t>
       </w:r>
-      <w:bookmarkStart w:id="0" w:name="_GoBack"/>
-      <w:bookmarkEnd w:id="0"/>
     </w:p>
     <w:p>
       <w:pPr>
@@ -594,12 +689,14 @@
         <w:pStyle w:val="NoSpacing"/>
         <w:jc w:val="both"/>
         <w:rPr>
-          <w:sz w:val="22"/>
-          <w:szCs w:val="22"/>
-        </w:rPr>
-      </w:pPr>
-      <w:r>
-        <w:rPr>
+          <w:b/>
+          <w:sz w:val="22"/>
+          <w:szCs w:val="22"/>
+        </w:rPr>
+      </w:pPr>
+      <w:r>
+        <w:rPr>
+          <w:b/>
           <w:sz w:val="22"/>
           <w:szCs w:val="22"/>
         </w:rPr>
@@ -620,80 +717,1511 @@
           <w:sz w:val="22"/>
           <w:szCs w:val="22"/>
         </w:rPr>
-        <w:t xml:space="preserve">During our analysis only  the model </w:t>
-      </w:r>
-    </w:p>
-    <w:p>
-      <w:pPr>
-        <w:pStyle w:val="NoSpacing"/>
-        <w:jc w:val="both"/>
-        <w:rPr>
-          <w:sz w:val="22"/>
-          <w:szCs w:val="22"/>
-        </w:rPr>
-      </w:pPr>
-    </w:p>
-    <w:p>
-      <w:pPr>
-        <w:pStyle w:val="NoSpacing"/>
-        <w:jc w:val="both"/>
-        <w:rPr>
-          <w:sz w:val="22"/>
-          <w:szCs w:val="22"/>
-        </w:rPr>
-      </w:pPr>
-    </w:p>
-    <w:p>
-      <w:pPr>
-        <w:pStyle w:val="NoSpacing"/>
-        <w:jc w:val="both"/>
-        <w:rPr>
-          <w:sz w:val="22"/>
-          <w:szCs w:val="22"/>
-        </w:rPr>
-      </w:pPr>
-      <w:r>
-        <w:rPr>
+        <w:t>Do initial plotting</w:t>
+      </w:r>
+    </w:p>
+    <w:p>
+      <w:pPr>
+        <w:pStyle w:val="NoSpacing"/>
+        <w:jc w:val="both"/>
+        <w:rPr>
+          <w:sz w:val="22"/>
+          <w:szCs w:val="22"/>
+        </w:rPr>
+      </w:pPr>
+      <w:r>
+        <w:rPr>
+          <w:sz w:val="22"/>
+          <w:szCs w:val="22"/>
+        </w:rPr>
+        <w:t>Check plots</w:t>
+      </w:r>
+    </w:p>
+    <w:p>
+      <w:pPr>
+        <w:pStyle w:val="NoSpacing"/>
+        <w:jc w:val="both"/>
+        <w:rPr>
+          <w:sz w:val="22"/>
+          <w:szCs w:val="22"/>
+        </w:rPr>
+      </w:pPr>
+      <w:r>
+        <w:rPr>
+          <w:sz w:val="22"/>
+          <w:szCs w:val="22"/>
+        </w:rPr>
+        <w:t xml:space="preserve">Outliers are not recording </w:t>
+      </w:r>
+      <w:proofErr w:type="gramStart"/>
+      <w:r>
+        <w:rPr>
+          <w:sz w:val="22"/>
+          <w:szCs w:val="22"/>
+        </w:rPr>
+        <w:t>error,</w:t>
+      </w:r>
+      <w:proofErr w:type="gramEnd"/>
+      <w:r>
+        <w:rPr>
+          <w:sz w:val="22"/>
+          <w:szCs w:val="22"/>
+        </w:rPr>
+        <w:t xml:space="preserve"> we do not wish to restrict value, so we run with/without</w:t>
+      </w:r>
+    </w:p>
+    <w:p>
+      <w:pPr>
+        <w:pStyle w:val="NoSpacing"/>
+        <w:jc w:val="both"/>
+        <w:rPr>
+          <w:sz w:val="22"/>
+          <w:szCs w:val="22"/>
+        </w:rPr>
+      </w:pPr>
+      <w:r>
+        <w:rPr>
+          <w:sz w:val="22"/>
+          <w:szCs w:val="22"/>
+        </w:rPr>
+        <w:t>(</w:t>
+      </w:r>
+      <w:proofErr w:type="gramStart"/>
+      <w:r>
+        <w:rPr>
+          <w:sz w:val="22"/>
+          <w:szCs w:val="22"/>
+        </w:rPr>
+        <w:t>due</w:t>
+      </w:r>
+      <w:proofErr w:type="gramEnd"/>
+      <w:r>
+        <w:rPr>
+          <w:sz w:val="22"/>
+          <w:szCs w:val="22"/>
+        </w:rPr>
+        <w:t xml:space="preserve"> to low number of leverage points, high number of observations in the dataset, we leave the points in the dataset)</w:t>
+      </w:r>
+    </w:p>
+    <w:p>
+      <w:pPr>
+        <w:pStyle w:val="NoSpacing"/>
+        <w:jc w:val="both"/>
+        <w:rPr>
+          <w:sz w:val="22"/>
+          <w:szCs w:val="22"/>
+        </w:rPr>
+      </w:pPr>
+      <w:r>
+        <w:rPr>
+          <w:sz w:val="22"/>
+          <w:szCs w:val="22"/>
+        </w:rPr>
+        <w:t>VIF’s</w:t>
+      </w:r>
+    </w:p>
+    <w:p>
+      <w:pPr>
+        <w:pStyle w:val="NoSpacing"/>
+        <w:jc w:val="both"/>
+        <w:rPr>
+          <w:sz w:val="22"/>
+          <w:szCs w:val="22"/>
+        </w:rPr>
+      </w:pPr>
+    </w:p>
+    <w:p>
+      <w:pPr>
+        <w:pStyle w:val="NoSpacing"/>
+        <w:jc w:val="both"/>
+        <w:rPr>
+          <w:sz w:val="22"/>
+          <w:szCs w:val="22"/>
+        </w:rPr>
+      </w:pPr>
+      <w:r>
+        <w:rPr>
+          <w:sz w:val="22"/>
+          <w:szCs w:val="22"/>
+        </w:rPr>
+        <w:t xml:space="preserve">For the creation of the stepwise model we removed a few categorical parameters that did not have enough of certain levels to do testing upon them. Also we included the interaction terms: </w:t>
+      </w:r>
+      <w:r>
+        <w:rPr>
+          <w:sz w:val="22"/>
+          <w:szCs w:val="22"/>
+        </w:rPr>
+        <w:t>Neighborhood*</w:t>
+      </w:r>
+      <w:proofErr w:type="spellStart"/>
+      <w:r>
+        <w:rPr>
+          <w:sz w:val="22"/>
+          <w:szCs w:val="22"/>
+        </w:rPr>
+        <w:t>LotArea</w:t>
+      </w:r>
+      <w:proofErr w:type="spellEnd"/>
+      <w:r>
+        <w:rPr>
+          <w:sz w:val="22"/>
+          <w:szCs w:val="22"/>
+        </w:rPr>
+        <w:t xml:space="preserve">, </w:t>
+      </w:r>
+      <w:r>
+        <w:rPr>
+          <w:sz w:val="22"/>
+          <w:szCs w:val="22"/>
+        </w:rPr>
+        <w:t>Neighborhood*</w:t>
+      </w:r>
+      <w:proofErr w:type="spellStart"/>
+      <w:r>
+        <w:rPr>
+          <w:sz w:val="22"/>
+          <w:szCs w:val="22"/>
+        </w:rPr>
+        <w:t>GarageCars</w:t>
+      </w:r>
+      <w:proofErr w:type="spellEnd"/>
+      <w:r>
+        <w:rPr>
+          <w:sz w:val="22"/>
+          <w:szCs w:val="22"/>
+        </w:rPr>
+        <w:t xml:space="preserve">, </w:t>
+      </w:r>
+      <w:proofErr w:type="spellStart"/>
+      <w:r>
+        <w:rPr>
+          <w:sz w:val="22"/>
+          <w:szCs w:val="22"/>
+        </w:rPr>
+        <w:t>TotalSqFeet</w:t>
+      </w:r>
+      <w:proofErr w:type="spellEnd"/>
+      <w:r>
+        <w:rPr>
+          <w:sz w:val="22"/>
+          <w:szCs w:val="22"/>
+        </w:rPr>
+        <w:t>*</w:t>
+      </w:r>
+      <w:proofErr w:type="spellStart"/>
+      <w:r>
+        <w:rPr>
+          <w:sz w:val="22"/>
+          <w:szCs w:val="22"/>
+        </w:rPr>
+        <w:t>FullBath</w:t>
+      </w:r>
+      <w:proofErr w:type="spellEnd"/>
+      <w:r>
+        <w:rPr>
+          <w:sz w:val="22"/>
+          <w:szCs w:val="22"/>
+        </w:rPr>
+        <w:t xml:space="preserve">, </w:t>
+      </w:r>
+      <w:proofErr w:type="spellStart"/>
+      <w:r>
+        <w:rPr>
+          <w:sz w:val="22"/>
+          <w:szCs w:val="22"/>
+        </w:rPr>
+        <w:t>TotalSqFeet</w:t>
+      </w:r>
+      <w:proofErr w:type="spellEnd"/>
+      <w:r>
+        <w:rPr>
+          <w:sz w:val="22"/>
+          <w:szCs w:val="22"/>
+        </w:rPr>
+        <w:t xml:space="preserve"> </w:t>
+      </w:r>
+      <w:r>
+        <w:rPr>
+          <w:sz w:val="22"/>
+          <w:szCs w:val="22"/>
+        </w:rPr>
+        <w:t>*</w:t>
+      </w:r>
+      <w:proofErr w:type="spellStart"/>
+      <w:r>
+        <w:rPr>
+          <w:sz w:val="22"/>
+          <w:szCs w:val="22"/>
+        </w:rPr>
+        <w:t>GarageCars</w:t>
+      </w:r>
+      <w:proofErr w:type="spellEnd"/>
+      <w:r>
+        <w:rPr>
+          <w:sz w:val="22"/>
+          <w:szCs w:val="22"/>
+        </w:rPr>
+        <w:t xml:space="preserve">, </w:t>
+      </w:r>
+      <w:proofErr w:type="spellStart"/>
+      <w:r>
+        <w:rPr>
+          <w:sz w:val="22"/>
+          <w:szCs w:val="22"/>
+        </w:rPr>
+        <w:t>TotalSqFeet</w:t>
+      </w:r>
+      <w:proofErr w:type="spellEnd"/>
+      <w:r>
+        <w:rPr>
+          <w:sz w:val="22"/>
+          <w:szCs w:val="22"/>
+        </w:rPr>
+        <w:t xml:space="preserve"> </w:t>
+      </w:r>
+      <w:r>
+        <w:rPr>
+          <w:sz w:val="22"/>
+          <w:szCs w:val="22"/>
+        </w:rPr>
+        <w:t>*</w:t>
+      </w:r>
+      <w:proofErr w:type="spellStart"/>
+      <w:r>
+        <w:rPr>
+          <w:sz w:val="22"/>
+          <w:szCs w:val="22"/>
+        </w:rPr>
+        <w:t>BedroomAbvGr</w:t>
+      </w:r>
+      <w:proofErr w:type="spellEnd"/>
+      <w:r>
+        <w:rPr>
+          <w:sz w:val="22"/>
+          <w:szCs w:val="22"/>
+        </w:rPr>
+        <w:t xml:space="preserve">, and </w:t>
+      </w:r>
+      <w:r>
+        <w:rPr>
+          <w:sz w:val="22"/>
+          <w:szCs w:val="22"/>
+        </w:rPr>
+        <w:t>Neighborhood*</w:t>
+      </w:r>
+      <w:proofErr w:type="spellStart"/>
+      <w:r>
+        <w:rPr>
+          <w:sz w:val="22"/>
+          <w:szCs w:val="22"/>
+        </w:rPr>
+        <w:t>OverallCond</w:t>
+      </w:r>
+      <w:proofErr w:type="spellEnd"/>
+      <w:r>
+        <w:rPr>
+          <w:sz w:val="22"/>
+          <w:szCs w:val="22"/>
+        </w:rPr>
+        <w:t>. In the end, the</w:t>
+      </w:r>
+      <w:r>
+        <w:rPr>
+          <w:sz w:val="22"/>
+          <w:szCs w:val="22"/>
+        </w:rPr>
+        <w:t xml:space="preserve"> stepwise model selected 35 of the variables</w:t>
+      </w:r>
+      <w:r>
+        <w:rPr>
+          <w:sz w:val="22"/>
+          <w:szCs w:val="22"/>
+        </w:rPr>
+        <w:t xml:space="preserve"> and 1 interaction</w:t>
+      </w:r>
+      <w:r>
+        <w:rPr>
+          <w:sz w:val="22"/>
+          <w:szCs w:val="22"/>
+        </w:rPr>
+        <w:t xml:space="preserve">. Those variables are: </w:t>
+      </w:r>
+      <w:proofErr w:type="spellStart"/>
+      <w:r>
+        <w:rPr>
+          <w:sz w:val="22"/>
+          <w:szCs w:val="22"/>
+        </w:rPr>
+        <w:t>MSZoning</w:t>
+      </w:r>
+      <w:proofErr w:type="spellEnd"/>
+      <w:r>
+        <w:rPr>
+          <w:sz w:val="22"/>
+          <w:szCs w:val="22"/>
+        </w:rPr>
+        <w:t xml:space="preserve">, </w:t>
+      </w:r>
+      <w:proofErr w:type="spellStart"/>
+      <w:r>
+        <w:rPr>
+          <w:sz w:val="22"/>
+          <w:szCs w:val="22"/>
+        </w:rPr>
+        <w:t>LotArea</w:t>
+      </w:r>
+      <w:proofErr w:type="spellEnd"/>
+      <w:r>
+        <w:rPr>
+          <w:sz w:val="22"/>
+          <w:szCs w:val="22"/>
+        </w:rPr>
+        <w:t xml:space="preserve">, </w:t>
+      </w:r>
+      <w:r>
+        <w:rPr>
+          <w:sz w:val="22"/>
+          <w:szCs w:val="22"/>
+        </w:rPr>
+        <w:t>Street</w:t>
+      </w:r>
+      <w:r>
+        <w:rPr>
+          <w:sz w:val="22"/>
+          <w:szCs w:val="22"/>
+        </w:rPr>
+        <w:t xml:space="preserve">, </w:t>
+      </w:r>
+      <w:proofErr w:type="spellStart"/>
+      <w:r>
+        <w:rPr>
+          <w:sz w:val="22"/>
+          <w:szCs w:val="22"/>
+        </w:rPr>
+        <w:t>LandContour</w:t>
+      </w:r>
+      <w:proofErr w:type="spellEnd"/>
+      <w:r>
+        <w:rPr>
+          <w:sz w:val="22"/>
+          <w:szCs w:val="22"/>
+        </w:rPr>
+        <w:t xml:space="preserve">, </w:t>
+      </w:r>
+      <w:proofErr w:type="spellStart"/>
+      <w:r>
+        <w:rPr>
+          <w:sz w:val="22"/>
+          <w:szCs w:val="22"/>
+        </w:rPr>
+        <w:t>L</w:t>
+      </w:r>
+      <w:r>
+        <w:rPr>
+          <w:sz w:val="22"/>
+          <w:szCs w:val="22"/>
+        </w:rPr>
+        <w:t>andSlope</w:t>
+      </w:r>
+      <w:proofErr w:type="spellEnd"/>
+      <w:r>
+        <w:rPr>
+          <w:sz w:val="22"/>
+          <w:szCs w:val="22"/>
+        </w:rPr>
+        <w:t xml:space="preserve">, </w:t>
+      </w:r>
+      <w:r>
+        <w:rPr>
+          <w:sz w:val="22"/>
+          <w:szCs w:val="22"/>
+        </w:rPr>
+        <w:t>Neighborhood</w:t>
+      </w:r>
+      <w:r>
+        <w:rPr>
+          <w:sz w:val="22"/>
+          <w:szCs w:val="22"/>
+        </w:rPr>
+        <w:t xml:space="preserve">, </w:t>
+      </w:r>
+      <w:r>
+        <w:rPr>
+          <w:sz w:val="22"/>
+          <w:szCs w:val="22"/>
+        </w:rPr>
+        <w:t>Condition1</w:t>
+      </w:r>
+      <w:r>
+        <w:rPr>
+          <w:sz w:val="22"/>
+          <w:szCs w:val="22"/>
+        </w:rPr>
+        <w:t xml:space="preserve">, </w:t>
+      </w:r>
+      <w:proofErr w:type="spellStart"/>
+      <w:r>
+        <w:rPr>
+          <w:sz w:val="22"/>
+          <w:szCs w:val="22"/>
+        </w:rPr>
+        <w:t>BldgType</w:t>
+      </w:r>
+      <w:proofErr w:type="spellEnd"/>
+      <w:r>
+        <w:rPr>
+          <w:sz w:val="22"/>
+          <w:szCs w:val="22"/>
+        </w:rPr>
+        <w:t xml:space="preserve">, </w:t>
+      </w:r>
+      <w:proofErr w:type="spellStart"/>
+      <w:r>
+        <w:rPr>
+          <w:sz w:val="22"/>
+          <w:szCs w:val="22"/>
+        </w:rPr>
+        <w:t>OverallQual</w:t>
+      </w:r>
+      <w:proofErr w:type="spellEnd"/>
+      <w:r>
+        <w:rPr>
+          <w:sz w:val="22"/>
+          <w:szCs w:val="22"/>
+        </w:rPr>
+        <w:t>,</w:t>
+      </w:r>
+      <w:r>
+        <w:rPr>
+          <w:sz w:val="22"/>
+          <w:szCs w:val="22"/>
+        </w:rPr>
+        <w:t xml:space="preserve"> </w:t>
+      </w:r>
+      <w:proofErr w:type="spellStart"/>
+      <w:r>
+        <w:rPr>
+          <w:sz w:val="22"/>
+          <w:szCs w:val="22"/>
+        </w:rPr>
+        <w:t>OverallCond</w:t>
+      </w:r>
+      <w:proofErr w:type="spellEnd"/>
+      <w:r>
+        <w:rPr>
+          <w:sz w:val="22"/>
+          <w:szCs w:val="22"/>
+        </w:rPr>
+        <w:t xml:space="preserve">, </w:t>
+      </w:r>
+      <w:proofErr w:type="spellStart"/>
+      <w:r>
+        <w:rPr>
+          <w:sz w:val="22"/>
+          <w:szCs w:val="22"/>
+        </w:rPr>
+        <w:t>YearBuilt</w:t>
+      </w:r>
+      <w:proofErr w:type="spellEnd"/>
+      <w:r>
+        <w:rPr>
+          <w:sz w:val="22"/>
+          <w:szCs w:val="22"/>
+        </w:rPr>
+        <w:t>,</w:t>
+      </w:r>
+      <w:r>
+        <w:rPr>
+          <w:sz w:val="22"/>
+          <w:szCs w:val="22"/>
+        </w:rPr>
+        <w:t xml:space="preserve"> </w:t>
+      </w:r>
+      <w:proofErr w:type="spellStart"/>
+      <w:r>
+        <w:rPr>
+          <w:sz w:val="22"/>
+          <w:szCs w:val="22"/>
+        </w:rPr>
+        <w:t>RoofMatl</w:t>
+      </w:r>
+      <w:proofErr w:type="spellEnd"/>
+      <w:r>
+        <w:rPr>
+          <w:sz w:val="22"/>
+          <w:szCs w:val="22"/>
+        </w:rPr>
+        <w:t xml:space="preserve">, </w:t>
+      </w:r>
+      <w:proofErr w:type="spellStart"/>
+      <w:r>
+        <w:rPr>
+          <w:sz w:val="22"/>
+          <w:szCs w:val="22"/>
+        </w:rPr>
+        <w:lastRenderedPageBreak/>
+        <w:t>ExterQual</w:t>
+      </w:r>
+      <w:proofErr w:type="spellEnd"/>
+      <w:r>
+        <w:rPr>
+          <w:sz w:val="22"/>
+          <w:szCs w:val="22"/>
+        </w:rPr>
+        <w:t xml:space="preserve">, </w:t>
+      </w:r>
+      <w:r>
+        <w:rPr>
+          <w:sz w:val="22"/>
+          <w:szCs w:val="22"/>
+        </w:rPr>
+        <w:t>Foundation</w:t>
+      </w:r>
+      <w:r>
+        <w:rPr>
+          <w:sz w:val="22"/>
+          <w:szCs w:val="22"/>
+        </w:rPr>
+        <w:t xml:space="preserve">, </w:t>
+      </w:r>
+      <w:proofErr w:type="spellStart"/>
+      <w:r>
+        <w:rPr>
+          <w:sz w:val="22"/>
+          <w:szCs w:val="22"/>
+        </w:rPr>
+        <w:t>BsmtQual</w:t>
+      </w:r>
+      <w:proofErr w:type="spellEnd"/>
+      <w:r>
+        <w:rPr>
+          <w:sz w:val="22"/>
+          <w:szCs w:val="22"/>
+        </w:rPr>
+        <w:t xml:space="preserve">, </w:t>
+      </w:r>
+      <w:proofErr w:type="spellStart"/>
+      <w:r>
+        <w:rPr>
+          <w:sz w:val="22"/>
+          <w:szCs w:val="22"/>
+        </w:rPr>
+        <w:t>BsmtExposure</w:t>
+      </w:r>
+      <w:proofErr w:type="spellEnd"/>
+      <w:r>
+        <w:rPr>
+          <w:sz w:val="22"/>
+          <w:szCs w:val="22"/>
+        </w:rPr>
+        <w:t xml:space="preserve">, </w:t>
+      </w:r>
+      <w:r>
+        <w:rPr>
+          <w:sz w:val="22"/>
+          <w:szCs w:val="22"/>
+        </w:rPr>
+        <w:t>BsmtFinSF1</w:t>
+      </w:r>
+      <w:r>
+        <w:rPr>
+          <w:sz w:val="22"/>
+          <w:szCs w:val="22"/>
+        </w:rPr>
+        <w:t xml:space="preserve">, </w:t>
+      </w:r>
+      <w:r>
+        <w:rPr>
+          <w:sz w:val="22"/>
+          <w:szCs w:val="22"/>
+        </w:rPr>
+        <w:t>BsmtFinSF2</w:t>
+      </w:r>
+      <w:r>
+        <w:rPr>
+          <w:sz w:val="22"/>
+          <w:szCs w:val="22"/>
+        </w:rPr>
+        <w:t xml:space="preserve">, </w:t>
+      </w:r>
+      <w:proofErr w:type="spellStart"/>
+      <w:r>
+        <w:rPr>
+          <w:sz w:val="22"/>
+          <w:szCs w:val="22"/>
+        </w:rPr>
+        <w:t>BsmtUnfSF</w:t>
+      </w:r>
+      <w:proofErr w:type="spellEnd"/>
+      <w:r>
+        <w:rPr>
+          <w:sz w:val="22"/>
+          <w:szCs w:val="22"/>
+        </w:rPr>
+        <w:t xml:space="preserve">, </w:t>
+      </w:r>
+      <w:proofErr w:type="spellStart"/>
+      <w:r>
+        <w:rPr>
+          <w:sz w:val="22"/>
+          <w:szCs w:val="22"/>
+        </w:rPr>
+        <w:t>CentralAir</w:t>
+      </w:r>
+      <w:proofErr w:type="spellEnd"/>
+      <w:r>
+        <w:rPr>
+          <w:sz w:val="22"/>
+          <w:szCs w:val="22"/>
+        </w:rPr>
+        <w:t xml:space="preserve">, </w:t>
+      </w:r>
+      <w:proofErr w:type="spellStart"/>
+      <w:r>
+        <w:rPr>
+          <w:sz w:val="22"/>
+          <w:szCs w:val="22"/>
+        </w:rPr>
+        <w:t>LowQualFinSF</w:t>
+      </w:r>
+      <w:proofErr w:type="spellEnd"/>
+      <w:r>
+        <w:rPr>
+          <w:sz w:val="22"/>
+          <w:szCs w:val="22"/>
+        </w:rPr>
+        <w:t xml:space="preserve">, </w:t>
+      </w:r>
+      <w:proofErr w:type="spellStart"/>
+      <w:r>
+        <w:rPr>
+          <w:sz w:val="22"/>
+          <w:szCs w:val="22"/>
+        </w:rPr>
+        <w:t>A</w:t>
+      </w:r>
+      <w:r>
+        <w:rPr>
+          <w:sz w:val="22"/>
+          <w:szCs w:val="22"/>
+        </w:rPr>
+        <w:t>llFullBath</w:t>
+      </w:r>
+      <w:proofErr w:type="spellEnd"/>
+      <w:r>
+        <w:rPr>
+          <w:sz w:val="22"/>
+          <w:szCs w:val="22"/>
+        </w:rPr>
+        <w:t xml:space="preserve">, </w:t>
+      </w:r>
+      <w:proofErr w:type="spellStart"/>
+      <w:r>
+        <w:rPr>
+          <w:sz w:val="22"/>
+          <w:szCs w:val="22"/>
+        </w:rPr>
+        <w:t>AllHalfBaths</w:t>
+      </w:r>
+      <w:proofErr w:type="spellEnd"/>
+      <w:r>
+        <w:rPr>
+          <w:sz w:val="22"/>
+          <w:szCs w:val="22"/>
+        </w:rPr>
+        <w:t xml:space="preserve">, </w:t>
+      </w:r>
+      <w:proofErr w:type="spellStart"/>
+      <w:r>
+        <w:rPr>
+          <w:sz w:val="22"/>
+          <w:szCs w:val="22"/>
+        </w:rPr>
+        <w:t>K</w:t>
+      </w:r>
+      <w:r>
+        <w:rPr>
+          <w:sz w:val="22"/>
+          <w:szCs w:val="22"/>
+        </w:rPr>
+        <w:t>itchenAbvGr</w:t>
+      </w:r>
+      <w:proofErr w:type="spellEnd"/>
+      <w:r>
+        <w:rPr>
+          <w:sz w:val="22"/>
+          <w:szCs w:val="22"/>
+        </w:rPr>
+        <w:t xml:space="preserve">, </w:t>
+      </w:r>
+      <w:proofErr w:type="spellStart"/>
+      <w:r>
+        <w:rPr>
+          <w:sz w:val="22"/>
+          <w:szCs w:val="22"/>
+        </w:rPr>
+        <w:t>KitchenQual</w:t>
+      </w:r>
+      <w:proofErr w:type="spellEnd"/>
+      <w:r>
+        <w:rPr>
+          <w:sz w:val="22"/>
+          <w:szCs w:val="22"/>
+        </w:rPr>
+        <w:t xml:space="preserve">, </w:t>
+      </w:r>
+      <w:proofErr w:type="spellStart"/>
+      <w:r>
+        <w:rPr>
+          <w:sz w:val="22"/>
+          <w:szCs w:val="22"/>
+        </w:rPr>
+        <w:t>FireplaceQu</w:t>
+      </w:r>
+      <w:proofErr w:type="spellEnd"/>
+      <w:r>
+        <w:rPr>
+          <w:sz w:val="22"/>
+          <w:szCs w:val="22"/>
+        </w:rPr>
+        <w:t xml:space="preserve">, </w:t>
+      </w:r>
+      <w:proofErr w:type="spellStart"/>
+      <w:r>
+        <w:rPr>
+          <w:sz w:val="22"/>
+          <w:szCs w:val="22"/>
+        </w:rPr>
+        <w:t>GarageCars</w:t>
+      </w:r>
+      <w:proofErr w:type="spellEnd"/>
+      <w:r>
+        <w:rPr>
+          <w:sz w:val="22"/>
+          <w:szCs w:val="22"/>
+        </w:rPr>
+        <w:t xml:space="preserve">, </w:t>
+      </w:r>
+      <w:proofErr w:type="spellStart"/>
+      <w:r>
+        <w:rPr>
+          <w:sz w:val="22"/>
+          <w:szCs w:val="22"/>
+        </w:rPr>
+        <w:t>GarageQual</w:t>
+      </w:r>
+      <w:proofErr w:type="spellEnd"/>
+      <w:r>
+        <w:rPr>
+          <w:sz w:val="22"/>
+          <w:szCs w:val="22"/>
+        </w:rPr>
+        <w:t xml:space="preserve">, </w:t>
+      </w:r>
+      <w:proofErr w:type="spellStart"/>
+      <w:r>
+        <w:rPr>
+          <w:sz w:val="22"/>
+          <w:szCs w:val="22"/>
+        </w:rPr>
+        <w:t>GarageCond</w:t>
+      </w:r>
+      <w:proofErr w:type="spellEnd"/>
+      <w:r>
+        <w:rPr>
+          <w:sz w:val="22"/>
+          <w:szCs w:val="22"/>
+        </w:rPr>
+        <w:t xml:space="preserve">, </w:t>
+      </w:r>
+      <w:proofErr w:type="spellStart"/>
+      <w:r>
+        <w:rPr>
+          <w:sz w:val="22"/>
+          <w:szCs w:val="22"/>
+        </w:rPr>
+        <w:t>W</w:t>
+      </w:r>
+      <w:r>
+        <w:rPr>
+          <w:sz w:val="22"/>
+          <w:szCs w:val="22"/>
+        </w:rPr>
+        <w:t>oodDeckSF</w:t>
+      </w:r>
+      <w:proofErr w:type="spellEnd"/>
+      <w:r>
+        <w:rPr>
+          <w:sz w:val="22"/>
+          <w:szCs w:val="22"/>
+        </w:rPr>
+        <w:t xml:space="preserve">, </w:t>
+      </w:r>
+      <w:proofErr w:type="spellStart"/>
+      <w:r>
+        <w:rPr>
+          <w:sz w:val="22"/>
+          <w:szCs w:val="22"/>
+        </w:rPr>
+        <w:t>OpenPorchSF</w:t>
+      </w:r>
+      <w:proofErr w:type="spellEnd"/>
+      <w:r>
+        <w:rPr>
+          <w:sz w:val="22"/>
+          <w:szCs w:val="22"/>
+        </w:rPr>
+        <w:t xml:space="preserve">, </w:t>
+      </w:r>
+      <w:proofErr w:type="spellStart"/>
+      <w:r>
+        <w:rPr>
+          <w:sz w:val="22"/>
+          <w:szCs w:val="22"/>
+        </w:rPr>
+        <w:t>ScreenPorch</w:t>
+      </w:r>
+      <w:proofErr w:type="spellEnd"/>
+      <w:r>
+        <w:rPr>
+          <w:sz w:val="22"/>
+          <w:szCs w:val="22"/>
+        </w:rPr>
+        <w:t xml:space="preserve">, </w:t>
+      </w:r>
+      <w:proofErr w:type="spellStart"/>
+      <w:r>
+        <w:rPr>
+          <w:sz w:val="22"/>
+          <w:szCs w:val="22"/>
+        </w:rPr>
+        <w:t>MiscVal</w:t>
+      </w:r>
+      <w:proofErr w:type="spellEnd"/>
+      <w:r>
+        <w:rPr>
+          <w:sz w:val="22"/>
+          <w:szCs w:val="22"/>
+        </w:rPr>
+        <w:t xml:space="preserve">, </w:t>
+      </w:r>
+      <w:proofErr w:type="spellStart"/>
+      <w:r>
+        <w:rPr>
+          <w:sz w:val="22"/>
+          <w:szCs w:val="22"/>
+        </w:rPr>
+        <w:t>SaleCondition</w:t>
+      </w:r>
+      <w:proofErr w:type="spellEnd"/>
+      <w:r>
+        <w:rPr>
+          <w:sz w:val="22"/>
+          <w:szCs w:val="22"/>
+        </w:rPr>
+        <w:t xml:space="preserve">, </w:t>
+      </w:r>
+      <w:proofErr w:type="spellStart"/>
+      <w:r>
+        <w:rPr>
+          <w:sz w:val="22"/>
+          <w:szCs w:val="22"/>
+        </w:rPr>
+        <w:t>TotalSqFeet</w:t>
+      </w:r>
+      <w:proofErr w:type="spellEnd"/>
+      <w:r>
+        <w:rPr>
+          <w:sz w:val="22"/>
+          <w:szCs w:val="22"/>
+        </w:rPr>
+        <w:t xml:space="preserve">, and one interaction term </w:t>
+      </w:r>
+      <w:proofErr w:type="spellStart"/>
+      <w:r>
+        <w:rPr>
+          <w:sz w:val="22"/>
+          <w:szCs w:val="22"/>
+        </w:rPr>
+        <w:t>GarageCars</w:t>
+      </w:r>
+      <w:proofErr w:type="spellEnd"/>
+      <w:r>
+        <w:rPr>
+          <w:sz w:val="22"/>
+          <w:szCs w:val="22"/>
+        </w:rPr>
+        <w:t>*</w:t>
+      </w:r>
+      <w:proofErr w:type="spellStart"/>
+      <w:r>
+        <w:rPr>
+          <w:sz w:val="22"/>
+          <w:szCs w:val="22"/>
+        </w:rPr>
+        <w:t>TotalSqFeet</w:t>
+      </w:r>
+      <w:proofErr w:type="spellEnd"/>
+      <w:r>
+        <w:rPr>
+          <w:sz w:val="22"/>
+          <w:szCs w:val="22"/>
+        </w:rPr>
+        <w:t>.</w:t>
+      </w:r>
+      <w:r>
+        <w:rPr>
+          <w:sz w:val="22"/>
+          <w:szCs w:val="22"/>
+        </w:rPr>
+        <w:t xml:space="preserve">  </w:t>
+      </w:r>
+    </w:p>
+    <w:p>
+      <w:pPr>
+        <w:pStyle w:val="NoSpacing"/>
+        <w:jc w:val="both"/>
+        <w:rPr>
+          <w:sz w:val="22"/>
+          <w:szCs w:val="22"/>
+        </w:rPr>
+      </w:pPr>
+      <w:bookmarkStart w:id="0" w:name="_GoBack"/>
+      <w:bookmarkEnd w:id="0"/>
+    </w:p>
+    <w:p>
+      <w:pPr>
+        <w:pStyle w:val="NoSpacing"/>
+        <w:jc w:val="both"/>
+        <w:rPr>
+          <w:b/>
+          <w:sz w:val="22"/>
+          <w:szCs w:val="22"/>
+        </w:rPr>
+      </w:pPr>
+      <w:r>
+        <w:rPr>
+          <w:b/>
+          <w:sz w:val="22"/>
+          <w:szCs w:val="22"/>
+        </w:rPr>
+        <w:t>Custom</w:t>
+      </w:r>
+    </w:p>
+    <w:p>
+      <w:pPr>
+        <w:pStyle w:val="NoSpacing"/>
+        <w:jc w:val="both"/>
+        <w:rPr>
+          <w:sz w:val="22"/>
+          <w:szCs w:val="22"/>
+        </w:rPr>
+      </w:pPr>
+      <w:r>
+        <w:rPr>
+          <w:sz w:val="22"/>
+          <w:szCs w:val="22"/>
+        </w:rPr>
+        <w:t>The custom model was to be one that is</w:t>
+      </w:r>
+      <w:r>
+        <w:rPr>
+          <w:sz w:val="22"/>
+          <w:szCs w:val="22"/>
+        </w:rPr>
+        <w:t xml:space="preserve"> simple to understand and interpret. For this model</w:t>
+      </w:r>
+      <w:r>
+        <w:rPr>
+          <w:sz w:val="22"/>
+          <w:szCs w:val="22"/>
+        </w:rPr>
+        <w:t xml:space="preserve"> we took the variables that were the most significantly correlated with </w:t>
+      </w:r>
+      <w:proofErr w:type="spellStart"/>
+      <w:r>
+        <w:rPr>
+          <w:sz w:val="22"/>
+          <w:szCs w:val="22"/>
+        </w:rPr>
+        <w:t>L_SalePrice</w:t>
+      </w:r>
+      <w:proofErr w:type="spellEnd"/>
+      <w:r>
+        <w:rPr>
+          <w:sz w:val="22"/>
+          <w:szCs w:val="22"/>
+        </w:rPr>
+        <w:t xml:space="preserve"> and also a few sensible ones. The model consists of </w:t>
+      </w:r>
+      <w:proofErr w:type="spellStart"/>
+      <w:r>
+        <w:rPr>
+          <w:sz w:val="22"/>
+          <w:szCs w:val="22"/>
+        </w:rPr>
+        <w:t>OverallQual</w:t>
+      </w:r>
+      <w:proofErr w:type="spellEnd"/>
+      <w:r>
+        <w:rPr>
+          <w:sz w:val="22"/>
+          <w:szCs w:val="22"/>
+        </w:rPr>
+        <w:t xml:space="preserve">, </w:t>
+      </w:r>
+      <w:proofErr w:type="spellStart"/>
+      <w:r>
+        <w:rPr>
+          <w:sz w:val="22"/>
+          <w:szCs w:val="22"/>
+        </w:rPr>
+        <w:t>TotalSqFeet</w:t>
+      </w:r>
+      <w:proofErr w:type="spellEnd"/>
+      <w:r>
+        <w:rPr>
+          <w:sz w:val="22"/>
+          <w:szCs w:val="22"/>
+        </w:rPr>
+        <w:t xml:space="preserve">, </w:t>
+      </w:r>
+      <w:proofErr w:type="spellStart"/>
+      <w:r>
+        <w:rPr>
+          <w:sz w:val="22"/>
+          <w:szCs w:val="22"/>
+        </w:rPr>
+        <w:t>GarageCars</w:t>
+      </w:r>
+      <w:proofErr w:type="spellEnd"/>
+      <w:r>
+        <w:rPr>
+          <w:sz w:val="22"/>
+          <w:szCs w:val="22"/>
+        </w:rPr>
+        <w:t xml:space="preserve">, </w:t>
+      </w:r>
+      <w:proofErr w:type="spellStart"/>
+      <w:r>
+        <w:rPr>
+          <w:sz w:val="22"/>
+          <w:szCs w:val="22"/>
+        </w:rPr>
+        <w:t>AllFullBath</w:t>
+      </w:r>
+      <w:proofErr w:type="spellEnd"/>
+      <w:r>
+        <w:rPr>
+          <w:sz w:val="22"/>
+          <w:szCs w:val="22"/>
+        </w:rPr>
+        <w:t xml:space="preserve">, Neighborhood, and </w:t>
+      </w:r>
+      <w:proofErr w:type="spellStart"/>
+      <w:r>
+        <w:rPr>
+          <w:sz w:val="22"/>
+          <w:szCs w:val="22"/>
+        </w:rPr>
+        <w:t>OverallCond</w:t>
+      </w:r>
+      <w:proofErr w:type="spellEnd"/>
+      <w:r>
+        <w:rPr>
+          <w:sz w:val="22"/>
+          <w:szCs w:val="22"/>
+        </w:rPr>
+        <w:t>.</w:t>
+      </w:r>
+    </w:p>
+    <w:p>
+      <w:pPr>
+        <w:pStyle w:val="NoSpacing"/>
+        <w:jc w:val="both"/>
+        <w:rPr>
+          <w:sz w:val="22"/>
+          <w:szCs w:val="22"/>
+        </w:rPr>
+      </w:pPr>
+      <w:r>
+        <w:rPr>
+          <w:noProof/>
+        </w:rPr>
+        <w:drawing>
+          <wp:inline distT="0" distB="0" distL="0" distR="0" wp14:anchorId="5A0D000B" wp14:editId="4E9485D4">
+            <wp:extent cx="2260189" cy="1566407"/>
+            <wp:effectExtent l="0" t="0" r="6985" b="0"/>
+            <wp:docPr id="1" name="Picture 1"/>
+            <wp:cNvGraphicFramePr>
+              <a:graphicFrameLocks xmlns:a="http://schemas.openxmlformats.org/drawingml/2006/main" noChangeAspect="1"/>
+            </wp:cNvGraphicFramePr>
+            <a:graphic xmlns:a="http://schemas.openxmlformats.org/drawingml/2006/main">
+              <a:graphicData uri="http://schemas.openxmlformats.org/drawingml/2006/picture">
+                <pic:pic xmlns:pic="http://schemas.openxmlformats.org/drawingml/2006/picture">
+                  <pic:nvPicPr>
+                    <pic:cNvPr id="0" name=""/>
+                    <pic:cNvPicPr/>
+                  </pic:nvPicPr>
+                  <pic:blipFill rotWithShape="1">
+                    <a:blip r:embed="rId6"/>
+                    <a:srcRect t="9156" r="1876" b="1409"/>
+                    <a:stretch/>
+                  </pic:blipFill>
+                  <pic:spPr bwMode="auto">
+                    <a:xfrm>
+                      <a:off x="0" y="0"/>
+                      <a:ext cx="2261667" cy="1567432"/>
+                    </a:xfrm>
+                    <a:prstGeom prst="rect">
+                      <a:avLst/>
+                    </a:prstGeom>
+                    <a:ln>
+                      <a:noFill/>
+                    </a:ln>
+                    <a:extLst>
+                      <a:ext uri="{53640926-AAD7-44D8-BBD7-CCE9431645EC}">
+                        <a14:shadowObscured xmlns:a14="http://schemas.microsoft.com/office/drawing/2010/main"/>
+                      </a:ext>
+                    </a:extLst>
+                  </pic:spPr>
+                </pic:pic>
+              </a:graphicData>
+            </a:graphic>
+          </wp:inline>
+        </w:drawing>
+      </w:r>
+      <w:r>
+        <w:rPr>
+          <w:sz w:val="22"/>
+          <w:szCs w:val="22"/>
+        </w:rPr>
+        <w:t>RMSE: 31489.01, Adj-R2: 0.86</w:t>
+      </w:r>
+    </w:p>
+    <w:p>
+      <w:pPr>
+        <w:pStyle w:val="NoSpacing"/>
+        <w:jc w:val="both"/>
+        <w:rPr>
+          <w:sz w:val="22"/>
+          <w:szCs w:val="22"/>
+        </w:rPr>
+      </w:pPr>
+      <w:r>
+        <w:rPr>
+          <w:sz w:val="22"/>
+          <w:szCs w:val="22"/>
+        </w:rPr>
+        <w:t>The initial model has a severely outlying value. After analyzing the row there is no error in that recording so we proceed to do the test without it to see the result.</w:t>
+      </w:r>
+    </w:p>
+    <w:p>
+      <w:pPr>
+        <w:pStyle w:val="NoSpacing"/>
+        <w:jc w:val="both"/>
+        <w:rPr>
+          <w:sz w:val="22"/>
+          <w:szCs w:val="22"/>
+        </w:rPr>
+      </w:pPr>
+      <w:r>
+        <w:rPr>
+          <w:noProof/>
+        </w:rPr>
+        <w:drawing>
+          <wp:inline distT="0" distB="0" distL="0" distR="0" wp14:anchorId="7CD4C384" wp14:editId="6141BB61">
+            <wp:extent cx="3324156" cy="2313829"/>
+            <wp:effectExtent l="0" t="0" r="0" b="0"/>
+            <wp:docPr id="2" name="Picture 2"/>
+            <wp:cNvGraphicFramePr>
+              <a:graphicFrameLocks xmlns:a="http://schemas.openxmlformats.org/drawingml/2006/main" noChangeAspect="1"/>
+            </wp:cNvGraphicFramePr>
+            <a:graphic xmlns:a="http://schemas.openxmlformats.org/drawingml/2006/main">
+              <a:graphicData uri="http://schemas.openxmlformats.org/drawingml/2006/picture">
+                <pic:pic xmlns:pic="http://schemas.openxmlformats.org/drawingml/2006/picture">
+                  <pic:nvPicPr>
+                    <pic:cNvPr id="0" name=""/>
+                    <pic:cNvPicPr/>
+                  </pic:nvPicPr>
+                  <pic:blipFill rotWithShape="1">
+                    <a:blip r:embed="rId7"/>
+                    <a:srcRect t="8275" r="1338" b="1407"/>
+                    <a:stretch/>
+                  </pic:blipFill>
+                  <pic:spPr bwMode="auto">
+                    <a:xfrm>
+                      <a:off x="0" y="0"/>
+                      <a:ext cx="3326382" cy="2315378"/>
+                    </a:xfrm>
+                    <a:prstGeom prst="rect">
+                      <a:avLst/>
+                    </a:prstGeom>
+                    <a:ln>
+                      <a:noFill/>
+                    </a:ln>
+                    <a:extLst>
+                      <a:ext uri="{53640926-AAD7-44D8-BBD7-CCE9431645EC}">
+                        <a14:shadowObscured xmlns:a14="http://schemas.microsoft.com/office/drawing/2010/main"/>
+                      </a:ext>
+                    </a:extLst>
+                  </pic:spPr>
+                </pic:pic>
+              </a:graphicData>
+            </a:graphic>
+          </wp:inline>
+        </w:drawing>
+      </w:r>
+      <w:r>
+        <w:rPr>
+          <w:sz w:val="22"/>
+          <w:szCs w:val="22"/>
+        </w:rPr>
+        <w:t>RMSE: 32573.45, Adj-R2: 0.85</w:t>
+      </w:r>
+    </w:p>
+    <w:p>
+      <w:pPr>
+        <w:pStyle w:val="NoSpacing"/>
+        <w:jc w:val="both"/>
+        <w:rPr>
+          <w:sz w:val="22"/>
+          <w:szCs w:val="22"/>
+        </w:rPr>
+      </w:pPr>
+      <w:r>
+        <w:rPr>
+          <w:sz w:val="22"/>
+          <w:szCs w:val="22"/>
+        </w:rPr>
+        <w:t>Without the point normality appears worse but Cook’</w:t>
+      </w:r>
+      <w:r>
+        <w:rPr>
+          <w:sz w:val="22"/>
+          <w:szCs w:val="22"/>
+        </w:rPr>
+        <w:t>s D and Leverage appear to be better. The results from the test set appear worse without the point. Because this is just one point out of 1480, its influence is low so we will continue our analysis with the point</w:t>
+      </w:r>
+      <w:r>
+        <w:rPr>
+          <w:sz w:val="22"/>
+          <w:szCs w:val="22"/>
+        </w:rPr>
+        <w:t xml:space="preserve"> included</w:t>
+      </w:r>
+      <w:r>
+        <w:rPr>
+          <w:sz w:val="22"/>
+          <w:szCs w:val="22"/>
+        </w:rPr>
+        <w:t>.</w:t>
+      </w:r>
+    </w:p>
+    <w:p>
+      <w:pPr>
+        <w:pStyle w:val="NoSpacing"/>
+        <w:jc w:val="both"/>
+        <w:rPr>
+          <w:sz w:val="22"/>
+          <w:szCs w:val="22"/>
+        </w:rPr>
+      </w:pPr>
+      <w:r>
+        <w:rPr>
+          <w:noProof/>
+        </w:rPr>
+        <w:drawing>
+          <wp:inline distT="0" distB="0" distL="0" distR="0" wp14:anchorId="7A8709CF" wp14:editId="339B47A3">
+            <wp:extent cx="2210463" cy="962752"/>
+            <wp:effectExtent l="0" t="0" r="0" b="8890"/>
+            <wp:docPr id="3" name="Picture 3"/>
+            <wp:cNvGraphicFramePr>
+              <a:graphicFrameLocks xmlns:a="http://schemas.openxmlformats.org/drawingml/2006/main" noChangeAspect="1"/>
+            </wp:cNvGraphicFramePr>
+            <a:graphic xmlns:a="http://schemas.openxmlformats.org/drawingml/2006/main">
+              <a:graphicData uri="http://schemas.openxmlformats.org/drawingml/2006/picture">
+                <pic:pic xmlns:pic="http://schemas.openxmlformats.org/drawingml/2006/picture">
+                  <pic:nvPicPr>
+                    <pic:cNvPr id="0" name=""/>
+                    <pic:cNvPicPr/>
+                  </pic:nvPicPr>
+                  <pic:blipFill rotWithShape="1">
+                    <a:blip r:embed="rId8"/>
+                    <a:srcRect l="942" t="73793" r="78342" b="11070"/>
+                    <a:stretch/>
+                  </pic:blipFill>
+                  <pic:spPr bwMode="auto">
+                    <a:xfrm>
+                      <a:off x="0" y="0"/>
+                      <a:ext cx="2225043" cy="969102"/>
+                    </a:xfrm>
+                    <a:prstGeom prst="rect">
+                      <a:avLst/>
+                    </a:prstGeom>
+                    <a:ln>
+                      <a:noFill/>
+                    </a:ln>
+                    <a:extLst>
+                      <a:ext uri="{53640926-AAD7-44D8-BBD7-CCE9431645EC}">
+                        <a14:shadowObscured xmlns:a14="http://schemas.microsoft.com/office/drawing/2010/main"/>
+                      </a:ext>
+                    </a:extLst>
+                  </pic:spPr>
+                </pic:pic>
+              </a:graphicData>
+            </a:graphic>
+          </wp:inline>
+        </w:drawing>
+      </w:r>
+    </w:p>
+    <w:p>
+      <w:pPr>
+        <w:pStyle w:val="NoSpacing"/>
+        <w:jc w:val="both"/>
+        <w:rPr>
+          <w:sz w:val="22"/>
+          <w:szCs w:val="22"/>
+        </w:rPr>
+      </w:pPr>
+      <w:r>
+        <w:rPr>
+          <w:sz w:val="22"/>
+          <w:szCs w:val="22"/>
+        </w:rPr>
+        <w:t>As seen the VIF’s are very low and nearly the same as each other, which indicates that there is no multicollinearity.</w:t>
+      </w:r>
+    </w:p>
+    <w:p>
+      <w:pPr>
+        <w:pStyle w:val="NoSpacing"/>
+        <w:jc w:val="both"/>
+        <w:rPr>
+          <w:sz w:val="22"/>
+          <w:szCs w:val="22"/>
+        </w:rPr>
+      </w:pPr>
+      <w:r>
+        <w:rPr>
+          <w:noProof/>
+        </w:rPr>
+        <w:lastRenderedPageBreak/>
+        <w:drawing>
+          <wp:inline distT="0" distB="0" distL="0" distR="0" wp14:anchorId="7E1DED31" wp14:editId="43FB10AB">
+            <wp:extent cx="3395207" cy="2353023"/>
+            <wp:effectExtent l="0" t="0" r="0" b="9525"/>
+            <wp:docPr id="4" name="Picture 4"/>
+            <wp:cNvGraphicFramePr>
+              <a:graphicFrameLocks xmlns:a="http://schemas.openxmlformats.org/drawingml/2006/main" noChangeAspect="1"/>
+            </wp:cNvGraphicFramePr>
+            <a:graphic xmlns:a="http://schemas.openxmlformats.org/drawingml/2006/main">
+              <a:graphicData uri="http://schemas.openxmlformats.org/drawingml/2006/picture">
+                <pic:pic xmlns:pic="http://schemas.openxmlformats.org/drawingml/2006/picture">
+                  <pic:nvPicPr>
+                    <pic:cNvPr id="0" name=""/>
+                    <pic:cNvPicPr/>
+                  </pic:nvPicPr>
+                  <pic:blipFill rotWithShape="1">
+                    <a:blip r:embed="rId6"/>
+                    <a:srcRect t="9156" r="1876" b="1409"/>
+                    <a:stretch/>
+                  </pic:blipFill>
+                  <pic:spPr bwMode="auto">
+                    <a:xfrm>
+                      <a:off x="0" y="0"/>
+                      <a:ext cx="3400465" cy="2356667"/>
+                    </a:xfrm>
+                    <a:prstGeom prst="rect">
+                      <a:avLst/>
+                    </a:prstGeom>
+                    <a:ln>
+                      <a:noFill/>
+                    </a:ln>
+                    <a:extLst>
+                      <a:ext uri="{53640926-AAD7-44D8-BBD7-CCE9431645EC}">
+                        <a14:shadowObscured xmlns:a14="http://schemas.microsoft.com/office/drawing/2010/main"/>
+                      </a:ext>
+                    </a:extLst>
+                  </pic:spPr>
+                </pic:pic>
+              </a:graphicData>
+            </a:graphic>
+          </wp:inline>
+        </w:drawing>
+      </w:r>
+    </w:p>
+    <w:p>
+      <w:pPr>
+        <w:pStyle w:val="NoSpacing"/>
+        <w:jc w:val="both"/>
+        <w:rPr>
+          <w:sz w:val="22"/>
+          <w:szCs w:val="22"/>
+        </w:rPr>
+      </w:pPr>
+      <w:r>
+        <w:rPr>
+          <w:sz w:val="22"/>
+          <w:szCs w:val="22"/>
+        </w:rPr>
+        <w:t xml:space="preserve">The residual plot indicates that except for a few outliers (which we decided to keep in the initial stage of analyzing this model) there is constant variance. The data is nearly normally distributed, with a bit of a tail at the beginning. This is fine because (as seen in the histogram) there few outliers. We will assume independence, although due to the nature of house pricing this is in suspect. </w:t>
+      </w:r>
+      <w:r>
+        <w:rPr>
+          <w:sz w:val="22"/>
+          <w:szCs w:val="22"/>
+        </w:rPr>
+        <w:t>As mentioned earlier, there is one major outlier. However</w:t>
+      </w:r>
+      <w:r>
+        <w:rPr>
+          <w:sz w:val="22"/>
+          <w:szCs w:val="22"/>
+        </w:rPr>
+        <w:t xml:space="preserve"> this is just one point out of 1480, its influence is low so we continue</w:t>
+      </w:r>
+      <w:r>
+        <w:rPr>
+          <w:sz w:val="22"/>
+          <w:szCs w:val="22"/>
+        </w:rPr>
+        <w:t>d</w:t>
+      </w:r>
+      <w:r>
+        <w:rPr>
+          <w:sz w:val="22"/>
+          <w:szCs w:val="22"/>
+        </w:rPr>
+        <w:t xml:space="preserve"> our analysis with the point included.</w:t>
+      </w:r>
+    </w:p>
+    <w:p>
+      <w:pPr>
+        <w:pStyle w:val="NoSpacing"/>
+        <w:jc w:val="both"/>
+        <w:rPr>
+          <w:sz w:val="22"/>
+          <w:szCs w:val="22"/>
+        </w:rPr>
+      </w:pPr>
+    </w:p>
+    <w:p>
+      <w:pPr>
+        <w:pStyle w:val="NoSpacing"/>
+        <w:jc w:val="both"/>
+        <w:rPr>
+          <w:b/>
+          <w:sz w:val="22"/>
+          <w:szCs w:val="22"/>
+        </w:rPr>
+      </w:pPr>
+      <w:r>
+        <w:rPr>
+          <w:b/>
           <w:sz w:val="22"/>
           <w:szCs w:val="22"/>
         </w:rPr>
         <w:t>Lasso</w:t>
-      </w:r>
-    </w:p>
-    <w:p>
-      <w:pPr>
-        <w:pStyle w:val="NoSpacing"/>
-        <w:jc w:val="both"/>
-        <w:rPr>
-          <w:b/>
-          <w:sz w:val="22"/>
-          <w:szCs w:val="22"/>
-        </w:rPr>
-      </w:pPr>
-      <w:r>
-        <w:rPr>
-          <w:b/>
-          <w:sz w:val="22"/>
-          <w:szCs w:val="22"/>
-        </w:rPr>
-        <w:t>Custom</w:t>
-      </w:r>
-    </w:p>
-    <w:p>
-      <w:pPr>
-        <w:pStyle w:val="NoSpacing"/>
-        <w:jc w:val="both"/>
-        <w:rPr>
-          <w:sz w:val="22"/>
-          <w:szCs w:val="22"/>
-        </w:rPr>
-      </w:pPr>
-      <w:r>
-        <w:rPr>
-          <w:sz w:val="22"/>
-          <w:szCs w:val="22"/>
-        </w:rPr>
-        <w:t xml:space="preserve">The custom model was to be one that is  we took the variables that were the most significantly correlated with L_SalePrice and also a few sensible ones. The model consists of </w:t>
       </w:r>
     </w:p>
     <w:p>
@@ -812,7 +2340,6 @@
           <w:sz w:val="22"/>
           <w:szCs w:val="22"/>
         </w:rPr>
-        <w:lastRenderedPageBreak/>
         <w:t>RMSE or whatever</w:t>
       </w:r>
     </w:p>
@@ -933,6 +2460,31 @@
           <w:szCs w:val="22"/>
         </w:rPr>
         <w:t>Conclusions, insights, concerns, what to do better next time?</w:t>
+      </w:r>
+    </w:p>
+    <w:p>
+      <w:pPr>
+        <w:pStyle w:val="NoSpacing"/>
+        <w:jc w:val="both"/>
+        <w:rPr>
+          <w:sz w:val="22"/>
+          <w:szCs w:val="22"/>
+        </w:rPr>
+      </w:pPr>
+      <w:r>
+        <w:rPr>
+          <w:i/>
+          <w:sz w:val="22"/>
+          <w:szCs w:val="22"/>
+        </w:rPr>
+        <w:t>Do better</w:t>
+      </w:r>
+      <w:r>
+        <w:rPr>
+          <w:sz w:val="22"/>
+          <w:szCs w:val="22"/>
+        </w:rPr>
+        <w:t>: deal with zero inflation aka create dummy variables</w:t>
       </w:r>
     </w:p>
     <w:p>
@@ -2221,6 +3773,33 @@
       <w:u w:val="single"/>
     </w:rPr>
   </w:style>
+  <w:style w:type="paragraph" w:styleId="BalloonText">
+    <w:name w:val="Balloon Text"/>
+    <w:basedOn w:val="Normal"/>
+    <w:link w:val="BalloonTextChar"/>
+    <w:uiPriority w:val="99"/>
+    <w:semiHidden/>
+    <w:unhideWhenUsed/>
+    <w:rsid w:val="002124AB"/>
+    <w:rPr>
+      <w:rFonts w:ascii="Tahoma" w:hAnsi="Tahoma" w:cs="Tahoma"/>
+      <w:sz w:val="16"/>
+      <w:szCs w:val="16"/>
+    </w:rPr>
+  </w:style>
+  <w:style w:type="character" w:customStyle="1" w:styleId="BalloonTextChar">
+    <w:name w:val="Balloon Text Char"/>
+    <w:basedOn w:val="DefaultParagraphFont"/>
+    <w:link w:val="BalloonText"/>
+    <w:uiPriority w:val="99"/>
+    <w:semiHidden/>
+    <w:rsid w:val="002124AB"/>
+    <w:rPr>
+      <w:rFonts w:ascii="Tahoma" w:hAnsi="Tahoma" w:cs="Tahoma"/>
+      <w:sz w:val="16"/>
+      <w:szCs w:val="16"/>
+    </w:rPr>
+  </w:style>
 </w:styles>
 </file>
 
@@ -2463,6 +4042,33 @@
     <w:rPr>
       <w:color w:val="0563C1" w:themeColor="hyperlink"/>
       <w:u w:val="single"/>
+    </w:rPr>
+  </w:style>
+  <w:style w:type="paragraph" w:styleId="BalloonText">
+    <w:name w:val="Balloon Text"/>
+    <w:basedOn w:val="Normal"/>
+    <w:link w:val="BalloonTextChar"/>
+    <w:uiPriority w:val="99"/>
+    <w:semiHidden/>
+    <w:unhideWhenUsed/>
+    <w:rsid w:val="002124AB"/>
+    <w:rPr>
+      <w:rFonts w:ascii="Tahoma" w:hAnsi="Tahoma" w:cs="Tahoma"/>
+      <w:sz w:val="16"/>
+      <w:szCs w:val="16"/>
+    </w:rPr>
+  </w:style>
+  <w:style w:type="character" w:customStyle="1" w:styleId="BalloonTextChar">
+    <w:name w:val="Balloon Text Char"/>
+    <w:basedOn w:val="DefaultParagraphFont"/>
+    <w:link w:val="BalloonText"/>
+    <w:uiPriority w:val="99"/>
+    <w:semiHidden/>
+    <w:rsid w:val="002124AB"/>
+    <w:rPr>
+      <w:rFonts w:ascii="Tahoma" w:hAnsi="Tahoma" w:cs="Tahoma"/>
+      <w:sz w:val="16"/>
+      <w:szCs w:val="16"/>
     </w:rPr>
   </w:style>
 </w:styles>
@@ -2723,7 +4329,7 @@
   <a:extraClrSchemeLst/>
   <a:extLst>
     <a:ext uri="{05A4C25C-085E-4340-85A3-A5531E510DB2}">
-      <thm15:themeFamily xmlns:thm15="http://schemas.microsoft.com/office/thememl/2012/main" xmlns="" name="Office Theme" id="{62F939B6-93AF-4DB8-9C6B-D6C7DFDC589F}" vid="{4A3C46E8-61CC-4603-A589-7422A47A8E4A}"/>
+      <thm15:themeFamily xmlns="" xmlns:thm15="http://schemas.microsoft.com/office/thememl/2012/main" name="Office Theme" id="{62F939B6-93AF-4DB8-9C6B-D6C7DFDC589F}" vid="{4A3C46E8-61CC-4603-A589-7422A47A8E4A}"/>
     </a:ext>
   </a:extLst>
 </a:theme>

</xml_diff>

<commit_message>
Added content for Custom and Stepwise
Content for the paper for Custom and Stepwise models added and minor changes to the .rmd file (not worth mentioning).
</commit_message>
<xml_diff>
--- a/6372_Project1_Paper.docx
+++ b/6372_Project1_Paper.docx
@@ -938,14 +938,7 @@
           <w:sz w:val="22"/>
           <w:szCs w:val="22"/>
         </w:rPr>
-        <w:t xml:space="preserve"> </w:t>
-      </w:r>
-      <w:r>
-        <w:rPr>
-          <w:sz w:val="22"/>
-          <w:szCs w:val="22"/>
-        </w:rPr>
-        <w:t>*</w:t>
+        <w:t xml:space="preserve"> *</w:t>
       </w:r>
       <w:proofErr w:type="spellStart"/>
       <w:r>
@@ -977,14 +970,7 @@
           <w:sz w:val="22"/>
           <w:szCs w:val="22"/>
         </w:rPr>
-        <w:t xml:space="preserve"> </w:t>
-      </w:r>
-      <w:r>
-        <w:rPr>
-          <w:sz w:val="22"/>
-          <w:szCs w:val="22"/>
-        </w:rPr>
-        <w:t>*</w:t>
+        <w:t xml:space="preserve"> *</w:t>
       </w:r>
       <w:proofErr w:type="spellStart"/>
       <w:r>
@@ -1635,7 +1621,21 @@
           <w:sz w:val="22"/>
           <w:szCs w:val="22"/>
         </w:rPr>
-        <w:t xml:space="preserve">, and one interaction term </w:t>
+        <w:t xml:space="preserve">, and one </w:t>
+      </w:r>
+      <w:r>
+        <w:rPr>
+          <w:sz w:val="22"/>
+          <w:szCs w:val="22"/>
+        </w:rPr>
+        <w:t xml:space="preserve">the </w:t>
+      </w:r>
+      <w:r>
+        <w:rPr>
+          <w:sz w:val="22"/>
+          <w:szCs w:val="22"/>
+        </w:rPr>
+        <w:t xml:space="preserve">interaction term </w:t>
       </w:r>
       <w:proofErr w:type="spellStart"/>
       <w:r>
@@ -1686,8 +1686,498 @@
           <w:szCs w:val="22"/>
         </w:rPr>
       </w:pPr>
-      <w:bookmarkStart w:id="0" w:name="_GoBack"/>
-      <w:bookmarkEnd w:id="0"/>
+    </w:p>
+    <w:p>
+      <w:pPr>
+        <w:pStyle w:val="NoSpacing"/>
+        <w:jc w:val="both"/>
+        <w:rPr>
+          <w:sz w:val="22"/>
+          <w:szCs w:val="22"/>
+        </w:rPr>
+      </w:pPr>
+      <w:r>
+        <w:rPr>
+          <w:noProof/>
+        </w:rPr>
+        <w:drawing>
+          <wp:inline distT="0" distB="0" distL="0" distR="0" wp14:anchorId="66CD1B53" wp14:editId="41CDB389">
+            <wp:extent cx="2075290" cy="2261532"/>
+            <wp:effectExtent l="0" t="0" r="1270" b="5715"/>
+            <wp:docPr id="5" name="Picture 5"/>
+            <wp:cNvGraphicFramePr>
+              <a:graphicFrameLocks xmlns:a="http://schemas.openxmlformats.org/drawingml/2006/main" noChangeAspect="1"/>
+            </wp:cNvGraphicFramePr>
+            <a:graphic xmlns:a="http://schemas.openxmlformats.org/drawingml/2006/main">
+              <a:graphicData uri="http://schemas.openxmlformats.org/drawingml/2006/picture">
+                <pic:pic xmlns:pic="http://schemas.openxmlformats.org/drawingml/2006/picture">
+                  <pic:nvPicPr>
+                    <pic:cNvPr id="0" name=""/>
+                    <pic:cNvPicPr/>
+                  </pic:nvPicPr>
+                  <pic:blipFill rotWithShape="1">
+                    <a:blip r:embed="rId6"/>
+                    <a:srcRect l="936" t="45169" r="78195" b="16629"/>
+                    <a:stretch/>
+                  </pic:blipFill>
+                  <pic:spPr bwMode="auto">
+                    <a:xfrm>
+                      <a:off x="0" y="0"/>
+                      <a:ext cx="2075226" cy="2261463"/>
+                    </a:xfrm>
+                    <a:prstGeom prst="rect">
+                      <a:avLst/>
+                    </a:prstGeom>
+                    <a:ln>
+                      <a:noFill/>
+                    </a:ln>
+                    <a:extLst>
+                      <a:ext uri="{53640926-AAD7-44D8-BBD7-CCE9431645EC}">
+                        <a14:shadowObscured xmlns:a14="http://schemas.microsoft.com/office/drawing/2010/main"/>
+                      </a:ext>
+                    </a:extLst>
+                  </pic:spPr>
+                </pic:pic>
+              </a:graphicData>
+            </a:graphic>
+          </wp:inline>
+        </w:drawing>
+      </w:r>
+    </w:p>
+    <w:p>
+      <w:pPr>
+        <w:pStyle w:val="NoSpacing"/>
+        <w:jc w:val="both"/>
+        <w:rPr>
+          <w:sz w:val="22"/>
+          <w:szCs w:val="22"/>
+        </w:rPr>
+      </w:pPr>
+      <w:r>
+        <w:rPr>
+          <w:noProof/>
+        </w:rPr>
+        <w:drawing>
+          <wp:inline distT="0" distB="0" distL="0" distR="0" wp14:anchorId="652E7782" wp14:editId="1B18F2D8">
+            <wp:extent cx="3244175" cy="2274073"/>
+            <wp:effectExtent l="0" t="0" r="0" b="0"/>
+            <wp:docPr id="6" name="Picture 6"/>
+            <wp:cNvGraphicFramePr>
+              <a:graphicFrameLocks xmlns:a="http://schemas.openxmlformats.org/drawingml/2006/main" noChangeAspect="1"/>
+            </wp:cNvGraphicFramePr>
+            <a:graphic xmlns:a="http://schemas.openxmlformats.org/drawingml/2006/main">
+              <a:graphicData uri="http://schemas.openxmlformats.org/drawingml/2006/picture">
+                <pic:pic xmlns:pic="http://schemas.openxmlformats.org/drawingml/2006/picture">
+                  <pic:nvPicPr>
+                    <pic:cNvPr id="0" name=""/>
+                    <pic:cNvPicPr/>
+                  </pic:nvPicPr>
+                  <pic:blipFill rotWithShape="1">
+                    <a:blip r:embed="rId7"/>
+                    <a:srcRect l="212" t="9861" r="2041" b="1557"/>
+                    <a:stretch/>
+                  </pic:blipFill>
+                  <pic:spPr bwMode="auto">
+                    <a:xfrm>
+                      <a:off x="0" y="0"/>
+                      <a:ext cx="3252349" cy="2279803"/>
+                    </a:xfrm>
+                    <a:prstGeom prst="rect">
+                      <a:avLst/>
+                    </a:prstGeom>
+                    <a:ln>
+                      <a:noFill/>
+                    </a:ln>
+                    <a:extLst>
+                      <a:ext uri="{53640926-AAD7-44D8-BBD7-CCE9431645EC}">
+                        <a14:shadowObscured xmlns:a14="http://schemas.microsoft.com/office/drawing/2010/main"/>
+                      </a:ext>
+                    </a:extLst>
+                  </pic:spPr>
+                </pic:pic>
+              </a:graphicData>
+            </a:graphic>
+          </wp:inline>
+        </w:drawing>
+      </w:r>
+      <w:r>
+        <w:rPr>
+          <w:sz w:val="22"/>
+          <w:szCs w:val="22"/>
+        </w:rPr>
+        <w:t xml:space="preserve">RMSE: </w:t>
+      </w:r>
+      <w:r>
+        <w:rPr>
+          <w:sz w:val="22"/>
+          <w:szCs w:val="22"/>
+        </w:rPr>
+        <w:t>35743.03</w:t>
+      </w:r>
+      <w:r>
+        <w:rPr>
+          <w:sz w:val="22"/>
+          <w:szCs w:val="22"/>
+        </w:rPr>
+        <w:t>, Adj-R2: 0.82</w:t>
+      </w:r>
+    </w:p>
+    <w:p>
+      <w:pPr>
+        <w:pStyle w:val="NoSpacing"/>
+        <w:jc w:val="both"/>
+        <w:rPr>
+          <w:sz w:val="22"/>
+          <w:szCs w:val="22"/>
+        </w:rPr>
+      </w:pPr>
+      <w:r>
+        <w:rPr>
+          <w:sz w:val="22"/>
+          <w:szCs w:val="22"/>
+        </w:rPr>
+        <w:t>The model seems to</w:t>
+      </w:r>
+      <w:r>
+        <w:rPr>
+          <w:sz w:val="22"/>
+          <w:szCs w:val="22"/>
+        </w:rPr>
+        <w:t xml:space="preserve"> have a problem with normality with a few outliers. Here is the result of removing the five offending points.</w:t>
+      </w:r>
+    </w:p>
+    <w:p>
+      <w:pPr>
+        <w:pStyle w:val="NoSpacing"/>
+        <w:jc w:val="both"/>
+        <w:rPr>
+          <w:sz w:val="22"/>
+          <w:szCs w:val="22"/>
+        </w:rPr>
+      </w:pPr>
+      <w:r>
+        <w:rPr>
+          <w:noProof/>
+        </w:rPr>
+        <w:drawing>
+          <wp:inline distT="0" distB="0" distL="0" distR="0" wp14:anchorId="77CB3450" wp14:editId="0196F014">
+            <wp:extent cx="3297616" cy="2297927"/>
+            <wp:effectExtent l="0" t="0" r="0" b="7620"/>
+            <wp:docPr id="8" name="Picture 8"/>
+            <wp:cNvGraphicFramePr>
+              <a:graphicFrameLocks xmlns:a="http://schemas.openxmlformats.org/drawingml/2006/main" noChangeAspect="1"/>
+            </wp:cNvGraphicFramePr>
+            <a:graphic xmlns:a="http://schemas.openxmlformats.org/drawingml/2006/main">
+              <a:graphicData uri="http://schemas.openxmlformats.org/drawingml/2006/picture">
+                <pic:pic xmlns:pic="http://schemas.openxmlformats.org/drawingml/2006/picture">
+                  <pic:nvPicPr>
+                    <pic:cNvPr id="0" name=""/>
+                    <pic:cNvPicPr/>
+                  </pic:nvPicPr>
+                  <pic:blipFill rotWithShape="1">
+                    <a:blip r:embed="rId8"/>
+                    <a:srcRect l="267" t="10381" r="2173" b="1730"/>
+                    <a:stretch/>
+                  </pic:blipFill>
+                  <pic:spPr bwMode="auto">
+                    <a:xfrm>
+                      <a:off x="0" y="0"/>
+                      <a:ext cx="3298726" cy="2298701"/>
+                    </a:xfrm>
+                    <a:prstGeom prst="rect">
+                      <a:avLst/>
+                    </a:prstGeom>
+                    <a:ln>
+                      <a:noFill/>
+                    </a:ln>
+                    <a:extLst>
+                      <a:ext uri="{53640926-AAD7-44D8-BBD7-CCE9431645EC}">
+                        <a14:shadowObscured xmlns:a14="http://schemas.microsoft.com/office/drawing/2010/main"/>
+                      </a:ext>
+                    </a:extLst>
+                  </pic:spPr>
+                </pic:pic>
+              </a:graphicData>
+            </a:graphic>
+          </wp:inline>
+        </w:drawing>
+      </w:r>
+      <w:r>
+        <w:rPr>
+          <w:sz w:val="22"/>
+          <w:szCs w:val="22"/>
+        </w:rPr>
+        <w:t xml:space="preserve"> </w:t>
+      </w:r>
+    </w:p>
+    <w:p>
+      <w:pPr>
+        <w:pStyle w:val="NoSpacing"/>
+        <w:jc w:val="both"/>
+        <w:rPr>
+          <w:sz w:val="22"/>
+          <w:szCs w:val="22"/>
+        </w:rPr>
+      </w:pPr>
+      <w:r>
+        <w:rPr>
+          <w:sz w:val="22"/>
+          <w:szCs w:val="22"/>
+        </w:rPr>
+        <w:t xml:space="preserve">RMSE: </w:t>
+      </w:r>
+      <w:r>
+        <w:rPr>
+          <w:sz w:val="22"/>
+          <w:szCs w:val="22"/>
+        </w:rPr>
+        <w:t>36421.56</w:t>
+      </w:r>
+      <w:r>
+        <w:rPr>
+          <w:sz w:val="22"/>
+          <w:szCs w:val="22"/>
+        </w:rPr>
+        <w:t>, Adj-R2: 0.81</w:t>
+      </w:r>
+    </w:p>
+    <w:p>
+      <w:pPr>
+        <w:pStyle w:val="NoSpacing"/>
+        <w:jc w:val="both"/>
+        <w:rPr>
+          <w:sz w:val="22"/>
+          <w:szCs w:val="22"/>
+        </w:rPr>
+      </w:pPr>
+      <w:r>
+        <w:rPr>
+          <w:sz w:val="22"/>
+          <w:szCs w:val="22"/>
+        </w:rPr>
+        <w:t>Without the outlying points the model is much more normal and the residual plot is a little better, however the RMSE is worse. Therefore we will continue with the points included.</w:t>
+      </w:r>
+    </w:p>
+    <w:p>
+      <w:pPr>
+        <w:pStyle w:val="NoSpacing"/>
+        <w:jc w:val="both"/>
+        <w:rPr>
+          <w:sz w:val="22"/>
+          <w:szCs w:val="22"/>
+        </w:rPr>
+      </w:pPr>
+    </w:p>
+    <w:p>
+      <w:pPr>
+        <w:pStyle w:val="NoSpacing"/>
+        <w:jc w:val="both"/>
+        <w:rPr>
+          <w:sz w:val="22"/>
+          <w:szCs w:val="22"/>
+        </w:rPr>
+      </w:pPr>
+      <w:r>
+        <w:rPr>
+          <w:sz w:val="22"/>
+          <w:szCs w:val="22"/>
+        </w:rPr>
+        <w:lastRenderedPageBreak/>
+        <w:t>The residual plot indicates that except for a few outliers (which we decided to keep in the initial stage of analyzing this model) there is constant variance. The data is</w:t>
+      </w:r>
+      <w:r>
+        <w:rPr>
+          <w:sz w:val="22"/>
+          <w:szCs w:val="22"/>
+        </w:rPr>
+        <w:t xml:space="preserve"> a bit non-normally distributed </w:t>
+      </w:r>
+      <w:r>
+        <w:rPr>
+          <w:sz w:val="22"/>
+          <w:szCs w:val="22"/>
+        </w:rPr>
+        <w:t xml:space="preserve">with a bit of a tail at the beginning. This is fine because (as seen in the histogram) there few outliers. We will assume independence, although due to the nature of house pricing this is in suspect. </w:t>
+      </w:r>
+      <w:r>
+        <w:rPr>
+          <w:sz w:val="22"/>
+          <w:szCs w:val="22"/>
+        </w:rPr>
+        <w:t>As mentioned earlier, there are a few minor outliers</w:t>
+      </w:r>
+      <w:r>
+        <w:rPr>
+          <w:sz w:val="22"/>
+          <w:szCs w:val="22"/>
+        </w:rPr>
+        <w:t xml:space="preserve">. </w:t>
+      </w:r>
+      <w:proofErr w:type="gramStart"/>
+      <w:r>
+        <w:rPr>
+          <w:sz w:val="22"/>
+          <w:szCs w:val="22"/>
+        </w:rPr>
+        <w:t>However</w:t>
+      </w:r>
+      <w:r>
+        <w:rPr>
+          <w:sz w:val="22"/>
+          <w:szCs w:val="22"/>
+        </w:rPr>
+        <w:t xml:space="preserve"> because these outliers are minor and out of </w:t>
+      </w:r>
+      <w:r>
+        <w:rPr>
+          <w:sz w:val="22"/>
+          <w:szCs w:val="22"/>
+        </w:rPr>
+        <w:t>1480</w:t>
+      </w:r>
+      <w:r>
+        <w:rPr>
+          <w:sz w:val="22"/>
+          <w:szCs w:val="22"/>
+        </w:rPr>
+        <w:t xml:space="preserve"> total</w:t>
+      </w:r>
+      <w:r>
+        <w:rPr>
+          <w:sz w:val="22"/>
+          <w:szCs w:val="22"/>
+        </w:rPr>
+        <w:t xml:space="preserve">, </w:t>
+      </w:r>
+      <w:r>
+        <w:rPr>
+          <w:sz w:val="22"/>
+          <w:szCs w:val="22"/>
+        </w:rPr>
+        <w:t>their</w:t>
+      </w:r>
+      <w:r>
+        <w:rPr>
+          <w:sz w:val="22"/>
+          <w:szCs w:val="22"/>
+        </w:rPr>
+        <w:t xml:space="preserve"> influence is low so we continued our analysis with the point included.</w:t>
+      </w:r>
+      <w:proofErr w:type="gramEnd"/>
+    </w:p>
+    <w:p>
+      <w:pPr>
+        <w:pStyle w:val="NoSpacing"/>
+        <w:jc w:val="both"/>
+        <w:rPr>
+          <w:sz w:val="22"/>
+          <w:szCs w:val="22"/>
+        </w:rPr>
+      </w:pPr>
+      <w:r>
+        <w:rPr>
+          <w:noProof/>
+        </w:rPr>
+        <w:drawing>
+          <wp:inline distT="0" distB="0" distL="0" distR="0" wp14:anchorId="057F2B8E" wp14:editId="7AB68EE5">
+            <wp:extent cx="2592125" cy="4212204"/>
+            <wp:effectExtent l="0" t="0" r="0" b="0"/>
+            <wp:docPr id="10" name="Picture 10"/>
+            <wp:cNvGraphicFramePr>
+              <a:graphicFrameLocks xmlns:a="http://schemas.openxmlformats.org/drawingml/2006/main" noChangeAspect="1"/>
+            </wp:cNvGraphicFramePr>
+            <a:graphic xmlns:a="http://schemas.openxmlformats.org/drawingml/2006/main">
+              <a:graphicData uri="http://schemas.openxmlformats.org/drawingml/2006/picture">
+                <pic:pic xmlns:pic="http://schemas.openxmlformats.org/drawingml/2006/picture">
+                  <pic:nvPicPr>
+                    <pic:cNvPr id="0" name=""/>
+                    <pic:cNvPicPr/>
+                  </pic:nvPicPr>
+                  <pic:blipFill rotWithShape="1">
+                    <a:blip r:embed="rId9"/>
+                    <a:srcRect l="401" t="15803" r="71780" b="740"/>
+                    <a:stretch/>
+                  </pic:blipFill>
+                  <pic:spPr bwMode="auto">
+                    <a:xfrm>
+                      <a:off x="0" y="0"/>
+                      <a:ext cx="2591458" cy="4211119"/>
+                    </a:xfrm>
+                    <a:prstGeom prst="rect">
+                      <a:avLst/>
+                    </a:prstGeom>
+                    <a:ln>
+                      <a:noFill/>
+                    </a:ln>
+                    <a:extLst>
+                      <a:ext uri="{53640926-AAD7-44D8-BBD7-CCE9431645EC}">
+                        <a14:shadowObscured xmlns:a14="http://schemas.microsoft.com/office/drawing/2010/main"/>
+                      </a:ext>
+                    </a:extLst>
+                  </pic:spPr>
+                </pic:pic>
+              </a:graphicData>
+            </a:graphic>
+          </wp:inline>
+        </w:drawing>
+      </w:r>
+      <w:r>
+        <w:rPr>
+          <w:noProof/>
+        </w:rPr>
+        <w:drawing>
+          <wp:inline distT="0" distB="0" distL="0" distR="0" wp14:anchorId="74BC5E14" wp14:editId="3F696CA1">
+            <wp:extent cx="2608028" cy="4212970"/>
+            <wp:effectExtent l="0" t="0" r="1905" b="0"/>
+            <wp:docPr id="11" name="Picture 11"/>
+            <wp:cNvGraphicFramePr>
+              <a:graphicFrameLocks xmlns:a="http://schemas.openxmlformats.org/drawingml/2006/main" noChangeAspect="1"/>
+            </wp:cNvGraphicFramePr>
+            <a:graphic xmlns:a="http://schemas.openxmlformats.org/drawingml/2006/main">
+              <a:graphicData uri="http://schemas.openxmlformats.org/drawingml/2006/picture">
+                <pic:pic xmlns:pic="http://schemas.openxmlformats.org/drawingml/2006/picture">
+                  <pic:nvPicPr>
+                    <pic:cNvPr id="0" name=""/>
+                    <pic:cNvPicPr/>
+                  </pic:nvPicPr>
+                  <pic:blipFill rotWithShape="1">
+                    <a:blip r:embed="rId10"/>
+                    <a:srcRect l="401" t="15802" r="71780" b="1235"/>
+                    <a:stretch/>
+                  </pic:blipFill>
+                  <pic:spPr bwMode="auto">
+                    <a:xfrm>
+                      <a:off x="0" y="0"/>
+                      <a:ext cx="2608499" cy="4213730"/>
+                    </a:xfrm>
+                    <a:prstGeom prst="rect">
+                      <a:avLst/>
+                    </a:prstGeom>
+                    <a:ln>
+                      <a:noFill/>
+                    </a:ln>
+                    <a:extLst>
+                      <a:ext uri="{53640926-AAD7-44D8-BBD7-CCE9431645EC}">
+                        <a14:shadowObscured xmlns:a14="http://schemas.microsoft.com/office/drawing/2010/main"/>
+                      </a:ext>
+                    </a:extLst>
+                  </pic:spPr>
+                </pic:pic>
+              </a:graphicData>
+            </a:graphic>
+          </wp:inline>
+        </w:drawing>
+      </w:r>
+    </w:p>
+    <w:p>
+      <w:pPr>
+        <w:pStyle w:val="NoSpacing"/>
+        <w:jc w:val="both"/>
+        <w:rPr>
+          <w:sz w:val="22"/>
+          <w:szCs w:val="22"/>
+        </w:rPr>
+      </w:pPr>
     </w:p>
     <w:p>
       <w:pPr>
@@ -1864,7 +2354,7 @@
                     <pic:cNvPicPr/>
                   </pic:nvPicPr>
                   <pic:blipFill rotWithShape="1">
-                    <a:blip r:embed="rId6"/>
+                    <a:blip r:embed="rId11"/>
                     <a:srcRect t="9156" r="1876" b="1409"/>
                     <a:stretch/>
                   </pic:blipFill>
@@ -1929,6 +2419,7 @@
         <w:rPr>
           <w:noProof/>
         </w:rPr>
+        <w:lastRenderedPageBreak/>
         <w:drawing>
           <wp:inline distT="0" distB="0" distL="0" distR="0" wp14:anchorId="7CD4C384" wp14:editId="6141BB61">
             <wp:extent cx="3324156" cy="2313829"/>
@@ -1945,7 +2436,7 @@
                     <pic:cNvPicPr/>
                   </pic:nvPicPr>
                   <pic:blipFill rotWithShape="1">
-                    <a:blip r:embed="rId7"/>
+                    <a:blip r:embed="rId12"/>
                     <a:srcRect t="8275" r="1338" b="1407"/>
                     <a:stretch/>
                   </pic:blipFill>
@@ -2047,7 +2538,7 @@
                     <pic:cNvPicPr/>
                   </pic:nvPicPr>
                   <pic:blipFill rotWithShape="1">
-                    <a:blip r:embed="rId8"/>
+                    <a:blip r:embed="rId13"/>
                     <a:srcRect l="942" t="73793" r="78342" b="11070"/>
                     <a:stretch/>
                   </pic:blipFill>
@@ -2105,7 +2596,6 @@
         <w:rPr>
           <w:noProof/>
         </w:rPr>
-        <w:lastRenderedPageBreak/>
         <w:drawing>
           <wp:inline distT="0" distB="0" distL="0" distR="0" wp14:anchorId="7E1DED31" wp14:editId="43FB10AB">
             <wp:extent cx="3395207" cy="2353023"/>
@@ -2122,7 +2612,7 @@
                     <pic:cNvPicPr/>
                   </pic:nvPicPr>
                   <pic:blipFill rotWithShape="1">
-                    <a:blip r:embed="rId6"/>
+                    <a:blip r:embed="rId11"/>
                     <a:srcRect t="9156" r="1876" b="1409"/>
                     <a:stretch/>
                   </pic:blipFill>
@@ -2171,28 +2661,65 @@
           <w:sz w:val="22"/>
           <w:szCs w:val="22"/>
         </w:rPr>
-        <w:t>As mentioned earlier, there is one major outlier. However</w:t>
-      </w:r>
-      <w:r>
-        <w:rPr>
-          <w:sz w:val="22"/>
-          <w:szCs w:val="22"/>
-        </w:rPr>
-        <w:t xml:space="preserve"> this is just one point out of 1480, its influence is low so we continue</w:t>
-      </w:r>
-      <w:r>
-        <w:rPr>
-          <w:sz w:val="22"/>
-          <w:szCs w:val="22"/>
-        </w:rPr>
-        <w:t>d</w:t>
-      </w:r>
-      <w:r>
-        <w:rPr>
-          <w:sz w:val="22"/>
-          <w:szCs w:val="22"/>
-        </w:rPr>
-        <w:t xml:space="preserve"> our analysis with the point included.</w:t>
+        <w:t>As mentioned earlier, there is one major outlier. However this is just one point out of 1480, its influence is low so we continued our analysis with the point included.</w:t>
+      </w:r>
+    </w:p>
+    <w:p>
+      <w:pPr>
+        <w:pStyle w:val="NoSpacing"/>
+        <w:jc w:val="both"/>
+        <w:rPr>
+          <w:sz w:val="22"/>
+          <w:szCs w:val="22"/>
+        </w:rPr>
+      </w:pPr>
+      <w:r>
+        <w:rPr>
+          <w:noProof/>
+        </w:rPr>
+        <w:lastRenderedPageBreak/>
+        <w:drawing>
+          <wp:inline distT="0" distB="0" distL="0" distR="0" wp14:anchorId="06518F9A" wp14:editId="35AF8786">
+            <wp:extent cx="3052824" cy="2902226"/>
+            <wp:effectExtent l="0" t="0" r="0" b="0"/>
+            <wp:docPr id="12" name="Picture 12"/>
+            <wp:cNvGraphicFramePr>
+              <a:graphicFrameLocks xmlns:a="http://schemas.openxmlformats.org/drawingml/2006/main" noChangeAspect="1"/>
+            </wp:cNvGraphicFramePr>
+            <a:graphic xmlns:a="http://schemas.openxmlformats.org/drawingml/2006/main">
+              <a:graphicData uri="http://schemas.openxmlformats.org/drawingml/2006/picture">
+                <pic:pic xmlns:pic="http://schemas.openxmlformats.org/drawingml/2006/picture">
+                  <pic:nvPicPr>
+                    <pic:cNvPr id="0" name=""/>
+                    <pic:cNvPicPr/>
+                  </pic:nvPicPr>
+                  <pic:blipFill rotWithShape="1">
+                    <a:blip r:embed="rId14"/>
+                    <a:srcRect l="401" t="40448" r="72983" b="12840"/>
+                    <a:stretch/>
+                  </pic:blipFill>
+                  <pic:spPr bwMode="auto">
+                    <a:xfrm>
+                      <a:off x="0" y="0"/>
+                      <a:ext cx="3052516" cy="2901933"/>
+                    </a:xfrm>
+                    <a:prstGeom prst="rect">
+                      <a:avLst/>
+                    </a:prstGeom>
+                    <a:ln>
+                      <a:noFill/>
+                    </a:ln>
+                    <a:extLst>
+                      <a:ext uri="{53640926-AAD7-44D8-BBD7-CCE9431645EC}">
+                        <a14:shadowObscured xmlns:a14="http://schemas.microsoft.com/office/drawing/2010/main"/>
+                      </a:ext>
+                    </a:extLst>
+                  </pic:spPr>
+                </pic:pic>
+              </a:graphicData>
+            </a:graphic>
+          </wp:inline>
+        </w:drawing>
       </w:r>
     </w:p>
     <w:p>
@@ -2486,6 +3013,8 @@
         </w:rPr>
         <w:t>: deal with zero inflation aka create dummy variables</w:t>
       </w:r>
+      <w:bookmarkStart w:id="0" w:name="_GoBack"/>
+      <w:bookmarkEnd w:id="0"/>
     </w:p>
     <w:p>
       <w:pPr>
@@ -4329,7 +4858,7 @@
   <a:extraClrSchemeLst/>
   <a:extLst>
     <a:ext uri="{05A4C25C-085E-4340-85A3-A5531E510DB2}">
-      <thm15:themeFamily xmlns="" xmlns:thm15="http://schemas.microsoft.com/office/thememl/2012/main" name="Office Theme" id="{62F939B6-93AF-4DB8-9C6B-D6C7DFDC589F}" vid="{4A3C46E8-61CC-4603-A589-7422A47A8E4A}"/>
+      <thm15:themeFamily xmlns:thm15="http://schemas.microsoft.com/office/thememl/2012/main" xmlns="" name="Office Theme" id="{62F939B6-93AF-4DB8-9C6B-D6C7DFDC589F}" vid="{4A3C46E8-61CC-4603-A589-7422A47A8E4A}"/>
     </a:ext>
   </a:extLst>
 </a:theme>

</xml_diff>

<commit_message>
Updated the document with lasso
</commit_message>
<xml_diff>
--- a/6372_Project1_Paper.docx
+++ b/6372_Project1_Paper.docx
@@ -1,6 +1,6 @@
 
 <file path=word/document.xml><?xml version="1.0" encoding="utf-8"?>
-<w:document xmlns:wpc="http://schemas.microsoft.com/office/word/2010/wordprocessingCanvas" xmlns:mc="http://schemas.openxmlformats.org/markup-compatibility/2006" xmlns:o="urn:schemas-microsoft-com:office:office" xmlns:r="http://schemas.openxmlformats.org/officeDocument/2006/relationships" xmlns:m="http://schemas.openxmlformats.org/officeDocument/2006/math" xmlns:v="urn:schemas-microsoft-com:vml" xmlns:wp14="http://schemas.microsoft.com/office/word/2010/wordprocessingDrawing" xmlns:wp="http://schemas.openxmlformats.org/drawingml/2006/wordprocessingDrawing" xmlns:w10="urn:schemas-microsoft-com:office:word" xmlns:w="http://schemas.openxmlformats.org/wordprocessingml/2006/main" xmlns:w14="http://schemas.microsoft.com/office/word/2010/wordml" xmlns:wpg="http://schemas.microsoft.com/office/word/2010/wordprocessingGroup" xmlns:wpi="http://schemas.microsoft.com/office/word/2010/wordprocessingInk" xmlns:wne="http://schemas.microsoft.com/office/word/2006/wordml" xmlns:wps="http://schemas.microsoft.com/office/word/2010/wordprocessingShape" mc:Ignorable="w14 wp14">
+<w:document xmlns:wpc="http://schemas.microsoft.com/office/word/2010/wordprocessingCanvas" xmlns:cx="http://schemas.microsoft.com/office/drawing/2014/chartex" xmlns:cx1="http://schemas.microsoft.com/office/drawing/2015/9/8/chartex" xmlns:cx2="http://schemas.microsoft.com/office/drawing/2015/10/21/chartex" xmlns:cx3="http://schemas.microsoft.com/office/drawing/2016/5/9/chartex" xmlns:cx4="http://schemas.microsoft.com/office/drawing/2016/5/10/chartex" xmlns:cx5="http://schemas.microsoft.com/office/drawing/2016/5/11/chartex" xmlns:cx6="http://schemas.microsoft.com/office/drawing/2016/5/12/chartex" xmlns:cx7="http://schemas.microsoft.com/office/drawing/2016/5/13/chartex" xmlns:cx8="http://schemas.microsoft.com/office/drawing/2016/5/14/chartex" xmlns:mc="http://schemas.openxmlformats.org/markup-compatibility/2006" xmlns:aink="http://schemas.microsoft.com/office/drawing/2016/ink" xmlns:am3d="http://schemas.microsoft.com/office/drawing/2017/model3d" xmlns:o="urn:schemas-microsoft-com:office:office" xmlns:r="http://schemas.openxmlformats.org/officeDocument/2006/relationships" xmlns:m="http://schemas.openxmlformats.org/officeDocument/2006/math" xmlns:v="urn:schemas-microsoft-com:vml" xmlns:wp14="http://schemas.microsoft.com/office/word/2010/wordprocessingDrawing" xmlns:wp="http://schemas.openxmlformats.org/drawingml/2006/wordprocessingDrawing" xmlns:w10="urn:schemas-microsoft-com:office:word" xmlns:w="http://schemas.openxmlformats.org/wordprocessingml/2006/main" xmlns:w14="http://schemas.microsoft.com/office/word/2010/wordml" xmlns:w15="http://schemas.microsoft.com/office/word/2012/wordml" xmlns:w16cid="http://schemas.microsoft.com/office/word/2016/wordml/cid" xmlns:w16se="http://schemas.microsoft.com/office/word/2015/wordml/symex" xmlns:wpg="http://schemas.microsoft.com/office/word/2010/wordprocessingGroup" xmlns:wpi="http://schemas.microsoft.com/office/word/2010/wordprocessingInk" xmlns:wne="http://schemas.microsoft.com/office/word/2006/wordml" xmlns:wps="http://schemas.microsoft.com/office/word/2010/wordprocessingShape" mc:Ignorable="w14 w15 w16se w16cid wp14">
   <w:body>
     <w:p>
       <w:pPr>
@@ -35,43 +35,7 @@
           <w:sz w:val="22"/>
           <w:szCs w:val="22"/>
         </w:rPr>
-        <w:t xml:space="preserve">Zackary Gill, </w:t>
-      </w:r>
-      <w:proofErr w:type="spellStart"/>
-      <w:r>
-        <w:rPr>
-          <w:i/>
-          <w:sz w:val="22"/>
-          <w:szCs w:val="22"/>
-        </w:rPr>
-        <w:t>Tej</w:t>
-      </w:r>
-      <w:proofErr w:type="spellEnd"/>
-      <w:r>
-        <w:rPr>
-          <w:i/>
-          <w:sz w:val="22"/>
-          <w:szCs w:val="22"/>
-        </w:rPr>
-        <w:t xml:space="preserve"> </w:t>
-      </w:r>
-      <w:proofErr w:type="spellStart"/>
-      <w:r>
-        <w:rPr>
-          <w:i/>
-          <w:sz w:val="22"/>
-          <w:szCs w:val="22"/>
-        </w:rPr>
-        <w:t>Tenmattam</w:t>
-      </w:r>
-      <w:proofErr w:type="spellEnd"/>
-      <w:r>
-        <w:rPr>
-          <w:i/>
-          <w:sz w:val="22"/>
-          <w:szCs w:val="22"/>
-        </w:rPr>
-        <w:t xml:space="preserve">, </w:t>
+        <w:t xml:space="preserve">Zackary Gill, Tej Tenmattam, </w:t>
       </w:r>
       <w:proofErr w:type="spellStart"/>
       <w:r>
@@ -137,7 +101,21 @@
           <w:sz w:val="22"/>
           <w:szCs w:val="22"/>
         </w:rPr>
-        <w:t xml:space="preserve"> have a professional go through a home and come up with a reasonable price for a home. Our goal is create a few models that will allow houses to be quickly and accurately priced</w:t>
+        <w:t xml:space="preserve"> have a professional go through a home and come up with a reasonable price for a home. Our goal is </w:t>
+      </w:r>
+      <w:r>
+        <w:rPr>
+          <w:sz w:val="22"/>
+          <w:szCs w:val="22"/>
+        </w:rPr>
+        <w:t xml:space="preserve">to </w:t>
+      </w:r>
+      <w:r>
+        <w:rPr>
+          <w:sz w:val="22"/>
+          <w:szCs w:val="22"/>
+        </w:rPr>
+        <w:t>create a few models that will allow houses to be quickly and accurately priced</w:t>
       </w:r>
       <w:r>
         <w:rPr>
@@ -359,39 +337,15 @@
           <w:sz w:val="22"/>
           <w:szCs w:val="22"/>
         </w:rPr>
+        <w:t xml:space="preserve"> For more information about the dataset go to Kaggle’s website</w:t>
+      </w:r>
+      <w:r>
+        <w:rPr>
+          <w:sz w:val="22"/>
+          <w:szCs w:val="22"/>
+        </w:rPr>
         <w:t xml:space="preserve"> </w:t>
       </w:r>
-      <w:proofErr w:type="gramStart"/>
-      <w:r>
-        <w:rPr>
-          <w:sz w:val="22"/>
-          <w:szCs w:val="22"/>
-        </w:rPr>
-        <w:t xml:space="preserve">For more information about the dataset go to </w:t>
-      </w:r>
-      <w:proofErr w:type="spellStart"/>
-      <w:r>
-        <w:rPr>
-          <w:sz w:val="22"/>
-          <w:szCs w:val="22"/>
-        </w:rPr>
-        <w:t>Kaggle’s</w:t>
-      </w:r>
-      <w:proofErr w:type="spellEnd"/>
-      <w:r>
-        <w:rPr>
-          <w:sz w:val="22"/>
-          <w:szCs w:val="22"/>
-        </w:rPr>
-        <w:t xml:space="preserve"> website</w:t>
-      </w:r>
-      <w:r>
-        <w:rPr>
-          <w:sz w:val="22"/>
-          <w:szCs w:val="22"/>
-        </w:rPr>
-        <w:t xml:space="preserve"> </w:t>
-      </w:r>
       <w:r>
         <w:rPr>
           <w:sz w:val="22"/>
@@ -413,7 +367,6 @@
         </w:rPr>
         <w:t>).</w:t>
       </w:r>
-      <w:proofErr w:type="gramEnd"/>
     </w:p>
     <w:p>
       <w:pPr>
@@ -751,56 +704,24 @@
           <w:sz w:val="22"/>
           <w:szCs w:val="22"/>
         </w:rPr>
-        <w:t xml:space="preserve">Outliers are not recording </w:t>
-      </w:r>
-      <w:proofErr w:type="gramStart"/>
-      <w:r>
-        <w:rPr>
-          <w:sz w:val="22"/>
-          <w:szCs w:val="22"/>
-        </w:rPr>
-        <w:t>error,</w:t>
-      </w:r>
-      <w:proofErr w:type="gramEnd"/>
-      <w:r>
-        <w:rPr>
-          <w:sz w:val="22"/>
-          <w:szCs w:val="22"/>
-        </w:rPr>
-        <w:t xml:space="preserve"> we do not wish to restrict value, so we run with/without</w:t>
-      </w:r>
-    </w:p>
-    <w:p>
-      <w:pPr>
-        <w:pStyle w:val="NoSpacing"/>
-        <w:jc w:val="both"/>
-        <w:rPr>
-          <w:sz w:val="22"/>
-          <w:szCs w:val="22"/>
-        </w:rPr>
-      </w:pPr>
-      <w:r>
-        <w:rPr>
-          <w:sz w:val="22"/>
-          <w:szCs w:val="22"/>
-        </w:rPr>
-        <w:t>(</w:t>
-      </w:r>
-      <w:proofErr w:type="gramStart"/>
-      <w:r>
-        <w:rPr>
-          <w:sz w:val="22"/>
-          <w:szCs w:val="22"/>
-        </w:rPr>
-        <w:t>due</w:t>
-      </w:r>
-      <w:proofErr w:type="gramEnd"/>
-      <w:r>
-        <w:rPr>
-          <w:sz w:val="22"/>
-          <w:szCs w:val="22"/>
-        </w:rPr>
-        <w:t xml:space="preserve"> to low number of leverage points, high number of observations in the dataset, we leave the points in the dataset)</w:t>
+        <w:t>Outliers are not recording error, we do not wish to restrict value, so we run with/without</w:t>
+      </w:r>
+    </w:p>
+    <w:p>
+      <w:pPr>
+        <w:pStyle w:val="NoSpacing"/>
+        <w:jc w:val="both"/>
+        <w:rPr>
+          <w:sz w:val="22"/>
+          <w:szCs w:val="22"/>
+        </w:rPr>
+      </w:pPr>
+      <w:r>
+        <w:rPr>
+          <w:sz w:val="22"/>
+          <w:szCs w:val="22"/>
+        </w:rPr>
+        <w:t>(due to low number of leverage points, high number of observations in the dataset, we leave the points in the dataset)</w:t>
       </w:r>
     </w:p>
     <w:p>
@@ -1716,7 +1637,7 @@
                     <pic:cNvPicPr/>
                   </pic:nvPicPr>
                   <pic:blipFill rotWithShape="1">
-                    <a:blip r:embed="rId6"/>
+                    <a:blip r:embed="rId5"/>
                     <a:srcRect l="936" t="45169" r="78195" b="16629"/>
                     <a:stretch/>
                   </pic:blipFill>
@@ -1773,7 +1694,7 @@
                     <pic:cNvPicPr/>
                   </pic:nvPicPr>
                   <pic:blipFill rotWithShape="1">
-                    <a:blip r:embed="rId7"/>
+                    <a:blip r:embed="rId6"/>
                     <a:srcRect l="212" t="9861" r="2041" b="1557"/>
                     <a:stretch/>
                   </pic:blipFill>
@@ -1875,7 +1796,7 @@
                     <pic:cNvPicPr/>
                   </pic:nvPicPr>
                   <pic:blipFill rotWithShape="1">
-                    <a:blip r:embed="rId8"/>
+                    <a:blip r:embed="rId7"/>
                     <a:srcRect l="267" t="10381" r="2173" b="1730"/>
                     <a:stretch/>
                   </pic:blipFill>
@@ -2021,6 +1942,7 @@
         </w:rPr>
         <w:t>However</w:t>
       </w:r>
+      <w:proofErr w:type="gramEnd"/>
       <w:r>
         <w:rPr>
           <w:sz w:val="22"/>
@@ -2063,7 +1985,6 @@
         </w:rPr>
         <w:t xml:space="preserve"> influence is low so we continued our analysis with the point included.</w:t>
       </w:r>
-      <w:proofErr w:type="gramEnd"/>
     </w:p>
     <w:p>
       <w:pPr>
@@ -2094,7 +2015,7 @@
                     <pic:cNvPicPr/>
                   </pic:nvPicPr>
                   <pic:blipFill rotWithShape="1">
-                    <a:blip r:embed="rId9"/>
+                    <a:blip r:embed="rId8"/>
                     <a:srcRect l="401" t="15803" r="71780" b="740"/>
                     <a:stretch/>
                   </pic:blipFill>
@@ -2141,7 +2062,7 @@
                     <pic:cNvPicPr/>
                   </pic:nvPicPr>
                   <pic:blipFill rotWithShape="1">
-                    <a:blip r:embed="rId10"/>
+                    <a:blip r:embed="rId9"/>
                     <a:srcRect l="401" t="15802" r="71780" b="1235"/>
                     <a:stretch/>
                   </pic:blipFill>
@@ -2354,7 +2275,7 @@
                     <pic:cNvPicPr/>
                   </pic:nvPicPr>
                   <pic:blipFill rotWithShape="1">
-                    <a:blip r:embed="rId11"/>
+                    <a:blip r:embed="rId10"/>
                     <a:srcRect t="9156" r="1876" b="1409"/>
                     <a:stretch/>
                   </pic:blipFill>
@@ -2436,7 +2357,7 @@
                     <pic:cNvPicPr/>
                   </pic:nvPicPr>
                   <pic:blipFill rotWithShape="1">
-                    <a:blip r:embed="rId12"/>
+                    <a:blip r:embed="rId11"/>
                     <a:srcRect t="8275" r="1338" b="1407"/>
                     <a:stretch/>
                   </pic:blipFill>
@@ -2538,7 +2459,7 @@
                     <pic:cNvPicPr/>
                   </pic:nvPicPr>
                   <pic:blipFill rotWithShape="1">
-                    <a:blip r:embed="rId13"/>
+                    <a:blip r:embed="rId12"/>
                     <a:srcRect l="942" t="73793" r="78342" b="11070"/>
                     <a:stretch/>
                   </pic:blipFill>
@@ -2612,7 +2533,7 @@
                     <pic:cNvPicPr/>
                   </pic:nvPicPr>
                   <pic:blipFill rotWithShape="1">
-                    <a:blip r:embed="rId11"/>
+                    <a:blip r:embed="rId10"/>
                     <a:srcRect t="9156" r="1876" b="1409"/>
                     <a:stretch/>
                   </pic:blipFill>
@@ -2694,7 +2615,7 @@
                     <pic:cNvPicPr/>
                   </pic:nvPicPr>
                   <pic:blipFill rotWithShape="1">
-                    <a:blip r:embed="rId14"/>
+                    <a:blip r:embed="rId13"/>
                     <a:srcRect l="401" t="40448" r="72983" b="12840"/>
                     <a:stretch/>
                   </pic:blipFill>
@@ -2764,6 +2685,964 @@
     <w:p>
       <w:pPr>
         <w:pStyle w:val="NoSpacing"/>
+        <w:jc w:val="both"/>
+        <w:rPr>
+          <w:sz w:val="22"/>
+          <w:szCs w:val="22"/>
+        </w:rPr>
+      </w:pPr>
+      <w:r>
+        <w:rPr>
+          <w:sz w:val="22"/>
+          <w:szCs w:val="22"/>
+        </w:rPr>
+        <w:t xml:space="preserve">Since we are dealing with high-dimensional data set, we have used the shrinkage model Lasso to obtain the model with the least effect of predictors variance and </w:t>
+      </w:r>
+      <w:proofErr w:type="spellStart"/>
+      <w:r>
+        <w:rPr>
+          <w:sz w:val="22"/>
+          <w:szCs w:val="22"/>
+        </w:rPr>
+        <w:t>colinearity</w:t>
+      </w:r>
+      <w:proofErr w:type="spellEnd"/>
+      <w:r>
+        <w:rPr>
+          <w:sz w:val="22"/>
+          <w:szCs w:val="22"/>
+        </w:rPr>
+        <w:t>. Lasso penalizes the model coefficient estimates, using Lambda tuning parameter, to reduce their variance which result in a better model fitting.</w:t>
+      </w:r>
+    </w:p>
+    <w:p>
+      <w:pPr>
+        <w:pStyle w:val="NoSpacing"/>
+        <w:jc w:val="both"/>
+        <w:rPr>
+          <w:sz w:val="22"/>
+          <w:szCs w:val="22"/>
+        </w:rPr>
+      </w:pPr>
+    </w:p>
+    <w:p>
+      <w:pPr>
+        <w:pStyle w:val="NoSpacing"/>
+        <w:jc w:val="both"/>
+        <w:rPr>
+          <w:sz w:val="22"/>
+          <w:szCs w:val="22"/>
+        </w:rPr>
+      </w:pPr>
+      <w:r>
+        <w:rPr>
+          <w:sz w:val="22"/>
+          <w:szCs w:val="22"/>
+        </w:rPr>
+        <w:t xml:space="preserve">Lasso's GLM-NET </w:t>
+      </w:r>
+      <w:r>
+        <w:rPr>
+          <w:sz w:val="22"/>
+          <w:szCs w:val="22"/>
+        </w:rPr>
+        <w:t>performs</w:t>
+      </w:r>
+      <w:r>
+        <w:rPr>
+          <w:sz w:val="22"/>
+          <w:szCs w:val="22"/>
+        </w:rPr>
+        <w:t xml:space="preserve"> 10-fold CV to determine an optimal penalty parameter. The coefficients are easy to extract and making predictions are straight forward.</w:t>
+      </w:r>
+    </w:p>
+    <w:p>
+      <w:pPr>
+        <w:pStyle w:val="NoSpacing"/>
+        <w:jc w:val="both"/>
+        <w:rPr>
+          <w:sz w:val="22"/>
+          <w:szCs w:val="22"/>
+        </w:rPr>
+      </w:pPr>
+      <w:r>
+        <w:rPr>
+          <w:noProof/>
+          <w:sz w:val="22"/>
+          <w:szCs w:val="22"/>
+        </w:rPr>
+        <w:drawing>
+          <wp:inline distT="0" distB="0" distL="0" distR="0" wp14:anchorId="589BE7D4" wp14:editId="28DB530B">
+            <wp:extent cx="5943600" cy="4246880"/>
+            <wp:effectExtent l="0" t="0" r="0" b="0"/>
+            <wp:docPr id="7" name="Picture 7" descr="/var/folders/vs/p7_gs_qx6rjbhcjbgzj5svr00000gn/T/com.microsoft.Word/Content.MSO/ED336AF8.tmp"/>
+            <wp:cNvGraphicFramePr>
+              <a:graphicFrameLocks xmlns:a="http://schemas.openxmlformats.org/drawingml/2006/main" noChangeAspect="1"/>
+            </wp:cNvGraphicFramePr>
+            <a:graphic xmlns:a="http://schemas.openxmlformats.org/drawingml/2006/main">
+              <a:graphicData uri="http://schemas.openxmlformats.org/drawingml/2006/picture">
+                <pic:pic xmlns:pic="http://schemas.openxmlformats.org/drawingml/2006/picture">
+                  <pic:nvPicPr>
+                    <pic:cNvPr id="0" name="Picture 1" descr="/var/folders/vs/p7_gs_qx6rjbhcjbgzj5svr00000gn/T/com.microsoft.Word/Content.MSO/ED336AF8.tmp"/>
+                    <pic:cNvPicPr>
+                      <a:picLocks noChangeAspect="1" noChangeArrowheads="1"/>
+                    </pic:cNvPicPr>
+                  </pic:nvPicPr>
+                  <pic:blipFill>
+                    <a:blip r:embed="rId14">
+                      <a:extLst>
+                        <a:ext uri="{28A0092B-C50C-407E-A947-70E740481C1C}">
+                          <a14:useLocalDpi xmlns:a14="http://schemas.microsoft.com/office/drawing/2010/main" val="0"/>
+                        </a:ext>
+                      </a:extLst>
+                    </a:blip>
+                    <a:srcRect/>
+                    <a:stretch>
+                      <a:fillRect/>
+                    </a:stretch>
+                  </pic:blipFill>
+                  <pic:spPr bwMode="auto">
+                    <a:xfrm>
+                      <a:off x="0" y="0"/>
+                      <a:ext cx="5943600" cy="4246880"/>
+                    </a:xfrm>
+                    <a:prstGeom prst="rect">
+                      <a:avLst/>
+                    </a:prstGeom>
+                    <a:noFill/>
+                    <a:ln>
+                      <a:noFill/>
+                    </a:ln>
+                  </pic:spPr>
+                </pic:pic>
+              </a:graphicData>
+            </a:graphic>
+          </wp:inline>
+        </w:drawing>
+      </w:r>
+    </w:p>
+    <w:p>
+      <w:pPr>
+        <w:pStyle w:val="NoSpacing"/>
+        <w:jc w:val="both"/>
+        <w:rPr>
+          <w:sz w:val="22"/>
+          <w:szCs w:val="22"/>
+        </w:rPr>
+      </w:pPr>
+      <w:r>
+        <w:rPr>
+          <w:sz w:val="22"/>
+          <w:szCs w:val="22"/>
+        </w:rPr>
+        <w:lastRenderedPageBreak/>
+        <w:t>We can see from the coefficient plot that depending on the choice of tuning parameter, some of the coefficients will be exactly equal to zero. Let’s perform cross validation and see the test error.</w:t>
+      </w:r>
+    </w:p>
+    <w:p>
+      <w:pPr>
+        <w:pStyle w:val="NoSpacing"/>
+        <w:jc w:val="both"/>
+        <w:rPr>
+          <w:sz w:val="22"/>
+          <w:szCs w:val="22"/>
+        </w:rPr>
+      </w:pPr>
+      <w:r>
+        <w:rPr>
+          <w:noProof/>
+          <w:sz w:val="22"/>
+          <w:szCs w:val="22"/>
+        </w:rPr>
+        <w:drawing>
+          <wp:inline distT="0" distB="0" distL="0" distR="0" wp14:anchorId="191E4D45" wp14:editId="1339DB36">
+            <wp:extent cx="5943600" cy="4246880"/>
+            <wp:effectExtent l="0" t="0" r="0" b="0"/>
+            <wp:docPr id="9" name="Picture 9" descr="/var/folders/vs/p7_gs_qx6rjbhcjbgzj5svr00000gn/T/com.microsoft.Word/Content.MSO/BFBC23C6.tmp"/>
+            <wp:cNvGraphicFramePr>
+              <a:graphicFrameLocks xmlns:a="http://schemas.openxmlformats.org/drawingml/2006/main" noChangeAspect="1"/>
+            </wp:cNvGraphicFramePr>
+            <a:graphic xmlns:a="http://schemas.openxmlformats.org/drawingml/2006/main">
+              <a:graphicData uri="http://schemas.openxmlformats.org/drawingml/2006/picture">
+                <pic:pic xmlns:pic="http://schemas.openxmlformats.org/drawingml/2006/picture">
+                  <pic:nvPicPr>
+                    <pic:cNvPr id="0" name="Picture 3" descr="/var/folders/vs/p7_gs_qx6rjbhcjbgzj5svr00000gn/T/com.microsoft.Word/Content.MSO/BFBC23C6.tmp"/>
+                    <pic:cNvPicPr>
+                      <a:picLocks noChangeAspect="1" noChangeArrowheads="1"/>
+                    </pic:cNvPicPr>
+                  </pic:nvPicPr>
+                  <pic:blipFill>
+                    <a:blip r:embed="rId15">
+                      <a:extLst>
+                        <a:ext uri="{28A0092B-C50C-407E-A947-70E740481C1C}">
+                          <a14:useLocalDpi xmlns:a14="http://schemas.microsoft.com/office/drawing/2010/main" val="0"/>
+                        </a:ext>
+                      </a:extLst>
+                    </a:blip>
+                    <a:srcRect/>
+                    <a:stretch>
+                      <a:fillRect/>
+                    </a:stretch>
+                  </pic:blipFill>
+                  <pic:spPr bwMode="auto">
+                    <a:xfrm>
+                      <a:off x="0" y="0"/>
+                      <a:ext cx="5943600" cy="4246880"/>
+                    </a:xfrm>
+                    <a:prstGeom prst="rect">
+                      <a:avLst/>
+                    </a:prstGeom>
+                    <a:noFill/>
+                    <a:ln>
+                      <a:noFill/>
+                    </a:ln>
+                  </pic:spPr>
+                </pic:pic>
+              </a:graphicData>
+            </a:graphic>
+          </wp:inline>
+        </w:drawing>
+      </w:r>
+    </w:p>
+    <w:p>
+      <w:pPr>
+        <w:pStyle w:val="NoSpacing"/>
+        <w:jc w:val="both"/>
+        <w:rPr>
+          <w:sz w:val="22"/>
+          <w:szCs w:val="22"/>
+        </w:rPr>
+      </w:pPr>
+      <w:r>
+        <w:rPr>
+          <w:sz w:val="22"/>
+          <w:szCs w:val="22"/>
+        </w:rPr>
+        <w:t>T</w:t>
+      </w:r>
+      <w:r>
+        <w:rPr>
+          <w:sz w:val="22"/>
+          <w:szCs w:val="22"/>
+        </w:rPr>
+        <w:t>he RMSE resulted from the Lasso Regression model is 0.1423346</w:t>
+      </w:r>
+      <w:r>
+        <w:rPr>
+          <w:sz w:val="22"/>
+          <w:szCs w:val="22"/>
+        </w:rPr>
+        <w:t xml:space="preserve">. </w:t>
+      </w:r>
+      <w:r>
+        <w:rPr>
+          <w:sz w:val="22"/>
+          <w:szCs w:val="22"/>
+        </w:rPr>
+        <w:t>Number of coefficients that the Lasso Regression picked (not zero) is 5</w:t>
+      </w:r>
+      <w:r>
+        <w:rPr>
+          <w:sz w:val="22"/>
+          <w:szCs w:val="22"/>
+        </w:rPr>
+        <w:t>6</w:t>
+      </w:r>
+      <w:r>
+        <w:rPr>
+          <w:sz w:val="22"/>
+          <w:szCs w:val="22"/>
+        </w:rPr>
+        <w:t>.</w:t>
+      </w:r>
+    </w:p>
+    <w:p>
+      <w:pPr>
+        <w:pStyle w:val="NoSpacing"/>
+        <w:jc w:val="both"/>
+        <w:rPr>
+          <w:sz w:val="22"/>
+          <w:szCs w:val="22"/>
+        </w:rPr>
+      </w:pPr>
+    </w:p>
+    <w:p>
+      <w:pPr>
+        <w:pStyle w:val="NoSpacing"/>
+        <w:jc w:val="both"/>
+        <w:rPr>
+          <w:sz w:val="22"/>
+          <w:szCs w:val="22"/>
+        </w:rPr>
+      </w:pPr>
+      <w:r>
+        <w:rPr>
+          <w:sz w:val="22"/>
+          <w:szCs w:val="22"/>
+        </w:rPr>
+        <w:drawing>
+          <wp:inline distT="0" distB="0" distL="0" distR="0" wp14:anchorId="600376AF" wp14:editId="038DAB86">
+            <wp:extent cx="5943600" cy="1422400"/>
+            <wp:effectExtent l="0" t="0" r="0" b="0"/>
+            <wp:docPr id="14" name="Picture 14"/>
+            <wp:cNvGraphicFramePr>
+              <a:graphicFrameLocks xmlns:a="http://schemas.openxmlformats.org/drawingml/2006/main" noChangeAspect="1"/>
+            </wp:cNvGraphicFramePr>
+            <a:graphic xmlns:a="http://schemas.openxmlformats.org/drawingml/2006/main">
+              <a:graphicData uri="http://schemas.openxmlformats.org/drawingml/2006/picture">
+                <pic:pic xmlns:pic="http://schemas.openxmlformats.org/drawingml/2006/picture">
+                  <pic:nvPicPr>
+                    <pic:cNvPr id="1" name=""/>
+                    <pic:cNvPicPr/>
+                  </pic:nvPicPr>
+                  <pic:blipFill>
+                    <a:blip r:embed="rId16"/>
+                    <a:stretch>
+                      <a:fillRect/>
+                    </a:stretch>
+                  </pic:blipFill>
+                  <pic:spPr>
+                    <a:xfrm>
+                      <a:off x="0" y="0"/>
+                      <a:ext cx="5943600" cy="1422400"/>
+                    </a:xfrm>
+                    <a:prstGeom prst="rect">
+                      <a:avLst/>
+                    </a:prstGeom>
+                  </pic:spPr>
+                </pic:pic>
+              </a:graphicData>
+            </a:graphic>
+          </wp:inline>
+        </w:drawing>
+      </w:r>
+    </w:p>
+    <w:p>
+      <w:pPr>
+        <w:pStyle w:val="NoSpacing"/>
+        <w:jc w:val="both"/>
+        <w:rPr>
+          <w:sz w:val="22"/>
+          <w:szCs w:val="22"/>
+        </w:rPr>
+      </w:pPr>
+    </w:p>
+    <w:p>
+      <w:pPr>
+        <w:pStyle w:val="NoSpacing"/>
+        <w:rPr>
+          <w:sz w:val="22"/>
+          <w:szCs w:val="22"/>
+        </w:rPr>
+      </w:pPr>
+      <w:r>
+        <w:rPr>
+          <w:sz w:val="22"/>
+          <w:szCs w:val="22"/>
+        </w:rPr>
+        <w:t>F</w:t>
+      </w:r>
+      <w:r>
+        <w:rPr>
+          <w:sz w:val="22"/>
+          <w:szCs w:val="22"/>
+        </w:rPr>
+        <w:t>rom</w:t>
+      </w:r>
+      <w:r>
+        <w:rPr>
+          <w:sz w:val="22"/>
+          <w:szCs w:val="22"/>
+        </w:rPr>
+        <w:t xml:space="preserve"> this model we took the </w:t>
+      </w:r>
+      <w:r>
+        <w:rPr>
+          <w:sz w:val="22"/>
+          <w:szCs w:val="22"/>
+        </w:rPr>
+        <w:t xml:space="preserve">top ten </w:t>
+      </w:r>
+      <w:r>
+        <w:rPr>
+          <w:sz w:val="22"/>
+          <w:szCs w:val="22"/>
+        </w:rPr>
+        <w:t xml:space="preserve">variables that were the most significantly correlated with </w:t>
+      </w:r>
+      <w:proofErr w:type="spellStart"/>
+      <w:r>
+        <w:rPr>
+          <w:sz w:val="22"/>
+          <w:szCs w:val="22"/>
+        </w:rPr>
+        <w:t>L_SalePrice</w:t>
+      </w:r>
+      <w:proofErr w:type="spellEnd"/>
+      <w:r>
+        <w:rPr>
+          <w:sz w:val="22"/>
+          <w:szCs w:val="22"/>
+        </w:rPr>
+        <w:t xml:space="preserve">. The model consists of </w:t>
+      </w:r>
+      <w:proofErr w:type="spellStart"/>
+      <w:r>
+        <w:rPr>
+          <w:sz w:val="22"/>
+          <w:szCs w:val="22"/>
+        </w:rPr>
+        <w:t>MSSubClass</w:t>
+      </w:r>
+      <w:proofErr w:type="spellEnd"/>
+      <w:r>
+        <w:rPr>
+          <w:sz w:val="22"/>
+          <w:szCs w:val="22"/>
+        </w:rPr>
+        <w:t xml:space="preserve">, </w:t>
+      </w:r>
+      <w:proofErr w:type="spellStart"/>
+      <w:r>
+        <w:rPr>
+          <w:sz w:val="22"/>
+          <w:szCs w:val="22"/>
+        </w:rPr>
+        <w:t>LotArea</w:t>
+      </w:r>
+      <w:proofErr w:type="spellEnd"/>
+      <w:r>
+        <w:rPr>
+          <w:sz w:val="22"/>
+          <w:szCs w:val="22"/>
+        </w:rPr>
+        <w:t xml:space="preserve">, </w:t>
+      </w:r>
+      <w:proofErr w:type="spellStart"/>
+      <w:r>
+        <w:rPr>
+          <w:sz w:val="22"/>
+          <w:szCs w:val="22"/>
+        </w:rPr>
+        <w:t>OverallQual</w:t>
+      </w:r>
+      <w:proofErr w:type="spellEnd"/>
+      <w:r>
+        <w:rPr>
+          <w:sz w:val="22"/>
+          <w:szCs w:val="22"/>
+        </w:rPr>
+        <w:t xml:space="preserve">, </w:t>
+      </w:r>
+      <w:proofErr w:type="spellStart"/>
+      <w:r>
+        <w:rPr>
+          <w:sz w:val="22"/>
+          <w:szCs w:val="22"/>
+        </w:rPr>
+        <w:t>OverallCond</w:t>
+      </w:r>
+      <w:proofErr w:type="spellEnd"/>
+      <w:r>
+        <w:rPr>
+          <w:sz w:val="22"/>
+          <w:szCs w:val="22"/>
+        </w:rPr>
+        <w:t xml:space="preserve">, </w:t>
+      </w:r>
+      <w:proofErr w:type="spellStart"/>
+      <w:r>
+        <w:rPr>
+          <w:sz w:val="22"/>
+          <w:szCs w:val="22"/>
+        </w:rPr>
+        <w:t>YearBuilt</w:t>
+      </w:r>
+      <w:proofErr w:type="spellEnd"/>
+      <w:r>
+        <w:rPr>
+          <w:sz w:val="22"/>
+          <w:szCs w:val="22"/>
+        </w:rPr>
+        <w:t xml:space="preserve">, </w:t>
+      </w:r>
+      <w:proofErr w:type="spellStart"/>
+      <w:r>
+        <w:rPr>
+          <w:sz w:val="22"/>
+          <w:szCs w:val="22"/>
+        </w:rPr>
+        <w:t>YearRemodAdd</w:t>
+      </w:r>
+      <w:proofErr w:type="spellEnd"/>
+      <w:r>
+        <w:rPr>
+          <w:sz w:val="22"/>
+          <w:szCs w:val="22"/>
+        </w:rPr>
+        <w:t xml:space="preserve">, </w:t>
+      </w:r>
+      <w:r>
+        <w:rPr>
+          <w:sz w:val="22"/>
+          <w:szCs w:val="22"/>
+        </w:rPr>
+        <w:t>X2ndFlrSF</w:t>
+      </w:r>
+      <w:r>
+        <w:rPr>
+          <w:sz w:val="22"/>
+          <w:szCs w:val="22"/>
+        </w:rPr>
+        <w:t xml:space="preserve">, </w:t>
+      </w:r>
+      <w:proofErr w:type="spellStart"/>
+      <w:r>
+        <w:rPr>
+          <w:sz w:val="22"/>
+          <w:szCs w:val="22"/>
+        </w:rPr>
+        <w:t>BedroomAbvGr</w:t>
+      </w:r>
+      <w:proofErr w:type="spellEnd"/>
+      <w:r>
+        <w:rPr>
+          <w:sz w:val="22"/>
+          <w:szCs w:val="22"/>
+        </w:rPr>
+        <w:t xml:space="preserve">, </w:t>
+      </w:r>
+      <w:proofErr w:type="spellStart"/>
+      <w:r>
+        <w:rPr>
+          <w:sz w:val="22"/>
+          <w:szCs w:val="22"/>
+        </w:rPr>
+        <w:t>KitchenAbvGr</w:t>
+      </w:r>
+      <w:proofErr w:type="spellEnd"/>
+      <w:r>
+        <w:rPr>
+          <w:sz w:val="22"/>
+          <w:szCs w:val="22"/>
+        </w:rPr>
+        <w:t xml:space="preserve">, </w:t>
+      </w:r>
+      <w:proofErr w:type="spellStart"/>
+      <w:r>
+        <w:rPr>
+          <w:sz w:val="22"/>
+          <w:szCs w:val="22"/>
+        </w:rPr>
+        <w:t>GarageCars</w:t>
+      </w:r>
+      <w:proofErr w:type="spellEnd"/>
+    </w:p>
+    <w:p>
+      <w:pPr>
+        <w:pStyle w:val="NoSpacing"/>
+        <w:rPr>
+          <w:sz w:val="22"/>
+          <w:szCs w:val="22"/>
+        </w:rPr>
+      </w:pPr>
+    </w:p>
+    <w:p>
+      <w:pPr>
+        <w:pStyle w:val="NoSpacing"/>
+        <w:rPr>
+          <w:sz w:val="22"/>
+          <w:szCs w:val="22"/>
+        </w:rPr>
+      </w:pPr>
+      <w:r>
+        <w:rPr>
+          <w:noProof/>
+          <w:sz w:val="22"/>
+          <w:szCs w:val="22"/>
+        </w:rPr>
+        <w:lastRenderedPageBreak/>
+        <w:drawing>
+          <wp:inline distT="0" distB="0" distL="0" distR="0" wp14:anchorId="1094B9C0" wp14:editId="16B49190">
+            <wp:extent cx="5943600" cy="4246880"/>
+            <wp:effectExtent l="0" t="0" r="0" b="0"/>
+            <wp:docPr id="20" name="Picture 20" descr="/var/folders/vs/p7_gs_qx6rjbhcjbgzj5svr00000gn/T/com.microsoft.Word/Content.MSO/CD782BC4.tmp"/>
+            <wp:cNvGraphicFramePr>
+              <a:graphicFrameLocks xmlns:a="http://schemas.openxmlformats.org/drawingml/2006/main" noChangeAspect="1"/>
+            </wp:cNvGraphicFramePr>
+            <a:graphic xmlns:a="http://schemas.openxmlformats.org/drawingml/2006/main">
+              <a:graphicData uri="http://schemas.openxmlformats.org/drawingml/2006/picture">
+                <pic:pic xmlns:pic="http://schemas.openxmlformats.org/drawingml/2006/picture">
+                  <pic:nvPicPr>
+                    <pic:cNvPr id="0" name="Picture 5" descr="/var/folders/vs/p7_gs_qx6rjbhcjbgzj5svr00000gn/T/com.microsoft.Word/Content.MSO/CD782BC4.tmp"/>
+                    <pic:cNvPicPr>
+                      <a:picLocks noChangeAspect="1" noChangeArrowheads="1"/>
+                    </pic:cNvPicPr>
+                  </pic:nvPicPr>
+                  <pic:blipFill>
+                    <a:blip r:embed="rId17">
+                      <a:extLst>
+                        <a:ext uri="{28A0092B-C50C-407E-A947-70E740481C1C}">
+                          <a14:useLocalDpi xmlns:a14="http://schemas.microsoft.com/office/drawing/2010/main" val="0"/>
+                        </a:ext>
+                      </a:extLst>
+                    </a:blip>
+                    <a:srcRect/>
+                    <a:stretch>
+                      <a:fillRect/>
+                    </a:stretch>
+                  </pic:blipFill>
+                  <pic:spPr bwMode="auto">
+                    <a:xfrm>
+                      <a:off x="0" y="0"/>
+                      <a:ext cx="5943600" cy="4246880"/>
+                    </a:xfrm>
+                    <a:prstGeom prst="rect">
+                      <a:avLst/>
+                    </a:prstGeom>
+                    <a:noFill/>
+                    <a:ln>
+                      <a:noFill/>
+                    </a:ln>
+                  </pic:spPr>
+                </pic:pic>
+              </a:graphicData>
+            </a:graphic>
+          </wp:inline>
+        </w:drawing>
+      </w:r>
+    </w:p>
+    <w:p>
+      <w:pPr>
+        <w:pStyle w:val="NoSpacing"/>
+        <w:rPr>
+          <w:sz w:val="22"/>
+          <w:szCs w:val="22"/>
+        </w:rPr>
+      </w:pPr>
+    </w:p>
+    <w:p>
+      <w:pPr>
+        <w:pStyle w:val="NoSpacing"/>
+        <w:rPr>
+          <w:sz w:val="22"/>
+          <w:szCs w:val="22"/>
+        </w:rPr>
+      </w:pPr>
+    </w:p>
+    <w:p>
+      <w:pPr>
+        <w:pStyle w:val="NoSpacing"/>
+        <w:rPr>
+          <w:sz w:val="22"/>
+          <w:szCs w:val="22"/>
+        </w:rPr>
+      </w:pPr>
+      <w:r>
+        <w:rPr>
+          <w:sz w:val="22"/>
+          <w:szCs w:val="22"/>
+        </w:rPr>
+        <w:t xml:space="preserve">RMSE: </w:t>
+      </w:r>
+      <w:r>
+        <w:rPr>
+          <w:sz w:val="22"/>
+          <w:szCs w:val="22"/>
+        </w:rPr>
+        <w:t>40740.31</w:t>
+      </w:r>
+      <w:r>
+        <w:rPr>
+          <w:sz w:val="22"/>
+          <w:szCs w:val="22"/>
+        </w:rPr>
+        <w:t xml:space="preserve">, Adj-R2: </w:t>
+      </w:r>
+      <w:r>
+        <w:rPr>
+          <w:sz w:val="22"/>
+          <w:szCs w:val="22"/>
+        </w:rPr>
+        <w:t>0.7642468</w:t>
+      </w:r>
+    </w:p>
+    <w:p>
+      <w:pPr>
+        <w:pStyle w:val="NoSpacing"/>
+        <w:rPr>
+          <w:sz w:val="22"/>
+          <w:szCs w:val="22"/>
+        </w:rPr>
+      </w:pPr>
+    </w:p>
+    <w:p>
+      <w:pPr>
+        <w:pStyle w:val="NoSpacing"/>
+        <w:jc w:val="both"/>
+        <w:rPr>
+          <w:sz w:val="22"/>
+          <w:szCs w:val="22"/>
+        </w:rPr>
+      </w:pPr>
+      <w:r>
+        <w:rPr>
+          <w:sz w:val="22"/>
+          <w:szCs w:val="22"/>
+        </w:rPr>
+        <w:drawing>
+          <wp:inline distT="0" distB="0" distL="0" distR="0" wp14:anchorId="077EFC8B" wp14:editId="7F2D2F89">
+            <wp:extent cx="5943600" cy="2605405"/>
+            <wp:effectExtent l="0" t="0" r="0" b="0"/>
+            <wp:docPr id="21" name="Picture 21"/>
+            <wp:cNvGraphicFramePr>
+              <a:graphicFrameLocks xmlns:a="http://schemas.openxmlformats.org/drawingml/2006/main" noChangeAspect="1"/>
+            </wp:cNvGraphicFramePr>
+            <a:graphic xmlns:a="http://schemas.openxmlformats.org/drawingml/2006/main">
+              <a:graphicData uri="http://schemas.openxmlformats.org/drawingml/2006/picture">
+                <pic:pic xmlns:pic="http://schemas.openxmlformats.org/drawingml/2006/picture">
+                  <pic:nvPicPr>
+                    <pic:cNvPr id="1" name=""/>
+                    <pic:cNvPicPr/>
+                  </pic:nvPicPr>
+                  <pic:blipFill>
+                    <a:blip r:embed="rId18"/>
+                    <a:stretch>
+                      <a:fillRect/>
+                    </a:stretch>
+                  </pic:blipFill>
+                  <pic:spPr>
+                    <a:xfrm>
+                      <a:off x="0" y="0"/>
+                      <a:ext cx="5943600" cy="2605405"/>
+                    </a:xfrm>
+                    <a:prstGeom prst="rect">
+                      <a:avLst/>
+                    </a:prstGeom>
+                  </pic:spPr>
+                </pic:pic>
+              </a:graphicData>
+            </a:graphic>
+          </wp:inline>
+        </w:drawing>
+      </w:r>
+    </w:p>
+    <w:p>
+      <w:pPr>
+        <w:pStyle w:val="NoSpacing"/>
+        <w:jc w:val="both"/>
+        <w:rPr>
+          <w:sz w:val="22"/>
+          <w:szCs w:val="22"/>
+        </w:rPr>
+      </w:pPr>
+    </w:p>
+    <w:p>
+      <w:pPr>
+        <w:pStyle w:val="NoSpacing"/>
+        <w:jc w:val="both"/>
+        <w:rPr>
+          <w:sz w:val="22"/>
+          <w:szCs w:val="22"/>
+        </w:rPr>
+      </w:pPr>
+      <w:r>
+        <w:rPr>
+          <w:sz w:val="22"/>
+          <w:szCs w:val="22"/>
+        </w:rPr>
+        <w:t>As seen the VIF’s are very low and nearly the same as each other, which indicates that there is no multicollinearity.</w:t>
+      </w:r>
+    </w:p>
+    <w:p>
+      <w:pPr>
+        <w:pStyle w:val="NoSpacing"/>
+        <w:jc w:val="both"/>
+        <w:rPr>
+          <w:sz w:val="22"/>
+          <w:szCs w:val="22"/>
+        </w:rPr>
+      </w:pPr>
+      <w:r>
+        <w:rPr>
+          <w:noProof/>
+          <w:sz w:val="22"/>
+          <w:szCs w:val="22"/>
+        </w:rPr>
+        <w:lastRenderedPageBreak/>
+        <w:drawing>
+          <wp:inline distT="0" distB="0" distL="0" distR="0" wp14:anchorId="02901DA0" wp14:editId="508CB788">
+            <wp:extent cx="5943600" cy="4246880"/>
+            <wp:effectExtent l="0" t="0" r="0" b="0"/>
+            <wp:docPr id="22" name="Picture 22" descr="/var/folders/vs/p7_gs_qx6rjbhcjbgzj5svr00000gn/T/com.microsoft.Word/Content.MSO/308BA72.tmp"/>
+            <wp:cNvGraphicFramePr>
+              <a:graphicFrameLocks xmlns:a="http://schemas.openxmlformats.org/drawingml/2006/main" noChangeAspect="1"/>
+            </wp:cNvGraphicFramePr>
+            <a:graphic xmlns:a="http://schemas.openxmlformats.org/drawingml/2006/main">
+              <a:graphicData uri="http://schemas.openxmlformats.org/drawingml/2006/picture">
+                <pic:pic xmlns:pic="http://schemas.openxmlformats.org/drawingml/2006/picture">
+                  <pic:nvPicPr>
+                    <pic:cNvPr id="0" name="Picture 7" descr="/var/folders/vs/p7_gs_qx6rjbhcjbgzj5svr00000gn/T/com.microsoft.Word/Content.MSO/308BA72.tmp"/>
+                    <pic:cNvPicPr>
+                      <a:picLocks noChangeAspect="1" noChangeArrowheads="1"/>
+                    </pic:cNvPicPr>
+                  </pic:nvPicPr>
+                  <pic:blipFill>
+                    <a:blip r:embed="rId17">
+                      <a:extLst>
+                        <a:ext uri="{28A0092B-C50C-407E-A947-70E740481C1C}">
+                          <a14:useLocalDpi xmlns:a14="http://schemas.microsoft.com/office/drawing/2010/main" val="0"/>
+                        </a:ext>
+                      </a:extLst>
+                    </a:blip>
+                    <a:srcRect/>
+                    <a:stretch>
+                      <a:fillRect/>
+                    </a:stretch>
+                  </pic:blipFill>
+                  <pic:spPr bwMode="auto">
+                    <a:xfrm>
+                      <a:off x="0" y="0"/>
+                      <a:ext cx="5943600" cy="4246880"/>
+                    </a:xfrm>
+                    <a:prstGeom prst="rect">
+                      <a:avLst/>
+                    </a:prstGeom>
+                    <a:noFill/>
+                    <a:ln>
+                      <a:noFill/>
+                    </a:ln>
+                  </pic:spPr>
+                </pic:pic>
+              </a:graphicData>
+            </a:graphic>
+          </wp:inline>
+        </w:drawing>
+      </w:r>
+    </w:p>
+    <w:p>
+      <w:pPr>
+        <w:pStyle w:val="NoSpacing"/>
+        <w:jc w:val="both"/>
+        <w:rPr>
+          <w:sz w:val="22"/>
+          <w:szCs w:val="22"/>
+        </w:rPr>
+      </w:pPr>
+      <w:r>
+        <w:rPr>
+          <w:sz w:val="22"/>
+          <w:szCs w:val="22"/>
+        </w:rPr>
+        <w:t xml:space="preserve">The residual plot indicates that except for a few outliers (which we decided to keep in the initial stage of analyzing this model) there is constant variance. The data is nearly normally distributed, with a bit of a tail at the beginning. This is fine because (as seen in the histogram) there </w:t>
+      </w:r>
+      <w:r>
+        <w:rPr>
+          <w:sz w:val="22"/>
+          <w:szCs w:val="22"/>
+        </w:rPr>
+        <w:t xml:space="preserve">are </w:t>
+      </w:r>
+      <w:r>
+        <w:rPr>
+          <w:sz w:val="22"/>
+          <w:szCs w:val="22"/>
+        </w:rPr>
+        <w:t xml:space="preserve">few outliers. We will assume independence, although due to the nature of house pricing this is in suspect. As mentioned earlier, there is one major outlier. </w:t>
+      </w:r>
+      <w:proofErr w:type="gramStart"/>
+      <w:r>
+        <w:rPr>
+          <w:sz w:val="22"/>
+          <w:szCs w:val="22"/>
+        </w:rPr>
+        <w:t>However</w:t>
+      </w:r>
+      <w:proofErr w:type="gramEnd"/>
+      <w:r>
+        <w:rPr>
+          <w:sz w:val="22"/>
+          <w:szCs w:val="22"/>
+        </w:rPr>
+        <w:t xml:space="preserve"> this is just one point out of 1480, its influence is low so we continued our analysis with the point included.</w:t>
+      </w:r>
+    </w:p>
+    <w:p>
+      <w:pPr>
+        <w:pStyle w:val="NoSpacing"/>
+        <w:jc w:val="both"/>
+        <w:rPr>
+          <w:sz w:val="22"/>
+          <w:szCs w:val="22"/>
+        </w:rPr>
+      </w:pPr>
+      <w:r>
+        <w:rPr>
+          <w:sz w:val="22"/>
+          <w:szCs w:val="22"/>
+        </w:rPr>
+        <w:drawing>
+          <wp:inline distT="0" distB="0" distL="0" distR="0" wp14:anchorId="67EF0A97" wp14:editId="4D989231">
+            <wp:extent cx="5943600" cy="3531235"/>
+            <wp:effectExtent l="0" t="0" r="0" b="0"/>
+            <wp:docPr id="23" name="Picture 23"/>
+            <wp:cNvGraphicFramePr>
+              <a:graphicFrameLocks xmlns:a="http://schemas.openxmlformats.org/drawingml/2006/main" noChangeAspect="1"/>
+            </wp:cNvGraphicFramePr>
+            <a:graphic xmlns:a="http://schemas.openxmlformats.org/drawingml/2006/main">
+              <a:graphicData uri="http://schemas.openxmlformats.org/drawingml/2006/picture">
+                <pic:pic xmlns:pic="http://schemas.openxmlformats.org/drawingml/2006/picture">
+                  <pic:nvPicPr>
+                    <pic:cNvPr id="1" name=""/>
+                    <pic:cNvPicPr/>
+                  </pic:nvPicPr>
+                  <pic:blipFill>
+                    <a:blip r:embed="rId19"/>
+                    <a:stretch>
+                      <a:fillRect/>
+                    </a:stretch>
+                  </pic:blipFill>
+                  <pic:spPr>
+                    <a:xfrm>
+                      <a:off x="0" y="0"/>
+                      <a:ext cx="5943600" cy="3531235"/>
+                    </a:xfrm>
+                    <a:prstGeom prst="rect">
+                      <a:avLst/>
+                    </a:prstGeom>
+                  </pic:spPr>
+                </pic:pic>
+              </a:graphicData>
+            </a:graphic>
+          </wp:inline>
+        </w:drawing>
+      </w:r>
+      <w:bookmarkStart w:id="0" w:name="_GoBack"/>
+      <w:bookmarkEnd w:id="0"/>
+    </w:p>
+    <w:p>
+      <w:pPr>
+        <w:pStyle w:val="NoSpacing"/>
+        <w:jc w:val="both"/>
+        <w:rPr>
+          <w:sz w:val="22"/>
+          <w:szCs w:val="22"/>
+        </w:rPr>
+      </w:pPr>
+    </w:p>
+    <w:p>
+      <w:pPr>
+        <w:pStyle w:val="NoSpacing"/>
+        <w:jc w:val="both"/>
+        <w:rPr>
+          <w:sz w:val="22"/>
+          <w:szCs w:val="22"/>
+        </w:rPr>
+      </w:pPr>
+    </w:p>
+    <w:p>
+      <w:pPr>
+        <w:pStyle w:val="NoSpacing"/>
         <w:numPr>
           <w:ilvl w:val="0"/>
           <w:numId w:val="6"/>
@@ -3013,8 +3892,6 @@
         </w:rPr>
         <w:t>: deal with zero inflation aka create dummy variables</w:t>
       </w:r>
-      <w:bookmarkStart w:id="0" w:name="_GoBack"/>
-      <w:bookmarkEnd w:id="0"/>
     </w:p>
     <w:p>
       <w:pPr>
@@ -3339,8 +4216,8 @@
 </file>
 
 <file path=word/numbering.xml><?xml version="1.0" encoding="utf-8"?>
-<w:numbering xmlns:wpc="http://schemas.microsoft.com/office/word/2010/wordprocessingCanvas" xmlns:mc="http://schemas.openxmlformats.org/markup-compatibility/2006" xmlns:o="urn:schemas-microsoft-com:office:office" xmlns:r="http://schemas.openxmlformats.org/officeDocument/2006/relationships" xmlns:m="http://schemas.openxmlformats.org/officeDocument/2006/math" xmlns:v="urn:schemas-microsoft-com:vml" xmlns:wp14="http://schemas.microsoft.com/office/word/2010/wordprocessingDrawing" xmlns:wp="http://schemas.openxmlformats.org/drawingml/2006/wordprocessingDrawing" xmlns:w10="urn:schemas-microsoft-com:office:word" xmlns:w="http://schemas.openxmlformats.org/wordprocessingml/2006/main" xmlns:w14="http://schemas.microsoft.com/office/word/2010/wordml" xmlns:wpg="http://schemas.microsoft.com/office/word/2010/wordprocessingGroup" xmlns:wpi="http://schemas.microsoft.com/office/word/2010/wordprocessingInk" xmlns:wne="http://schemas.microsoft.com/office/word/2006/wordml" xmlns:wps="http://schemas.microsoft.com/office/word/2010/wordprocessingShape" mc:Ignorable="w14 wp14">
-  <w:abstractNum w:abstractNumId="0">
+<w:numbering xmlns:wpc="http://schemas.microsoft.com/office/word/2010/wordprocessingCanvas" xmlns:cx="http://schemas.microsoft.com/office/drawing/2014/chartex" xmlns:cx1="http://schemas.microsoft.com/office/drawing/2015/9/8/chartex" xmlns:cx2="http://schemas.microsoft.com/office/drawing/2015/10/21/chartex" xmlns:cx3="http://schemas.microsoft.com/office/drawing/2016/5/9/chartex" xmlns:cx4="http://schemas.microsoft.com/office/drawing/2016/5/10/chartex" xmlns:cx5="http://schemas.microsoft.com/office/drawing/2016/5/11/chartex" xmlns:cx6="http://schemas.microsoft.com/office/drawing/2016/5/12/chartex" xmlns:cx7="http://schemas.microsoft.com/office/drawing/2016/5/13/chartex" xmlns:cx8="http://schemas.microsoft.com/office/drawing/2016/5/14/chartex" xmlns:mc="http://schemas.openxmlformats.org/markup-compatibility/2006" xmlns:aink="http://schemas.microsoft.com/office/drawing/2016/ink" xmlns:am3d="http://schemas.microsoft.com/office/drawing/2017/model3d" xmlns:o="urn:schemas-microsoft-com:office:office" xmlns:r="http://schemas.openxmlformats.org/officeDocument/2006/relationships" xmlns:m="http://schemas.openxmlformats.org/officeDocument/2006/math" xmlns:v="urn:schemas-microsoft-com:vml" xmlns:wp14="http://schemas.microsoft.com/office/word/2010/wordprocessingDrawing" xmlns:wp="http://schemas.openxmlformats.org/drawingml/2006/wordprocessingDrawing" xmlns:w10="urn:schemas-microsoft-com:office:word" xmlns:w="http://schemas.openxmlformats.org/wordprocessingml/2006/main" xmlns:w14="http://schemas.microsoft.com/office/word/2010/wordml" xmlns:w15="http://schemas.microsoft.com/office/word/2012/wordml" xmlns:w16cid="http://schemas.microsoft.com/office/word/2016/wordml/cid" xmlns:w16se="http://schemas.microsoft.com/office/word/2015/wordml/symex" xmlns:wpg="http://schemas.microsoft.com/office/word/2010/wordprocessingGroup" xmlns:wpi="http://schemas.microsoft.com/office/word/2010/wordprocessingInk" xmlns:wne="http://schemas.microsoft.com/office/word/2006/wordml" xmlns:wps="http://schemas.microsoft.com/office/word/2010/wordprocessingShape" mc:Ignorable="w14 w15 w16se w16cid wp14">
+  <w:abstractNum w:abstractNumId="0" w15:restartNumberingAfterBreak="0">
     <w:nsid w:val="133F1640"/>
     <w:multiLevelType w:val="hybridMultilevel"/>
     <w:tmpl w:val="9A6E08E4"/>
@@ -3453,7 +4330,7 @@
       </w:rPr>
     </w:lvl>
   </w:abstractNum>
-  <w:abstractNum w:abstractNumId="1">
+  <w:abstractNum w:abstractNumId="1" w15:restartNumberingAfterBreak="0">
     <w:nsid w:val="14970D90"/>
     <w:multiLevelType w:val="hybridMultilevel"/>
     <w:tmpl w:val="57EEBDF8"/>
@@ -3542,7 +4419,7 @@
       </w:pPr>
     </w:lvl>
   </w:abstractNum>
-  <w:abstractNum w:abstractNumId="2">
+  <w:abstractNum w:abstractNumId="2" w15:restartNumberingAfterBreak="0">
     <w:nsid w:val="1D4768E9"/>
     <w:multiLevelType w:val="hybridMultilevel"/>
     <w:tmpl w:val="A34E66CA"/>
@@ -3632,7 +4509,7 @@
       </w:pPr>
     </w:lvl>
   </w:abstractNum>
-  <w:abstractNum w:abstractNumId="3">
+  <w:abstractNum w:abstractNumId="3" w15:restartNumberingAfterBreak="0">
     <w:nsid w:val="20727E8C"/>
     <w:multiLevelType w:val="hybridMultilevel"/>
     <w:tmpl w:val="F640BBEC"/>
@@ -3721,7 +4598,7 @@
       </w:pPr>
     </w:lvl>
   </w:abstractNum>
-  <w:abstractNum w:abstractNumId="4">
+  <w:abstractNum w:abstractNumId="4" w15:restartNumberingAfterBreak="0">
     <w:nsid w:val="27F80CDD"/>
     <w:multiLevelType w:val="hybridMultilevel"/>
     <w:tmpl w:val="4EBCD384"/>
@@ -3811,7 +4688,7 @@
       </w:pPr>
     </w:lvl>
   </w:abstractNum>
-  <w:abstractNum w:abstractNumId="5">
+  <w:abstractNum w:abstractNumId="5" w15:restartNumberingAfterBreak="0">
     <w:nsid w:val="35454749"/>
     <w:multiLevelType w:val="hybridMultilevel"/>
     <w:tmpl w:val="A8368A4E"/>
@@ -3924,7 +4801,7 @@
       </w:rPr>
     </w:lvl>
   </w:abstractNum>
-  <w:abstractNum w:abstractNumId="6">
+  <w:abstractNum w:abstractNumId="6" w15:restartNumberingAfterBreak="0">
     <w:nsid w:val="71C85A11"/>
     <w:multiLevelType w:val="hybridMultilevel"/>
     <w:tmpl w:val="F0B28B64"/>
@@ -4062,7 +4939,7 @@
 </file>
 
 <file path=word/styles.xml><?xml version="1.0" encoding="utf-8"?>
-<w:styles xmlns:mc="http://schemas.openxmlformats.org/markup-compatibility/2006" xmlns:r="http://schemas.openxmlformats.org/officeDocument/2006/relationships" xmlns:w="http://schemas.openxmlformats.org/wordprocessingml/2006/main" xmlns:w14="http://schemas.microsoft.com/office/word/2010/wordml" mc:Ignorable="w14">
+<w:styles xmlns:mc="http://schemas.openxmlformats.org/markup-compatibility/2006" xmlns:r="http://schemas.openxmlformats.org/officeDocument/2006/relationships" xmlns:w="http://schemas.openxmlformats.org/wordprocessingml/2006/main" xmlns:w14="http://schemas.microsoft.com/office/word/2010/wordml" xmlns:w15="http://schemas.microsoft.com/office/word/2012/wordml" xmlns:w16cid="http://schemas.microsoft.com/office/word/2016/wordml/cid" xmlns:w16se="http://schemas.microsoft.com/office/word/2015/wordml/symex" mc:Ignorable="w14 w15 w16se w16cid">
   <w:docDefaults>
     <w:rPrDefault>
       <w:rPr>
@@ -4074,415 +4951,382 @@
     </w:rPrDefault>
     <w:pPrDefault/>
   </w:docDefaults>
-  <w:latentStyles w:defLockedState="0" w:defUIPriority="99" w:defSemiHidden="1" w:defUnhideWhenUsed="1" w:defQFormat="0" w:count="267">
-    <w:lsdException w:name="Normal" w:semiHidden="0" w:uiPriority="0" w:unhideWhenUsed="0" w:qFormat="1"/>
-    <w:lsdException w:name="heading 1" w:semiHidden="0" w:uiPriority="9" w:unhideWhenUsed="0" w:qFormat="1"/>
-    <w:lsdException w:name="heading 2" w:uiPriority="9" w:qFormat="1"/>
-    <w:lsdException w:name="heading 3" w:uiPriority="9" w:qFormat="1"/>
-    <w:lsdException w:name="heading 4" w:uiPriority="9" w:qFormat="1"/>
-    <w:lsdException w:name="heading 5" w:uiPriority="9" w:qFormat="1"/>
-    <w:lsdException w:name="heading 6" w:uiPriority="9" w:qFormat="1"/>
-    <w:lsdException w:name="heading 7" w:uiPriority="9" w:qFormat="1"/>
-    <w:lsdException w:name="heading 8" w:uiPriority="9" w:qFormat="1"/>
-    <w:lsdException w:name="heading 9" w:uiPriority="9" w:qFormat="1"/>
-    <w:lsdException w:name="toc 1" w:uiPriority="39"/>
-    <w:lsdException w:name="toc 2" w:uiPriority="39"/>
-    <w:lsdException w:name="toc 3" w:uiPriority="39"/>
-    <w:lsdException w:name="toc 4" w:uiPriority="39"/>
-    <w:lsdException w:name="toc 5" w:uiPriority="39"/>
-    <w:lsdException w:name="toc 6" w:uiPriority="39"/>
-    <w:lsdException w:name="toc 7" w:uiPriority="39"/>
-    <w:lsdException w:name="toc 8" w:uiPriority="39"/>
-    <w:lsdException w:name="toc 9" w:uiPriority="39"/>
-    <w:lsdException w:name="caption" w:uiPriority="35" w:qFormat="1"/>
-    <w:lsdException w:name="Title" w:semiHidden="0" w:uiPriority="10" w:unhideWhenUsed="0" w:qFormat="1"/>
-    <w:lsdException w:name="Default Paragraph Font" w:uiPriority="1"/>
-    <w:lsdException w:name="Subtitle" w:semiHidden="0" w:uiPriority="11" w:unhideWhenUsed="0" w:qFormat="1"/>
-    <w:lsdException w:name="Strong" w:semiHidden="0" w:uiPriority="22" w:unhideWhenUsed="0" w:qFormat="1"/>
-    <w:lsdException w:name="Emphasis" w:semiHidden="0" w:uiPriority="20" w:unhideWhenUsed="0" w:qFormat="1"/>
-    <w:lsdException w:name="Table Grid" w:semiHidden="0" w:uiPriority="39" w:unhideWhenUsed="0"/>
-    <w:lsdException w:name="Placeholder Text" w:unhideWhenUsed="0"/>
-    <w:lsdException w:name="No Spacing" w:semiHidden="0" w:uiPriority="1" w:unhideWhenUsed="0" w:qFormat="1"/>
-    <w:lsdException w:name="Light Shading" w:semiHidden="0" w:uiPriority="60" w:unhideWhenUsed="0"/>
-    <w:lsdException w:name="Light List" w:semiHidden="0" w:uiPriority="61" w:unhideWhenUsed="0"/>
-    <w:lsdException w:name="Light Grid" w:semiHidden="0" w:uiPriority="62" w:unhideWhenUsed="0"/>
-    <w:lsdException w:name="Medium Shading 1" w:semiHidden="0" w:uiPriority="63" w:unhideWhenUsed="0"/>
-    <w:lsdException w:name="Medium Shading 2" w:semiHidden="0" w:uiPriority="64" w:unhideWhenUsed="0"/>
-    <w:lsdException w:name="Medium List 1" w:semiHidden="0" w:uiPriority="65" w:unhideWhenUsed="0"/>
-    <w:lsdException w:name="Medium List 2" w:semiHidden="0" w:uiPriority="66" w:unhideWhenUsed="0"/>
-    <w:lsdException w:name="Medium Grid 1" w:semiHidden="0" w:uiPriority="67" w:unhideWhenUsed="0"/>
-    <w:lsdException w:name="Medium Grid 2" w:semiHidden="0" w:uiPriority="68" w:unhideWhenUsed="0"/>
-    <w:lsdException w:name="Medium Grid 3" w:semiHidden="0" w:uiPriority="69" w:unhideWhenUsed="0"/>
-    <w:lsdException w:name="Dark List" w:semiHidden="0" w:uiPriority="70" w:unhideWhenUsed="0"/>
-    <w:lsdException w:name="Colorful Shading" w:semiHidden="0" w:uiPriority="71" w:unhideWhenUsed="0"/>
-    <w:lsdException w:name="Colorful List" w:semiHidden="0" w:uiPriority="72" w:unhideWhenUsed="0"/>
-    <w:lsdException w:name="Colorful Grid" w:semiHidden="0" w:uiPriority="73" w:unhideWhenUsed="0"/>
-    <w:lsdException w:name="Light Shading Accent 1" w:semiHidden="0" w:uiPriority="60" w:unhideWhenUsed="0"/>
-    <w:lsdException w:name="Light List Accent 1" w:semiHidden="0" w:uiPriority="61" w:unhideWhenUsed="0"/>
-    <w:lsdException w:name="Light Grid Accent 1" w:semiHidden="0" w:uiPriority="62" w:unhideWhenUsed="0"/>
-    <w:lsdException w:name="Medium Shading 1 Accent 1" w:semiHidden="0" w:uiPriority="63" w:unhideWhenUsed="0"/>
-    <w:lsdException w:name="Medium Shading 2 Accent 1" w:semiHidden="0" w:uiPriority="64" w:unhideWhenUsed="0"/>
-    <w:lsdException w:name="Medium List 1 Accent 1" w:semiHidden="0" w:uiPriority="65" w:unhideWhenUsed="0"/>
-    <w:lsdException w:name="Revision" w:unhideWhenUsed="0"/>
-    <w:lsdException w:name="List Paragraph" w:semiHidden="0" w:uiPriority="34" w:unhideWhenUsed="0" w:qFormat="1"/>
-    <w:lsdException w:name="Quote" w:semiHidden="0" w:uiPriority="29" w:unhideWhenUsed="0" w:qFormat="1"/>
-    <w:lsdException w:name="Intense Quote" w:semiHidden="0" w:uiPriority="30" w:unhideWhenUsed="0" w:qFormat="1"/>
-    <w:lsdException w:name="Medium List 2 Accent 1" w:semiHidden="0" w:uiPriority="66" w:unhideWhenUsed="0"/>
-    <w:lsdException w:name="Medium Grid 1 Accent 1" w:semiHidden="0" w:uiPriority="67" w:unhideWhenUsed="0"/>
-    <w:lsdException w:name="Medium Grid 2 Accent 1" w:semiHidden="0" w:uiPriority="68" w:unhideWhenUsed="0"/>
-    <w:lsdException w:name="Medium Grid 3 Accent 1" w:semiHidden="0" w:uiPriority="69" w:unhideWhenUsed="0"/>
-    <w:lsdException w:name="Dark List Accent 1" w:semiHidden="0" w:uiPriority="70" w:unhideWhenUsed="0"/>
-    <w:lsdException w:name="Colorful Shading Accent 1" w:semiHidden="0" w:uiPriority="71" w:unhideWhenUsed="0"/>
-    <w:lsdException w:name="Colorful List Accent 1" w:semiHidden="0" w:uiPriority="72" w:unhideWhenUsed="0"/>
-    <w:lsdException w:name="Colorful Grid Accent 1" w:semiHidden="0" w:uiPriority="73" w:unhideWhenUsed="0"/>
-    <w:lsdException w:name="Light Shading Accent 2" w:semiHidden="0" w:uiPriority="60" w:unhideWhenUsed="0"/>
-    <w:lsdException w:name="Light List Accent 2" w:semiHidden="0" w:uiPriority="61" w:unhideWhenUsed="0"/>
-    <w:lsdException w:name="Light Grid Accent 2" w:semiHidden="0" w:uiPriority="62" w:unhideWhenUsed="0"/>
-    <w:lsdException w:name="Medium Shading 1 Accent 2" w:semiHidden="0" w:uiPriority="63" w:unhideWhenUsed="0"/>
-    <w:lsdException w:name="Medium Shading 2 Accent 2" w:semiHidden="0" w:uiPriority="64" w:unhideWhenUsed="0"/>
-    <w:lsdException w:name="Medium List 1 Accent 2" w:semiHidden="0" w:uiPriority="65" w:unhideWhenUsed="0"/>
-    <w:lsdException w:name="Medium List 2 Accent 2" w:semiHidden="0" w:uiPriority="66" w:unhideWhenUsed="0"/>
-    <w:lsdException w:name="Medium Grid 1 Accent 2" w:semiHidden="0" w:uiPriority="67" w:unhideWhenUsed="0"/>
-    <w:lsdException w:name="Medium Grid 2 Accent 2" w:semiHidden="0" w:uiPriority="68" w:unhideWhenUsed="0"/>
-    <w:lsdException w:name="Medium Grid 3 Accent 2" w:semiHidden="0" w:uiPriority="69" w:unhideWhenUsed="0"/>
-    <w:lsdException w:name="Dark List Accent 2" w:semiHidden="0" w:uiPriority="70" w:unhideWhenUsed="0"/>
-    <w:lsdException w:name="Colorful Shading Accent 2" w:semiHidden="0" w:uiPriority="71" w:unhideWhenUsed="0"/>
-    <w:lsdException w:name="Colorful List Accent 2" w:semiHidden="0" w:uiPriority="72" w:unhideWhenUsed="0"/>
-    <w:lsdException w:name="Colorful Grid Accent 2" w:semiHidden="0" w:uiPriority="73" w:unhideWhenUsed="0"/>
-    <w:lsdException w:name="Light Shading Accent 3" w:semiHidden="0" w:uiPriority="60" w:unhideWhenUsed="0"/>
-    <w:lsdException w:name="Light List Accent 3" w:semiHidden="0" w:uiPriority="61" w:unhideWhenUsed="0"/>
-    <w:lsdException w:name="Light Grid Accent 3" w:semiHidden="0" w:uiPriority="62" w:unhideWhenUsed="0"/>
-    <w:lsdException w:name="Medium Shading 1 Accent 3" w:semiHidden="0" w:uiPriority="63" w:unhideWhenUsed="0"/>
-    <w:lsdException w:name="Medium Shading 2 Accent 3" w:semiHidden="0" w:uiPriority="64" w:unhideWhenUsed="0"/>
-    <w:lsdException w:name="Medium List 1 Accent 3" w:semiHidden="0" w:uiPriority="65" w:unhideWhenUsed="0"/>
-    <w:lsdException w:name="Medium List 2 Accent 3" w:semiHidden="0" w:uiPriority="66" w:unhideWhenUsed="0"/>
-    <w:lsdException w:name="Medium Grid 1 Accent 3" w:semiHidden="0" w:uiPriority="67" w:unhideWhenUsed="0"/>
-    <w:lsdException w:name="Medium Grid 2 Accent 3" w:semiHidden="0" w:uiPriority="68" w:unhideWhenUsed="0"/>
-    <w:lsdException w:name="Medium Grid 3 Accent 3" w:semiHidden="0" w:uiPriority="69" w:unhideWhenUsed="0"/>
-    <w:lsdException w:name="Dark List Accent 3" w:semiHidden="0" w:uiPriority="70" w:unhideWhenUsed="0"/>
-    <w:lsdException w:name="Colorful Shading Accent 3" w:semiHidden="0" w:uiPriority="71" w:unhideWhenUsed="0"/>
-    <w:lsdException w:name="Colorful List Accent 3" w:semiHidden="0" w:uiPriority="72" w:unhideWhenUsed="0"/>
-    <w:lsdException w:name="Colorful Grid Accent 3" w:semiHidden="0" w:uiPriority="73" w:unhideWhenUsed="0"/>
-    <w:lsdException w:name="Light Shading Accent 4" w:semiHidden="0" w:uiPriority="60" w:unhideWhenUsed="0"/>
-    <w:lsdException w:name="Light List Accent 4" w:semiHidden="0" w:uiPriority="61" w:unhideWhenUsed="0"/>
-    <w:lsdException w:name="Light Grid Accent 4" w:semiHidden="0" w:uiPriority="62" w:unhideWhenUsed="0"/>
-    <w:lsdException w:name="Medium Shading 1 Accent 4" w:semiHidden="0" w:uiPriority="63" w:unhideWhenUsed="0"/>
-    <w:lsdException w:name="Medium Shading 2 Accent 4" w:semiHidden="0" w:uiPriority="64" w:unhideWhenUsed="0"/>
-    <w:lsdException w:name="Medium List 1 Accent 4" w:semiHidden="0" w:uiPriority="65" w:unhideWhenUsed="0"/>
-    <w:lsdException w:name="Medium List 2 Accent 4" w:semiHidden="0" w:uiPriority="66" w:unhideWhenUsed="0"/>
-    <w:lsdException w:name="Medium Grid 1 Accent 4" w:semiHidden="0" w:uiPriority="67" w:unhideWhenUsed="0"/>
-    <w:lsdException w:name="Medium Grid 2 Accent 4" w:semiHidden="0" w:uiPriority="68" w:unhideWhenUsed="0"/>
-    <w:lsdException w:name="Medium Grid 3 Accent 4" w:semiHidden="0" w:uiPriority="69" w:unhideWhenUsed="0"/>
-    <w:lsdException w:name="Dark List Accent 4" w:semiHidden="0" w:uiPriority="70" w:unhideWhenUsed="0"/>
-    <w:lsdException w:name="Colorful Shading Accent 4" w:semiHidden="0" w:uiPriority="71" w:unhideWhenUsed="0"/>
-    <w:lsdException w:name="Colorful List Accent 4" w:semiHidden="0" w:uiPriority="72" w:unhideWhenUsed="0"/>
-    <w:lsdException w:name="Colorful Grid Accent 4" w:semiHidden="0" w:uiPriority="73" w:unhideWhenUsed="0"/>
-    <w:lsdException w:name="Light Shading Accent 5" w:semiHidden="0" w:uiPriority="60" w:unhideWhenUsed="0"/>
-    <w:lsdException w:name="Light List Accent 5" w:semiHidden="0" w:uiPriority="61" w:unhideWhenUsed="0"/>
-    <w:lsdException w:name="Light Grid Accent 5" w:semiHidden="0" w:uiPriority="62" w:unhideWhenUsed="0"/>
-    <w:lsdException w:name="Medium Shading 1 Accent 5" w:semiHidden="0" w:uiPriority="63" w:unhideWhenUsed="0"/>
-    <w:lsdException w:name="Medium Shading 2 Accent 5" w:semiHidden="0" w:uiPriority="64" w:unhideWhenUsed="0"/>
-    <w:lsdException w:name="Medium List 1 Accent 5" w:semiHidden="0" w:uiPriority="65" w:unhideWhenUsed="0"/>
-    <w:lsdException w:name="Medium List 2 Accent 5" w:semiHidden="0" w:uiPriority="66" w:unhideWhenUsed="0"/>
-    <w:lsdException w:name="Medium Grid 1 Accent 5" w:semiHidden="0" w:uiPriority="67" w:unhideWhenUsed="0"/>
-    <w:lsdException w:name="Medium Grid 2 Accent 5" w:semiHidden="0" w:uiPriority="68" w:unhideWhenUsed="0"/>
-    <w:lsdException w:name="Medium Grid 3 Accent 5" w:semiHidden="0" w:uiPriority="69" w:unhideWhenUsed="0"/>
-    <w:lsdException w:name="Dark List Accent 5" w:semiHidden="0" w:uiPriority="70" w:unhideWhenUsed="0"/>
-    <w:lsdException w:name="Colorful Shading Accent 5" w:semiHidden="0" w:uiPriority="71" w:unhideWhenUsed="0"/>
-    <w:lsdException w:name="Colorful List Accent 5" w:semiHidden="0" w:uiPriority="72" w:unhideWhenUsed="0"/>
-    <w:lsdException w:name="Colorful Grid Accent 5" w:semiHidden="0" w:uiPriority="73" w:unhideWhenUsed="0"/>
-    <w:lsdException w:name="Light Shading Accent 6" w:semiHidden="0" w:uiPriority="60" w:unhideWhenUsed="0"/>
-    <w:lsdException w:name="Light List Accent 6" w:semiHidden="0" w:uiPriority="61" w:unhideWhenUsed="0"/>
-    <w:lsdException w:name="Light Grid Accent 6" w:semiHidden="0" w:uiPriority="62" w:unhideWhenUsed="0"/>
-    <w:lsdException w:name="Medium Shading 1 Accent 6" w:semiHidden="0" w:uiPriority="63" w:unhideWhenUsed="0"/>
-    <w:lsdException w:name="Medium Shading 2 Accent 6" w:semiHidden="0" w:uiPriority="64" w:unhideWhenUsed="0"/>
-    <w:lsdException w:name="Medium List 1 Accent 6" w:semiHidden="0" w:uiPriority="65" w:unhideWhenUsed="0"/>
-    <w:lsdException w:name="Medium List 2 Accent 6" w:semiHidden="0" w:uiPriority="66" w:unhideWhenUsed="0"/>
-    <w:lsdException w:name="Medium Grid 1 Accent 6" w:semiHidden="0" w:uiPriority="67" w:unhideWhenUsed="0"/>
-    <w:lsdException w:name="Medium Grid 2 Accent 6" w:semiHidden="0" w:uiPriority="68" w:unhideWhenUsed="0"/>
-    <w:lsdException w:name="Medium Grid 3 Accent 6" w:semiHidden="0" w:uiPriority="69" w:unhideWhenUsed="0"/>
-    <w:lsdException w:name="Dark List Accent 6" w:semiHidden="0" w:uiPriority="70" w:unhideWhenUsed="0"/>
-    <w:lsdException w:name="Colorful Shading Accent 6" w:semiHidden="0" w:uiPriority="71" w:unhideWhenUsed="0"/>
-    <w:lsdException w:name="Colorful List Accent 6" w:semiHidden="0" w:uiPriority="72" w:unhideWhenUsed="0"/>
-    <w:lsdException w:name="Colorful Grid Accent 6" w:semiHidden="0" w:uiPriority="73" w:unhideWhenUsed="0"/>
-    <w:lsdException w:name="Subtle Emphasis" w:semiHidden="0" w:uiPriority="19" w:unhideWhenUsed="0" w:qFormat="1"/>
-    <w:lsdException w:name="Intense Emphasis" w:semiHidden="0" w:uiPriority="21" w:unhideWhenUsed="0" w:qFormat="1"/>
-    <w:lsdException w:name="Subtle Reference" w:semiHidden="0" w:uiPriority="31" w:unhideWhenUsed="0" w:qFormat="1"/>
-    <w:lsdException w:name="Intense Reference" w:semiHidden="0" w:uiPriority="32" w:unhideWhenUsed="0" w:qFormat="1"/>
-    <w:lsdException w:name="Book Title" w:semiHidden="0" w:uiPriority="33" w:unhideWhenUsed="0" w:qFormat="1"/>
-    <w:lsdException w:name="Bibliography" w:uiPriority="37"/>
-    <w:lsdException w:name="TOC Heading" w:uiPriority="39" w:qFormat="1"/>
-  </w:latentStyles>
-  <w:style w:type="paragraph" w:default="1" w:styleId="Normal">
-    <w:name w:val="Normal"/>
-    <w:qFormat/>
-    <w:rsid w:val="00C2187F"/>
-  </w:style>
-  <w:style w:type="character" w:default="1" w:styleId="DefaultParagraphFont">
-    <w:name w:val="Default Paragraph Font"/>
-    <w:uiPriority w:val="1"/>
-    <w:semiHidden/>
-    <w:unhideWhenUsed/>
-  </w:style>
-  <w:style w:type="table" w:default="1" w:styleId="TableNormal">
-    <w:name w:val="Normal Table"/>
-    <w:uiPriority w:val="99"/>
-    <w:semiHidden/>
-    <w:unhideWhenUsed/>
-    <w:tblPr>
-      <w:tblInd w:w="0" w:type="dxa"/>
-      <w:tblCellMar>
-        <w:top w:w="0" w:type="dxa"/>
-        <w:left w:w="108" w:type="dxa"/>
-        <w:bottom w:w="0" w:type="dxa"/>
-        <w:right w:w="108" w:type="dxa"/>
-      </w:tblCellMar>
-    </w:tblPr>
-  </w:style>
-  <w:style w:type="numbering" w:default="1" w:styleId="NoList">
-    <w:name w:val="No List"/>
-    <w:uiPriority w:val="99"/>
-    <w:semiHidden/>
-    <w:unhideWhenUsed/>
-  </w:style>
-  <w:style w:type="paragraph" w:styleId="NormalWeb">
-    <w:name w:val="Normal (Web)"/>
-    <w:basedOn w:val="Normal"/>
-    <w:uiPriority w:val="99"/>
-    <w:unhideWhenUsed/>
-    <w:rsid w:val="008A55BA"/>
-    <w:pPr>
-      <w:spacing w:before="100" w:beforeAutospacing="1" w:after="100" w:afterAutospacing="1"/>
-    </w:pPr>
-    <w:rPr>
-      <w:rFonts w:ascii="Times New Roman" w:hAnsi="Times New Roman" w:cs="Times New Roman"/>
-    </w:rPr>
-  </w:style>
-  <w:style w:type="table" w:styleId="TableGrid">
-    <w:name w:val="Table Grid"/>
-    <w:basedOn w:val="TableNormal"/>
-    <w:uiPriority w:val="39"/>
-    <w:rsid w:val="00790121"/>
-    <w:tblPr>
-      <w:tblBorders>
-        <w:top w:val="single" w:sz="4" w:space="0" w:color="auto"/>
-        <w:left w:val="single" w:sz="4" w:space="0" w:color="auto"/>
-        <w:bottom w:val="single" w:sz="4" w:space="0" w:color="auto"/>
-        <w:right w:val="single" w:sz="4" w:space="0" w:color="auto"/>
-        <w:insideH w:val="single" w:sz="4" w:space="0" w:color="auto"/>
-        <w:insideV w:val="single" w:sz="4" w:space="0" w:color="auto"/>
-      </w:tblBorders>
-    </w:tblPr>
-  </w:style>
-  <w:style w:type="paragraph" w:styleId="ListParagraph">
-    <w:name w:val="List Paragraph"/>
-    <w:basedOn w:val="Normal"/>
-    <w:uiPriority w:val="34"/>
-    <w:qFormat/>
-    <w:rsid w:val="00D43009"/>
-    <w:pPr>
-      <w:ind w:left="720"/>
-      <w:contextualSpacing/>
-    </w:pPr>
-  </w:style>
-  <w:style w:type="paragraph" w:styleId="NoSpacing">
-    <w:name w:val="No Spacing"/>
-    <w:uiPriority w:val="1"/>
-    <w:qFormat/>
-    <w:rsid w:val="009C11E7"/>
-  </w:style>
-  <w:style w:type="character" w:styleId="Hyperlink">
-    <w:name w:val="Hyperlink"/>
-    <w:basedOn w:val="DefaultParagraphFont"/>
-    <w:uiPriority w:val="99"/>
-    <w:unhideWhenUsed/>
-    <w:rsid w:val="005E53B0"/>
-    <w:rPr>
-      <w:color w:val="0563C1" w:themeColor="hyperlink"/>
-      <w:u w:val="single"/>
-    </w:rPr>
-  </w:style>
-  <w:style w:type="paragraph" w:styleId="BalloonText">
-    <w:name w:val="Balloon Text"/>
-    <w:basedOn w:val="Normal"/>
-    <w:link w:val="BalloonTextChar"/>
-    <w:uiPriority w:val="99"/>
-    <w:semiHidden/>
-    <w:unhideWhenUsed/>
-    <w:rsid w:val="002124AB"/>
-    <w:rPr>
-      <w:rFonts w:ascii="Tahoma" w:hAnsi="Tahoma" w:cs="Tahoma"/>
-      <w:sz w:val="16"/>
-      <w:szCs w:val="16"/>
-    </w:rPr>
-  </w:style>
-  <w:style w:type="character" w:customStyle="1" w:styleId="BalloonTextChar">
-    <w:name w:val="Balloon Text Char"/>
-    <w:basedOn w:val="DefaultParagraphFont"/>
-    <w:link w:val="BalloonText"/>
-    <w:uiPriority w:val="99"/>
-    <w:semiHidden/>
-    <w:rsid w:val="002124AB"/>
-    <w:rPr>
-      <w:rFonts w:ascii="Tahoma" w:hAnsi="Tahoma" w:cs="Tahoma"/>
-      <w:sz w:val="16"/>
-      <w:szCs w:val="16"/>
-    </w:rPr>
-  </w:style>
-</w:styles>
-</file>
-
-<file path=word/stylesWithEffects.xml><?xml version="1.0" encoding="utf-8"?>
-<w:styles xmlns:wpc="http://schemas.microsoft.com/office/word/2010/wordprocessingCanvas" xmlns:mc="http://schemas.openxmlformats.org/markup-compatibility/2006" xmlns:o="urn:schemas-microsoft-com:office:office" xmlns:r="http://schemas.openxmlformats.org/officeDocument/2006/relationships" xmlns:m="http://schemas.openxmlformats.org/officeDocument/2006/math" xmlns:v="urn:schemas-microsoft-com:vml" xmlns:wp14="http://schemas.microsoft.com/office/word/2010/wordprocessingDrawing" xmlns:wp="http://schemas.openxmlformats.org/drawingml/2006/wordprocessingDrawing" xmlns:w10="urn:schemas-microsoft-com:office:word" xmlns:w="http://schemas.openxmlformats.org/wordprocessingml/2006/main" xmlns:w14="http://schemas.microsoft.com/office/word/2010/wordml" xmlns:wpg="http://schemas.microsoft.com/office/word/2010/wordprocessingGroup" xmlns:wpi="http://schemas.microsoft.com/office/word/2010/wordprocessingInk" xmlns:wne="http://schemas.microsoft.com/office/word/2006/wordml" xmlns:wps="http://schemas.microsoft.com/office/word/2010/wordprocessingShape" mc:Ignorable="w14 wp14">
-  <w:docDefaults>
-    <w:rPrDefault>
-      <w:rPr>
-        <w:rFonts w:asciiTheme="minorHAnsi" w:eastAsiaTheme="minorHAnsi" w:hAnsiTheme="minorHAnsi" w:cstheme="minorBidi"/>
-        <w:sz w:val="24"/>
-        <w:szCs w:val="24"/>
-        <w:lang w:val="en-US" w:eastAsia="en-US" w:bidi="ar-SA"/>
-      </w:rPr>
-    </w:rPrDefault>
-    <w:pPrDefault/>
-  </w:docDefaults>
-  <w:latentStyles w:defLockedState="0" w:defUIPriority="99" w:defSemiHidden="1" w:defUnhideWhenUsed="1" w:defQFormat="0" w:count="267">
-    <w:lsdException w:name="Normal" w:semiHidden="0" w:uiPriority="0" w:unhideWhenUsed="0" w:qFormat="1"/>
-    <w:lsdException w:name="heading 1" w:semiHidden="0" w:uiPriority="9" w:unhideWhenUsed="0" w:qFormat="1"/>
-    <w:lsdException w:name="heading 2" w:uiPriority="9" w:qFormat="1"/>
-    <w:lsdException w:name="heading 3" w:uiPriority="9" w:qFormat="1"/>
-    <w:lsdException w:name="heading 4" w:uiPriority="9" w:qFormat="1"/>
-    <w:lsdException w:name="heading 5" w:uiPriority="9" w:qFormat="1"/>
-    <w:lsdException w:name="heading 6" w:uiPriority="9" w:qFormat="1"/>
-    <w:lsdException w:name="heading 7" w:uiPriority="9" w:qFormat="1"/>
-    <w:lsdException w:name="heading 8" w:uiPriority="9" w:qFormat="1"/>
-    <w:lsdException w:name="heading 9" w:uiPriority="9" w:qFormat="1"/>
-    <w:lsdException w:name="toc 1" w:uiPriority="39"/>
-    <w:lsdException w:name="toc 2" w:uiPriority="39"/>
-    <w:lsdException w:name="toc 3" w:uiPriority="39"/>
-    <w:lsdException w:name="toc 4" w:uiPriority="39"/>
-    <w:lsdException w:name="toc 5" w:uiPriority="39"/>
-    <w:lsdException w:name="toc 6" w:uiPriority="39"/>
-    <w:lsdException w:name="toc 7" w:uiPriority="39"/>
-    <w:lsdException w:name="toc 8" w:uiPriority="39"/>
-    <w:lsdException w:name="toc 9" w:uiPriority="39"/>
-    <w:lsdException w:name="caption" w:uiPriority="35" w:qFormat="1"/>
-    <w:lsdException w:name="Title" w:semiHidden="0" w:uiPriority="10" w:unhideWhenUsed="0" w:qFormat="1"/>
-    <w:lsdException w:name="Default Paragraph Font" w:uiPriority="1"/>
-    <w:lsdException w:name="Subtitle" w:semiHidden="0" w:uiPriority="11" w:unhideWhenUsed="0" w:qFormat="1"/>
-    <w:lsdException w:name="Strong" w:semiHidden="0" w:uiPriority="22" w:unhideWhenUsed="0" w:qFormat="1"/>
-    <w:lsdException w:name="Emphasis" w:semiHidden="0" w:uiPriority="20" w:unhideWhenUsed="0" w:qFormat="1"/>
-    <w:lsdException w:name="Table Grid" w:semiHidden="0" w:uiPriority="39" w:unhideWhenUsed="0"/>
-    <w:lsdException w:name="Placeholder Text" w:unhideWhenUsed="0"/>
-    <w:lsdException w:name="No Spacing" w:semiHidden="0" w:uiPriority="1" w:unhideWhenUsed="0" w:qFormat="1"/>
-    <w:lsdException w:name="Light Shading" w:semiHidden="0" w:uiPriority="60" w:unhideWhenUsed="0"/>
-    <w:lsdException w:name="Light List" w:semiHidden="0" w:uiPriority="61" w:unhideWhenUsed="0"/>
-    <w:lsdException w:name="Light Grid" w:semiHidden="0" w:uiPriority="62" w:unhideWhenUsed="0"/>
-    <w:lsdException w:name="Medium Shading 1" w:semiHidden="0" w:uiPriority="63" w:unhideWhenUsed="0"/>
-    <w:lsdException w:name="Medium Shading 2" w:semiHidden="0" w:uiPriority="64" w:unhideWhenUsed="0"/>
-    <w:lsdException w:name="Medium List 1" w:semiHidden="0" w:uiPriority="65" w:unhideWhenUsed="0"/>
-    <w:lsdException w:name="Medium List 2" w:semiHidden="0" w:uiPriority="66" w:unhideWhenUsed="0"/>
-    <w:lsdException w:name="Medium Grid 1" w:semiHidden="0" w:uiPriority="67" w:unhideWhenUsed="0"/>
-    <w:lsdException w:name="Medium Grid 2" w:semiHidden="0" w:uiPriority="68" w:unhideWhenUsed="0"/>
-    <w:lsdException w:name="Medium Grid 3" w:semiHidden="0" w:uiPriority="69" w:unhideWhenUsed="0"/>
-    <w:lsdException w:name="Dark List" w:semiHidden="0" w:uiPriority="70" w:unhideWhenUsed="0"/>
-    <w:lsdException w:name="Colorful Shading" w:semiHidden="0" w:uiPriority="71" w:unhideWhenUsed="0"/>
-    <w:lsdException w:name="Colorful List" w:semiHidden="0" w:uiPriority="72" w:unhideWhenUsed="0"/>
-    <w:lsdException w:name="Colorful Grid" w:semiHidden="0" w:uiPriority="73" w:unhideWhenUsed="0"/>
-    <w:lsdException w:name="Light Shading Accent 1" w:semiHidden="0" w:uiPriority="60" w:unhideWhenUsed="0"/>
-    <w:lsdException w:name="Light List Accent 1" w:semiHidden="0" w:uiPriority="61" w:unhideWhenUsed="0"/>
-    <w:lsdException w:name="Light Grid Accent 1" w:semiHidden="0" w:uiPriority="62" w:unhideWhenUsed="0"/>
-    <w:lsdException w:name="Medium Shading 1 Accent 1" w:semiHidden="0" w:uiPriority="63" w:unhideWhenUsed="0"/>
-    <w:lsdException w:name="Medium Shading 2 Accent 1" w:semiHidden="0" w:uiPriority="64" w:unhideWhenUsed="0"/>
-    <w:lsdException w:name="Medium List 1 Accent 1" w:semiHidden="0" w:uiPriority="65" w:unhideWhenUsed="0"/>
-    <w:lsdException w:name="Revision" w:unhideWhenUsed="0"/>
-    <w:lsdException w:name="List Paragraph" w:semiHidden="0" w:uiPriority="34" w:unhideWhenUsed="0" w:qFormat="1"/>
-    <w:lsdException w:name="Quote" w:semiHidden="0" w:uiPriority="29" w:unhideWhenUsed="0" w:qFormat="1"/>
-    <w:lsdException w:name="Intense Quote" w:semiHidden="0" w:uiPriority="30" w:unhideWhenUsed="0" w:qFormat="1"/>
-    <w:lsdException w:name="Medium List 2 Accent 1" w:semiHidden="0" w:uiPriority="66" w:unhideWhenUsed="0"/>
-    <w:lsdException w:name="Medium Grid 1 Accent 1" w:semiHidden="0" w:uiPriority="67" w:unhideWhenUsed="0"/>
-    <w:lsdException w:name="Medium Grid 2 Accent 1" w:semiHidden="0" w:uiPriority="68" w:unhideWhenUsed="0"/>
-    <w:lsdException w:name="Medium Grid 3 Accent 1" w:semiHidden="0" w:uiPriority="69" w:unhideWhenUsed="0"/>
-    <w:lsdException w:name="Dark List Accent 1" w:semiHidden="0" w:uiPriority="70" w:unhideWhenUsed="0"/>
-    <w:lsdException w:name="Colorful Shading Accent 1" w:semiHidden="0" w:uiPriority="71" w:unhideWhenUsed="0"/>
-    <w:lsdException w:name="Colorful List Accent 1" w:semiHidden="0" w:uiPriority="72" w:unhideWhenUsed="0"/>
-    <w:lsdException w:name="Colorful Grid Accent 1" w:semiHidden="0" w:uiPriority="73" w:unhideWhenUsed="0"/>
-    <w:lsdException w:name="Light Shading Accent 2" w:semiHidden="0" w:uiPriority="60" w:unhideWhenUsed="0"/>
-    <w:lsdException w:name="Light List Accent 2" w:semiHidden="0" w:uiPriority="61" w:unhideWhenUsed="0"/>
-    <w:lsdException w:name="Light Grid Accent 2" w:semiHidden="0" w:uiPriority="62" w:unhideWhenUsed="0"/>
-    <w:lsdException w:name="Medium Shading 1 Accent 2" w:semiHidden="0" w:uiPriority="63" w:unhideWhenUsed="0"/>
-    <w:lsdException w:name="Medium Shading 2 Accent 2" w:semiHidden="0" w:uiPriority="64" w:unhideWhenUsed="0"/>
-    <w:lsdException w:name="Medium List 1 Accent 2" w:semiHidden="0" w:uiPriority="65" w:unhideWhenUsed="0"/>
-    <w:lsdException w:name="Medium List 2 Accent 2" w:semiHidden="0" w:uiPriority="66" w:unhideWhenUsed="0"/>
-    <w:lsdException w:name="Medium Grid 1 Accent 2" w:semiHidden="0" w:uiPriority="67" w:unhideWhenUsed="0"/>
-    <w:lsdException w:name="Medium Grid 2 Accent 2" w:semiHidden="0" w:uiPriority="68" w:unhideWhenUsed="0"/>
-    <w:lsdException w:name="Medium Grid 3 Accent 2" w:semiHidden="0" w:uiPriority="69" w:unhideWhenUsed="0"/>
-    <w:lsdException w:name="Dark List Accent 2" w:semiHidden="0" w:uiPriority="70" w:unhideWhenUsed="0"/>
-    <w:lsdException w:name="Colorful Shading Accent 2" w:semiHidden="0" w:uiPriority="71" w:unhideWhenUsed="0"/>
-    <w:lsdException w:name="Colorful List Accent 2" w:semiHidden="0" w:uiPriority="72" w:unhideWhenUsed="0"/>
-    <w:lsdException w:name="Colorful Grid Accent 2" w:semiHidden="0" w:uiPriority="73" w:unhideWhenUsed="0"/>
-    <w:lsdException w:name="Light Shading Accent 3" w:semiHidden="0" w:uiPriority="60" w:unhideWhenUsed="0"/>
-    <w:lsdException w:name="Light List Accent 3" w:semiHidden="0" w:uiPriority="61" w:unhideWhenUsed="0"/>
-    <w:lsdException w:name="Light Grid Accent 3" w:semiHidden="0" w:uiPriority="62" w:unhideWhenUsed="0"/>
-    <w:lsdException w:name="Medium Shading 1 Accent 3" w:semiHidden="0" w:uiPriority="63" w:unhideWhenUsed="0"/>
-    <w:lsdException w:name="Medium Shading 2 Accent 3" w:semiHidden="0" w:uiPriority="64" w:unhideWhenUsed="0"/>
-    <w:lsdException w:name="Medium List 1 Accent 3" w:semiHidden="0" w:uiPriority="65" w:unhideWhenUsed="0"/>
-    <w:lsdException w:name="Medium List 2 Accent 3" w:semiHidden="0" w:uiPriority="66" w:unhideWhenUsed="0"/>
-    <w:lsdException w:name="Medium Grid 1 Accent 3" w:semiHidden="0" w:uiPriority="67" w:unhideWhenUsed="0"/>
-    <w:lsdException w:name="Medium Grid 2 Accent 3" w:semiHidden="0" w:uiPriority="68" w:unhideWhenUsed="0"/>
-    <w:lsdException w:name="Medium Grid 3 Accent 3" w:semiHidden="0" w:uiPriority="69" w:unhideWhenUsed="0"/>
-    <w:lsdException w:name="Dark List Accent 3" w:semiHidden="0" w:uiPriority="70" w:unhideWhenUsed="0"/>
-    <w:lsdException w:name="Colorful Shading Accent 3" w:semiHidden="0" w:uiPriority="71" w:unhideWhenUsed="0"/>
-    <w:lsdException w:name="Colorful List Accent 3" w:semiHidden="0" w:uiPriority="72" w:unhideWhenUsed="0"/>
-    <w:lsdException w:name="Colorful Grid Accent 3" w:semiHidden="0" w:uiPriority="73" w:unhideWhenUsed="0"/>
-    <w:lsdException w:name="Light Shading Accent 4" w:semiHidden="0" w:uiPriority="60" w:unhideWhenUsed="0"/>
-    <w:lsdException w:name="Light List Accent 4" w:semiHidden="0" w:uiPriority="61" w:unhideWhenUsed="0"/>
-    <w:lsdException w:name="Light Grid Accent 4" w:semiHidden="0" w:uiPriority="62" w:unhideWhenUsed="0"/>
-    <w:lsdException w:name="Medium Shading 1 Accent 4" w:semiHidden="0" w:uiPriority="63" w:unhideWhenUsed="0"/>
-    <w:lsdException w:name="Medium Shading 2 Accent 4" w:semiHidden="0" w:uiPriority="64" w:unhideWhenUsed="0"/>
-    <w:lsdException w:name="Medium List 1 Accent 4" w:semiHidden="0" w:uiPriority="65" w:unhideWhenUsed="0"/>
-    <w:lsdException w:name="Medium List 2 Accent 4" w:semiHidden="0" w:uiPriority="66" w:unhideWhenUsed="0"/>
-    <w:lsdException w:name="Medium Grid 1 Accent 4" w:semiHidden="0" w:uiPriority="67" w:unhideWhenUsed="0"/>
-    <w:lsdException w:name="Medium Grid 2 Accent 4" w:semiHidden="0" w:uiPriority="68" w:unhideWhenUsed="0"/>
-    <w:lsdException w:name="Medium Grid 3 Accent 4" w:semiHidden="0" w:uiPriority="69" w:unhideWhenUsed="0"/>
-    <w:lsdException w:name="Dark List Accent 4" w:semiHidden="0" w:uiPriority="70" w:unhideWhenUsed="0"/>
-    <w:lsdException w:name="Colorful Shading Accent 4" w:semiHidden="0" w:uiPriority="71" w:unhideWhenUsed="0"/>
-    <w:lsdException w:name="Colorful List Accent 4" w:semiHidden="0" w:uiPriority="72" w:unhideWhenUsed="0"/>
-    <w:lsdException w:name="Colorful Grid Accent 4" w:semiHidden="0" w:uiPriority="73" w:unhideWhenUsed="0"/>
-    <w:lsdException w:name="Light Shading Accent 5" w:semiHidden="0" w:uiPriority="60" w:unhideWhenUsed="0"/>
-    <w:lsdException w:name="Light List Accent 5" w:semiHidden="0" w:uiPriority="61" w:unhideWhenUsed="0"/>
-    <w:lsdException w:name="Light Grid Accent 5" w:semiHidden="0" w:uiPriority="62" w:unhideWhenUsed="0"/>
-    <w:lsdException w:name="Medium Shading 1 Accent 5" w:semiHidden="0" w:uiPriority="63" w:unhideWhenUsed="0"/>
-    <w:lsdException w:name="Medium Shading 2 Accent 5" w:semiHidden="0" w:uiPriority="64" w:unhideWhenUsed="0"/>
-    <w:lsdException w:name="Medium List 1 Accent 5" w:semiHidden="0" w:uiPriority="65" w:unhideWhenUsed="0"/>
-    <w:lsdException w:name="Medium List 2 Accent 5" w:semiHidden="0" w:uiPriority="66" w:unhideWhenUsed="0"/>
-    <w:lsdException w:name="Medium Grid 1 Accent 5" w:semiHidden="0" w:uiPriority="67" w:unhideWhenUsed="0"/>
-    <w:lsdException w:name="Medium Grid 2 Accent 5" w:semiHidden="0" w:uiPriority="68" w:unhideWhenUsed="0"/>
-    <w:lsdException w:name="Medium Grid 3 Accent 5" w:semiHidden="0" w:uiPriority="69" w:unhideWhenUsed="0"/>
-    <w:lsdException w:name="Dark List Accent 5" w:semiHidden="0" w:uiPriority="70" w:unhideWhenUsed="0"/>
-    <w:lsdException w:name="Colorful Shading Accent 5" w:semiHidden="0" w:uiPriority="71" w:unhideWhenUsed="0"/>
-    <w:lsdException w:name="Colorful List Accent 5" w:semiHidden="0" w:uiPriority="72" w:unhideWhenUsed="0"/>
-    <w:lsdException w:name="Colorful Grid Accent 5" w:semiHidden="0" w:uiPriority="73" w:unhideWhenUsed="0"/>
-    <w:lsdException w:name="Light Shading Accent 6" w:semiHidden="0" w:uiPriority="60" w:unhideWhenUsed="0"/>
-    <w:lsdException w:name="Light List Accent 6" w:semiHidden="0" w:uiPriority="61" w:unhideWhenUsed="0"/>
-    <w:lsdException w:name="Light Grid Accent 6" w:semiHidden="0" w:uiPriority="62" w:unhideWhenUsed="0"/>
-    <w:lsdException w:name="Medium Shading 1 Accent 6" w:semiHidden="0" w:uiPriority="63" w:unhideWhenUsed="0"/>
-    <w:lsdException w:name="Medium Shading 2 Accent 6" w:semiHidden="0" w:uiPriority="64" w:unhideWhenUsed="0"/>
-    <w:lsdException w:name="Medium List 1 Accent 6" w:semiHidden="0" w:uiPriority="65" w:unhideWhenUsed="0"/>
-    <w:lsdException w:name="Medium List 2 Accent 6" w:semiHidden="0" w:uiPriority="66" w:unhideWhenUsed="0"/>
-    <w:lsdException w:name="Medium Grid 1 Accent 6" w:semiHidden="0" w:uiPriority="67" w:unhideWhenUsed="0"/>
-    <w:lsdException w:name="Medium Grid 2 Accent 6" w:semiHidden="0" w:uiPriority="68" w:unhideWhenUsed="0"/>
-    <w:lsdException w:name="Medium Grid 3 Accent 6" w:semiHidden="0" w:uiPriority="69" w:unhideWhenUsed="0"/>
-    <w:lsdException w:name="Dark List Accent 6" w:semiHidden="0" w:uiPriority="70" w:unhideWhenUsed="0"/>
-    <w:lsdException w:name="Colorful Shading Accent 6" w:semiHidden="0" w:uiPriority="71" w:unhideWhenUsed="0"/>
-    <w:lsdException w:name="Colorful List Accent 6" w:semiHidden="0" w:uiPriority="72" w:unhideWhenUsed="0"/>
-    <w:lsdException w:name="Colorful Grid Accent 6" w:semiHidden="0" w:uiPriority="73" w:unhideWhenUsed="0"/>
-    <w:lsdException w:name="Subtle Emphasis" w:semiHidden="0" w:uiPriority="19" w:unhideWhenUsed="0" w:qFormat="1"/>
-    <w:lsdException w:name="Intense Emphasis" w:semiHidden="0" w:uiPriority="21" w:unhideWhenUsed="0" w:qFormat="1"/>
-    <w:lsdException w:name="Subtle Reference" w:semiHidden="0" w:uiPriority="31" w:unhideWhenUsed="0" w:qFormat="1"/>
-    <w:lsdException w:name="Intense Reference" w:semiHidden="0" w:uiPriority="32" w:unhideWhenUsed="0" w:qFormat="1"/>
-    <w:lsdException w:name="Book Title" w:semiHidden="0" w:uiPriority="33" w:unhideWhenUsed="0" w:qFormat="1"/>
-    <w:lsdException w:name="Bibliography" w:uiPriority="37"/>
-    <w:lsdException w:name="TOC Heading" w:uiPriority="39" w:qFormat="1"/>
+  <w:latentStyles w:defLockedState="0" w:defUIPriority="99" w:defSemiHidden="0" w:defUnhideWhenUsed="0" w:defQFormat="0" w:count="375">
+    <w:lsdException w:name="Normal" w:uiPriority="0" w:qFormat="1"/>
+    <w:lsdException w:name="heading 1" w:uiPriority="9" w:qFormat="1"/>
+    <w:lsdException w:name="heading 2" w:semiHidden="1" w:uiPriority="9" w:unhideWhenUsed="1" w:qFormat="1"/>
+    <w:lsdException w:name="heading 3" w:semiHidden="1" w:uiPriority="9" w:unhideWhenUsed="1" w:qFormat="1"/>
+    <w:lsdException w:name="heading 4" w:semiHidden="1" w:uiPriority="9" w:unhideWhenUsed="1" w:qFormat="1"/>
+    <w:lsdException w:name="heading 5" w:semiHidden="1" w:uiPriority="9" w:unhideWhenUsed="1" w:qFormat="1"/>
+    <w:lsdException w:name="heading 6" w:semiHidden="1" w:uiPriority="9" w:unhideWhenUsed="1" w:qFormat="1"/>
+    <w:lsdException w:name="heading 7" w:semiHidden="1" w:uiPriority="9" w:unhideWhenUsed="1" w:qFormat="1"/>
+    <w:lsdException w:name="heading 8" w:semiHidden="1" w:uiPriority="9" w:unhideWhenUsed="1" w:qFormat="1"/>
+    <w:lsdException w:name="heading 9" w:semiHidden="1" w:uiPriority="9" w:unhideWhenUsed="1" w:qFormat="1"/>
+    <w:lsdException w:name="index 1" w:semiHidden="1" w:unhideWhenUsed="1"/>
+    <w:lsdException w:name="index 2" w:semiHidden="1" w:unhideWhenUsed="1"/>
+    <w:lsdException w:name="index 3" w:semiHidden="1" w:unhideWhenUsed="1"/>
+    <w:lsdException w:name="index 4" w:semiHidden="1" w:unhideWhenUsed="1"/>
+    <w:lsdException w:name="index 5" w:semiHidden="1" w:unhideWhenUsed="1"/>
+    <w:lsdException w:name="index 6" w:semiHidden="1" w:unhideWhenUsed="1"/>
+    <w:lsdException w:name="index 7" w:semiHidden="1" w:unhideWhenUsed="1"/>
+    <w:lsdException w:name="index 8" w:semiHidden="1" w:unhideWhenUsed="1"/>
+    <w:lsdException w:name="index 9" w:semiHidden="1" w:unhideWhenUsed="1"/>
+    <w:lsdException w:name="toc 1" w:semiHidden="1" w:uiPriority="39" w:unhideWhenUsed="1"/>
+    <w:lsdException w:name="toc 2" w:semiHidden="1" w:uiPriority="39" w:unhideWhenUsed="1"/>
+    <w:lsdException w:name="toc 3" w:semiHidden="1" w:uiPriority="39" w:unhideWhenUsed="1"/>
+    <w:lsdException w:name="toc 4" w:semiHidden="1" w:uiPriority="39" w:unhideWhenUsed="1"/>
+    <w:lsdException w:name="toc 5" w:semiHidden="1" w:uiPriority="39" w:unhideWhenUsed="1"/>
+    <w:lsdException w:name="toc 6" w:semiHidden="1" w:uiPriority="39" w:unhideWhenUsed="1"/>
+    <w:lsdException w:name="toc 7" w:semiHidden="1" w:uiPriority="39" w:unhideWhenUsed="1"/>
+    <w:lsdException w:name="toc 8" w:semiHidden="1" w:uiPriority="39" w:unhideWhenUsed="1"/>
+    <w:lsdException w:name="toc 9" w:semiHidden="1" w:uiPriority="39" w:unhideWhenUsed="1"/>
+    <w:lsdException w:name="Normal Indent" w:semiHidden="1" w:unhideWhenUsed="1"/>
+    <w:lsdException w:name="footnote text" w:semiHidden="1" w:unhideWhenUsed="1"/>
+    <w:lsdException w:name="annotation text" w:semiHidden="1" w:unhideWhenUsed="1"/>
+    <w:lsdException w:name="header" w:semiHidden="1" w:unhideWhenUsed="1"/>
+    <w:lsdException w:name="footer" w:semiHidden="1" w:unhideWhenUsed="1"/>
+    <w:lsdException w:name="index heading" w:semiHidden="1" w:unhideWhenUsed="1"/>
+    <w:lsdException w:name="caption" w:semiHidden="1" w:uiPriority="35" w:unhideWhenUsed="1" w:qFormat="1"/>
+    <w:lsdException w:name="table of figures" w:semiHidden="1" w:unhideWhenUsed="1"/>
+    <w:lsdException w:name="envelope address" w:semiHidden="1" w:unhideWhenUsed="1"/>
+    <w:lsdException w:name="envelope return" w:semiHidden="1" w:unhideWhenUsed="1"/>
+    <w:lsdException w:name="footnote reference" w:semiHidden="1" w:unhideWhenUsed="1"/>
+    <w:lsdException w:name="annotation reference" w:semiHidden="1" w:unhideWhenUsed="1"/>
+    <w:lsdException w:name="line number" w:semiHidden="1" w:unhideWhenUsed="1"/>
+    <w:lsdException w:name="page number" w:semiHidden="1" w:unhideWhenUsed="1"/>
+    <w:lsdException w:name="endnote reference" w:semiHidden="1" w:unhideWhenUsed="1"/>
+    <w:lsdException w:name="endnote text" w:semiHidden="1" w:unhideWhenUsed="1"/>
+    <w:lsdException w:name="table of authorities" w:semiHidden="1" w:unhideWhenUsed="1"/>
+    <w:lsdException w:name="macro" w:semiHidden="1" w:unhideWhenUsed="1"/>
+    <w:lsdException w:name="toa heading" w:semiHidden="1" w:unhideWhenUsed="1"/>
+    <w:lsdException w:name="List" w:semiHidden="1" w:unhideWhenUsed="1"/>
+    <w:lsdException w:name="List Bullet" w:semiHidden="1" w:unhideWhenUsed="1"/>
+    <w:lsdException w:name="List Number" w:semiHidden="1" w:unhideWhenUsed="1"/>
+    <w:lsdException w:name="List 2" w:semiHidden="1" w:unhideWhenUsed="1"/>
+    <w:lsdException w:name="List 3" w:semiHidden="1" w:unhideWhenUsed="1"/>
+    <w:lsdException w:name="List 4" w:semiHidden="1" w:unhideWhenUsed="1"/>
+    <w:lsdException w:name="List 5" w:semiHidden="1" w:unhideWhenUsed="1"/>
+    <w:lsdException w:name="List Bullet 2" w:semiHidden="1" w:unhideWhenUsed="1"/>
+    <w:lsdException w:name="List Bullet 3" w:semiHidden="1" w:unhideWhenUsed="1"/>
+    <w:lsdException w:name="List Bullet 4" w:semiHidden="1" w:unhideWhenUsed="1"/>
+    <w:lsdException w:name="List Bullet 5" w:semiHidden="1" w:unhideWhenUsed="1"/>
+    <w:lsdException w:name="List Number 2" w:semiHidden="1" w:unhideWhenUsed="1"/>
+    <w:lsdException w:name="List Number 3" w:semiHidden="1" w:unhideWhenUsed="1"/>
+    <w:lsdException w:name="List Number 4" w:semiHidden="1" w:unhideWhenUsed="1"/>
+    <w:lsdException w:name="List Number 5" w:semiHidden="1" w:unhideWhenUsed="1"/>
+    <w:lsdException w:name="Title" w:uiPriority="10" w:qFormat="1"/>
+    <w:lsdException w:name="Closing" w:semiHidden="1" w:unhideWhenUsed="1"/>
+    <w:lsdException w:name="Signature" w:semiHidden="1" w:unhideWhenUsed="1"/>
+    <w:lsdException w:name="Default Paragraph Font" w:semiHidden="1" w:uiPriority="1" w:unhideWhenUsed="1"/>
+    <w:lsdException w:name="Body Text" w:semiHidden="1" w:unhideWhenUsed="1"/>
+    <w:lsdException w:name="Body Text Indent" w:semiHidden="1" w:unhideWhenUsed="1"/>
+    <w:lsdException w:name="List Continue" w:semiHidden="1" w:unhideWhenUsed="1"/>
+    <w:lsdException w:name="List Continue 2" w:semiHidden="1" w:unhideWhenUsed="1"/>
+    <w:lsdException w:name="List Continue 3" w:semiHidden="1" w:unhideWhenUsed="1"/>
+    <w:lsdException w:name="List Continue 4" w:semiHidden="1" w:unhideWhenUsed="1"/>
+    <w:lsdException w:name="List Continue 5" w:semiHidden="1" w:unhideWhenUsed="1"/>
+    <w:lsdException w:name="Message Header" w:semiHidden="1" w:unhideWhenUsed="1"/>
+    <w:lsdException w:name="Subtitle" w:uiPriority="11" w:qFormat="1"/>
+    <w:lsdException w:name="Salutation" w:semiHidden="1" w:unhideWhenUsed="1"/>
+    <w:lsdException w:name="Date" w:semiHidden="1" w:unhideWhenUsed="1"/>
+    <w:lsdException w:name="Body Text First Indent" w:semiHidden="1" w:unhideWhenUsed="1"/>
+    <w:lsdException w:name="Body Text First Indent 2" w:semiHidden="1" w:unhideWhenUsed="1"/>
+    <w:lsdException w:name="Note Heading" w:semiHidden="1" w:unhideWhenUsed="1"/>
+    <w:lsdException w:name="Body Text 2" w:semiHidden="1" w:unhideWhenUsed="1"/>
+    <w:lsdException w:name="Body Text 3" w:semiHidden="1" w:unhideWhenUsed="1"/>
+    <w:lsdException w:name="Body Text Indent 2" w:semiHidden="1" w:unhideWhenUsed="1"/>
+    <w:lsdException w:name="Body Text Indent 3" w:semiHidden="1" w:unhideWhenUsed="1"/>
+    <w:lsdException w:name="Block Text" w:semiHidden="1" w:unhideWhenUsed="1"/>
+    <w:lsdException w:name="Hyperlink" w:semiHidden="1" w:unhideWhenUsed="1"/>
+    <w:lsdException w:name="FollowedHyperlink" w:semiHidden="1" w:unhideWhenUsed="1"/>
+    <w:lsdException w:name="Strong" w:uiPriority="22" w:qFormat="1"/>
+    <w:lsdException w:name="Emphasis" w:uiPriority="20" w:qFormat="1"/>
+    <w:lsdException w:name="Document Map" w:semiHidden="1" w:unhideWhenUsed="1"/>
+    <w:lsdException w:name="Plain Text" w:semiHidden="1" w:unhideWhenUsed="1"/>
+    <w:lsdException w:name="E-mail Signature" w:semiHidden="1" w:unhideWhenUsed="1"/>
+    <w:lsdException w:name="HTML Top of Form" w:semiHidden="1" w:unhideWhenUsed="1"/>
+    <w:lsdException w:name="HTML Bottom of Form" w:semiHidden="1" w:unhideWhenUsed="1"/>
+    <w:lsdException w:name="Normal (Web)" w:semiHidden="1" w:unhideWhenUsed="1"/>
+    <w:lsdException w:name="HTML Acronym" w:semiHidden="1" w:unhideWhenUsed="1"/>
+    <w:lsdException w:name="HTML Address" w:semiHidden="1" w:unhideWhenUsed="1"/>
+    <w:lsdException w:name="HTML Cite" w:semiHidden="1" w:unhideWhenUsed="1"/>
+    <w:lsdException w:name="HTML Code" w:semiHidden="1" w:unhideWhenUsed="1"/>
+    <w:lsdException w:name="HTML Definition" w:semiHidden="1" w:unhideWhenUsed="1"/>
+    <w:lsdException w:name="HTML Keyboard" w:semiHidden="1" w:unhideWhenUsed="1"/>
+    <w:lsdException w:name="HTML Preformatted" w:semiHidden="1" w:unhideWhenUsed="1"/>
+    <w:lsdException w:name="HTML Sample" w:semiHidden="1" w:unhideWhenUsed="1"/>
+    <w:lsdException w:name="HTML Typewriter" w:semiHidden="1" w:unhideWhenUsed="1"/>
+    <w:lsdException w:name="HTML Variable" w:semiHidden="1" w:unhideWhenUsed="1"/>
+    <w:lsdException w:name="Normal Table" w:semiHidden="1" w:unhideWhenUsed="1"/>
+    <w:lsdException w:name="annotation subject" w:semiHidden="1" w:unhideWhenUsed="1"/>
+    <w:lsdException w:name="No List" w:semiHidden="1" w:unhideWhenUsed="1"/>
+    <w:lsdException w:name="Outline List 1" w:semiHidden="1" w:unhideWhenUsed="1"/>
+    <w:lsdException w:name="Outline List 2" w:semiHidden="1" w:unhideWhenUsed="1"/>
+    <w:lsdException w:name="Outline List 3" w:semiHidden="1" w:unhideWhenUsed="1"/>
+    <w:lsdException w:name="Table Simple 1" w:semiHidden="1" w:unhideWhenUsed="1"/>
+    <w:lsdException w:name="Table Simple 2" w:semiHidden="1" w:unhideWhenUsed="1"/>
+    <w:lsdException w:name="Table Simple 3" w:semiHidden="1" w:unhideWhenUsed="1"/>
+    <w:lsdException w:name="Table Classic 1" w:semiHidden="1" w:unhideWhenUsed="1"/>
+    <w:lsdException w:name="Table Classic 2" w:semiHidden="1" w:unhideWhenUsed="1"/>
+    <w:lsdException w:name="Table Classic 3" w:semiHidden="1" w:unhideWhenUsed="1"/>
+    <w:lsdException w:name="Table Classic 4" w:semiHidden="1" w:unhideWhenUsed="1"/>
+    <w:lsdException w:name="Table Colorful 1" w:semiHidden="1" w:unhideWhenUsed="1"/>
+    <w:lsdException w:name="Table Colorful 2" w:semiHidden="1" w:unhideWhenUsed="1"/>
+    <w:lsdException w:name="Table Colorful 3" w:semiHidden="1" w:unhideWhenUsed="1"/>
+    <w:lsdException w:name="Table Columns 1" w:semiHidden="1" w:unhideWhenUsed="1"/>
+    <w:lsdException w:name="Table Columns 2" w:semiHidden="1" w:unhideWhenUsed="1"/>
+    <w:lsdException w:name="Table Columns 3" w:semiHidden="1" w:unhideWhenUsed="1"/>
+    <w:lsdException w:name="Table Columns 4" w:semiHidden="1" w:unhideWhenUsed="1"/>
+    <w:lsdException w:name="Table Columns 5" w:semiHidden="1" w:unhideWhenUsed="1"/>
+    <w:lsdException w:name="Table Grid 1" w:semiHidden="1" w:unhideWhenUsed="1"/>
+    <w:lsdException w:name="Table Grid 2" w:semiHidden="1" w:unhideWhenUsed="1"/>
+    <w:lsdException w:name="Table Grid 3" w:semiHidden="1" w:unhideWhenUsed="1"/>
+    <w:lsdException w:name="Table Grid 4" w:semiHidden="1" w:unhideWhenUsed="1"/>
+    <w:lsdException w:name="Table Grid 5" w:semiHidden="1" w:unhideWhenUsed="1"/>
+    <w:lsdException w:name="Table Grid 6" w:semiHidden="1" w:unhideWhenUsed="1"/>
+    <w:lsdException w:name="Table Grid 7" w:semiHidden="1" w:unhideWhenUsed="1"/>
+    <w:lsdException w:name="Table Grid 8" w:semiHidden="1" w:unhideWhenUsed="1"/>
+    <w:lsdException w:name="Table List 1" w:semiHidden="1" w:unhideWhenUsed="1"/>
+    <w:lsdException w:name="Table List 2" w:semiHidden="1" w:unhideWhenUsed="1"/>
+    <w:lsdException w:name="Table List 3" w:semiHidden="1" w:unhideWhenUsed="1"/>
+    <w:lsdException w:name="Table List 4" w:semiHidden="1" w:unhideWhenUsed="1"/>
+    <w:lsdException w:name="Table List 5" w:semiHidden="1" w:unhideWhenUsed="1"/>
+    <w:lsdException w:name="Table List 6" w:semiHidden="1" w:unhideWhenUsed="1"/>
+    <w:lsdException w:name="Table List 7" w:semiHidden="1" w:unhideWhenUsed="1"/>
+    <w:lsdException w:name="Table List 8" w:semiHidden="1" w:unhideWhenUsed="1"/>
+    <w:lsdException w:name="Table 3D effects 1" w:semiHidden="1" w:unhideWhenUsed="1"/>
+    <w:lsdException w:name="Table 3D effects 2" w:semiHidden="1" w:unhideWhenUsed="1"/>
+    <w:lsdException w:name="Table 3D effects 3" w:semiHidden="1" w:unhideWhenUsed="1"/>
+    <w:lsdException w:name="Table Contemporary" w:semiHidden="1" w:unhideWhenUsed="1"/>
+    <w:lsdException w:name="Table Elegant" w:semiHidden="1" w:unhideWhenUsed="1"/>
+    <w:lsdException w:name="Table Professional" w:semiHidden="1" w:unhideWhenUsed="1"/>
+    <w:lsdException w:name="Table Subtle 1" w:semiHidden="1" w:unhideWhenUsed="1"/>
+    <w:lsdException w:name="Table Subtle 2" w:semiHidden="1" w:unhideWhenUsed="1"/>
+    <w:lsdException w:name="Table Web 1" w:semiHidden="1" w:unhideWhenUsed="1"/>
+    <w:lsdException w:name="Table Web 2" w:semiHidden="1" w:unhideWhenUsed="1"/>
+    <w:lsdException w:name="Table Web 3" w:semiHidden="1" w:unhideWhenUsed="1"/>
+    <w:lsdException w:name="Balloon Text" w:semiHidden="1" w:unhideWhenUsed="1"/>
+    <w:lsdException w:name="Table Grid" w:semiHidden="1" w:uiPriority="39" w:unhideWhenUsed="1"/>
+    <w:lsdException w:name="Table Theme" w:semiHidden="1" w:unhideWhenUsed="1"/>
+    <w:lsdException w:name="Placeholder Text" w:semiHidden="1"/>
+    <w:lsdException w:name="No Spacing" w:uiPriority="1" w:qFormat="1"/>
+    <w:lsdException w:name="Light Shading" w:uiPriority="60"/>
+    <w:lsdException w:name="Light List" w:uiPriority="61"/>
+    <w:lsdException w:name="Light Grid" w:uiPriority="62"/>
+    <w:lsdException w:name="Medium Shading 1" w:uiPriority="63"/>
+    <w:lsdException w:name="Medium Shading 2" w:uiPriority="64"/>
+    <w:lsdException w:name="Medium List 1" w:uiPriority="65"/>
+    <w:lsdException w:name="Medium List 2" w:uiPriority="66"/>
+    <w:lsdException w:name="Medium Grid 1" w:uiPriority="67"/>
+    <w:lsdException w:name="Medium Grid 2" w:uiPriority="68"/>
+    <w:lsdException w:name="Medium Grid 3" w:uiPriority="69"/>
+    <w:lsdException w:name="Dark List" w:uiPriority="70"/>
+    <w:lsdException w:name="Colorful Shading" w:uiPriority="71"/>
+    <w:lsdException w:name="Colorful List" w:uiPriority="72"/>
+    <w:lsdException w:name="Colorful Grid" w:uiPriority="73"/>
+    <w:lsdException w:name="Light Shading Accent 1" w:uiPriority="60"/>
+    <w:lsdException w:name="Light List Accent 1" w:uiPriority="61"/>
+    <w:lsdException w:name="Light Grid Accent 1" w:uiPriority="62"/>
+    <w:lsdException w:name="Medium Shading 1 Accent 1" w:uiPriority="63"/>
+    <w:lsdException w:name="Medium Shading 2 Accent 1" w:uiPriority="64"/>
+    <w:lsdException w:name="Medium List 1 Accent 1" w:uiPriority="65"/>
+    <w:lsdException w:name="Revision" w:semiHidden="1"/>
+    <w:lsdException w:name="List Paragraph" w:uiPriority="34" w:qFormat="1"/>
+    <w:lsdException w:name="Quote" w:uiPriority="29" w:qFormat="1"/>
+    <w:lsdException w:name="Intense Quote" w:uiPriority="30" w:qFormat="1"/>
+    <w:lsdException w:name="Medium List 2 Accent 1" w:uiPriority="66"/>
+    <w:lsdException w:name="Medium Grid 1 Accent 1" w:uiPriority="67"/>
+    <w:lsdException w:name="Medium Grid 2 Accent 1" w:uiPriority="68"/>
+    <w:lsdException w:name="Medium Grid 3 Accent 1" w:uiPriority="69"/>
+    <w:lsdException w:name="Dark List Accent 1" w:uiPriority="70"/>
+    <w:lsdException w:name="Colorful Shading Accent 1" w:uiPriority="71"/>
+    <w:lsdException w:name="Colorful List Accent 1" w:uiPriority="72"/>
+    <w:lsdException w:name="Colorful Grid Accent 1" w:uiPriority="73"/>
+    <w:lsdException w:name="Light Shading Accent 2" w:uiPriority="60"/>
+    <w:lsdException w:name="Light List Accent 2" w:uiPriority="61"/>
+    <w:lsdException w:name="Light Grid Accent 2" w:uiPriority="62"/>
+    <w:lsdException w:name="Medium Shading 1 Accent 2" w:uiPriority="63"/>
+    <w:lsdException w:name="Medium Shading 2 Accent 2" w:uiPriority="64"/>
+    <w:lsdException w:name="Medium List 1 Accent 2" w:uiPriority="65"/>
+    <w:lsdException w:name="Medium List 2 Accent 2" w:uiPriority="66"/>
+    <w:lsdException w:name="Medium Grid 1 Accent 2" w:uiPriority="67"/>
+    <w:lsdException w:name="Medium Grid 2 Accent 2" w:uiPriority="68"/>
+    <w:lsdException w:name="Medium Grid 3 Accent 2" w:uiPriority="69"/>
+    <w:lsdException w:name="Dark List Accent 2" w:uiPriority="70"/>
+    <w:lsdException w:name="Colorful Shading Accent 2" w:uiPriority="71"/>
+    <w:lsdException w:name="Colorful List Accent 2" w:uiPriority="72"/>
+    <w:lsdException w:name="Colorful Grid Accent 2" w:uiPriority="73"/>
+    <w:lsdException w:name="Light Shading Accent 3" w:uiPriority="60"/>
+    <w:lsdException w:name="Light List Accent 3" w:uiPriority="61"/>
+    <w:lsdException w:name="Light Grid Accent 3" w:uiPriority="62"/>
+    <w:lsdException w:name="Medium Shading 1 Accent 3" w:uiPriority="63"/>
+    <w:lsdException w:name="Medium Shading 2 Accent 3" w:uiPriority="64"/>
+    <w:lsdException w:name="Medium List 1 Accent 3" w:uiPriority="65"/>
+    <w:lsdException w:name="Medium List 2 Accent 3" w:uiPriority="66"/>
+    <w:lsdException w:name="Medium Grid 1 Accent 3" w:uiPriority="67"/>
+    <w:lsdException w:name="Medium Grid 2 Accent 3" w:uiPriority="68"/>
+    <w:lsdException w:name="Medium Grid 3 Accent 3" w:uiPriority="69"/>
+    <w:lsdException w:name="Dark List Accent 3" w:uiPriority="70"/>
+    <w:lsdException w:name="Colorful Shading Accent 3" w:uiPriority="71"/>
+    <w:lsdException w:name="Colorful List Accent 3" w:uiPriority="72"/>
+    <w:lsdException w:name="Colorful Grid Accent 3" w:uiPriority="73"/>
+    <w:lsdException w:name="Light Shading Accent 4" w:uiPriority="60"/>
+    <w:lsdException w:name="Light List Accent 4" w:uiPriority="61"/>
+    <w:lsdException w:name="Light Grid Accent 4" w:uiPriority="62"/>
+    <w:lsdException w:name="Medium Shading 1 Accent 4" w:uiPriority="63"/>
+    <w:lsdException w:name="Medium Shading 2 Accent 4" w:uiPriority="64"/>
+    <w:lsdException w:name="Medium List 1 Accent 4" w:uiPriority="65"/>
+    <w:lsdException w:name="Medium List 2 Accent 4" w:uiPriority="66"/>
+    <w:lsdException w:name="Medium Grid 1 Accent 4" w:uiPriority="67"/>
+    <w:lsdException w:name="Medium Grid 2 Accent 4" w:uiPriority="68"/>
+    <w:lsdException w:name="Medium Grid 3 Accent 4" w:uiPriority="69"/>
+    <w:lsdException w:name="Dark List Accent 4" w:uiPriority="70"/>
+    <w:lsdException w:name="Colorful Shading Accent 4" w:uiPriority="71"/>
+    <w:lsdException w:name="Colorful List Accent 4" w:uiPriority="72"/>
+    <w:lsdException w:name="Colorful Grid Accent 4" w:uiPriority="73"/>
+    <w:lsdException w:name="Light Shading Accent 5" w:uiPriority="60"/>
+    <w:lsdException w:name="Light List Accent 5" w:uiPriority="61"/>
+    <w:lsdException w:name="Light Grid Accent 5" w:uiPriority="62"/>
+    <w:lsdException w:name="Medium Shading 1 Accent 5" w:uiPriority="63"/>
+    <w:lsdException w:name="Medium Shading 2 Accent 5" w:uiPriority="64"/>
+    <w:lsdException w:name="Medium List 1 Accent 5" w:uiPriority="65"/>
+    <w:lsdException w:name="Medium List 2 Accent 5" w:uiPriority="66"/>
+    <w:lsdException w:name="Medium Grid 1 Accent 5" w:uiPriority="67"/>
+    <w:lsdException w:name="Medium Grid 2 Accent 5" w:uiPriority="68"/>
+    <w:lsdException w:name="Medium Grid 3 Accent 5" w:uiPriority="69"/>
+    <w:lsdException w:name="Dark List Accent 5" w:uiPriority="70"/>
+    <w:lsdException w:name="Colorful Shading Accent 5" w:uiPriority="71"/>
+    <w:lsdException w:name="Colorful List Accent 5" w:uiPriority="72"/>
+    <w:lsdException w:name="Colorful Grid Accent 5" w:uiPriority="73"/>
+    <w:lsdException w:name="Light Shading Accent 6" w:uiPriority="60"/>
+    <w:lsdException w:name="Light List Accent 6" w:uiPriority="61"/>
+    <w:lsdException w:name="Light Grid Accent 6" w:uiPriority="62"/>
+    <w:lsdException w:name="Medium Shading 1 Accent 6" w:uiPriority="63"/>
+    <w:lsdException w:name="Medium Shading 2 Accent 6" w:uiPriority="64"/>
+    <w:lsdException w:name="Medium List 1 Accent 6" w:uiPriority="65"/>
+    <w:lsdException w:name="Medium List 2 Accent 6" w:uiPriority="66"/>
+    <w:lsdException w:name="Medium Grid 1 Accent 6" w:uiPriority="67"/>
+    <w:lsdException w:name="Medium Grid 2 Accent 6" w:uiPriority="68"/>
+    <w:lsdException w:name="Medium Grid 3 Accent 6" w:uiPriority="69"/>
+    <w:lsdException w:name="Dark List Accent 6" w:uiPriority="70"/>
+    <w:lsdException w:name="Colorful Shading Accent 6" w:uiPriority="71"/>
+    <w:lsdException w:name="Colorful List Accent 6" w:uiPriority="72"/>
+    <w:lsdException w:name="Colorful Grid Accent 6" w:uiPriority="73"/>
+    <w:lsdException w:name="Subtle Emphasis" w:uiPriority="19" w:qFormat="1"/>
+    <w:lsdException w:name="Intense Emphasis" w:uiPriority="21" w:qFormat="1"/>
+    <w:lsdException w:name="Subtle Reference" w:uiPriority="31" w:qFormat="1"/>
+    <w:lsdException w:name="Intense Reference" w:uiPriority="32" w:qFormat="1"/>
+    <w:lsdException w:name="Book Title" w:uiPriority="33" w:qFormat="1"/>
+    <w:lsdException w:name="Bibliography" w:semiHidden="1" w:uiPriority="37" w:unhideWhenUsed="1"/>
+    <w:lsdException w:name="TOC Heading" w:semiHidden="1" w:uiPriority="39" w:unhideWhenUsed="1" w:qFormat="1"/>
+    <w:lsdException w:name="Plain Table 1" w:uiPriority="41"/>
+    <w:lsdException w:name="Plain Table 2" w:uiPriority="42"/>
+    <w:lsdException w:name="Plain Table 3" w:uiPriority="43"/>
+    <w:lsdException w:name="Plain Table 4" w:uiPriority="44"/>
+    <w:lsdException w:name="Plain Table 5" w:uiPriority="45"/>
+    <w:lsdException w:name="Grid Table Light" w:uiPriority="40"/>
+    <w:lsdException w:name="Grid Table 1 Light" w:uiPriority="46"/>
+    <w:lsdException w:name="Grid Table 2" w:uiPriority="47"/>
+    <w:lsdException w:name="Grid Table 3" w:uiPriority="48"/>
+    <w:lsdException w:name="Grid Table 4" w:uiPriority="49"/>
+    <w:lsdException w:name="Grid Table 5 Dark" w:uiPriority="50"/>
+    <w:lsdException w:name="Grid Table 6 Colorful" w:uiPriority="51"/>
+    <w:lsdException w:name="Grid Table 7 Colorful" w:uiPriority="52"/>
+    <w:lsdException w:name="Grid Table 1 Light Accent 1" w:uiPriority="46"/>
+    <w:lsdException w:name="Grid Table 2 Accent 1" w:uiPriority="47"/>
+    <w:lsdException w:name="Grid Table 3 Accent 1" w:uiPriority="48"/>
+    <w:lsdException w:name="Grid Table 4 Accent 1" w:uiPriority="49"/>
+    <w:lsdException w:name="Grid Table 5 Dark Accent 1" w:uiPriority="50"/>
+    <w:lsdException w:name="Grid Table 6 Colorful Accent 1" w:uiPriority="51"/>
+    <w:lsdException w:name="Grid Table 7 Colorful Accent 1" w:uiPriority="52"/>
+    <w:lsdException w:name="Grid Table 1 Light Accent 2" w:uiPriority="46"/>
+    <w:lsdException w:name="Grid Table 2 Accent 2" w:uiPriority="47"/>
+    <w:lsdException w:name="Grid Table 3 Accent 2" w:uiPriority="48"/>
+    <w:lsdException w:name="Grid Table 4 Accent 2" w:uiPriority="49"/>
+    <w:lsdException w:name="Grid Table 5 Dark Accent 2" w:uiPriority="50"/>
+    <w:lsdException w:name="Grid Table 6 Colorful Accent 2" w:uiPriority="51"/>
+    <w:lsdException w:name="Grid Table 7 Colorful Accent 2" w:uiPriority="52"/>
+    <w:lsdException w:name="Grid Table 1 Light Accent 3" w:uiPriority="46"/>
+    <w:lsdException w:name="Grid Table 2 Accent 3" w:uiPriority="47"/>
+    <w:lsdException w:name="Grid Table 3 Accent 3" w:uiPriority="48"/>
+    <w:lsdException w:name="Grid Table 4 Accent 3" w:uiPriority="49"/>
+    <w:lsdException w:name="Grid Table 5 Dark Accent 3" w:uiPriority="50"/>
+    <w:lsdException w:name="Grid Table 6 Colorful Accent 3" w:uiPriority="51"/>
+    <w:lsdException w:name="Grid Table 7 Colorful Accent 3" w:uiPriority="52"/>
+    <w:lsdException w:name="Grid Table 1 Light Accent 4" w:uiPriority="46"/>
+    <w:lsdException w:name="Grid Table 2 Accent 4" w:uiPriority="47"/>
+    <w:lsdException w:name="Grid Table 3 Accent 4" w:uiPriority="48"/>
+    <w:lsdException w:name="Grid Table 4 Accent 4" w:uiPriority="49"/>
+    <w:lsdException w:name="Grid Table 5 Dark Accent 4" w:uiPriority="50"/>
+    <w:lsdException w:name="Grid Table 6 Colorful Accent 4" w:uiPriority="51"/>
+    <w:lsdException w:name="Grid Table 7 Colorful Accent 4" w:uiPriority="52"/>
+    <w:lsdException w:name="Grid Table 1 Light Accent 5" w:uiPriority="46"/>
+    <w:lsdException w:name="Grid Table 2 Accent 5" w:uiPriority="47"/>
+    <w:lsdException w:name="Grid Table 3 Accent 5" w:uiPriority="48"/>
+    <w:lsdException w:name="Grid Table 4 Accent 5" w:uiPriority="49"/>
+    <w:lsdException w:name="Grid Table 5 Dark Accent 5" w:uiPriority="50"/>
+    <w:lsdException w:name="Grid Table 6 Colorful Accent 5" w:uiPriority="51"/>
+    <w:lsdException w:name="Grid Table 7 Colorful Accent 5" w:uiPriority="52"/>
+    <w:lsdException w:name="Grid Table 1 Light Accent 6" w:uiPriority="46"/>
+    <w:lsdException w:name="Grid Table 2 Accent 6" w:uiPriority="47"/>
+    <w:lsdException w:name="Grid Table 3 Accent 6" w:uiPriority="48"/>
+    <w:lsdException w:name="Grid Table 4 Accent 6" w:uiPriority="49"/>
+    <w:lsdException w:name="Grid Table 5 Dark Accent 6" w:uiPriority="50"/>
+    <w:lsdException w:name="Grid Table 6 Colorful Accent 6" w:uiPriority="51"/>
+    <w:lsdException w:name="Grid Table 7 Colorful Accent 6" w:uiPriority="52"/>
+    <w:lsdException w:name="List Table 1 Light" w:uiPriority="46"/>
+    <w:lsdException w:name="List Table 2" w:uiPriority="47"/>
+    <w:lsdException w:name="List Table 3" w:uiPriority="48"/>
+    <w:lsdException w:name="List Table 4" w:uiPriority="49"/>
+    <w:lsdException w:name="List Table 5 Dark" w:uiPriority="50"/>
+    <w:lsdException w:name="List Table 6 Colorful" w:uiPriority="51"/>
+    <w:lsdException w:name="List Table 7 Colorful" w:uiPriority="52"/>
+    <w:lsdException w:name="List Table 1 Light Accent 1" w:uiPriority="46"/>
+    <w:lsdException w:name="List Table 2 Accent 1" w:uiPriority="47"/>
+    <w:lsdException w:name="List Table 3 Accent 1" w:uiPriority="48"/>
+    <w:lsdException w:name="List Table 4 Accent 1" w:uiPriority="49"/>
+    <w:lsdException w:name="List Table 5 Dark Accent 1" w:uiPriority="50"/>
+    <w:lsdException w:name="List Table 6 Colorful Accent 1" w:uiPriority="51"/>
+    <w:lsdException w:name="List Table 7 Colorful Accent 1" w:uiPriority="52"/>
+    <w:lsdException w:name="List Table 1 Light Accent 2" w:uiPriority="46"/>
+    <w:lsdException w:name="List Table 2 Accent 2" w:uiPriority="47"/>
+    <w:lsdException w:name="List Table 3 Accent 2" w:uiPriority="48"/>
+    <w:lsdException w:name="List Table 4 Accent 2" w:uiPriority="49"/>
+    <w:lsdException w:name="List Table 5 Dark Accent 2" w:uiPriority="50"/>
+    <w:lsdException w:name="List Table 6 Colorful Accent 2" w:uiPriority="51"/>
+    <w:lsdException w:name="List Table 7 Colorful Accent 2" w:uiPriority="52"/>
+    <w:lsdException w:name="List Table 1 Light Accent 3" w:uiPriority="46"/>
+    <w:lsdException w:name="List Table 2 Accent 3" w:uiPriority="47"/>
+    <w:lsdException w:name="List Table 3 Accent 3" w:uiPriority="48"/>
+    <w:lsdException w:name="List Table 4 Accent 3" w:uiPriority="49"/>
+    <w:lsdException w:name="List Table 5 Dark Accent 3" w:uiPriority="50"/>
+    <w:lsdException w:name="List Table 6 Colorful Accent 3" w:uiPriority="51"/>
+    <w:lsdException w:name="List Table 7 Colorful Accent 3" w:uiPriority="52"/>
+    <w:lsdException w:name="List Table 1 Light Accent 4" w:uiPriority="46"/>
+    <w:lsdException w:name="List Table 2 Accent 4" w:uiPriority="47"/>
+    <w:lsdException w:name="List Table 3 Accent 4" w:uiPriority="48"/>
+    <w:lsdException w:name="List Table 4 Accent 4" w:uiPriority="49"/>
+    <w:lsdException w:name="List Table 5 Dark Accent 4" w:uiPriority="50"/>
+    <w:lsdException w:name="List Table 6 Colorful Accent 4" w:uiPriority="51"/>
+    <w:lsdException w:name="List Table 7 Colorful Accent 4" w:uiPriority="52"/>
+    <w:lsdException w:name="List Table 1 Light Accent 5" w:uiPriority="46"/>
+    <w:lsdException w:name="List Table 2 Accent 5" w:uiPriority="47"/>
+    <w:lsdException w:name="List Table 3 Accent 5" w:uiPriority="48"/>
+    <w:lsdException w:name="List Table 4 Accent 5" w:uiPriority="49"/>
+    <w:lsdException w:name="List Table 5 Dark Accent 5" w:uiPriority="50"/>
+    <w:lsdException w:name="List Table 6 Colorful Accent 5" w:uiPriority="51"/>
+    <w:lsdException w:name="List Table 7 Colorful Accent 5" w:uiPriority="52"/>
+    <w:lsdException w:name="List Table 1 Light Accent 6" w:uiPriority="46"/>
+    <w:lsdException w:name="List Table 2 Accent 6" w:uiPriority="47"/>
+    <w:lsdException w:name="List Table 3 Accent 6" w:uiPriority="48"/>
+    <w:lsdException w:name="List Table 4 Accent 6" w:uiPriority="49"/>
+    <w:lsdException w:name="List Table 5 Dark Accent 6" w:uiPriority="50"/>
+    <w:lsdException w:name="List Table 6 Colorful Accent 6" w:uiPriority="51"/>
+    <w:lsdException w:name="List Table 7 Colorful Accent 6" w:uiPriority="52"/>
+    <w:lsdException w:name="Mention" w:semiHidden="1" w:unhideWhenUsed="1"/>
+    <w:lsdException w:name="Smart Hyperlink" w:semiHidden="1" w:unhideWhenUsed="1"/>
+    <w:lsdException w:name="Hashtag" w:semiHidden="1" w:unhideWhenUsed="1"/>
+    <w:lsdException w:name="Unresolved Mention" w:semiHidden="1" w:unhideWhenUsed="1"/>
   </w:latentStyles>
   <w:style w:type="paragraph" w:default="1" w:styleId="Normal">
     <w:name w:val="Normal"/>
@@ -4858,7 +5702,7 @@
   <a:extraClrSchemeLst/>
   <a:extLst>
     <a:ext uri="{05A4C25C-085E-4340-85A3-A5531E510DB2}">
-      <thm15:themeFamily xmlns:thm15="http://schemas.microsoft.com/office/thememl/2012/main" xmlns="" name="Office Theme" id="{62F939B6-93AF-4DB8-9C6B-D6C7DFDC589F}" vid="{4A3C46E8-61CC-4603-A589-7422A47A8E4A}"/>
+      <thm15:themeFamily xmlns:thm15="http://schemas.microsoft.com/office/thememl/2012/main" name="Office Theme" id="{62F939B6-93AF-4DB8-9C6B-D6C7DFDC589F}" vid="{4A3C46E8-61CC-4603-A589-7422A47A8E4A}"/>
     </a:ext>
   </a:extLst>
 </a:theme>

</xml_diff>

<commit_message>
add two way anova part for rmd and paper
</commit_message>
<xml_diff>
--- a/6372_Project1_Paper.docx
+++ b/6372_Project1_Paper.docx
@@ -1,6 +1,6 @@
 
 <file path=word/document.xml><?xml version="1.0" encoding="utf-8"?>
-<w:document xmlns:wpc="http://schemas.microsoft.com/office/word/2010/wordprocessingCanvas" xmlns:mc="http://schemas.openxmlformats.org/markup-compatibility/2006" xmlns:o="urn:schemas-microsoft-com:office:office" xmlns:r="http://schemas.openxmlformats.org/officeDocument/2006/relationships" xmlns:m="http://schemas.openxmlformats.org/officeDocument/2006/math" xmlns:v="urn:schemas-microsoft-com:vml" xmlns:wp14="http://schemas.microsoft.com/office/word/2010/wordprocessingDrawing" xmlns:wp="http://schemas.openxmlformats.org/drawingml/2006/wordprocessingDrawing" xmlns:w10="urn:schemas-microsoft-com:office:word" xmlns:w="http://schemas.openxmlformats.org/wordprocessingml/2006/main" xmlns:w14="http://schemas.microsoft.com/office/word/2010/wordml" xmlns:wpg="http://schemas.microsoft.com/office/word/2010/wordprocessingGroup" xmlns:wpi="http://schemas.microsoft.com/office/word/2010/wordprocessingInk" xmlns:wne="http://schemas.microsoft.com/office/word/2006/wordml" xmlns:wps="http://schemas.microsoft.com/office/word/2010/wordprocessingShape" mc:Ignorable="w14 wp14">
+<w:document xmlns:wpc="http://schemas.microsoft.com/office/word/2010/wordprocessingCanvas" xmlns:cx="http://schemas.microsoft.com/office/drawing/2014/chartex" xmlns:cx1="http://schemas.microsoft.com/office/drawing/2015/9/8/chartex" xmlns:cx2="http://schemas.microsoft.com/office/drawing/2015/10/21/chartex" xmlns:cx3="http://schemas.microsoft.com/office/drawing/2016/5/9/chartex" xmlns:cx4="http://schemas.microsoft.com/office/drawing/2016/5/10/chartex" xmlns:cx5="http://schemas.microsoft.com/office/drawing/2016/5/11/chartex" xmlns:cx6="http://schemas.microsoft.com/office/drawing/2016/5/12/chartex" xmlns:cx7="http://schemas.microsoft.com/office/drawing/2016/5/13/chartex" xmlns:cx8="http://schemas.microsoft.com/office/drawing/2016/5/14/chartex" xmlns:mc="http://schemas.openxmlformats.org/markup-compatibility/2006" xmlns:aink="http://schemas.microsoft.com/office/drawing/2016/ink" xmlns:am3d="http://schemas.microsoft.com/office/drawing/2017/model3d" xmlns:o="urn:schemas-microsoft-com:office:office" xmlns:r="http://schemas.openxmlformats.org/officeDocument/2006/relationships" xmlns:m="http://schemas.openxmlformats.org/officeDocument/2006/math" xmlns:v="urn:schemas-microsoft-com:vml" xmlns:wp14="http://schemas.microsoft.com/office/word/2010/wordprocessingDrawing" xmlns:wp="http://schemas.openxmlformats.org/drawingml/2006/wordprocessingDrawing" xmlns:w10="urn:schemas-microsoft-com:office:word" xmlns:w="http://schemas.openxmlformats.org/wordprocessingml/2006/main" xmlns:w14="http://schemas.microsoft.com/office/word/2010/wordml" xmlns:w15="http://schemas.microsoft.com/office/word/2012/wordml" xmlns:w16cid="http://schemas.microsoft.com/office/word/2016/wordml/cid" xmlns:w16se="http://schemas.microsoft.com/office/word/2015/wordml/symex" xmlns:wpg="http://schemas.microsoft.com/office/word/2010/wordprocessingGroup" xmlns:wpi="http://schemas.microsoft.com/office/word/2010/wordprocessingInk" xmlns:wne="http://schemas.microsoft.com/office/word/2006/wordml" xmlns:wps="http://schemas.microsoft.com/office/word/2010/wordprocessingShape" mc:Ignorable="w14 w15 w16se w16cid wp14">
   <w:body>
     <w:p>
       <w:pPr>
@@ -35,61 +35,7 @@
           <w:sz w:val="22"/>
           <w:szCs w:val="22"/>
         </w:rPr>
-        <w:t xml:space="preserve">Zackary Gill, </w:t>
-      </w:r>
-      <w:proofErr w:type="spellStart"/>
-      <w:r>
-        <w:rPr>
-          <w:i/>
-          <w:sz w:val="22"/>
-          <w:szCs w:val="22"/>
-        </w:rPr>
-        <w:t>Tej</w:t>
-      </w:r>
-      <w:proofErr w:type="spellEnd"/>
-      <w:r>
-        <w:rPr>
-          <w:i/>
-          <w:sz w:val="22"/>
-          <w:szCs w:val="22"/>
-        </w:rPr>
-        <w:t xml:space="preserve"> </w:t>
-      </w:r>
-      <w:proofErr w:type="spellStart"/>
-      <w:r>
-        <w:rPr>
-          <w:i/>
-          <w:sz w:val="22"/>
-          <w:szCs w:val="22"/>
-        </w:rPr>
-        <w:t>Tenmattam</w:t>
-      </w:r>
-      <w:proofErr w:type="spellEnd"/>
-      <w:r>
-        <w:rPr>
-          <w:i/>
-          <w:sz w:val="22"/>
-          <w:szCs w:val="22"/>
-        </w:rPr>
-        <w:t xml:space="preserve">, </w:t>
-      </w:r>
-      <w:proofErr w:type="spellStart"/>
-      <w:r>
-        <w:rPr>
-          <w:i/>
-          <w:sz w:val="22"/>
-          <w:szCs w:val="22"/>
-        </w:rPr>
-        <w:t>Limin</w:t>
-      </w:r>
-      <w:proofErr w:type="spellEnd"/>
-      <w:r>
-        <w:rPr>
-          <w:i/>
-          <w:sz w:val="22"/>
-          <w:szCs w:val="22"/>
-        </w:rPr>
-        <w:t xml:space="preserve"> Zheng</w:t>
+        <w:t>Zackary Gill, Tej Tenmattam, Limin Zheng</w:t>
       </w:r>
     </w:p>
     <w:p>
@@ -361,39 +307,15 @@
           <w:sz w:val="22"/>
           <w:szCs w:val="22"/>
         </w:rPr>
+        <w:t xml:space="preserve"> For more information about the dataset go to Kaggle’s website</w:t>
+      </w:r>
+      <w:r>
+        <w:rPr>
+          <w:sz w:val="22"/>
+          <w:szCs w:val="22"/>
+        </w:rPr>
         <w:t xml:space="preserve"> </w:t>
       </w:r>
-      <w:proofErr w:type="gramStart"/>
-      <w:r>
-        <w:rPr>
-          <w:sz w:val="22"/>
-          <w:szCs w:val="22"/>
-        </w:rPr>
-        <w:t xml:space="preserve">For more information about the dataset go to </w:t>
-      </w:r>
-      <w:proofErr w:type="spellStart"/>
-      <w:r>
-        <w:rPr>
-          <w:sz w:val="22"/>
-          <w:szCs w:val="22"/>
-        </w:rPr>
-        <w:t>Kaggle’s</w:t>
-      </w:r>
-      <w:proofErr w:type="spellEnd"/>
-      <w:r>
-        <w:rPr>
-          <w:sz w:val="22"/>
-          <w:szCs w:val="22"/>
-        </w:rPr>
-        <w:t xml:space="preserve"> website</w:t>
-      </w:r>
-      <w:r>
-        <w:rPr>
-          <w:sz w:val="22"/>
-          <w:szCs w:val="22"/>
-        </w:rPr>
-        <w:t xml:space="preserve"> </w:t>
-      </w:r>
       <w:r>
         <w:rPr>
           <w:sz w:val="22"/>
@@ -415,7 +337,6 @@
         </w:rPr>
         <w:t>).</w:t>
       </w:r>
-      <w:proofErr w:type="gramEnd"/>
     </w:p>
     <w:p>
       <w:pPr>
@@ -616,7 +537,6 @@
           <w:sz w:val="22"/>
           <w:szCs w:val="22"/>
         </w:rPr>
-        <w:lastRenderedPageBreak/>
         <w:t xml:space="preserve">The initial examination of the data resulted in finding approximately 19 columns have missing data. We examined each of these and fixed those with logical values (EX: with Fence being NA, it is assumed that there is no fence). Next we removed columns that had factors </w:t>
       </w:r>
       <w:r>
@@ -631,23 +551,7 @@
           <w:sz w:val="22"/>
           <w:szCs w:val="22"/>
         </w:rPr>
-        <w:t xml:space="preserve"> Examining a scatterplot of the variables lead </w:t>
-      </w:r>
-      <w:proofErr w:type="gramStart"/>
-      <w:r>
-        <w:rPr>
-          <w:sz w:val="22"/>
-          <w:szCs w:val="22"/>
-        </w:rPr>
-        <w:t>us</w:t>
-      </w:r>
-      <w:proofErr w:type="gramEnd"/>
-      <w:r>
-        <w:rPr>
-          <w:sz w:val="22"/>
-          <w:szCs w:val="22"/>
-        </w:rPr>
-        <w:t xml:space="preserve"> to take a log transform the response variable.</w:t>
+        <w:t xml:space="preserve"> Examining a scatterplot of the variables lead us to take a log transform the response variable.</w:t>
       </w:r>
       <w:r>
         <w:rPr>
@@ -759,7 +663,6 @@
           <w:sz w:val="22"/>
           <w:szCs w:val="22"/>
         </w:rPr>
-        <w:lastRenderedPageBreak/>
         <w:t>Objective 1</w:t>
       </w:r>
     </w:p>
@@ -2082,15 +1985,7 @@
           <w:sz w:val="22"/>
           <w:szCs w:val="22"/>
         </w:rPr>
-        <w:t xml:space="preserve">. </w:t>
-      </w:r>
-      <w:proofErr w:type="gramStart"/>
-      <w:r>
-        <w:rPr>
-          <w:sz w:val="22"/>
-          <w:szCs w:val="22"/>
-        </w:rPr>
-        <w:t>However</w:t>
+        <w:t>. However</w:t>
       </w:r>
       <w:r>
         <w:rPr>
@@ -2148,7 +2043,6 @@
         </w:rPr>
         <w:t>.</w:t>
       </w:r>
-      <w:proofErr w:type="gramEnd"/>
     </w:p>
     <w:p>
       <w:pPr>
@@ -2183,7 +2077,6 @@
           <w:sz w:val="22"/>
           <w:szCs w:val="22"/>
         </w:rPr>
-        <w:lastRenderedPageBreak/>
         <w:t>Custom</w:t>
       </w:r>
     </w:p>
@@ -2634,7 +2527,6 @@
           <w:sz w:val="22"/>
           <w:szCs w:val="22"/>
         </w:rPr>
-        <w:lastRenderedPageBreak/>
         <w:t>included.</w:t>
       </w:r>
     </w:p>
@@ -2699,23 +2591,7 @@
           <w:sz w:val="22"/>
           <w:szCs w:val="22"/>
         </w:rPr>
-        <w:t xml:space="preserve">Since we are dealing with high-dimensional data set, we have used the shrinkage model Lasso to obtain the model with the least effect of </w:t>
-      </w:r>
-      <w:proofErr w:type="gramStart"/>
-      <w:r>
-        <w:rPr>
-          <w:sz w:val="22"/>
-          <w:szCs w:val="22"/>
-        </w:rPr>
-        <w:t>predictors</w:t>
-      </w:r>
-      <w:proofErr w:type="gramEnd"/>
-      <w:r>
-        <w:rPr>
-          <w:sz w:val="22"/>
-          <w:szCs w:val="22"/>
-        </w:rPr>
-        <w:t xml:space="preserve"> variance and </w:t>
+        <w:t xml:space="preserve">Since we are dealing with high-dimensional data set, we have used the shrinkage model Lasso to obtain the model with the least effect of predictors variance and </w:t>
       </w:r>
       <w:proofErr w:type="spellStart"/>
       <w:r>
@@ -2731,23 +2607,7 @@
           <w:sz w:val="22"/>
           <w:szCs w:val="22"/>
         </w:rPr>
-        <w:t xml:space="preserve">. Lasso penalizes the model coefficient estimates, using Lambda tuning parameter, to reduce their </w:t>
-      </w:r>
-      <w:proofErr w:type="gramStart"/>
-      <w:r>
-        <w:rPr>
-          <w:sz w:val="22"/>
-          <w:szCs w:val="22"/>
-        </w:rPr>
-        <w:t>variance which result</w:t>
-      </w:r>
-      <w:proofErr w:type="gramEnd"/>
-      <w:r>
-        <w:rPr>
-          <w:sz w:val="22"/>
-          <w:szCs w:val="22"/>
-        </w:rPr>
-        <w:t xml:space="preserve"> in a better model fitting.</w:t>
+        <w:t>. Lasso penalizes the model coefficient estimates, using Lambda tuning parameter, to reduce their variance which result in a better model fitting.</w:t>
       </w:r>
       <w:r>
         <w:rPr>
@@ -2823,7 +2683,6 @@
           <w:sz w:val="22"/>
           <w:szCs w:val="22"/>
         </w:rPr>
-        <w:lastRenderedPageBreak/>
         <w:drawing>
           <wp:inline distT="0" distB="0" distL="0" distR="0" wp14:anchorId="4E0E390A" wp14:editId="48E2CCE3">
             <wp:extent cx="2639833" cy="1726613"/>
@@ -2911,7 +2770,6 @@
           <w:sz w:val="22"/>
           <w:szCs w:val="22"/>
         </w:rPr>
-        <w:lastRenderedPageBreak/>
         <w:drawing>
           <wp:inline distT="0" distB="0" distL="0" distR="0" wp14:anchorId="403620F3" wp14:editId="2076F931">
             <wp:extent cx="2633745" cy="1773141"/>
@@ -3072,23 +2930,7 @@
           <w:sz w:val="22"/>
           <w:szCs w:val="22"/>
         </w:rPr>
-        <w:t xml:space="preserve"> that depending on the choice of tuning </w:t>
-      </w:r>
-      <w:proofErr w:type="gramStart"/>
-      <w:r>
-        <w:rPr>
-          <w:sz w:val="22"/>
-          <w:szCs w:val="22"/>
-        </w:rPr>
-        <w:t>parameter,</w:t>
-      </w:r>
-      <w:proofErr w:type="gramEnd"/>
-      <w:r>
-        <w:rPr>
-          <w:sz w:val="22"/>
-          <w:szCs w:val="22"/>
-        </w:rPr>
-        <w:t xml:space="preserve"> some of the coefficients will be exactly equal to zero. </w:t>
+        <w:t xml:space="preserve"> that depending on the choice of tuning parameter, some of the coefficients will be exactly equal to zero. </w:t>
       </w:r>
       <w:r>
         <w:rPr>
@@ -3432,7 +3274,6 @@
         <w:t xml:space="preserve">, </w:t>
       </w:r>
       <w:proofErr w:type="spellStart"/>
-      <w:proofErr w:type="gramStart"/>
       <w:r>
         <w:rPr>
           <w:sz w:val="22"/>
@@ -3441,7 +3282,6 @@
         <w:t>GarageCars</w:t>
       </w:r>
       <w:proofErr w:type="spellEnd"/>
-      <w:proofErr w:type="gramEnd"/>
       <w:r>
         <w:rPr>
           <w:sz w:val="22"/>
@@ -3641,7 +3481,6 @@
           <w:sz w:val="22"/>
           <w:szCs w:val="22"/>
         </w:rPr>
-        <w:lastRenderedPageBreak/>
         <w:t>On this model</w:t>
       </w:r>
       <w:r>
@@ -3656,28 +3495,7 @@
           <w:sz w:val="22"/>
           <w:szCs w:val="22"/>
         </w:rPr>
-        <w:t xml:space="preserve">identical </w:t>
-      </w:r>
-      <w:r>
-        <w:rPr>
-          <w:sz w:val="22"/>
-          <w:szCs w:val="22"/>
-        </w:rPr>
-        <w:t>(</w:t>
-      </w:r>
-      <w:r>
-        <w:rPr>
-          <w:sz w:val="22"/>
-          <w:szCs w:val="22"/>
-        </w:rPr>
-        <w:t>between</w:t>
-      </w:r>
-      <w:r>
-        <w:rPr>
-          <w:sz w:val="22"/>
-          <w:szCs w:val="22"/>
-        </w:rPr>
-        <w:t xml:space="preserve"> 1.06 and 2.0)</w:t>
+        <w:t>identical (between 1.06 and 2.0)</w:t>
       </w:r>
       <w:r>
         <w:rPr>
@@ -3733,23 +3551,7 @@
           <w:sz w:val="22"/>
           <w:szCs w:val="22"/>
         </w:rPr>
-        <w:t xml:space="preserve"> total rows which </w:t>
-      </w:r>
-      <w:proofErr w:type="gramStart"/>
-      <w:r>
-        <w:rPr>
-          <w:sz w:val="22"/>
-          <w:szCs w:val="22"/>
-        </w:rPr>
-        <w:t>makes</w:t>
-      </w:r>
-      <w:proofErr w:type="gramEnd"/>
-      <w:r>
-        <w:rPr>
-          <w:sz w:val="22"/>
-          <w:szCs w:val="22"/>
-        </w:rPr>
-        <w:t xml:space="preserve"> </w:t>
+        <w:t xml:space="preserve"> total rows which makes </w:t>
       </w:r>
       <w:r>
         <w:rPr>
@@ -3803,8 +3605,6 @@
           <w:docGrid w:linePitch="360"/>
         </w:sectPr>
       </w:pPr>
-      <w:bookmarkStart w:id="0" w:name="_GoBack"/>
-      <w:bookmarkEnd w:id="0"/>
     </w:p>
     <w:p>
       <w:pPr>
@@ -3827,7 +3627,6 @@
           <w:sz w:val="22"/>
           <w:szCs w:val="22"/>
         </w:rPr>
-        <w:lastRenderedPageBreak/>
         <w:t>Comparing Models</w:t>
       </w:r>
     </w:p>
@@ -4245,7 +4044,6 @@
                 <w:sz w:val="22"/>
                 <w:szCs w:val="22"/>
               </w:rPr>
-              <w:lastRenderedPageBreak/>
               <w:t>Custom</w:t>
             </w:r>
           </w:p>
@@ -4373,7 +4171,6 @@
           <w:sz w:val="22"/>
           <w:szCs w:val="22"/>
         </w:rPr>
-        <w:lastRenderedPageBreak/>
         <w:t>31489)</w:t>
       </w:r>
       <w:r>
@@ -4572,7 +4369,6 @@
           <w:b/>
           <w:sz w:val="22"/>
           <w:szCs w:val="22"/>
-          <w:highlight w:val="red"/>
         </w:rPr>
       </w:pPr>
       <w:r>
@@ -4580,7 +4376,6 @@
           <w:b/>
           <w:sz w:val="22"/>
           <w:szCs w:val="22"/>
-          <w:highlight w:val="red"/>
         </w:rPr>
         <w:t>Objective 2</w:t>
       </w:r>
@@ -4594,7 +4389,6 @@
           <w:b/>
           <w:sz w:val="22"/>
           <w:szCs w:val="22"/>
-          <w:highlight w:val="red"/>
         </w:rPr>
       </w:pPr>
     </w:p>
@@ -4611,7 +4405,6 @@
           <w:b/>
           <w:sz w:val="22"/>
           <w:szCs w:val="22"/>
-          <w:highlight w:val="red"/>
         </w:rPr>
       </w:pPr>
       <w:r>
@@ -4619,62 +4412,122 @@
           <w:b/>
           <w:sz w:val="22"/>
           <w:szCs w:val="22"/>
-          <w:highlight w:val="red"/>
-        </w:rPr>
-        <w:t>Goal of 2way ANOVA</w:t>
-      </w:r>
-    </w:p>
-    <w:p>
-      <w:pPr>
-        <w:jc w:val="both"/>
-        <w:rPr>
-          <w:sz w:val="22"/>
-          <w:szCs w:val="22"/>
-          <w:highlight w:val="red"/>
-        </w:rPr>
-      </w:pPr>
-      <w:r>
-        <w:rPr>
-          <w:sz w:val="22"/>
-          <w:szCs w:val="22"/>
-          <w:highlight w:val="red"/>
-        </w:rPr>
-        <w:t>State</w:t>
-      </w:r>
-      <w:r>
-        <w:rPr>
-          <w:sz w:val="22"/>
-          <w:szCs w:val="22"/>
-          <w:highlight w:val="red"/>
-        </w:rPr>
-        <w:t xml:space="preserve"> what route you are going to take 2way ANOVA or Time series</w:t>
-      </w:r>
-      <w:r>
-        <w:rPr>
-          <w:sz w:val="22"/>
-          <w:szCs w:val="22"/>
-          <w:highlight w:val="red"/>
-        </w:rPr>
-        <w:t xml:space="preserve"> and summarize the goal. </w:t>
-      </w:r>
-      <w:r>
-        <w:rPr>
-          <w:sz w:val="22"/>
-          <w:szCs w:val="22"/>
-          <w:highlight w:val="red"/>
-        </w:rPr>
-        <w:t xml:space="preserve"> </w:t>
-      </w:r>
-    </w:p>
-    <w:p>
-      <w:pPr>
-        <w:jc w:val="both"/>
-        <w:rPr>
-          <w:sz w:val="22"/>
-          <w:szCs w:val="22"/>
-          <w:highlight w:val="red"/>
-        </w:rPr>
-      </w:pPr>
+        </w:rPr>
+        <w:t xml:space="preserve">Goal of </w:t>
+      </w:r>
+      <w:r>
+        <w:rPr>
+          <w:b/>
+          <w:sz w:val="22"/>
+          <w:szCs w:val="22"/>
+        </w:rPr>
+        <w:t>Two W</w:t>
+      </w:r>
+      <w:r>
+        <w:rPr>
+          <w:b/>
+          <w:sz w:val="22"/>
+          <w:szCs w:val="22"/>
+        </w:rPr>
+        <w:t>ay ANOVA</w:t>
+      </w:r>
+    </w:p>
+    <w:p>
+      <w:pPr>
+        <w:jc w:val="both"/>
+        <w:rPr>
+          <w:sz w:val="22"/>
+          <w:szCs w:val="22"/>
+        </w:rPr>
+      </w:pPr>
+      <w:r>
+        <w:rPr>
+          <w:sz w:val="22"/>
+          <w:szCs w:val="22"/>
+        </w:rPr>
+        <w:t xml:space="preserve">Pretend </w:t>
+      </w:r>
+      <w:proofErr w:type="spellStart"/>
+      <w:r>
+        <w:rPr>
+          <w:sz w:val="22"/>
+          <w:szCs w:val="22"/>
+        </w:rPr>
+        <w:t>LandSlope</w:t>
+      </w:r>
+      <w:proofErr w:type="spellEnd"/>
+      <w:r>
+        <w:rPr>
+          <w:sz w:val="22"/>
+          <w:szCs w:val="22"/>
+        </w:rPr>
+        <w:t xml:space="preserve"> and </w:t>
+      </w:r>
+      <w:proofErr w:type="spellStart"/>
+      <w:r>
+        <w:rPr>
+          <w:sz w:val="22"/>
+          <w:szCs w:val="22"/>
+        </w:rPr>
+        <w:t>CentralAir</w:t>
+      </w:r>
+      <w:proofErr w:type="spellEnd"/>
+      <w:r>
+        <w:rPr>
+          <w:sz w:val="22"/>
+          <w:szCs w:val="22"/>
+        </w:rPr>
+        <w:t xml:space="preserve"> are the only </w:t>
+      </w:r>
+      <w:r>
+        <w:rPr>
+          <w:sz w:val="22"/>
+          <w:szCs w:val="22"/>
+        </w:rPr>
+        <w:t xml:space="preserve">two categorical </w:t>
+      </w:r>
+      <w:r>
+        <w:rPr>
+          <w:sz w:val="22"/>
+          <w:szCs w:val="22"/>
+        </w:rPr>
+        <w:t>variables, perform a Two Way ANOVA analysis.</w:t>
+      </w:r>
+      <w:r>
+        <w:rPr>
+          <w:sz w:val="22"/>
+          <w:szCs w:val="22"/>
+        </w:rPr>
+        <w:t xml:space="preserve"> C</w:t>
+      </w:r>
+      <w:r>
+        <w:rPr>
+          <w:sz w:val="22"/>
+          <w:szCs w:val="22"/>
+        </w:rPr>
+        <w:t>ompares the mean differences between</w:t>
+      </w:r>
+      <w:r>
+        <w:rPr>
+          <w:sz w:val="22"/>
+          <w:szCs w:val="22"/>
+        </w:rPr>
+        <w:t xml:space="preserve"> combination of groups, understand </w:t>
+      </w:r>
+      <w:r>
+        <w:rPr>
+          <w:sz w:val="22"/>
+          <w:szCs w:val="22"/>
+        </w:rPr>
+        <w:t>if there is an interaction between the two independent variables</w:t>
+      </w:r>
+      <w:r>
+        <w:rPr>
+          <w:sz w:val="22"/>
+          <w:szCs w:val="22"/>
+        </w:rPr>
+        <w:t>.</w:t>
+      </w:r>
     </w:p>
     <w:p>
       <w:pPr>
@@ -4689,7 +4542,6 @@
           <w:b/>
           <w:sz w:val="22"/>
           <w:szCs w:val="22"/>
-          <w:highlight w:val="red"/>
         </w:rPr>
       </w:pPr>
       <w:r>
@@ -4697,19 +4549,931 @@
           <w:b/>
           <w:sz w:val="22"/>
           <w:szCs w:val="22"/>
-          <w:highlight w:val="red"/>
-        </w:rPr>
-        <w:t>Analysis of 2way ANOVA</w:t>
-      </w:r>
-    </w:p>
-    <w:p>
-      <w:pPr>
-        <w:ind w:firstLine="720"/>
-        <w:jc w:val="both"/>
-        <w:rPr>
-          <w:sz w:val="22"/>
-          <w:szCs w:val="22"/>
-          <w:highlight w:val="red"/>
+        </w:rPr>
+        <w:t xml:space="preserve">Analysis of </w:t>
+      </w:r>
+      <w:r>
+        <w:rPr>
+          <w:b/>
+          <w:sz w:val="22"/>
+          <w:szCs w:val="22"/>
+        </w:rPr>
+        <w:t>Two W</w:t>
+      </w:r>
+      <w:r>
+        <w:rPr>
+          <w:b/>
+          <w:sz w:val="22"/>
+          <w:szCs w:val="22"/>
+        </w:rPr>
+        <w:t>ay ANOVA</w:t>
+      </w:r>
+    </w:p>
+    <w:p>
+      <w:pPr>
+        <w:rPr>
+          <w:sz w:val="22"/>
+          <w:szCs w:val="22"/>
+        </w:rPr>
+      </w:pPr>
+      <w:r>
+        <w:rPr>
+          <w:sz w:val="22"/>
+          <w:szCs w:val="22"/>
+        </w:rPr>
+        <w:t>First of all, check if the two independent variables are interacted</w:t>
+      </w:r>
+      <w:r>
+        <w:rPr>
+          <w:sz w:val="22"/>
+          <w:szCs w:val="22"/>
+        </w:rPr>
+        <w:t xml:space="preserve"> using mean profile plot</w:t>
+      </w:r>
+      <w:r>
+        <w:rPr>
+          <w:sz w:val="22"/>
+          <w:szCs w:val="22"/>
+        </w:rPr>
+        <w:t>. The mean profile plot</w:t>
+      </w:r>
+      <w:r>
+        <w:rPr>
+          <w:sz w:val="22"/>
+          <w:szCs w:val="22"/>
+        </w:rPr>
+        <w:t xml:space="preserve"> with standard  deviation as the error bar</w:t>
+      </w:r>
+      <w:r>
+        <w:rPr>
+          <w:sz w:val="22"/>
+          <w:szCs w:val="22"/>
+        </w:rPr>
+        <w:t xml:space="preserve"> as below.</w:t>
+      </w:r>
+      <w:r>
+        <w:rPr>
+          <w:sz w:val="22"/>
+          <w:szCs w:val="22"/>
+        </w:rPr>
+        <w:t xml:space="preserve"> </w:t>
+      </w:r>
+    </w:p>
+    <w:p>
+      <w:pPr>
+        <w:rPr>
+          <w:sz w:val="22"/>
+          <w:szCs w:val="22"/>
+        </w:rPr>
+      </w:pPr>
+      <w:r>
+        <w:drawing>
+          <wp:inline distT="0" distB="0" distL="0" distR="0" wp14:anchorId="153A95C6" wp14:editId="26B6F3FD">
+            <wp:extent cx="3441087" cy="2085975"/>
+            <wp:effectExtent l="0" t="0" r="6985" b="0"/>
+            <wp:docPr id="3" name="Picture 3"/>
+            <wp:cNvGraphicFramePr>
+              <a:graphicFrameLocks xmlns:a="http://schemas.openxmlformats.org/drawingml/2006/main" noChangeAspect="1"/>
+            </wp:cNvGraphicFramePr>
+            <a:graphic xmlns:a="http://schemas.openxmlformats.org/drawingml/2006/main">
+              <a:graphicData uri="http://schemas.openxmlformats.org/drawingml/2006/picture">
+                <pic:pic xmlns:pic="http://schemas.openxmlformats.org/drawingml/2006/picture">
+                  <pic:nvPicPr>
+                    <pic:cNvPr id="1" name=""/>
+                    <pic:cNvPicPr/>
+                  </pic:nvPicPr>
+                  <pic:blipFill>
+                    <a:blip r:embed="rId12"/>
+                    <a:stretch>
+                      <a:fillRect/>
+                    </a:stretch>
+                  </pic:blipFill>
+                  <pic:spPr>
+                    <a:xfrm>
+                      <a:off x="0" y="0"/>
+                      <a:ext cx="3444130" cy="2087820"/>
+                    </a:xfrm>
+                    <a:prstGeom prst="rect">
+                      <a:avLst/>
+                    </a:prstGeom>
+                  </pic:spPr>
+                </pic:pic>
+              </a:graphicData>
+            </a:graphic>
+          </wp:inline>
+        </w:drawing>
+      </w:r>
+    </w:p>
+    <w:p>
+      <w:pPr>
+        <w:rPr>
+          <w:sz w:val="22"/>
+          <w:szCs w:val="22"/>
+        </w:rPr>
+      </w:pPr>
+    </w:p>
+    <w:p>
+      <w:pPr>
+        <w:rPr>
+          <w:sz w:val="22"/>
+          <w:szCs w:val="22"/>
+        </w:rPr>
+      </w:pPr>
+      <w:r>
+        <w:rPr>
+          <w:sz w:val="22"/>
+          <w:szCs w:val="22"/>
+        </w:rPr>
+        <w:t xml:space="preserve">From the profile plot, </w:t>
+      </w:r>
+      <w:r>
+        <w:rPr>
+          <w:sz w:val="22"/>
+          <w:szCs w:val="22"/>
+        </w:rPr>
+        <w:t xml:space="preserve">the lines are not parallel, which means </w:t>
+      </w:r>
+      <w:r>
+        <w:rPr>
+          <w:sz w:val="22"/>
+          <w:szCs w:val="22"/>
+        </w:rPr>
+        <w:t xml:space="preserve">there is interaction between </w:t>
+      </w:r>
+      <w:proofErr w:type="spellStart"/>
+      <w:r>
+        <w:rPr>
+          <w:sz w:val="22"/>
+          <w:szCs w:val="22"/>
+        </w:rPr>
+        <w:t>LandSlope</w:t>
+      </w:r>
+      <w:proofErr w:type="spellEnd"/>
+      <w:r>
+        <w:rPr>
+          <w:sz w:val="22"/>
+          <w:szCs w:val="22"/>
+        </w:rPr>
+        <w:t xml:space="preserve"> and </w:t>
+      </w:r>
+      <w:proofErr w:type="spellStart"/>
+      <w:r>
+        <w:rPr>
+          <w:sz w:val="22"/>
+          <w:szCs w:val="22"/>
+        </w:rPr>
+        <w:t>CentralAir</w:t>
+      </w:r>
+      <w:proofErr w:type="spellEnd"/>
+      <w:r>
+        <w:rPr>
+          <w:sz w:val="22"/>
+          <w:szCs w:val="22"/>
+        </w:rPr>
+        <w:t xml:space="preserve">. </w:t>
+      </w:r>
+      <w:r>
+        <w:rPr>
+          <w:sz w:val="22"/>
+          <w:szCs w:val="22"/>
+        </w:rPr>
+        <w:t>Thus,</w:t>
+      </w:r>
+      <w:r>
+        <w:rPr>
+          <w:sz w:val="22"/>
+          <w:szCs w:val="22"/>
+        </w:rPr>
+        <w:t xml:space="preserve"> </w:t>
+      </w:r>
+      <w:r>
+        <w:rPr>
+          <w:sz w:val="22"/>
+          <w:szCs w:val="22"/>
+        </w:rPr>
+        <w:t xml:space="preserve">the </w:t>
+      </w:r>
+      <w:r>
+        <w:rPr>
+          <w:sz w:val="22"/>
+          <w:szCs w:val="22"/>
+        </w:rPr>
+        <w:t>models is nonadditive.</w:t>
+      </w:r>
+    </w:p>
+    <w:p>
+      <w:pPr>
+        <w:rPr>
+          <w:sz w:val="22"/>
+          <w:szCs w:val="22"/>
+        </w:rPr>
+      </w:pPr>
+      <w:bookmarkStart w:id="0" w:name="_GoBack"/>
+      <w:bookmarkEnd w:id="0"/>
+    </w:p>
+    <w:p>
+      <w:pPr>
+        <w:rPr>
+          <w:sz w:val="22"/>
+          <w:szCs w:val="22"/>
+        </w:rPr>
+      </w:pPr>
+      <w:r>
+        <w:rPr>
+          <w:sz w:val="22"/>
+          <w:szCs w:val="22"/>
+        </w:rPr>
+        <w:t>Secondly,</w:t>
+      </w:r>
+      <w:r>
+        <w:rPr>
+          <w:sz w:val="22"/>
+          <w:szCs w:val="22"/>
+        </w:rPr>
+        <w:t xml:space="preserve"> fit the two way ANOVA model, and </w:t>
+      </w:r>
+      <w:r>
+        <w:rPr>
+          <w:sz w:val="22"/>
+          <w:szCs w:val="22"/>
+        </w:rPr>
+        <w:t>check the residual diagnostic plots to see if there is any violation of the assumptions</w:t>
+      </w:r>
+      <w:r>
+        <w:rPr>
+          <w:sz w:val="22"/>
+          <w:szCs w:val="22"/>
+        </w:rPr>
+        <w:t>, and</w:t>
+      </w:r>
+      <w:r>
+        <w:t xml:space="preserve"> then examine the type III sums of squares F table</w:t>
+      </w:r>
+      <w:r>
+        <w:t>.</w:t>
+      </w:r>
+    </w:p>
+    <w:p>
+      <w:pPr>
+        <w:rPr>
+          <w:sz w:val="22"/>
+          <w:szCs w:val="22"/>
+        </w:rPr>
+      </w:pPr>
+      <w:r>
+        <w:rPr>
+          <w:noProof/>
+        </w:rPr>
+        <w:drawing>
+          <wp:inline distT="0" distB="0" distL="0" distR="0" wp14:anchorId="3357B2D3" wp14:editId="098B0D86">
+            <wp:extent cx="5943600" cy="1777365"/>
+            <wp:effectExtent l="0" t="0" r="0" b="0"/>
+            <wp:docPr id="6" name="Picture 6"/>
+            <wp:cNvGraphicFramePr>
+              <a:graphicFrameLocks xmlns:a="http://schemas.openxmlformats.org/drawingml/2006/main" noChangeAspect="1"/>
+            </wp:cNvGraphicFramePr>
+            <a:graphic xmlns:a="http://schemas.openxmlformats.org/drawingml/2006/main">
+              <a:graphicData uri="http://schemas.openxmlformats.org/drawingml/2006/picture">
+                <pic:pic xmlns:pic="http://schemas.openxmlformats.org/drawingml/2006/picture">
+                  <pic:nvPicPr>
+                    <pic:cNvPr id="1" name=""/>
+                    <pic:cNvPicPr/>
+                  </pic:nvPicPr>
+                  <pic:blipFill>
+                    <a:blip r:embed="rId13"/>
+                    <a:stretch>
+                      <a:fillRect/>
+                    </a:stretch>
+                  </pic:blipFill>
+                  <pic:spPr>
+                    <a:xfrm>
+                      <a:off x="0" y="0"/>
+                      <a:ext cx="5943600" cy="1777365"/>
+                    </a:xfrm>
+                    <a:prstGeom prst="rect">
+                      <a:avLst/>
+                    </a:prstGeom>
+                  </pic:spPr>
+                </pic:pic>
+              </a:graphicData>
+            </a:graphic>
+          </wp:inline>
+        </w:drawing>
+      </w:r>
+    </w:p>
+    <w:p>
+      <w:pPr>
+        <w:rPr>
+          <w:sz w:val="22"/>
+          <w:szCs w:val="22"/>
+        </w:rPr>
+      </w:pPr>
+      <w:r>
+        <w:rPr>
+          <w:sz w:val="22"/>
+          <w:szCs w:val="22"/>
+        </w:rPr>
+        <w:t>T</w:t>
+      </w:r>
+      <w:r>
+        <w:rPr>
+          <w:sz w:val="22"/>
+          <w:szCs w:val="22"/>
+        </w:rPr>
+        <w:t xml:space="preserve">he residual plot shows the standard deviations are roughly the same. The </w:t>
+      </w:r>
+      <w:proofErr w:type="spellStart"/>
+      <w:r>
+        <w:rPr>
+          <w:sz w:val="22"/>
+          <w:szCs w:val="22"/>
+        </w:rPr>
+        <w:t>qq</w:t>
+      </w:r>
+      <w:proofErr w:type="spellEnd"/>
+      <w:r>
+        <w:rPr>
+          <w:sz w:val="22"/>
+          <w:szCs w:val="22"/>
+        </w:rPr>
+        <w:t>-plot and histogram do not violate the assumption of normally distribution of the residual.</w:t>
+      </w:r>
+      <w:r>
+        <w:rPr>
+          <w:sz w:val="22"/>
+          <w:szCs w:val="22"/>
+        </w:rPr>
+        <w:t xml:space="preserve"> Thus</w:t>
+      </w:r>
+      <w:bookmarkStart w:id="1" w:name="_Hlk972118"/>
+      <w:r>
+        <w:rPr>
+          <w:sz w:val="22"/>
+          <w:szCs w:val="22"/>
+        </w:rPr>
+        <w:t xml:space="preserve">, </w:t>
+      </w:r>
+      <w:r>
+        <w:rPr>
+          <w:sz w:val="22"/>
+          <w:szCs w:val="22"/>
+        </w:rPr>
+        <w:t xml:space="preserve">the residual diagnostics do not provide any concern about the assumptions of a two way </w:t>
+      </w:r>
+      <w:r>
+        <w:rPr>
+          <w:sz w:val="22"/>
+          <w:szCs w:val="22"/>
+        </w:rPr>
+        <w:t>ANOVA</w:t>
+      </w:r>
+      <w:r>
+        <w:rPr>
+          <w:sz w:val="22"/>
+          <w:szCs w:val="22"/>
+        </w:rPr>
+        <w:t xml:space="preserve"> analysis.</w:t>
+      </w:r>
+      <w:bookmarkEnd w:id="1"/>
+    </w:p>
+    <w:p>
+      <w:pPr>
+        <w:rPr>
+          <w:sz w:val="22"/>
+          <w:szCs w:val="22"/>
+        </w:rPr>
+      </w:pPr>
+    </w:p>
+    <w:p>
+      <w:pPr>
+        <w:rPr>
+          <w:sz w:val="22"/>
+          <w:szCs w:val="22"/>
+        </w:rPr>
+      </w:pPr>
+      <w:r>
+        <w:rPr>
+          <w:sz w:val="22"/>
+          <w:szCs w:val="22"/>
+        </w:rPr>
+        <w:t>Examining the type-III sums of squares F table</w:t>
+      </w:r>
+      <w:r>
+        <w:rPr>
+          <w:sz w:val="22"/>
+          <w:szCs w:val="22"/>
+        </w:rPr>
+        <w:t xml:space="preserve"> as below:</w:t>
+      </w:r>
+    </w:p>
+    <w:p>
+      <w:pPr>
+        <w:rPr>
+          <w:sz w:val="22"/>
+          <w:szCs w:val="22"/>
+        </w:rPr>
+      </w:pPr>
+      <w:r>
+        <w:rPr>
+          <w:noProof/>
+        </w:rPr>
+        <w:drawing>
+          <wp:inline distT="0" distB="0" distL="0" distR="0" wp14:anchorId="2DA7513A" wp14:editId="06E3D7D8">
+            <wp:extent cx="4867275" cy="1628775"/>
+            <wp:effectExtent l="0" t="0" r="9525" b="9525"/>
+            <wp:docPr id="8" name="Picture 8"/>
+            <wp:cNvGraphicFramePr>
+              <a:graphicFrameLocks xmlns:a="http://schemas.openxmlformats.org/drawingml/2006/main" noChangeAspect="1"/>
+            </wp:cNvGraphicFramePr>
+            <a:graphic xmlns:a="http://schemas.openxmlformats.org/drawingml/2006/main">
+              <a:graphicData uri="http://schemas.openxmlformats.org/drawingml/2006/picture">
+                <pic:pic xmlns:pic="http://schemas.openxmlformats.org/drawingml/2006/picture">
+                  <pic:nvPicPr>
+                    <pic:cNvPr id="1" name=""/>
+                    <pic:cNvPicPr/>
+                  </pic:nvPicPr>
+                  <pic:blipFill>
+                    <a:blip r:embed="rId14"/>
+                    <a:stretch>
+                      <a:fillRect/>
+                    </a:stretch>
+                  </pic:blipFill>
+                  <pic:spPr>
+                    <a:xfrm>
+                      <a:off x="0" y="0"/>
+                      <a:ext cx="4867275" cy="1628775"/>
+                    </a:xfrm>
+                    <a:prstGeom prst="rect">
+                      <a:avLst/>
+                    </a:prstGeom>
+                  </pic:spPr>
+                </pic:pic>
+              </a:graphicData>
+            </a:graphic>
+          </wp:inline>
+        </w:drawing>
+      </w:r>
+    </w:p>
+    <w:p>
+      <w:pPr>
+        <w:rPr>
+          <w:sz w:val="22"/>
+          <w:szCs w:val="22"/>
+        </w:rPr>
+      </w:pPr>
+      <w:r>
+        <w:rPr>
+          <w:sz w:val="22"/>
+          <w:szCs w:val="22"/>
+        </w:rPr>
+        <w:t xml:space="preserve">The Type III F table shows there is an interaction between </w:t>
+      </w:r>
+      <w:proofErr w:type="spellStart"/>
+      <w:r>
+        <w:rPr>
+          <w:sz w:val="22"/>
+          <w:szCs w:val="22"/>
+        </w:rPr>
+        <w:t>LandSlope</w:t>
+      </w:r>
+      <w:proofErr w:type="spellEnd"/>
+      <w:r>
+        <w:rPr>
+          <w:sz w:val="22"/>
+          <w:szCs w:val="22"/>
+        </w:rPr>
+        <w:t xml:space="preserve"> and </w:t>
+      </w:r>
+      <w:proofErr w:type="spellStart"/>
+      <w:r>
+        <w:rPr>
+          <w:sz w:val="22"/>
+          <w:szCs w:val="22"/>
+        </w:rPr>
+        <w:t>CentralAir</w:t>
+      </w:r>
+      <w:proofErr w:type="spellEnd"/>
+      <w:r>
+        <w:rPr>
+          <w:sz w:val="22"/>
+          <w:szCs w:val="22"/>
+        </w:rPr>
+        <w:t xml:space="preserve">, p-value=0.0028. </w:t>
+      </w:r>
+    </w:p>
+    <w:p>
+      <w:pPr>
+        <w:rPr>
+          <w:sz w:val="22"/>
+          <w:szCs w:val="22"/>
+        </w:rPr>
+      </w:pPr>
+    </w:p>
+    <w:p>
+      <w:r>
+        <w:rPr>
+          <w:sz w:val="22"/>
+          <w:szCs w:val="22"/>
+        </w:rPr>
+        <w:t xml:space="preserve">Thirdly, </w:t>
+      </w:r>
+      <w:r>
+        <w:t>adjust</w:t>
+      </w:r>
+      <w:r>
+        <w:t xml:space="preserve"> </w:t>
+      </w:r>
+      <w:r>
+        <w:t>multiple tests using Tukey’s procedure</w:t>
+      </w:r>
+      <w:r>
+        <w:t xml:space="preserve">. </w:t>
+      </w:r>
+    </w:p>
+    <w:p>
+      <w:pPr>
+        <w:rPr>
+          <w:sz w:val="22"/>
+          <w:szCs w:val="22"/>
+        </w:rPr>
+      </w:pPr>
+      <w:r>
+        <w:rPr>
+          <w:noProof/>
+        </w:rPr>
+        <w:drawing>
+          <wp:inline distT="0" distB="0" distL="0" distR="0" wp14:anchorId="4DA81E3C" wp14:editId="5D5555F7">
+            <wp:extent cx="4265839" cy="3000375"/>
+            <wp:effectExtent l="0" t="0" r="1905" b="0"/>
+            <wp:docPr id="10" name="Picture 10"/>
+            <wp:cNvGraphicFramePr>
+              <a:graphicFrameLocks xmlns:a="http://schemas.openxmlformats.org/drawingml/2006/main" noChangeAspect="1"/>
+            </wp:cNvGraphicFramePr>
+            <a:graphic xmlns:a="http://schemas.openxmlformats.org/drawingml/2006/main">
+              <a:graphicData uri="http://schemas.openxmlformats.org/drawingml/2006/picture">
+                <pic:pic xmlns:pic="http://schemas.openxmlformats.org/drawingml/2006/picture">
+                  <pic:nvPicPr>
+                    <pic:cNvPr id="1" name=""/>
+                    <pic:cNvPicPr/>
+                  </pic:nvPicPr>
+                  <pic:blipFill>
+                    <a:blip r:embed="rId15"/>
+                    <a:stretch>
+                      <a:fillRect/>
+                    </a:stretch>
+                  </pic:blipFill>
+                  <pic:spPr>
+                    <a:xfrm>
+                      <a:off x="0" y="0"/>
+                      <a:ext cx="4274046" cy="3006147"/>
+                    </a:xfrm>
+                    <a:prstGeom prst="rect">
+                      <a:avLst/>
+                    </a:prstGeom>
+                  </pic:spPr>
+                </pic:pic>
+              </a:graphicData>
+            </a:graphic>
+          </wp:inline>
+        </w:drawing>
+      </w:r>
+    </w:p>
+    <w:p>
+      <w:pPr>
+        <w:rPr>
+          <w:sz w:val="22"/>
+          <w:szCs w:val="22"/>
+        </w:rPr>
+      </w:pPr>
+    </w:p>
+    <w:p>
+      <w:pPr>
+        <w:rPr>
+          <w:sz w:val="22"/>
+          <w:szCs w:val="22"/>
+        </w:rPr>
+      </w:pPr>
+      <w:r>
+        <w:rPr>
+          <w:noProof/>
+        </w:rPr>
+        <w:lastRenderedPageBreak/>
+        <w:drawing>
+          <wp:inline distT="0" distB="0" distL="0" distR="0" wp14:anchorId="4F5DF7AE" wp14:editId="62F3BD2E">
+            <wp:extent cx="4124325" cy="3267075"/>
+            <wp:effectExtent l="0" t="0" r="9525" b="9525"/>
+            <wp:docPr id="11" name="Picture 11"/>
+            <wp:cNvGraphicFramePr>
+              <a:graphicFrameLocks xmlns:a="http://schemas.openxmlformats.org/drawingml/2006/main" noChangeAspect="1"/>
+            </wp:cNvGraphicFramePr>
+            <a:graphic xmlns:a="http://schemas.openxmlformats.org/drawingml/2006/main">
+              <a:graphicData uri="http://schemas.openxmlformats.org/drawingml/2006/picture">
+                <pic:pic xmlns:pic="http://schemas.openxmlformats.org/drawingml/2006/picture">
+                  <pic:nvPicPr>
+                    <pic:cNvPr id="1" name=""/>
+                    <pic:cNvPicPr/>
+                  </pic:nvPicPr>
+                  <pic:blipFill>
+                    <a:blip r:embed="rId16"/>
+                    <a:stretch>
+                      <a:fillRect/>
+                    </a:stretch>
+                  </pic:blipFill>
+                  <pic:spPr>
+                    <a:xfrm>
+                      <a:off x="0" y="0"/>
+                      <a:ext cx="4124325" cy="3267075"/>
+                    </a:xfrm>
+                    <a:prstGeom prst="rect">
+                      <a:avLst/>
+                    </a:prstGeom>
+                  </pic:spPr>
+                </pic:pic>
+              </a:graphicData>
+            </a:graphic>
+          </wp:inline>
+        </w:drawing>
+      </w:r>
+    </w:p>
+    <w:p>
+      <w:pPr>
+        <w:rPr>
+          <w:sz w:val="22"/>
+          <w:szCs w:val="22"/>
+        </w:rPr>
+      </w:pPr>
+      <w:r>
+        <w:rPr>
+          <w:sz w:val="22"/>
+          <w:szCs w:val="22"/>
+        </w:rPr>
+        <w:t>The Tukey method can be used to compare all combination of groups.</w:t>
+      </w:r>
+      <w:r>
+        <w:rPr>
+          <w:sz w:val="22"/>
+          <w:szCs w:val="22"/>
+        </w:rPr>
+        <w:t xml:space="preserve"> In order to compare a specific group of interest, we can use </w:t>
+      </w:r>
+      <w:r>
+        <w:rPr>
+          <w:sz w:val="22"/>
+          <w:szCs w:val="22"/>
+        </w:rPr>
+        <w:t xml:space="preserve">  </w:t>
+      </w:r>
+      <w:proofErr w:type="spellStart"/>
+      <w:r>
+        <w:rPr>
+          <w:sz w:val="22"/>
+          <w:szCs w:val="22"/>
+        </w:rPr>
+        <w:t>bonforroni</w:t>
+      </w:r>
+      <w:proofErr w:type="spellEnd"/>
+      <w:r>
+        <w:rPr>
+          <w:sz w:val="22"/>
+          <w:szCs w:val="22"/>
+        </w:rPr>
+        <w:t xml:space="preserve"> adjustment. For example, we are interested to see if the </w:t>
+      </w:r>
+      <w:proofErr w:type="spellStart"/>
+      <w:r>
+        <w:rPr>
+          <w:sz w:val="22"/>
+          <w:szCs w:val="22"/>
+        </w:rPr>
+        <w:t>SalePrice</w:t>
+      </w:r>
+      <w:proofErr w:type="spellEnd"/>
+      <w:r>
+        <w:rPr>
+          <w:sz w:val="22"/>
+          <w:szCs w:val="22"/>
+        </w:rPr>
+        <w:t xml:space="preserve"> will be different with and without </w:t>
+      </w:r>
+      <w:proofErr w:type="spellStart"/>
+      <w:r>
+        <w:rPr>
+          <w:sz w:val="22"/>
+          <w:szCs w:val="22"/>
+        </w:rPr>
+        <w:t>CentralAir</w:t>
+      </w:r>
+      <w:proofErr w:type="spellEnd"/>
+      <w:r>
+        <w:rPr>
+          <w:sz w:val="22"/>
+          <w:szCs w:val="22"/>
+        </w:rPr>
+        <w:t xml:space="preserve"> in each </w:t>
+      </w:r>
+      <w:proofErr w:type="spellStart"/>
+      <w:r>
+        <w:rPr>
+          <w:sz w:val="22"/>
+          <w:szCs w:val="22"/>
+        </w:rPr>
+        <w:t>LandSlope</w:t>
+      </w:r>
+      <w:proofErr w:type="spellEnd"/>
+      <w:r>
+        <w:rPr>
+          <w:sz w:val="22"/>
+          <w:szCs w:val="22"/>
+        </w:rPr>
+        <w:t xml:space="preserve"> level. In this scenario, we only need to compare groups of </w:t>
+      </w:r>
+      <w:r>
+        <w:rPr>
+          <w:sz w:val="22"/>
+          <w:szCs w:val="22"/>
+        </w:rPr>
+        <w:t>"</w:t>
+      </w:r>
+      <w:proofErr w:type="spellStart"/>
+      <w:r>
+        <w:rPr>
+          <w:sz w:val="22"/>
+          <w:szCs w:val="22"/>
+        </w:rPr>
+        <w:t>GtlY-GtlN</w:t>
+      </w:r>
+      <w:proofErr w:type="spellEnd"/>
+      <w:r>
+        <w:rPr>
+          <w:sz w:val="22"/>
+          <w:szCs w:val="22"/>
+        </w:rPr>
+        <w:t>","</w:t>
+      </w:r>
+      <w:proofErr w:type="spellStart"/>
+      <w:r>
+        <w:rPr>
+          <w:sz w:val="22"/>
+          <w:szCs w:val="22"/>
+        </w:rPr>
+        <w:t>ModY-ModN</w:t>
+      </w:r>
+      <w:proofErr w:type="spellEnd"/>
+      <w:r>
+        <w:rPr>
+          <w:sz w:val="22"/>
+          <w:szCs w:val="22"/>
+        </w:rPr>
+        <w:t>","</w:t>
+      </w:r>
+      <w:proofErr w:type="spellStart"/>
+      <w:r>
+        <w:rPr>
+          <w:sz w:val="22"/>
+          <w:szCs w:val="22"/>
+        </w:rPr>
+        <w:t>SevY-SevN</w:t>
+      </w:r>
+      <w:proofErr w:type="spellEnd"/>
+      <w:r>
+        <w:rPr>
+          <w:sz w:val="22"/>
+          <w:szCs w:val="22"/>
+        </w:rPr>
+        <w:t>"</w:t>
+      </w:r>
+      <w:r>
+        <w:rPr>
+          <w:sz w:val="22"/>
+          <w:szCs w:val="22"/>
+        </w:rPr>
+        <w:t>.</w:t>
+      </w:r>
+    </w:p>
+    <w:p>
+      <w:pPr>
+        <w:rPr>
+          <w:sz w:val="22"/>
+          <w:szCs w:val="22"/>
+        </w:rPr>
+      </w:pPr>
+    </w:p>
+    <w:p>
+      <w:pPr>
+        <w:rPr>
+          <w:sz w:val="22"/>
+          <w:szCs w:val="22"/>
+        </w:rPr>
+      </w:pPr>
+      <w:r>
+        <w:rPr>
+          <w:noProof/>
+        </w:rPr>
+        <w:drawing>
+          <wp:inline distT="0" distB="0" distL="0" distR="0" wp14:anchorId="6445EB77" wp14:editId="696723F2">
+            <wp:extent cx="4362450" cy="676275"/>
+            <wp:effectExtent l="0" t="0" r="0" b="9525"/>
+            <wp:docPr id="12" name="Picture 12"/>
+            <wp:cNvGraphicFramePr>
+              <a:graphicFrameLocks xmlns:a="http://schemas.openxmlformats.org/drawingml/2006/main" noChangeAspect="1"/>
+            </wp:cNvGraphicFramePr>
+            <a:graphic xmlns:a="http://schemas.openxmlformats.org/drawingml/2006/main">
+              <a:graphicData uri="http://schemas.openxmlformats.org/drawingml/2006/picture">
+                <pic:pic xmlns:pic="http://schemas.openxmlformats.org/drawingml/2006/picture">
+                  <pic:nvPicPr>
+                    <pic:cNvPr id="1" name=""/>
+                    <pic:cNvPicPr/>
+                  </pic:nvPicPr>
+                  <pic:blipFill>
+                    <a:blip r:embed="rId17"/>
+                    <a:stretch>
+                      <a:fillRect/>
+                    </a:stretch>
+                  </pic:blipFill>
+                  <pic:spPr>
+                    <a:xfrm>
+                      <a:off x="0" y="0"/>
+                      <a:ext cx="4362450" cy="676275"/>
+                    </a:xfrm>
+                    <a:prstGeom prst="rect">
+                      <a:avLst/>
+                    </a:prstGeom>
+                  </pic:spPr>
+                </pic:pic>
+              </a:graphicData>
+            </a:graphic>
+          </wp:inline>
+        </w:drawing>
+      </w:r>
+    </w:p>
+    <w:p>
+      <w:pPr>
+        <w:rPr>
+          <w:sz w:val="22"/>
+          <w:szCs w:val="22"/>
+        </w:rPr>
+      </w:pPr>
+      <w:r>
+        <w:rPr>
+          <w:sz w:val="22"/>
+          <w:szCs w:val="22"/>
+        </w:rPr>
+        <w:t xml:space="preserve">The result shows that influence of </w:t>
+      </w:r>
+      <w:proofErr w:type="spellStart"/>
+      <w:r>
+        <w:rPr>
+          <w:sz w:val="22"/>
+          <w:szCs w:val="22"/>
+        </w:rPr>
+        <w:t>CentralAir</w:t>
+      </w:r>
+      <w:proofErr w:type="spellEnd"/>
+      <w:r>
+        <w:rPr>
+          <w:sz w:val="22"/>
+          <w:szCs w:val="22"/>
+        </w:rPr>
+        <w:t xml:space="preserve"> to </w:t>
+      </w:r>
+      <w:proofErr w:type="spellStart"/>
+      <w:r>
+        <w:rPr>
+          <w:sz w:val="22"/>
+          <w:szCs w:val="22"/>
+        </w:rPr>
+        <w:t>SalePrice</w:t>
+      </w:r>
+      <w:proofErr w:type="spellEnd"/>
+      <w:r>
+        <w:rPr>
+          <w:sz w:val="22"/>
+          <w:szCs w:val="22"/>
+        </w:rPr>
+        <w:t xml:space="preserve"> is significant in each specific </w:t>
+      </w:r>
+      <w:proofErr w:type="spellStart"/>
+      <w:r>
+        <w:rPr>
+          <w:sz w:val="22"/>
+          <w:szCs w:val="22"/>
+        </w:rPr>
+        <w:t>LandSlope</w:t>
+      </w:r>
+      <w:proofErr w:type="spellEnd"/>
+      <w:r>
+        <w:rPr>
+          <w:sz w:val="22"/>
+          <w:szCs w:val="22"/>
+        </w:rPr>
+        <w:t xml:space="preserve"> level, with all p-values &lt; 0.05.</w:t>
+      </w:r>
+    </w:p>
+    <w:p>
+      <w:pPr>
+        <w:rPr>
+          <w:sz w:val="22"/>
+          <w:szCs w:val="22"/>
         </w:rPr>
       </w:pPr>
     </w:p>
@@ -4726,7 +5490,6 @@
           <w:b/>
           <w:sz w:val="22"/>
           <w:szCs w:val="22"/>
-          <w:highlight w:val="red"/>
         </w:rPr>
       </w:pPr>
       <w:r>
@@ -4734,7 +5497,6 @@
           <w:b/>
           <w:sz w:val="22"/>
           <w:szCs w:val="22"/>
-          <w:highlight w:val="red"/>
         </w:rPr>
         <w:t>Conclusion</w:t>
       </w:r>
@@ -4743,7 +5505,6 @@
           <w:b/>
           <w:sz w:val="22"/>
           <w:szCs w:val="22"/>
-          <w:highlight w:val="red"/>
         </w:rPr>
         <w:t>/Discus</w:t>
       </w:r>
@@ -4752,32 +5513,17 @@
           <w:b/>
           <w:sz w:val="22"/>
           <w:szCs w:val="22"/>
-          <w:highlight w:val="red"/>
         </w:rPr>
         <w:t>sion</w:t>
       </w:r>
-      <w:r>
-        <w:rPr>
-          <w:b/>
-          <w:sz w:val="22"/>
-          <w:szCs w:val="22"/>
-          <w:highlight w:val="red"/>
-        </w:rPr>
-        <w:t xml:space="preserve"> Required</w:t>
-      </w:r>
-    </w:p>
-    <w:p>
-      <w:pPr>
-        <w:widowControl w:val="0"/>
-        <w:autoSpaceDE w:val="0"/>
-        <w:autoSpaceDN w:val="0"/>
-        <w:adjustRightInd w:val="0"/>
+    </w:p>
+    <w:p>
+      <w:pPr>
         <w:jc w:val="both"/>
         <w:rPr>
           <w:rFonts w:cstheme="minorHAnsi"/>
           <w:sz w:val="22"/>
           <w:szCs w:val="22"/>
-          <w:highlight w:val="red"/>
         </w:rPr>
       </w:pPr>
       <w:r>
@@ -4785,27 +5531,259 @@
           <w:rFonts w:cstheme="minorHAnsi"/>
           <w:sz w:val="22"/>
           <w:szCs w:val="22"/>
-          <w:highlight w:val="red"/>
-        </w:rPr>
-        <w:t>The conclusion should reprise t</w:t>
+        </w:rPr>
+        <w:t xml:space="preserve">The two way analysis shows there is an interaction between the two independent variables </w:t>
+      </w:r>
+      <w:proofErr w:type="spellStart"/>
+      <w:r>
+        <w:rPr>
+          <w:sz w:val="22"/>
+          <w:szCs w:val="22"/>
+        </w:rPr>
+        <w:t>CentralAir</w:t>
+      </w:r>
+      <w:proofErr w:type="spellEnd"/>
+      <w:r>
+        <w:rPr>
+          <w:sz w:val="22"/>
+          <w:szCs w:val="22"/>
+        </w:rPr>
+        <w:t xml:space="preserve"> </w:t>
+      </w:r>
+      <w:r>
+        <w:rPr>
+          <w:sz w:val="22"/>
+          <w:szCs w:val="22"/>
+        </w:rPr>
+        <w:t xml:space="preserve">and </w:t>
+      </w:r>
+      <w:proofErr w:type="spellStart"/>
+      <w:r>
+        <w:rPr>
+          <w:sz w:val="22"/>
+          <w:szCs w:val="22"/>
+        </w:rPr>
+        <w:t>LandSlope</w:t>
+      </w:r>
+      <w:proofErr w:type="spellEnd"/>
+      <w:r>
+        <w:rPr>
+          <w:sz w:val="22"/>
+          <w:szCs w:val="22"/>
+        </w:rPr>
+        <w:t xml:space="preserve">. </w:t>
+      </w:r>
+      <w:r>
+        <w:rPr>
+          <w:sz w:val="22"/>
+          <w:szCs w:val="22"/>
+        </w:rPr>
+        <w:t xml:space="preserve">The mean profile plot and the type III sum of squares F table can both </w:t>
+      </w:r>
+      <w:r>
+        <w:rPr>
+          <w:sz w:val="22"/>
+          <w:szCs w:val="22"/>
+        </w:rPr>
+        <w:t xml:space="preserve">exam the existing of interaction. </w:t>
+      </w:r>
+      <w:r>
+        <w:rPr>
+          <w:sz w:val="22"/>
+          <w:szCs w:val="22"/>
+        </w:rPr>
+        <w:t>T</w:t>
+      </w:r>
+      <w:r>
+        <w:rPr>
+          <w:sz w:val="22"/>
+          <w:szCs w:val="22"/>
+        </w:rPr>
+        <w:t>he residual diagnostics do not provide any concern about the assumptions of a two way ANOVA analysis.</w:t>
+      </w:r>
+      <w:r>
+        <w:rPr>
+          <w:sz w:val="22"/>
+          <w:szCs w:val="22"/>
+        </w:rPr>
+        <w:t xml:space="preserve"> </w:t>
+      </w:r>
+      <w:r>
+        <w:rPr>
+          <w:sz w:val="22"/>
+          <w:szCs w:val="22"/>
+        </w:rPr>
+        <w:t>Tukey adjustment can be used to perform comparison of all the combination of groups.</w:t>
       </w:r>
       <w:r>
         <w:rPr>
           <w:rFonts w:cstheme="minorHAnsi"/>
           <w:sz w:val="22"/>
           <w:szCs w:val="22"/>
-          <w:highlight w:val="red"/>
-        </w:rPr>
-        <w:t>he questions and conclusions of objective 2.</w:t>
-      </w:r>
-    </w:p>
-    <w:p>
-      <w:pPr>
-        <w:jc w:val="both"/>
-        <w:rPr>
-          <w:sz w:val="22"/>
-          <w:szCs w:val="22"/>
-          <w:highlight w:val="red"/>
+        </w:rPr>
+        <w:t xml:space="preserve"> To </w:t>
+      </w:r>
+      <w:r>
+        <w:rPr>
+          <w:rFonts w:cstheme="minorHAnsi"/>
+          <w:sz w:val="22"/>
+          <w:szCs w:val="22"/>
+        </w:rPr>
+        <w:t xml:space="preserve">check if the </w:t>
+      </w:r>
+      <w:proofErr w:type="spellStart"/>
+      <w:r>
+        <w:rPr>
+          <w:rFonts w:cstheme="minorHAnsi"/>
+          <w:sz w:val="22"/>
+          <w:szCs w:val="22"/>
+        </w:rPr>
+        <w:t>SalePrice</w:t>
+      </w:r>
+      <w:proofErr w:type="spellEnd"/>
+      <w:r>
+        <w:rPr>
+          <w:rFonts w:cstheme="minorHAnsi"/>
+          <w:sz w:val="22"/>
+          <w:szCs w:val="22"/>
+        </w:rPr>
+        <w:t xml:space="preserve"> will be different with and without </w:t>
+      </w:r>
+      <w:proofErr w:type="spellStart"/>
+      <w:r>
+        <w:rPr>
+          <w:rFonts w:cstheme="minorHAnsi"/>
+          <w:sz w:val="22"/>
+          <w:szCs w:val="22"/>
+        </w:rPr>
+        <w:t>CentralAir</w:t>
+      </w:r>
+      <w:proofErr w:type="spellEnd"/>
+      <w:r>
+        <w:rPr>
+          <w:rFonts w:cstheme="minorHAnsi"/>
+          <w:sz w:val="22"/>
+          <w:szCs w:val="22"/>
+        </w:rPr>
+        <w:t xml:space="preserve"> in each </w:t>
+      </w:r>
+      <w:proofErr w:type="spellStart"/>
+      <w:r>
+        <w:rPr>
+          <w:rFonts w:cstheme="minorHAnsi"/>
+          <w:sz w:val="22"/>
+          <w:szCs w:val="22"/>
+        </w:rPr>
+        <w:t>LandSlope</w:t>
+      </w:r>
+      <w:proofErr w:type="spellEnd"/>
+      <w:r>
+        <w:rPr>
+          <w:rFonts w:cstheme="minorHAnsi"/>
+          <w:sz w:val="22"/>
+          <w:szCs w:val="22"/>
+        </w:rPr>
+        <w:t xml:space="preserve"> level, we only need to compare groups of </w:t>
+      </w:r>
+      <w:r>
+        <w:rPr>
+          <w:sz w:val="22"/>
+          <w:szCs w:val="22"/>
+        </w:rPr>
+        <w:t>"</w:t>
+      </w:r>
+      <w:proofErr w:type="spellStart"/>
+      <w:r>
+        <w:rPr>
+          <w:sz w:val="22"/>
+          <w:szCs w:val="22"/>
+        </w:rPr>
+        <w:t>GtlY-GtlN</w:t>
+      </w:r>
+      <w:proofErr w:type="spellEnd"/>
+      <w:r>
+        <w:rPr>
+          <w:sz w:val="22"/>
+          <w:szCs w:val="22"/>
+        </w:rPr>
+        <w:t>","</w:t>
+      </w:r>
+      <w:proofErr w:type="spellStart"/>
+      <w:r>
+        <w:rPr>
+          <w:sz w:val="22"/>
+          <w:szCs w:val="22"/>
+        </w:rPr>
+        <w:t>ModY-ModN</w:t>
+      </w:r>
+      <w:proofErr w:type="spellEnd"/>
+      <w:r>
+        <w:rPr>
+          <w:sz w:val="22"/>
+          <w:szCs w:val="22"/>
+        </w:rPr>
+        <w:t>","</w:t>
+      </w:r>
+      <w:proofErr w:type="spellStart"/>
+      <w:r>
+        <w:rPr>
+          <w:sz w:val="22"/>
+          <w:szCs w:val="22"/>
+        </w:rPr>
+        <w:t>SevY-SevN</w:t>
+      </w:r>
+      <w:proofErr w:type="spellEnd"/>
+      <w:r>
+        <w:rPr>
+          <w:sz w:val="22"/>
+          <w:szCs w:val="22"/>
+        </w:rPr>
+        <w:t>"</w:t>
+      </w:r>
+      <w:r>
+        <w:rPr>
+          <w:sz w:val="22"/>
+          <w:szCs w:val="22"/>
+        </w:rPr>
+        <w:t>.</w:t>
+      </w:r>
+      <w:r>
+        <w:rPr>
+          <w:sz w:val="22"/>
+          <w:szCs w:val="22"/>
+        </w:rPr>
+        <w:t xml:space="preserve"> </w:t>
+      </w:r>
+      <w:proofErr w:type="spellStart"/>
+      <w:r>
+        <w:rPr>
+          <w:sz w:val="22"/>
+          <w:szCs w:val="22"/>
+        </w:rPr>
+        <w:t>Bonforroni</w:t>
+      </w:r>
+      <w:proofErr w:type="spellEnd"/>
+      <w:r>
+        <w:rPr>
+          <w:sz w:val="22"/>
+          <w:szCs w:val="22"/>
+        </w:rPr>
+        <w:t xml:space="preserve"> adjustment can serve the purpose to compare each </w:t>
+      </w:r>
+      <w:r>
+        <w:rPr>
+          <w:sz w:val="22"/>
+          <w:szCs w:val="22"/>
+        </w:rPr>
+        <w:t>specific groups.</w:t>
+      </w:r>
+    </w:p>
+    <w:p>
+      <w:pPr>
+        <w:jc w:val="both"/>
+        <w:rPr>
+          <w:sz w:val="22"/>
+          <w:szCs w:val="22"/>
         </w:rPr>
       </w:pPr>
     </w:p>
@@ -4899,8 +5877,8 @@
 </file>
 
 <file path=word/numbering.xml><?xml version="1.0" encoding="utf-8"?>
-<w:numbering xmlns:wpc="http://schemas.microsoft.com/office/word/2010/wordprocessingCanvas" xmlns:mc="http://schemas.openxmlformats.org/markup-compatibility/2006" xmlns:o="urn:schemas-microsoft-com:office:office" xmlns:r="http://schemas.openxmlformats.org/officeDocument/2006/relationships" xmlns:m="http://schemas.openxmlformats.org/officeDocument/2006/math" xmlns:v="urn:schemas-microsoft-com:vml" xmlns:wp14="http://schemas.microsoft.com/office/word/2010/wordprocessingDrawing" xmlns:wp="http://schemas.openxmlformats.org/drawingml/2006/wordprocessingDrawing" xmlns:w10="urn:schemas-microsoft-com:office:word" xmlns:w="http://schemas.openxmlformats.org/wordprocessingml/2006/main" xmlns:w14="http://schemas.microsoft.com/office/word/2010/wordml" xmlns:wpg="http://schemas.microsoft.com/office/word/2010/wordprocessingGroup" xmlns:wpi="http://schemas.microsoft.com/office/word/2010/wordprocessingInk" xmlns:wne="http://schemas.microsoft.com/office/word/2006/wordml" xmlns:wps="http://schemas.microsoft.com/office/word/2010/wordprocessingShape" mc:Ignorable="w14 wp14">
-  <w:abstractNum w:abstractNumId="0">
+<w:numbering xmlns:wpc="http://schemas.microsoft.com/office/word/2010/wordprocessingCanvas" xmlns:cx="http://schemas.microsoft.com/office/drawing/2014/chartex" xmlns:cx1="http://schemas.microsoft.com/office/drawing/2015/9/8/chartex" xmlns:cx2="http://schemas.microsoft.com/office/drawing/2015/10/21/chartex" xmlns:cx3="http://schemas.microsoft.com/office/drawing/2016/5/9/chartex" xmlns:cx4="http://schemas.microsoft.com/office/drawing/2016/5/10/chartex" xmlns:cx5="http://schemas.microsoft.com/office/drawing/2016/5/11/chartex" xmlns:cx6="http://schemas.microsoft.com/office/drawing/2016/5/12/chartex" xmlns:cx7="http://schemas.microsoft.com/office/drawing/2016/5/13/chartex" xmlns:cx8="http://schemas.microsoft.com/office/drawing/2016/5/14/chartex" xmlns:mc="http://schemas.openxmlformats.org/markup-compatibility/2006" xmlns:aink="http://schemas.microsoft.com/office/drawing/2016/ink" xmlns:am3d="http://schemas.microsoft.com/office/drawing/2017/model3d" xmlns:o="urn:schemas-microsoft-com:office:office" xmlns:r="http://schemas.openxmlformats.org/officeDocument/2006/relationships" xmlns:m="http://schemas.openxmlformats.org/officeDocument/2006/math" xmlns:v="urn:schemas-microsoft-com:vml" xmlns:wp14="http://schemas.microsoft.com/office/word/2010/wordprocessingDrawing" xmlns:wp="http://schemas.openxmlformats.org/drawingml/2006/wordprocessingDrawing" xmlns:w10="urn:schemas-microsoft-com:office:word" xmlns:w="http://schemas.openxmlformats.org/wordprocessingml/2006/main" xmlns:w14="http://schemas.microsoft.com/office/word/2010/wordml" xmlns:w15="http://schemas.microsoft.com/office/word/2012/wordml" xmlns:w16cid="http://schemas.microsoft.com/office/word/2016/wordml/cid" xmlns:w16se="http://schemas.microsoft.com/office/word/2015/wordml/symex" xmlns:wpg="http://schemas.microsoft.com/office/word/2010/wordprocessingGroup" xmlns:wpi="http://schemas.microsoft.com/office/word/2010/wordprocessingInk" xmlns:wne="http://schemas.microsoft.com/office/word/2006/wordml" xmlns:wps="http://schemas.microsoft.com/office/word/2010/wordprocessingShape" mc:Ignorable="w14 w15 w16se w16cid wp14">
+  <w:abstractNum w:abstractNumId="0" w15:restartNumberingAfterBreak="0">
     <w:nsid w:val="133F1640"/>
     <w:multiLevelType w:val="hybridMultilevel"/>
     <w:tmpl w:val="9A6E08E4"/>
@@ -5013,7 +5991,7 @@
       </w:rPr>
     </w:lvl>
   </w:abstractNum>
-  <w:abstractNum w:abstractNumId="1">
+  <w:abstractNum w:abstractNumId="1" w15:restartNumberingAfterBreak="0">
     <w:nsid w:val="14970D90"/>
     <w:multiLevelType w:val="hybridMultilevel"/>
     <w:tmpl w:val="57EEBDF8"/>
@@ -5102,7 +6080,7 @@
       </w:pPr>
     </w:lvl>
   </w:abstractNum>
-  <w:abstractNum w:abstractNumId="2">
+  <w:abstractNum w:abstractNumId="2" w15:restartNumberingAfterBreak="0">
     <w:nsid w:val="1D4768E9"/>
     <w:multiLevelType w:val="hybridMultilevel"/>
     <w:tmpl w:val="A34E66CA"/>
@@ -5192,7 +6170,7 @@
       </w:pPr>
     </w:lvl>
   </w:abstractNum>
-  <w:abstractNum w:abstractNumId="3">
+  <w:abstractNum w:abstractNumId="3" w15:restartNumberingAfterBreak="0">
     <w:nsid w:val="20727E8C"/>
     <w:multiLevelType w:val="hybridMultilevel"/>
     <w:tmpl w:val="F640BBEC"/>
@@ -5281,7 +6259,7 @@
       </w:pPr>
     </w:lvl>
   </w:abstractNum>
-  <w:abstractNum w:abstractNumId="4">
+  <w:abstractNum w:abstractNumId="4" w15:restartNumberingAfterBreak="0">
     <w:nsid w:val="27F80CDD"/>
     <w:multiLevelType w:val="hybridMultilevel"/>
     <w:tmpl w:val="4EBCD384"/>
@@ -5371,7 +6349,7 @@
       </w:pPr>
     </w:lvl>
   </w:abstractNum>
-  <w:abstractNum w:abstractNumId="5">
+  <w:abstractNum w:abstractNumId="5" w15:restartNumberingAfterBreak="0">
     <w:nsid w:val="35454749"/>
     <w:multiLevelType w:val="hybridMultilevel"/>
     <w:tmpl w:val="A8368A4E"/>
@@ -5484,7 +6462,7 @@
       </w:rPr>
     </w:lvl>
   </w:abstractNum>
-  <w:abstractNum w:abstractNumId="6">
+  <w:abstractNum w:abstractNumId="6" w15:restartNumberingAfterBreak="0">
     <w:nsid w:val="71C85A11"/>
     <w:multiLevelType w:val="hybridMultilevel"/>
     <w:tmpl w:val="F0B28B64"/>
@@ -5622,7 +6600,7 @@
 </file>
 
 <file path=word/styles.xml><?xml version="1.0" encoding="utf-8"?>
-<w:styles xmlns:mc="http://schemas.openxmlformats.org/markup-compatibility/2006" xmlns:r="http://schemas.openxmlformats.org/officeDocument/2006/relationships" xmlns:w="http://schemas.openxmlformats.org/wordprocessingml/2006/main" xmlns:w14="http://schemas.microsoft.com/office/word/2010/wordml" mc:Ignorable="w14">
+<w:styles xmlns:mc="http://schemas.openxmlformats.org/markup-compatibility/2006" xmlns:r="http://schemas.openxmlformats.org/officeDocument/2006/relationships" xmlns:w="http://schemas.openxmlformats.org/wordprocessingml/2006/main" xmlns:w14="http://schemas.microsoft.com/office/word/2010/wordml" xmlns:w15="http://schemas.microsoft.com/office/word/2012/wordml" xmlns:w16cid="http://schemas.microsoft.com/office/word/2016/wordml/cid" xmlns:w16se="http://schemas.microsoft.com/office/word/2015/wordml/symex" mc:Ignorable="w14 w15 w16se w16cid">
   <w:docDefaults>
     <w:rPrDefault>
       <w:rPr>
@@ -5634,415 +6612,382 @@
     </w:rPrDefault>
     <w:pPrDefault/>
   </w:docDefaults>
-  <w:latentStyles w:defLockedState="0" w:defUIPriority="99" w:defSemiHidden="1" w:defUnhideWhenUsed="1" w:defQFormat="0" w:count="267">
-    <w:lsdException w:name="Normal" w:semiHidden="0" w:uiPriority="0" w:unhideWhenUsed="0" w:qFormat="1"/>
-    <w:lsdException w:name="heading 1" w:semiHidden="0" w:uiPriority="9" w:unhideWhenUsed="0" w:qFormat="1"/>
-    <w:lsdException w:name="heading 2" w:uiPriority="9" w:qFormat="1"/>
-    <w:lsdException w:name="heading 3" w:uiPriority="9" w:qFormat="1"/>
-    <w:lsdException w:name="heading 4" w:uiPriority="9" w:qFormat="1"/>
-    <w:lsdException w:name="heading 5" w:uiPriority="9" w:qFormat="1"/>
-    <w:lsdException w:name="heading 6" w:uiPriority="9" w:qFormat="1"/>
-    <w:lsdException w:name="heading 7" w:uiPriority="9" w:qFormat="1"/>
-    <w:lsdException w:name="heading 8" w:uiPriority="9" w:qFormat="1"/>
-    <w:lsdException w:name="heading 9" w:uiPriority="9" w:qFormat="1"/>
-    <w:lsdException w:name="toc 1" w:uiPriority="39"/>
-    <w:lsdException w:name="toc 2" w:uiPriority="39"/>
-    <w:lsdException w:name="toc 3" w:uiPriority="39"/>
-    <w:lsdException w:name="toc 4" w:uiPriority="39"/>
-    <w:lsdException w:name="toc 5" w:uiPriority="39"/>
-    <w:lsdException w:name="toc 6" w:uiPriority="39"/>
-    <w:lsdException w:name="toc 7" w:uiPriority="39"/>
-    <w:lsdException w:name="toc 8" w:uiPriority="39"/>
-    <w:lsdException w:name="toc 9" w:uiPriority="39"/>
-    <w:lsdException w:name="caption" w:uiPriority="35" w:qFormat="1"/>
-    <w:lsdException w:name="Title" w:semiHidden="0" w:uiPriority="10" w:unhideWhenUsed="0" w:qFormat="1"/>
-    <w:lsdException w:name="Default Paragraph Font" w:uiPriority="1"/>
-    <w:lsdException w:name="Subtitle" w:semiHidden="0" w:uiPriority="11" w:unhideWhenUsed="0" w:qFormat="1"/>
-    <w:lsdException w:name="Strong" w:semiHidden="0" w:uiPriority="22" w:unhideWhenUsed="0" w:qFormat="1"/>
-    <w:lsdException w:name="Emphasis" w:semiHidden="0" w:uiPriority="20" w:unhideWhenUsed="0" w:qFormat="1"/>
-    <w:lsdException w:name="Table Grid" w:semiHidden="0" w:uiPriority="39" w:unhideWhenUsed="0"/>
-    <w:lsdException w:name="Placeholder Text" w:unhideWhenUsed="0"/>
-    <w:lsdException w:name="No Spacing" w:semiHidden="0" w:uiPriority="1" w:unhideWhenUsed="0" w:qFormat="1"/>
-    <w:lsdException w:name="Light Shading" w:semiHidden="0" w:uiPriority="60" w:unhideWhenUsed="0"/>
-    <w:lsdException w:name="Light List" w:semiHidden="0" w:uiPriority="61" w:unhideWhenUsed="0"/>
-    <w:lsdException w:name="Light Grid" w:semiHidden="0" w:uiPriority="62" w:unhideWhenUsed="0"/>
-    <w:lsdException w:name="Medium Shading 1" w:semiHidden="0" w:uiPriority="63" w:unhideWhenUsed="0"/>
-    <w:lsdException w:name="Medium Shading 2" w:semiHidden="0" w:uiPriority="64" w:unhideWhenUsed="0"/>
-    <w:lsdException w:name="Medium List 1" w:semiHidden="0" w:uiPriority="65" w:unhideWhenUsed="0"/>
-    <w:lsdException w:name="Medium List 2" w:semiHidden="0" w:uiPriority="66" w:unhideWhenUsed="0"/>
-    <w:lsdException w:name="Medium Grid 1" w:semiHidden="0" w:uiPriority="67" w:unhideWhenUsed="0"/>
-    <w:lsdException w:name="Medium Grid 2" w:semiHidden="0" w:uiPriority="68" w:unhideWhenUsed="0"/>
-    <w:lsdException w:name="Medium Grid 3" w:semiHidden="0" w:uiPriority="69" w:unhideWhenUsed="0"/>
-    <w:lsdException w:name="Dark List" w:semiHidden="0" w:uiPriority="70" w:unhideWhenUsed="0"/>
-    <w:lsdException w:name="Colorful Shading" w:semiHidden="0" w:uiPriority="71" w:unhideWhenUsed="0"/>
-    <w:lsdException w:name="Colorful List" w:semiHidden="0" w:uiPriority="72" w:unhideWhenUsed="0"/>
-    <w:lsdException w:name="Colorful Grid" w:semiHidden="0" w:uiPriority="73" w:unhideWhenUsed="0"/>
-    <w:lsdException w:name="Light Shading Accent 1" w:semiHidden="0" w:uiPriority="60" w:unhideWhenUsed="0"/>
-    <w:lsdException w:name="Light List Accent 1" w:semiHidden="0" w:uiPriority="61" w:unhideWhenUsed="0"/>
-    <w:lsdException w:name="Light Grid Accent 1" w:semiHidden="0" w:uiPriority="62" w:unhideWhenUsed="0"/>
-    <w:lsdException w:name="Medium Shading 1 Accent 1" w:semiHidden="0" w:uiPriority="63" w:unhideWhenUsed="0"/>
-    <w:lsdException w:name="Medium Shading 2 Accent 1" w:semiHidden="0" w:uiPriority="64" w:unhideWhenUsed="0"/>
-    <w:lsdException w:name="Medium List 1 Accent 1" w:semiHidden="0" w:uiPriority="65" w:unhideWhenUsed="0"/>
-    <w:lsdException w:name="Revision" w:unhideWhenUsed="0"/>
-    <w:lsdException w:name="List Paragraph" w:semiHidden="0" w:uiPriority="34" w:unhideWhenUsed="0" w:qFormat="1"/>
-    <w:lsdException w:name="Quote" w:semiHidden="0" w:uiPriority="29" w:unhideWhenUsed="0" w:qFormat="1"/>
-    <w:lsdException w:name="Intense Quote" w:semiHidden="0" w:uiPriority="30" w:unhideWhenUsed="0" w:qFormat="1"/>
-    <w:lsdException w:name="Medium List 2 Accent 1" w:semiHidden="0" w:uiPriority="66" w:unhideWhenUsed="0"/>
-    <w:lsdException w:name="Medium Grid 1 Accent 1" w:semiHidden="0" w:uiPriority="67" w:unhideWhenUsed="0"/>
-    <w:lsdException w:name="Medium Grid 2 Accent 1" w:semiHidden="0" w:uiPriority="68" w:unhideWhenUsed="0"/>
-    <w:lsdException w:name="Medium Grid 3 Accent 1" w:semiHidden="0" w:uiPriority="69" w:unhideWhenUsed="0"/>
-    <w:lsdException w:name="Dark List Accent 1" w:semiHidden="0" w:uiPriority="70" w:unhideWhenUsed="0"/>
-    <w:lsdException w:name="Colorful Shading Accent 1" w:semiHidden="0" w:uiPriority="71" w:unhideWhenUsed="0"/>
-    <w:lsdException w:name="Colorful List Accent 1" w:semiHidden="0" w:uiPriority="72" w:unhideWhenUsed="0"/>
-    <w:lsdException w:name="Colorful Grid Accent 1" w:semiHidden="0" w:uiPriority="73" w:unhideWhenUsed="0"/>
-    <w:lsdException w:name="Light Shading Accent 2" w:semiHidden="0" w:uiPriority="60" w:unhideWhenUsed="0"/>
-    <w:lsdException w:name="Light List Accent 2" w:semiHidden="0" w:uiPriority="61" w:unhideWhenUsed="0"/>
-    <w:lsdException w:name="Light Grid Accent 2" w:semiHidden="0" w:uiPriority="62" w:unhideWhenUsed="0"/>
-    <w:lsdException w:name="Medium Shading 1 Accent 2" w:semiHidden="0" w:uiPriority="63" w:unhideWhenUsed="0"/>
-    <w:lsdException w:name="Medium Shading 2 Accent 2" w:semiHidden="0" w:uiPriority="64" w:unhideWhenUsed="0"/>
-    <w:lsdException w:name="Medium List 1 Accent 2" w:semiHidden="0" w:uiPriority="65" w:unhideWhenUsed="0"/>
-    <w:lsdException w:name="Medium List 2 Accent 2" w:semiHidden="0" w:uiPriority="66" w:unhideWhenUsed="0"/>
-    <w:lsdException w:name="Medium Grid 1 Accent 2" w:semiHidden="0" w:uiPriority="67" w:unhideWhenUsed="0"/>
-    <w:lsdException w:name="Medium Grid 2 Accent 2" w:semiHidden="0" w:uiPriority="68" w:unhideWhenUsed="0"/>
-    <w:lsdException w:name="Medium Grid 3 Accent 2" w:semiHidden="0" w:uiPriority="69" w:unhideWhenUsed="0"/>
-    <w:lsdException w:name="Dark List Accent 2" w:semiHidden="0" w:uiPriority="70" w:unhideWhenUsed="0"/>
-    <w:lsdException w:name="Colorful Shading Accent 2" w:semiHidden="0" w:uiPriority="71" w:unhideWhenUsed="0"/>
-    <w:lsdException w:name="Colorful List Accent 2" w:semiHidden="0" w:uiPriority="72" w:unhideWhenUsed="0"/>
-    <w:lsdException w:name="Colorful Grid Accent 2" w:semiHidden="0" w:uiPriority="73" w:unhideWhenUsed="0"/>
-    <w:lsdException w:name="Light Shading Accent 3" w:semiHidden="0" w:uiPriority="60" w:unhideWhenUsed="0"/>
-    <w:lsdException w:name="Light List Accent 3" w:semiHidden="0" w:uiPriority="61" w:unhideWhenUsed="0"/>
-    <w:lsdException w:name="Light Grid Accent 3" w:semiHidden="0" w:uiPriority="62" w:unhideWhenUsed="0"/>
-    <w:lsdException w:name="Medium Shading 1 Accent 3" w:semiHidden="0" w:uiPriority="63" w:unhideWhenUsed="0"/>
-    <w:lsdException w:name="Medium Shading 2 Accent 3" w:semiHidden="0" w:uiPriority="64" w:unhideWhenUsed="0"/>
-    <w:lsdException w:name="Medium List 1 Accent 3" w:semiHidden="0" w:uiPriority="65" w:unhideWhenUsed="0"/>
-    <w:lsdException w:name="Medium List 2 Accent 3" w:semiHidden="0" w:uiPriority="66" w:unhideWhenUsed="0"/>
-    <w:lsdException w:name="Medium Grid 1 Accent 3" w:semiHidden="0" w:uiPriority="67" w:unhideWhenUsed="0"/>
-    <w:lsdException w:name="Medium Grid 2 Accent 3" w:semiHidden="0" w:uiPriority="68" w:unhideWhenUsed="0"/>
-    <w:lsdException w:name="Medium Grid 3 Accent 3" w:semiHidden="0" w:uiPriority="69" w:unhideWhenUsed="0"/>
-    <w:lsdException w:name="Dark List Accent 3" w:semiHidden="0" w:uiPriority="70" w:unhideWhenUsed="0"/>
-    <w:lsdException w:name="Colorful Shading Accent 3" w:semiHidden="0" w:uiPriority="71" w:unhideWhenUsed="0"/>
-    <w:lsdException w:name="Colorful List Accent 3" w:semiHidden="0" w:uiPriority="72" w:unhideWhenUsed="0"/>
-    <w:lsdException w:name="Colorful Grid Accent 3" w:semiHidden="0" w:uiPriority="73" w:unhideWhenUsed="0"/>
-    <w:lsdException w:name="Light Shading Accent 4" w:semiHidden="0" w:uiPriority="60" w:unhideWhenUsed="0"/>
-    <w:lsdException w:name="Light List Accent 4" w:semiHidden="0" w:uiPriority="61" w:unhideWhenUsed="0"/>
-    <w:lsdException w:name="Light Grid Accent 4" w:semiHidden="0" w:uiPriority="62" w:unhideWhenUsed="0"/>
-    <w:lsdException w:name="Medium Shading 1 Accent 4" w:semiHidden="0" w:uiPriority="63" w:unhideWhenUsed="0"/>
-    <w:lsdException w:name="Medium Shading 2 Accent 4" w:semiHidden="0" w:uiPriority="64" w:unhideWhenUsed="0"/>
-    <w:lsdException w:name="Medium List 1 Accent 4" w:semiHidden="0" w:uiPriority="65" w:unhideWhenUsed="0"/>
-    <w:lsdException w:name="Medium List 2 Accent 4" w:semiHidden="0" w:uiPriority="66" w:unhideWhenUsed="0"/>
-    <w:lsdException w:name="Medium Grid 1 Accent 4" w:semiHidden="0" w:uiPriority="67" w:unhideWhenUsed="0"/>
-    <w:lsdException w:name="Medium Grid 2 Accent 4" w:semiHidden="0" w:uiPriority="68" w:unhideWhenUsed="0"/>
-    <w:lsdException w:name="Medium Grid 3 Accent 4" w:semiHidden="0" w:uiPriority="69" w:unhideWhenUsed="0"/>
-    <w:lsdException w:name="Dark List Accent 4" w:semiHidden="0" w:uiPriority="70" w:unhideWhenUsed="0"/>
-    <w:lsdException w:name="Colorful Shading Accent 4" w:semiHidden="0" w:uiPriority="71" w:unhideWhenUsed="0"/>
-    <w:lsdException w:name="Colorful List Accent 4" w:semiHidden="0" w:uiPriority="72" w:unhideWhenUsed="0"/>
-    <w:lsdException w:name="Colorful Grid Accent 4" w:semiHidden="0" w:uiPriority="73" w:unhideWhenUsed="0"/>
-    <w:lsdException w:name="Light Shading Accent 5" w:semiHidden="0" w:uiPriority="60" w:unhideWhenUsed="0"/>
-    <w:lsdException w:name="Light List Accent 5" w:semiHidden="0" w:uiPriority="61" w:unhideWhenUsed="0"/>
-    <w:lsdException w:name="Light Grid Accent 5" w:semiHidden="0" w:uiPriority="62" w:unhideWhenUsed="0"/>
-    <w:lsdException w:name="Medium Shading 1 Accent 5" w:semiHidden="0" w:uiPriority="63" w:unhideWhenUsed="0"/>
-    <w:lsdException w:name="Medium Shading 2 Accent 5" w:semiHidden="0" w:uiPriority="64" w:unhideWhenUsed="0"/>
-    <w:lsdException w:name="Medium List 1 Accent 5" w:semiHidden="0" w:uiPriority="65" w:unhideWhenUsed="0"/>
-    <w:lsdException w:name="Medium List 2 Accent 5" w:semiHidden="0" w:uiPriority="66" w:unhideWhenUsed="0"/>
-    <w:lsdException w:name="Medium Grid 1 Accent 5" w:semiHidden="0" w:uiPriority="67" w:unhideWhenUsed="0"/>
-    <w:lsdException w:name="Medium Grid 2 Accent 5" w:semiHidden="0" w:uiPriority="68" w:unhideWhenUsed="0"/>
-    <w:lsdException w:name="Medium Grid 3 Accent 5" w:semiHidden="0" w:uiPriority="69" w:unhideWhenUsed="0"/>
-    <w:lsdException w:name="Dark List Accent 5" w:semiHidden="0" w:uiPriority="70" w:unhideWhenUsed="0"/>
-    <w:lsdException w:name="Colorful Shading Accent 5" w:semiHidden="0" w:uiPriority="71" w:unhideWhenUsed="0"/>
-    <w:lsdException w:name="Colorful List Accent 5" w:semiHidden="0" w:uiPriority="72" w:unhideWhenUsed="0"/>
-    <w:lsdException w:name="Colorful Grid Accent 5" w:semiHidden="0" w:uiPriority="73" w:unhideWhenUsed="0"/>
-    <w:lsdException w:name="Light Shading Accent 6" w:semiHidden="0" w:uiPriority="60" w:unhideWhenUsed="0"/>
-    <w:lsdException w:name="Light List Accent 6" w:semiHidden="0" w:uiPriority="61" w:unhideWhenUsed="0"/>
-    <w:lsdException w:name="Light Grid Accent 6" w:semiHidden="0" w:uiPriority="62" w:unhideWhenUsed="0"/>
-    <w:lsdException w:name="Medium Shading 1 Accent 6" w:semiHidden="0" w:uiPriority="63" w:unhideWhenUsed="0"/>
-    <w:lsdException w:name="Medium Shading 2 Accent 6" w:semiHidden="0" w:uiPriority="64" w:unhideWhenUsed="0"/>
-    <w:lsdException w:name="Medium List 1 Accent 6" w:semiHidden="0" w:uiPriority="65" w:unhideWhenUsed="0"/>
-    <w:lsdException w:name="Medium List 2 Accent 6" w:semiHidden="0" w:uiPriority="66" w:unhideWhenUsed="0"/>
-    <w:lsdException w:name="Medium Grid 1 Accent 6" w:semiHidden="0" w:uiPriority="67" w:unhideWhenUsed="0"/>
-    <w:lsdException w:name="Medium Grid 2 Accent 6" w:semiHidden="0" w:uiPriority="68" w:unhideWhenUsed="0"/>
-    <w:lsdException w:name="Medium Grid 3 Accent 6" w:semiHidden="0" w:uiPriority="69" w:unhideWhenUsed="0"/>
-    <w:lsdException w:name="Dark List Accent 6" w:semiHidden="0" w:uiPriority="70" w:unhideWhenUsed="0"/>
-    <w:lsdException w:name="Colorful Shading Accent 6" w:semiHidden="0" w:uiPriority="71" w:unhideWhenUsed="0"/>
-    <w:lsdException w:name="Colorful List Accent 6" w:semiHidden="0" w:uiPriority="72" w:unhideWhenUsed="0"/>
-    <w:lsdException w:name="Colorful Grid Accent 6" w:semiHidden="0" w:uiPriority="73" w:unhideWhenUsed="0"/>
-    <w:lsdException w:name="Subtle Emphasis" w:semiHidden="0" w:uiPriority="19" w:unhideWhenUsed="0" w:qFormat="1"/>
-    <w:lsdException w:name="Intense Emphasis" w:semiHidden="0" w:uiPriority="21" w:unhideWhenUsed="0" w:qFormat="1"/>
-    <w:lsdException w:name="Subtle Reference" w:semiHidden="0" w:uiPriority="31" w:unhideWhenUsed="0" w:qFormat="1"/>
-    <w:lsdException w:name="Intense Reference" w:semiHidden="0" w:uiPriority="32" w:unhideWhenUsed="0" w:qFormat="1"/>
-    <w:lsdException w:name="Book Title" w:semiHidden="0" w:uiPriority="33" w:unhideWhenUsed="0" w:qFormat="1"/>
-    <w:lsdException w:name="Bibliography" w:uiPriority="37"/>
-    <w:lsdException w:name="TOC Heading" w:uiPriority="39" w:qFormat="1"/>
-  </w:latentStyles>
-  <w:style w:type="paragraph" w:default="1" w:styleId="Normal">
-    <w:name w:val="Normal"/>
-    <w:qFormat/>
-    <w:rsid w:val="00C2187F"/>
-  </w:style>
-  <w:style w:type="character" w:default="1" w:styleId="DefaultParagraphFont">
-    <w:name w:val="Default Paragraph Font"/>
-    <w:uiPriority w:val="1"/>
-    <w:semiHidden/>
-    <w:unhideWhenUsed/>
-  </w:style>
-  <w:style w:type="table" w:default="1" w:styleId="TableNormal">
-    <w:name w:val="Normal Table"/>
-    <w:uiPriority w:val="99"/>
-    <w:semiHidden/>
-    <w:unhideWhenUsed/>
-    <w:tblPr>
-      <w:tblInd w:w="0" w:type="dxa"/>
-      <w:tblCellMar>
-        <w:top w:w="0" w:type="dxa"/>
-        <w:left w:w="108" w:type="dxa"/>
-        <w:bottom w:w="0" w:type="dxa"/>
-        <w:right w:w="108" w:type="dxa"/>
-      </w:tblCellMar>
-    </w:tblPr>
-  </w:style>
-  <w:style w:type="numbering" w:default="1" w:styleId="NoList">
-    <w:name w:val="No List"/>
-    <w:uiPriority w:val="99"/>
-    <w:semiHidden/>
-    <w:unhideWhenUsed/>
-  </w:style>
-  <w:style w:type="paragraph" w:styleId="NormalWeb">
-    <w:name w:val="Normal (Web)"/>
-    <w:basedOn w:val="Normal"/>
-    <w:uiPriority w:val="99"/>
-    <w:unhideWhenUsed/>
-    <w:rsid w:val="008A55BA"/>
-    <w:pPr>
-      <w:spacing w:before="100" w:beforeAutospacing="1" w:after="100" w:afterAutospacing="1"/>
-    </w:pPr>
-    <w:rPr>
-      <w:rFonts w:ascii="Times New Roman" w:hAnsi="Times New Roman" w:cs="Times New Roman"/>
-    </w:rPr>
-  </w:style>
-  <w:style w:type="table" w:styleId="TableGrid">
-    <w:name w:val="Table Grid"/>
-    <w:basedOn w:val="TableNormal"/>
-    <w:uiPriority w:val="39"/>
-    <w:rsid w:val="00790121"/>
-    <w:tblPr>
-      <w:tblBorders>
-        <w:top w:val="single" w:sz="4" w:space="0" w:color="auto"/>
-        <w:left w:val="single" w:sz="4" w:space="0" w:color="auto"/>
-        <w:bottom w:val="single" w:sz="4" w:space="0" w:color="auto"/>
-        <w:right w:val="single" w:sz="4" w:space="0" w:color="auto"/>
-        <w:insideH w:val="single" w:sz="4" w:space="0" w:color="auto"/>
-        <w:insideV w:val="single" w:sz="4" w:space="0" w:color="auto"/>
-      </w:tblBorders>
-    </w:tblPr>
-  </w:style>
-  <w:style w:type="paragraph" w:styleId="ListParagraph">
-    <w:name w:val="List Paragraph"/>
-    <w:basedOn w:val="Normal"/>
-    <w:uiPriority w:val="34"/>
-    <w:qFormat/>
-    <w:rsid w:val="00D43009"/>
-    <w:pPr>
-      <w:ind w:left="720"/>
-      <w:contextualSpacing/>
-    </w:pPr>
-  </w:style>
-  <w:style w:type="paragraph" w:styleId="NoSpacing">
-    <w:name w:val="No Spacing"/>
-    <w:uiPriority w:val="1"/>
-    <w:qFormat/>
-    <w:rsid w:val="009C11E7"/>
-  </w:style>
-  <w:style w:type="character" w:styleId="Hyperlink">
-    <w:name w:val="Hyperlink"/>
-    <w:basedOn w:val="DefaultParagraphFont"/>
-    <w:uiPriority w:val="99"/>
-    <w:unhideWhenUsed/>
-    <w:rsid w:val="005E53B0"/>
-    <w:rPr>
-      <w:color w:val="0563C1" w:themeColor="hyperlink"/>
-      <w:u w:val="single"/>
-    </w:rPr>
-  </w:style>
-  <w:style w:type="paragraph" w:styleId="BalloonText">
-    <w:name w:val="Balloon Text"/>
-    <w:basedOn w:val="Normal"/>
-    <w:link w:val="BalloonTextChar"/>
-    <w:uiPriority w:val="99"/>
-    <w:semiHidden/>
-    <w:unhideWhenUsed/>
-    <w:rsid w:val="002124AB"/>
-    <w:rPr>
-      <w:rFonts w:ascii="Tahoma" w:hAnsi="Tahoma" w:cs="Tahoma"/>
-      <w:sz w:val="16"/>
-      <w:szCs w:val="16"/>
-    </w:rPr>
-  </w:style>
-  <w:style w:type="character" w:customStyle="1" w:styleId="BalloonTextChar">
-    <w:name w:val="Balloon Text Char"/>
-    <w:basedOn w:val="DefaultParagraphFont"/>
-    <w:link w:val="BalloonText"/>
-    <w:uiPriority w:val="99"/>
-    <w:semiHidden/>
-    <w:rsid w:val="002124AB"/>
-    <w:rPr>
-      <w:rFonts w:ascii="Tahoma" w:hAnsi="Tahoma" w:cs="Tahoma"/>
-      <w:sz w:val="16"/>
-      <w:szCs w:val="16"/>
-    </w:rPr>
-  </w:style>
-</w:styles>
-</file>
-
-<file path=word/stylesWithEffects.xml><?xml version="1.0" encoding="utf-8"?>
-<w:styles xmlns:wpc="http://schemas.microsoft.com/office/word/2010/wordprocessingCanvas" xmlns:mc="http://schemas.openxmlformats.org/markup-compatibility/2006" xmlns:o="urn:schemas-microsoft-com:office:office" xmlns:r="http://schemas.openxmlformats.org/officeDocument/2006/relationships" xmlns:m="http://schemas.openxmlformats.org/officeDocument/2006/math" xmlns:v="urn:schemas-microsoft-com:vml" xmlns:wp14="http://schemas.microsoft.com/office/word/2010/wordprocessingDrawing" xmlns:wp="http://schemas.openxmlformats.org/drawingml/2006/wordprocessingDrawing" xmlns:w10="urn:schemas-microsoft-com:office:word" xmlns:w="http://schemas.openxmlformats.org/wordprocessingml/2006/main" xmlns:w14="http://schemas.microsoft.com/office/word/2010/wordml" xmlns:wpg="http://schemas.microsoft.com/office/word/2010/wordprocessingGroup" xmlns:wpi="http://schemas.microsoft.com/office/word/2010/wordprocessingInk" xmlns:wne="http://schemas.microsoft.com/office/word/2006/wordml" xmlns:wps="http://schemas.microsoft.com/office/word/2010/wordprocessingShape" mc:Ignorable="w14 wp14">
-  <w:docDefaults>
-    <w:rPrDefault>
-      <w:rPr>
-        <w:rFonts w:asciiTheme="minorHAnsi" w:eastAsiaTheme="minorHAnsi" w:hAnsiTheme="minorHAnsi" w:cstheme="minorBidi"/>
-        <w:sz w:val="24"/>
-        <w:szCs w:val="24"/>
-        <w:lang w:val="en-US" w:eastAsia="en-US" w:bidi="ar-SA"/>
-      </w:rPr>
-    </w:rPrDefault>
-    <w:pPrDefault/>
-  </w:docDefaults>
-  <w:latentStyles w:defLockedState="0" w:defUIPriority="99" w:defSemiHidden="1" w:defUnhideWhenUsed="1" w:defQFormat="0" w:count="267">
-    <w:lsdException w:name="Normal" w:semiHidden="0" w:uiPriority="0" w:unhideWhenUsed="0" w:qFormat="1"/>
-    <w:lsdException w:name="heading 1" w:semiHidden="0" w:uiPriority="9" w:unhideWhenUsed="0" w:qFormat="1"/>
-    <w:lsdException w:name="heading 2" w:uiPriority="9" w:qFormat="1"/>
-    <w:lsdException w:name="heading 3" w:uiPriority="9" w:qFormat="1"/>
-    <w:lsdException w:name="heading 4" w:uiPriority="9" w:qFormat="1"/>
-    <w:lsdException w:name="heading 5" w:uiPriority="9" w:qFormat="1"/>
-    <w:lsdException w:name="heading 6" w:uiPriority="9" w:qFormat="1"/>
-    <w:lsdException w:name="heading 7" w:uiPriority="9" w:qFormat="1"/>
-    <w:lsdException w:name="heading 8" w:uiPriority="9" w:qFormat="1"/>
-    <w:lsdException w:name="heading 9" w:uiPriority="9" w:qFormat="1"/>
-    <w:lsdException w:name="toc 1" w:uiPriority="39"/>
-    <w:lsdException w:name="toc 2" w:uiPriority="39"/>
-    <w:lsdException w:name="toc 3" w:uiPriority="39"/>
-    <w:lsdException w:name="toc 4" w:uiPriority="39"/>
-    <w:lsdException w:name="toc 5" w:uiPriority="39"/>
-    <w:lsdException w:name="toc 6" w:uiPriority="39"/>
-    <w:lsdException w:name="toc 7" w:uiPriority="39"/>
-    <w:lsdException w:name="toc 8" w:uiPriority="39"/>
-    <w:lsdException w:name="toc 9" w:uiPriority="39"/>
-    <w:lsdException w:name="caption" w:uiPriority="35" w:qFormat="1"/>
-    <w:lsdException w:name="Title" w:semiHidden="0" w:uiPriority="10" w:unhideWhenUsed="0" w:qFormat="1"/>
-    <w:lsdException w:name="Default Paragraph Font" w:uiPriority="1"/>
-    <w:lsdException w:name="Subtitle" w:semiHidden="0" w:uiPriority="11" w:unhideWhenUsed="0" w:qFormat="1"/>
-    <w:lsdException w:name="Strong" w:semiHidden="0" w:uiPriority="22" w:unhideWhenUsed="0" w:qFormat="1"/>
-    <w:lsdException w:name="Emphasis" w:semiHidden="0" w:uiPriority="20" w:unhideWhenUsed="0" w:qFormat="1"/>
-    <w:lsdException w:name="Table Grid" w:semiHidden="0" w:uiPriority="39" w:unhideWhenUsed="0"/>
-    <w:lsdException w:name="Placeholder Text" w:unhideWhenUsed="0"/>
-    <w:lsdException w:name="No Spacing" w:semiHidden="0" w:uiPriority="1" w:unhideWhenUsed="0" w:qFormat="1"/>
-    <w:lsdException w:name="Light Shading" w:semiHidden="0" w:uiPriority="60" w:unhideWhenUsed="0"/>
-    <w:lsdException w:name="Light List" w:semiHidden="0" w:uiPriority="61" w:unhideWhenUsed="0"/>
-    <w:lsdException w:name="Light Grid" w:semiHidden="0" w:uiPriority="62" w:unhideWhenUsed="0"/>
-    <w:lsdException w:name="Medium Shading 1" w:semiHidden="0" w:uiPriority="63" w:unhideWhenUsed="0"/>
-    <w:lsdException w:name="Medium Shading 2" w:semiHidden="0" w:uiPriority="64" w:unhideWhenUsed="0"/>
-    <w:lsdException w:name="Medium List 1" w:semiHidden="0" w:uiPriority="65" w:unhideWhenUsed="0"/>
-    <w:lsdException w:name="Medium List 2" w:semiHidden="0" w:uiPriority="66" w:unhideWhenUsed="0"/>
-    <w:lsdException w:name="Medium Grid 1" w:semiHidden="0" w:uiPriority="67" w:unhideWhenUsed="0"/>
-    <w:lsdException w:name="Medium Grid 2" w:semiHidden="0" w:uiPriority="68" w:unhideWhenUsed="0"/>
-    <w:lsdException w:name="Medium Grid 3" w:semiHidden="0" w:uiPriority="69" w:unhideWhenUsed="0"/>
-    <w:lsdException w:name="Dark List" w:semiHidden="0" w:uiPriority="70" w:unhideWhenUsed="0"/>
-    <w:lsdException w:name="Colorful Shading" w:semiHidden="0" w:uiPriority="71" w:unhideWhenUsed="0"/>
-    <w:lsdException w:name="Colorful List" w:semiHidden="0" w:uiPriority="72" w:unhideWhenUsed="0"/>
-    <w:lsdException w:name="Colorful Grid" w:semiHidden="0" w:uiPriority="73" w:unhideWhenUsed="0"/>
-    <w:lsdException w:name="Light Shading Accent 1" w:semiHidden="0" w:uiPriority="60" w:unhideWhenUsed="0"/>
-    <w:lsdException w:name="Light List Accent 1" w:semiHidden="0" w:uiPriority="61" w:unhideWhenUsed="0"/>
-    <w:lsdException w:name="Light Grid Accent 1" w:semiHidden="0" w:uiPriority="62" w:unhideWhenUsed="0"/>
-    <w:lsdException w:name="Medium Shading 1 Accent 1" w:semiHidden="0" w:uiPriority="63" w:unhideWhenUsed="0"/>
-    <w:lsdException w:name="Medium Shading 2 Accent 1" w:semiHidden="0" w:uiPriority="64" w:unhideWhenUsed="0"/>
-    <w:lsdException w:name="Medium List 1 Accent 1" w:semiHidden="0" w:uiPriority="65" w:unhideWhenUsed="0"/>
-    <w:lsdException w:name="Revision" w:unhideWhenUsed="0"/>
-    <w:lsdException w:name="List Paragraph" w:semiHidden="0" w:uiPriority="34" w:unhideWhenUsed="0" w:qFormat="1"/>
-    <w:lsdException w:name="Quote" w:semiHidden="0" w:uiPriority="29" w:unhideWhenUsed="0" w:qFormat="1"/>
-    <w:lsdException w:name="Intense Quote" w:semiHidden="0" w:uiPriority="30" w:unhideWhenUsed="0" w:qFormat="1"/>
-    <w:lsdException w:name="Medium List 2 Accent 1" w:semiHidden="0" w:uiPriority="66" w:unhideWhenUsed="0"/>
-    <w:lsdException w:name="Medium Grid 1 Accent 1" w:semiHidden="0" w:uiPriority="67" w:unhideWhenUsed="0"/>
-    <w:lsdException w:name="Medium Grid 2 Accent 1" w:semiHidden="0" w:uiPriority="68" w:unhideWhenUsed="0"/>
-    <w:lsdException w:name="Medium Grid 3 Accent 1" w:semiHidden="0" w:uiPriority="69" w:unhideWhenUsed="0"/>
-    <w:lsdException w:name="Dark List Accent 1" w:semiHidden="0" w:uiPriority="70" w:unhideWhenUsed="0"/>
-    <w:lsdException w:name="Colorful Shading Accent 1" w:semiHidden="0" w:uiPriority="71" w:unhideWhenUsed="0"/>
-    <w:lsdException w:name="Colorful List Accent 1" w:semiHidden="0" w:uiPriority="72" w:unhideWhenUsed="0"/>
-    <w:lsdException w:name="Colorful Grid Accent 1" w:semiHidden="0" w:uiPriority="73" w:unhideWhenUsed="0"/>
-    <w:lsdException w:name="Light Shading Accent 2" w:semiHidden="0" w:uiPriority="60" w:unhideWhenUsed="0"/>
-    <w:lsdException w:name="Light List Accent 2" w:semiHidden="0" w:uiPriority="61" w:unhideWhenUsed="0"/>
-    <w:lsdException w:name="Light Grid Accent 2" w:semiHidden="0" w:uiPriority="62" w:unhideWhenUsed="0"/>
-    <w:lsdException w:name="Medium Shading 1 Accent 2" w:semiHidden="0" w:uiPriority="63" w:unhideWhenUsed="0"/>
-    <w:lsdException w:name="Medium Shading 2 Accent 2" w:semiHidden="0" w:uiPriority="64" w:unhideWhenUsed="0"/>
-    <w:lsdException w:name="Medium List 1 Accent 2" w:semiHidden="0" w:uiPriority="65" w:unhideWhenUsed="0"/>
-    <w:lsdException w:name="Medium List 2 Accent 2" w:semiHidden="0" w:uiPriority="66" w:unhideWhenUsed="0"/>
-    <w:lsdException w:name="Medium Grid 1 Accent 2" w:semiHidden="0" w:uiPriority="67" w:unhideWhenUsed="0"/>
-    <w:lsdException w:name="Medium Grid 2 Accent 2" w:semiHidden="0" w:uiPriority="68" w:unhideWhenUsed="0"/>
-    <w:lsdException w:name="Medium Grid 3 Accent 2" w:semiHidden="0" w:uiPriority="69" w:unhideWhenUsed="0"/>
-    <w:lsdException w:name="Dark List Accent 2" w:semiHidden="0" w:uiPriority="70" w:unhideWhenUsed="0"/>
-    <w:lsdException w:name="Colorful Shading Accent 2" w:semiHidden="0" w:uiPriority="71" w:unhideWhenUsed="0"/>
-    <w:lsdException w:name="Colorful List Accent 2" w:semiHidden="0" w:uiPriority="72" w:unhideWhenUsed="0"/>
-    <w:lsdException w:name="Colorful Grid Accent 2" w:semiHidden="0" w:uiPriority="73" w:unhideWhenUsed="0"/>
-    <w:lsdException w:name="Light Shading Accent 3" w:semiHidden="0" w:uiPriority="60" w:unhideWhenUsed="0"/>
-    <w:lsdException w:name="Light List Accent 3" w:semiHidden="0" w:uiPriority="61" w:unhideWhenUsed="0"/>
-    <w:lsdException w:name="Light Grid Accent 3" w:semiHidden="0" w:uiPriority="62" w:unhideWhenUsed="0"/>
-    <w:lsdException w:name="Medium Shading 1 Accent 3" w:semiHidden="0" w:uiPriority="63" w:unhideWhenUsed="0"/>
-    <w:lsdException w:name="Medium Shading 2 Accent 3" w:semiHidden="0" w:uiPriority="64" w:unhideWhenUsed="0"/>
-    <w:lsdException w:name="Medium List 1 Accent 3" w:semiHidden="0" w:uiPriority="65" w:unhideWhenUsed="0"/>
-    <w:lsdException w:name="Medium List 2 Accent 3" w:semiHidden="0" w:uiPriority="66" w:unhideWhenUsed="0"/>
-    <w:lsdException w:name="Medium Grid 1 Accent 3" w:semiHidden="0" w:uiPriority="67" w:unhideWhenUsed="0"/>
-    <w:lsdException w:name="Medium Grid 2 Accent 3" w:semiHidden="0" w:uiPriority="68" w:unhideWhenUsed="0"/>
-    <w:lsdException w:name="Medium Grid 3 Accent 3" w:semiHidden="0" w:uiPriority="69" w:unhideWhenUsed="0"/>
-    <w:lsdException w:name="Dark List Accent 3" w:semiHidden="0" w:uiPriority="70" w:unhideWhenUsed="0"/>
-    <w:lsdException w:name="Colorful Shading Accent 3" w:semiHidden="0" w:uiPriority="71" w:unhideWhenUsed="0"/>
-    <w:lsdException w:name="Colorful List Accent 3" w:semiHidden="0" w:uiPriority="72" w:unhideWhenUsed="0"/>
-    <w:lsdException w:name="Colorful Grid Accent 3" w:semiHidden="0" w:uiPriority="73" w:unhideWhenUsed="0"/>
-    <w:lsdException w:name="Light Shading Accent 4" w:semiHidden="0" w:uiPriority="60" w:unhideWhenUsed="0"/>
-    <w:lsdException w:name="Light List Accent 4" w:semiHidden="0" w:uiPriority="61" w:unhideWhenUsed="0"/>
-    <w:lsdException w:name="Light Grid Accent 4" w:semiHidden="0" w:uiPriority="62" w:unhideWhenUsed="0"/>
-    <w:lsdException w:name="Medium Shading 1 Accent 4" w:semiHidden="0" w:uiPriority="63" w:unhideWhenUsed="0"/>
-    <w:lsdException w:name="Medium Shading 2 Accent 4" w:semiHidden="0" w:uiPriority="64" w:unhideWhenUsed="0"/>
-    <w:lsdException w:name="Medium List 1 Accent 4" w:semiHidden="0" w:uiPriority="65" w:unhideWhenUsed="0"/>
-    <w:lsdException w:name="Medium List 2 Accent 4" w:semiHidden="0" w:uiPriority="66" w:unhideWhenUsed="0"/>
-    <w:lsdException w:name="Medium Grid 1 Accent 4" w:semiHidden="0" w:uiPriority="67" w:unhideWhenUsed="0"/>
-    <w:lsdException w:name="Medium Grid 2 Accent 4" w:semiHidden="0" w:uiPriority="68" w:unhideWhenUsed="0"/>
-    <w:lsdException w:name="Medium Grid 3 Accent 4" w:semiHidden="0" w:uiPriority="69" w:unhideWhenUsed="0"/>
-    <w:lsdException w:name="Dark List Accent 4" w:semiHidden="0" w:uiPriority="70" w:unhideWhenUsed="0"/>
-    <w:lsdException w:name="Colorful Shading Accent 4" w:semiHidden="0" w:uiPriority="71" w:unhideWhenUsed="0"/>
-    <w:lsdException w:name="Colorful List Accent 4" w:semiHidden="0" w:uiPriority="72" w:unhideWhenUsed="0"/>
-    <w:lsdException w:name="Colorful Grid Accent 4" w:semiHidden="0" w:uiPriority="73" w:unhideWhenUsed="0"/>
-    <w:lsdException w:name="Light Shading Accent 5" w:semiHidden="0" w:uiPriority="60" w:unhideWhenUsed="0"/>
-    <w:lsdException w:name="Light List Accent 5" w:semiHidden="0" w:uiPriority="61" w:unhideWhenUsed="0"/>
-    <w:lsdException w:name="Light Grid Accent 5" w:semiHidden="0" w:uiPriority="62" w:unhideWhenUsed="0"/>
-    <w:lsdException w:name="Medium Shading 1 Accent 5" w:semiHidden="0" w:uiPriority="63" w:unhideWhenUsed="0"/>
-    <w:lsdException w:name="Medium Shading 2 Accent 5" w:semiHidden="0" w:uiPriority="64" w:unhideWhenUsed="0"/>
-    <w:lsdException w:name="Medium List 1 Accent 5" w:semiHidden="0" w:uiPriority="65" w:unhideWhenUsed="0"/>
-    <w:lsdException w:name="Medium List 2 Accent 5" w:semiHidden="0" w:uiPriority="66" w:unhideWhenUsed="0"/>
-    <w:lsdException w:name="Medium Grid 1 Accent 5" w:semiHidden="0" w:uiPriority="67" w:unhideWhenUsed="0"/>
-    <w:lsdException w:name="Medium Grid 2 Accent 5" w:semiHidden="0" w:uiPriority="68" w:unhideWhenUsed="0"/>
-    <w:lsdException w:name="Medium Grid 3 Accent 5" w:semiHidden="0" w:uiPriority="69" w:unhideWhenUsed="0"/>
-    <w:lsdException w:name="Dark List Accent 5" w:semiHidden="0" w:uiPriority="70" w:unhideWhenUsed="0"/>
-    <w:lsdException w:name="Colorful Shading Accent 5" w:semiHidden="0" w:uiPriority="71" w:unhideWhenUsed="0"/>
-    <w:lsdException w:name="Colorful List Accent 5" w:semiHidden="0" w:uiPriority="72" w:unhideWhenUsed="0"/>
-    <w:lsdException w:name="Colorful Grid Accent 5" w:semiHidden="0" w:uiPriority="73" w:unhideWhenUsed="0"/>
-    <w:lsdException w:name="Light Shading Accent 6" w:semiHidden="0" w:uiPriority="60" w:unhideWhenUsed="0"/>
-    <w:lsdException w:name="Light List Accent 6" w:semiHidden="0" w:uiPriority="61" w:unhideWhenUsed="0"/>
-    <w:lsdException w:name="Light Grid Accent 6" w:semiHidden="0" w:uiPriority="62" w:unhideWhenUsed="0"/>
-    <w:lsdException w:name="Medium Shading 1 Accent 6" w:semiHidden="0" w:uiPriority="63" w:unhideWhenUsed="0"/>
-    <w:lsdException w:name="Medium Shading 2 Accent 6" w:semiHidden="0" w:uiPriority="64" w:unhideWhenUsed="0"/>
-    <w:lsdException w:name="Medium List 1 Accent 6" w:semiHidden="0" w:uiPriority="65" w:unhideWhenUsed="0"/>
-    <w:lsdException w:name="Medium List 2 Accent 6" w:semiHidden="0" w:uiPriority="66" w:unhideWhenUsed="0"/>
-    <w:lsdException w:name="Medium Grid 1 Accent 6" w:semiHidden="0" w:uiPriority="67" w:unhideWhenUsed="0"/>
-    <w:lsdException w:name="Medium Grid 2 Accent 6" w:semiHidden="0" w:uiPriority="68" w:unhideWhenUsed="0"/>
-    <w:lsdException w:name="Medium Grid 3 Accent 6" w:semiHidden="0" w:uiPriority="69" w:unhideWhenUsed="0"/>
-    <w:lsdException w:name="Dark List Accent 6" w:semiHidden="0" w:uiPriority="70" w:unhideWhenUsed="0"/>
-    <w:lsdException w:name="Colorful Shading Accent 6" w:semiHidden="0" w:uiPriority="71" w:unhideWhenUsed="0"/>
-    <w:lsdException w:name="Colorful List Accent 6" w:semiHidden="0" w:uiPriority="72" w:unhideWhenUsed="0"/>
-    <w:lsdException w:name="Colorful Grid Accent 6" w:semiHidden="0" w:uiPriority="73" w:unhideWhenUsed="0"/>
-    <w:lsdException w:name="Subtle Emphasis" w:semiHidden="0" w:uiPriority="19" w:unhideWhenUsed="0" w:qFormat="1"/>
-    <w:lsdException w:name="Intense Emphasis" w:semiHidden="0" w:uiPriority="21" w:unhideWhenUsed="0" w:qFormat="1"/>
-    <w:lsdException w:name="Subtle Reference" w:semiHidden="0" w:uiPriority="31" w:unhideWhenUsed="0" w:qFormat="1"/>
-    <w:lsdException w:name="Intense Reference" w:semiHidden="0" w:uiPriority="32" w:unhideWhenUsed="0" w:qFormat="1"/>
-    <w:lsdException w:name="Book Title" w:semiHidden="0" w:uiPriority="33" w:unhideWhenUsed="0" w:qFormat="1"/>
-    <w:lsdException w:name="Bibliography" w:uiPriority="37"/>
-    <w:lsdException w:name="TOC Heading" w:uiPriority="39" w:qFormat="1"/>
+  <w:latentStyles w:defLockedState="0" w:defUIPriority="99" w:defSemiHidden="0" w:defUnhideWhenUsed="0" w:defQFormat="0" w:count="375">
+    <w:lsdException w:name="Normal" w:uiPriority="0" w:qFormat="1"/>
+    <w:lsdException w:name="heading 1" w:uiPriority="9" w:qFormat="1"/>
+    <w:lsdException w:name="heading 2" w:semiHidden="1" w:uiPriority="9" w:unhideWhenUsed="1" w:qFormat="1"/>
+    <w:lsdException w:name="heading 3" w:semiHidden="1" w:uiPriority="9" w:unhideWhenUsed="1" w:qFormat="1"/>
+    <w:lsdException w:name="heading 4" w:semiHidden="1" w:uiPriority="9" w:unhideWhenUsed="1" w:qFormat="1"/>
+    <w:lsdException w:name="heading 5" w:semiHidden="1" w:uiPriority="9" w:unhideWhenUsed="1" w:qFormat="1"/>
+    <w:lsdException w:name="heading 6" w:semiHidden="1" w:uiPriority="9" w:unhideWhenUsed="1" w:qFormat="1"/>
+    <w:lsdException w:name="heading 7" w:semiHidden="1" w:uiPriority="9" w:unhideWhenUsed="1" w:qFormat="1"/>
+    <w:lsdException w:name="heading 8" w:semiHidden="1" w:uiPriority="9" w:unhideWhenUsed="1" w:qFormat="1"/>
+    <w:lsdException w:name="heading 9" w:semiHidden="1" w:uiPriority="9" w:unhideWhenUsed="1" w:qFormat="1"/>
+    <w:lsdException w:name="index 1" w:semiHidden="1" w:unhideWhenUsed="1"/>
+    <w:lsdException w:name="index 2" w:semiHidden="1" w:unhideWhenUsed="1"/>
+    <w:lsdException w:name="index 3" w:semiHidden="1" w:unhideWhenUsed="1"/>
+    <w:lsdException w:name="index 4" w:semiHidden="1" w:unhideWhenUsed="1"/>
+    <w:lsdException w:name="index 5" w:semiHidden="1" w:unhideWhenUsed="1"/>
+    <w:lsdException w:name="index 6" w:semiHidden="1" w:unhideWhenUsed="1"/>
+    <w:lsdException w:name="index 7" w:semiHidden="1" w:unhideWhenUsed="1"/>
+    <w:lsdException w:name="index 8" w:semiHidden="1" w:unhideWhenUsed="1"/>
+    <w:lsdException w:name="index 9" w:semiHidden="1" w:unhideWhenUsed="1"/>
+    <w:lsdException w:name="toc 1" w:semiHidden="1" w:uiPriority="39" w:unhideWhenUsed="1"/>
+    <w:lsdException w:name="toc 2" w:semiHidden="1" w:uiPriority="39" w:unhideWhenUsed="1"/>
+    <w:lsdException w:name="toc 3" w:semiHidden="1" w:uiPriority="39" w:unhideWhenUsed="1"/>
+    <w:lsdException w:name="toc 4" w:semiHidden="1" w:uiPriority="39" w:unhideWhenUsed="1"/>
+    <w:lsdException w:name="toc 5" w:semiHidden="1" w:uiPriority="39" w:unhideWhenUsed="1"/>
+    <w:lsdException w:name="toc 6" w:semiHidden="1" w:uiPriority="39" w:unhideWhenUsed="1"/>
+    <w:lsdException w:name="toc 7" w:semiHidden="1" w:uiPriority="39" w:unhideWhenUsed="1"/>
+    <w:lsdException w:name="toc 8" w:semiHidden="1" w:uiPriority="39" w:unhideWhenUsed="1"/>
+    <w:lsdException w:name="toc 9" w:semiHidden="1" w:uiPriority="39" w:unhideWhenUsed="1"/>
+    <w:lsdException w:name="Normal Indent" w:semiHidden="1" w:unhideWhenUsed="1"/>
+    <w:lsdException w:name="footnote text" w:semiHidden="1" w:unhideWhenUsed="1"/>
+    <w:lsdException w:name="annotation text" w:semiHidden="1" w:unhideWhenUsed="1"/>
+    <w:lsdException w:name="header" w:semiHidden="1" w:unhideWhenUsed="1"/>
+    <w:lsdException w:name="footer" w:semiHidden="1" w:unhideWhenUsed="1"/>
+    <w:lsdException w:name="index heading" w:semiHidden="1" w:unhideWhenUsed="1"/>
+    <w:lsdException w:name="caption" w:semiHidden="1" w:uiPriority="35" w:unhideWhenUsed="1" w:qFormat="1"/>
+    <w:lsdException w:name="table of figures" w:semiHidden="1" w:unhideWhenUsed="1"/>
+    <w:lsdException w:name="envelope address" w:semiHidden="1" w:unhideWhenUsed="1"/>
+    <w:lsdException w:name="envelope return" w:semiHidden="1" w:unhideWhenUsed="1"/>
+    <w:lsdException w:name="footnote reference" w:semiHidden="1" w:unhideWhenUsed="1"/>
+    <w:lsdException w:name="annotation reference" w:semiHidden="1" w:unhideWhenUsed="1"/>
+    <w:lsdException w:name="line number" w:semiHidden="1" w:unhideWhenUsed="1"/>
+    <w:lsdException w:name="page number" w:semiHidden="1" w:unhideWhenUsed="1"/>
+    <w:lsdException w:name="endnote reference" w:semiHidden="1" w:unhideWhenUsed="1"/>
+    <w:lsdException w:name="endnote text" w:semiHidden="1" w:unhideWhenUsed="1"/>
+    <w:lsdException w:name="table of authorities" w:semiHidden="1" w:unhideWhenUsed="1"/>
+    <w:lsdException w:name="macro" w:semiHidden="1" w:unhideWhenUsed="1"/>
+    <w:lsdException w:name="toa heading" w:semiHidden="1" w:unhideWhenUsed="1"/>
+    <w:lsdException w:name="List" w:semiHidden="1" w:unhideWhenUsed="1"/>
+    <w:lsdException w:name="List Bullet" w:semiHidden="1" w:unhideWhenUsed="1"/>
+    <w:lsdException w:name="List Number" w:semiHidden="1" w:unhideWhenUsed="1"/>
+    <w:lsdException w:name="List 2" w:semiHidden="1" w:unhideWhenUsed="1"/>
+    <w:lsdException w:name="List 3" w:semiHidden="1" w:unhideWhenUsed="1"/>
+    <w:lsdException w:name="List 4" w:semiHidden="1" w:unhideWhenUsed="1"/>
+    <w:lsdException w:name="List 5" w:semiHidden="1" w:unhideWhenUsed="1"/>
+    <w:lsdException w:name="List Bullet 2" w:semiHidden="1" w:unhideWhenUsed="1"/>
+    <w:lsdException w:name="List Bullet 3" w:semiHidden="1" w:unhideWhenUsed="1"/>
+    <w:lsdException w:name="List Bullet 4" w:semiHidden="1" w:unhideWhenUsed="1"/>
+    <w:lsdException w:name="List Bullet 5" w:semiHidden="1" w:unhideWhenUsed="1"/>
+    <w:lsdException w:name="List Number 2" w:semiHidden="1" w:unhideWhenUsed="1"/>
+    <w:lsdException w:name="List Number 3" w:semiHidden="1" w:unhideWhenUsed="1"/>
+    <w:lsdException w:name="List Number 4" w:semiHidden="1" w:unhideWhenUsed="1"/>
+    <w:lsdException w:name="List Number 5" w:semiHidden="1" w:unhideWhenUsed="1"/>
+    <w:lsdException w:name="Title" w:uiPriority="10" w:qFormat="1"/>
+    <w:lsdException w:name="Closing" w:semiHidden="1" w:unhideWhenUsed="1"/>
+    <w:lsdException w:name="Signature" w:semiHidden="1" w:unhideWhenUsed="1"/>
+    <w:lsdException w:name="Default Paragraph Font" w:semiHidden="1" w:uiPriority="1" w:unhideWhenUsed="1"/>
+    <w:lsdException w:name="Body Text" w:semiHidden="1" w:unhideWhenUsed="1"/>
+    <w:lsdException w:name="Body Text Indent" w:semiHidden="1" w:unhideWhenUsed="1"/>
+    <w:lsdException w:name="List Continue" w:semiHidden="1" w:unhideWhenUsed="1"/>
+    <w:lsdException w:name="List Continue 2" w:semiHidden="1" w:unhideWhenUsed="1"/>
+    <w:lsdException w:name="List Continue 3" w:semiHidden="1" w:unhideWhenUsed="1"/>
+    <w:lsdException w:name="List Continue 4" w:semiHidden="1" w:unhideWhenUsed="1"/>
+    <w:lsdException w:name="List Continue 5" w:semiHidden="1" w:unhideWhenUsed="1"/>
+    <w:lsdException w:name="Message Header" w:semiHidden="1" w:unhideWhenUsed="1"/>
+    <w:lsdException w:name="Subtitle" w:uiPriority="11" w:qFormat="1"/>
+    <w:lsdException w:name="Salutation" w:semiHidden="1" w:unhideWhenUsed="1"/>
+    <w:lsdException w:name="Date" w:semiHidden="1" w:unhideWhenUsed="1"/>
+    <w:lsdException w:name="Body Text First Indent" w:semiHidden="1" w:unhideWhenUsed="1"/>
+    <w:lsdException w:name="Body Text First Indent 2" w:semiHidden="1" w:unhideWhenUsed="1"/>
+    <w:lsdException w:name="Note Heading" w:semiHidden="1" w:unhideWhenUsed="1"/>
+    <w:lsdException w:name="Body Text 2" w:semiHidden="1" w:unhideWhenUsed="1"/>
+    <w:lsdException w:name="Body Text 3" w:semiHidden="1" w:unhideWhenUsed="1"/>
+    <w:lsdException w:name="Body Text Indent 2" w:semiHidden="1" w:unhideWhenUsed="1"/>
+    <w:lsdException w:name="Body Text Indent 3" w:semiHidden="1" w:unhideWhenUsed="1"/>
+    <w:lsdException w:name="Block Text" w:semiHidden="1" w:unhideWhenUsed="1"/>
+    <w:lsdException w:name="Hyperlink" w:semiHidden="1" w:unhideWhenUsed="1"/>
+    <w:lsdException w:name="FollowedHyperlink" w:semiHidden="1" w:unhideWhenUsed="1"/>
+    <w:lsdException w:name="Strong" w:uiPriority="22" w:qFormat="1"/>
+    <w:lsdException w:name="Emphasis" w:uiPriority="20" w:qFormat="1"/>
+    <w:lsdException w:name="Document Map" w:semiHidden="1" w:unhideWhenUsed="1"/>
+    <w:lsdException w:name="Plain Text" w:semiHidden="1" w:unhideWhenUsed="1"/>
+    <w:lsdException w:name="E-mail Signature" w:semiHidden="1" w:unhideWhenUsed="1"/>
+    <w:lsdException w:name="HTML Top of Form" w:semiHidden="1" w:unhideWhenUsed="1"/>
+    <w:lsdException w:name="HTML Bottom of Form" w:semiHidden="1" w:unhideWhenUsed="1"/>
+    <w:lsdException w:name="Normal (Web)" w:semiHidden="1" w:unhideWhenUsed="1"/>
+    <w:lsdException w:name="HTML Acronym" w:semiHidden="1" w:unhideWhenUsed="1"/>
+    <w:lsdException w:name="HTML Address" w:semiHidden="1" w:unhideWhenUsed="1"/>
+    <w:lsdException w:name="HTML Cite" w:semiHidden="1" w:unhideWhenUsed="1"/>
+    <w:lsdException w:name="HTML Code" w:semiHidden="1" w:unhideWhenUsed="1"/>
+    <w:lsdException w:name="HTML Definition" w:semiHidden="1" w:unhideWhenUsed="1"/>
+    <w:lsdException w:name="HTML Keyboard" w:semiHidden="1" w:unhideWhenUsed="1"/>
+    <w:lsdException w:name="HTML Preformatted" w:semiHidden="1" w:unhideWhenUsed="1"/>
+    <w:lsdException w:name="HTML Sample" w:semiHidden="1" w:unhideWhenUsed="1"/>
+    <w:lsdException w:name="HTML Typewriter" w:semiHidden="1" w:unhideWhenUsed="1"/>
+    <w:lsdException w:name="HTML Variable" w:semiHidden="1" w:unhideWhenUsed="1"/>
+    <w:lsdException w:name="Normal Table" w:semiHidden="1" w:unhideWhenUsed="1"/>
+    <w:lsdException w:name="annotation subject" w:semiHidden="1" w:unhideWhenUsed="1"/>
+    <w:lsdException w:name="No List" w:semiHidden="1" w:unhideWhenUsed="1"/>
+    <w:lsdException w:name="Outline List 1" w:semiHidden="1" w:unhideWhenUsed="1"/>
+    <w:lsdException w:name="Outline List 2" w:semiHidden="1" w:unhideWhenUsed="1"/>
+    <w:lsdException w:name="Outline List 3" w:semiHidden="1" w:unhideWhenUsed="1"/>
+    <w:lsdException w:name="Table Simple 1" w:semiHidden="1" w:unhideWhenUsed="1"/>
+    <w:lsdException w:name="Table Simple 2" w:semiHidden="1" w:unhideWhenUsed="1"/>
+    <w:lsdException w:name="Table Simple 3" w:semiHidden="1" w:unhideWhenUsed="1"/>
+    <w:lsdException w:name="Table Classic 1" w:semiHidden="1" w:unhideWhenUsed="1"/>
+    <w:lsdException w:name="Table Classic 2" w:semiHidden="1" w:unhideWhenUsed="1"/>
+    <w:lsdException w:name="Table Classic 3" w:semiHidden="1" w:unhideWhenUsed="1"/>
+    <w:lsdException w:name="Table Classic 4" w:semiHidden="1" w:unhideWhenUsed="1"/>
+    <w:lsdException w:name="Table Colorful 1" w:semiHidden="1" w:unhideWhenUsed="1"/>
+    <w:lsdException w:name="Table Colorful 2" w:semiHidden="1" w:unhideWhenUsed="1"/>
+    <w:lsdException w:name="Table Colorful 3" w:semiHidden="1" w:unhideWhenUsed="1"/>
+    <w:lsdException w:name="Table Columns 1" w:semiHidden="1" w:unhideWhenUsed="1"/>
+    <w:lsdException w:name="Table Columns 2" w:semiHidden="1" w:unhideWhenUsed="1"/>
+    <w:lsdException w:name="Table Columns 3" w:semiHidden="1" w:unhideWhenUsed="1"/>
+    <w:lsdException w:name="Table Columns 4" w:semiHidden="1" w:unhideWhenUsed="1"/>
+    <w:lsdException w:name="Table Columns 5" w:semiHidden="1" w:unhideWhenUsed="1"/>
+    <w:lsdException w:name="Table Grid 1" w:semiHidden="1" w:unhideWhenUsed="1"/>
+    <w:lsdException w:name="Table Grid 2" w:semiHidden="1" w:unhideWhenUsed="1"/>
+    <w:lsdException w:name="Table Grid 3" w:semiHidden="1" w:unhideWhenUsed="1"/>
+    <w:lsdException w:name="Table Grid 4" w:semiHidden="1" w:unhideWhenUsed="1"/>
+    <w:lsdException w:name="Table Grid 5" w:semiHidden="1" w:unhideWhenUsed="1"/>
+    <w:lsdException w:name="Table Grid 6" w:semiHidden="1" w:unhideWhenUsed="1"/>
+    <w:lsdException w:name="Table Grid 7" w:semiHidden="1" w:unhideWhenUsed="1"/>
+    <w:lsdException w:name="Table Grid 8" w:semiHidden="1" w:unhideWhenUsed="1"/>
+    <w:lsdException w:name="Table List 1" w:semiHidden="1" w:unhideWhenUsed="1"/>
+    <w:lsdException w:name="Table List 2" w:semiHidden="1" w:unhideWhenUsed="1"/>
+    <w:lsdException w:name="Table List 3" w:semiHidden="1" w:unhideWhenUsed="1"/>
+    <w:lsdException w:name="Table List 4" w:semiHidden="1" w:unhideWhenUsed="1"/>
+    <w:lsdException w:name="Table List 5" w:semiHidden="1" w:unhideWhenUsed="1"/>
+    <w:lsdException w:name="Table List 6" w:semiHidden="1" w:unhideWhenUsed="1"/>
+    <w:lsdException w:name="Table List 7" w:semiHidden="1" w:unhideWhenUsed="1"/>
+    <w:lsdException w:name="Table List 8" w:semiHidden="1" w:unhideWhenUsed="1"/>
+    <w:lsdException w:name="Table 3D effects 1" w:semiHidden="1" w:unhideWhenUsed="1"/>
+    <w:lsdException w:name="Table 3D effects 2" w:semiHidden="1" w:unhideWhenUsed="1"/>
+    <w:lsdException w:name="Table 3D effects 3" w:semiHidden="1" w:unhideWhenUsed="1"/>
+    <w:lsdException w:name="Table Contemporary" w:semiHidden="1" w:unhideWhenUsed="1"/>
+    <w:lsdException w:name="Table Elegant" w:semiHidden="1" w:unhideWhenUsed="1"/>
+    <w:lsdException w:name="Table Professional" w:semiHidden="1" w:unhideWhenUsed="1"/>
+    <w:lsdException w:name="Table Subtle 1" w:semiHidden="1" w:unhideWhenUsed="1"/>
+    <w:lsdException w:name="Table Subtle 2" w:semiHidden="1" w:unhideWhenUsed="1"/>
+    <w:lsdException w:name="Table Web 1" w:semiHidden="1" w:unhideWhenUsed="1"/>
+    <w:lsdException w:name="Table Web 2" w:semiHidden="1" w:unhideWhenUsed="1"/>
+    <w:lsdException w:name="Table Web 3" w:semiHidden="1" w:unhideWhenUsed="1"/>
+    <w:lsdException w:name="Balloon Text" w:semiHidden="1" w:unhideWhenUsed="1"/>
+    <w:lsdException w:name="Table Grid" w:semiHidden="1" w:uiPriority="39" w:unhideWhenUsed="1"/>
+    <w:lsdException w:name="Table Theme" w:semiHidden="1" w:unhideWhenUsed="1"/>
+    <w:lsdException w:name="Placeholder Text" w:semiHidden="1"/>
+    <w:lsdException w:name="No Spacing" w:uiPriority="1" w:qFormat="1"/>
+    <w:lsdException w:name="Light Shading" w:uiPriority="60"/>
+    <w:lsdException w:name="Light List" w:uiPriority="61"/>
+    <w:lsdException w:name="Light Grid" w:uiPriority="62"/>
+    <w:lsdException w:name="Medium Shading 1" w:uiPriority="63"/>
+    <w:lsdException w:name="Medium Shading 2" w:uiPriority="64"/>
+    <w:lsdException w:name="Medium List 1" w:uiPriority="65"/>
+    <w:lsdException w:name="Medium List 2" w:uiPriority="66"/>
+    <w:lsdException w:name="Medium Grid 1" w:uiPriority="67"/>
+    <w:lsdException w:name="Medium Grid 2" w:uiPriority="68"/>
+    <w:lsdException w:name="Medium Grid 3" w:uiPriority="69"/>
+    <w:lsdException w:name="Dark List" w:uiPriority="70"/>
+    <w:lsdException w:name="Colorful Shading" w:uiPriority="71"/>
+    <w:lsdException w:name="Colorful List" w:uiPriority="72"/>
+    <w:lsdException w:name="Colorful Grid" w:uiPriority="73"/>
+    <w:lsdException w:name="Light Shading Accent 1" w:uiPriority="60"/>
+    <w:lsdException w:name="Light List Accent 1" w:uiPriority="61"/>
+    <w:lsdException w:name="Light Grid Accent 1" w:uiPriority="62"/>
+    <w:lsdException w:name="Medium Shading 1 Accent 1" w:uiPriority="63"/>
+    <w:lsdException w:name="Medium Shading 2 Accent 1" w:uiPriority="64"/>
+    <w:lsdException w:name="Medium List 1 Accent 1" w:uiPriority="65"/>
+    <w:lsdException w:name="Revision" w:semiHidden="1"/>
+    <w:lsdException w:name="List Paragraph" w:uiPriority="34" w:qFormat="1"/>
+    <w:lsdException w:name="Quote" w:uiPriority="29" w:qFormat="1"/>
+    <w:lsdException w:name="Intense Quote" w:uiPriority="30" w:qFormat="1"/>
+    <w:lsdException w:name="Medium List 2 Accent 1" w:uiPriority="66"/>
+    <w:lsdException w:name="Medium Grid 1 Accent 1" w:uiPriority="67"/>
+    <w:lsdException w:name="Medium Grid 2 Accent 1" w:uiPriority="68"/>
+    <w:lsdException w:name="Medium Grid 3 Accent 1" w:uiPriority="69"/>
+    <w:lsdException w:name="Dark List Accent 1" w:uiPriority="70"/>
+    <w:lsdException w:name="Colorful Shading Accent 1" w:uiPriority="71"/>
+    <w:lsdException w:name="Colorful List Accent 1" w:uiPriority="72"/>
+    <w:lsdException w:name="Colorful Grid Accent 1" w:uiPriority="73"/>
+    <w:lsdException w:name="Light Shading Accent 2" w:uiPriority="60"/>
+    <w:lsdException w:name="Light List Accent 2" w:uiPriority="61"/>
+    <w:lsdException w:name="Light Grid Accent 2" w:uiPriority="62"/>
+    <w:lsdException w:name="Medium Shading 1 Accent 2" w:uiPriority="63"/>
+    <w:lsdException w:name="Medium Shading 2 Accent 2" w:uiPriority="64"/>
+    <w:lsdException w:name="Medium List 1 Accent 2" w:uiPriority="65"/>
+    <w:lsdException w:name="Medium List 2 Accent 2" w:uiPriority="66"/>
+    <w:lsdException w:name="Medium Grid 1 Accent 2" w:uiPriority="67"/>
+    <w:lsdException w:name="Medium Grid 2 Accent 2" w:uiPriority="68"/>
+    <w:lsdException w:name="Medium Grid 3 Accent 2" w:uiPriority="69"/>
+    <w:lsdException w:name="Dark List Accent 2" w:uiPriority="70"/>
+    <w:lsdException w:name="Colorful Shading Accent 2" w:uiPriority="71"/>
+    <w:lsdException w:name="Colorful List Accent 2" w:uiPriority="72"/>
+    <w:lsdException w:name="Colorful Grid Accent 2" w:uiPriority="73"/>
+    <w:lsdException w:name="Light Shading Accent 3" w:uiPriority="60"/>
+    <w:lsdException w:name="Light List Accent 3" w:uiPriority="61"/>
+    <w:lsdException w:name="Light Grid Accent 3" w:uiPriority="62"/>
+    <w:lsdException w:name="Medium Shading 1 Accent 3" w:uiPriority="63"/>
+    <w:lsdException w:name="Medium Shading 2 Accent 3" w:uiPriority="64"/>
+    <w:lsdException w:name="Medium List 1 Accent 3" w:uiPriority="65"/>
+    <w:lsdException w:name="Medium List 2 Accent 3" w:uiPriority="66"/>
+    <w:lsdException w:name="Medium Grid 1 Accent 3" w:uiPriority="67"/>
+    <w:lsdException w:name="Medium Grid 2 Accent 3" w:uiPriority="68"/>
+    <w:lsdException w:name="Medium Grid 3 Accent 3" w:uiPriority="69"/>
+    <w:lsdException w:name="Dark List Accent 3" w:uiPriority="70"/>
+    <w:lsdException w:name="Colorful Shading Accent 3" w:uiPriority="71"/>
+    <w:lsdException w:name="Colorful List Accent 3" w:uiPriority="72"/>
+    <w:lsdException w:name="Colorful Grid Accent 3" w:uiPriority="73"/>
+    <w:lsdException w:name="Light Shading Accent 4" w:uiPriority="60"/>
+    <w:lsdException w:name="Light List Accent 4" w:uiPriority="61"/>
+    <w:lsdException w:name="Light Grid Accent 4" w:uiPriority="62"/>
+    <w:lsdException w:name="Medium Shading 1 Accent 4" w:uiPriority="63"/>
+    <w:lsdException w:name="Medium Shading 2 Accent 4" w:uiPriority="64"/>
+    <w:lsdException w:name="Medium List 1 Accent 4" w:uiPriority="65"/>
+    <w:lsdException w:name="Medium List 2 Accent 4" w:uiPriority="66"/>
+    <w:lsdException w:name="Medium Grid 1 Accent 4" w:uiPriority="67"/>
+    <w:lsdException w:name="Medium Grid 2 Accent 4" w:uiPriority="68"/>
+    <w:lsdException w:name="Medium Grid 3 Accent 4" w:uiPriority="69"/>
+    <w:lsdException w:name="Dark List Accent 4" w:uiPriority="70"/>
+    <w:lsdException w:name="Colorful Shading Accent 4" w:uiPriority="71"/>
+    <w:lsdException w:name="Colorful List Accent 4" w:uiPriority="72"/>
+    <w:lsdException w:name="Colorful Grid Accent 4" w:uiPriority="73"/>
+    <w:lsdException w:name="Light Shading Accent 5" w:uiPriority="60"/>
+    <w:lsdException w:name="Light List Accent 5" w:uiPriority="61"/>
+    <w:lsdException w:name="Light Grid Accent 5" w:uiPriority="62"/>
+    <w:lsdException w:name="Medium Shading 1 Accent 5" w:uiPriority="63"/>
+    <w:lsdException w:name="Medium Shading 2 Accent 5" w:uiPriority="64"/>
+    <w:lsdException w:name="Medium List 1 Accent 5" w:uiPriority="65"/>
+    <w:lsdException w:name="Medium List 2 Accent 5" w:uiPriority="66"/>
+    <w:lsdException w:name="Medium Grid 1 Accent 5" w:uiPriority="67"/>
+    <w:lsdException w:name="Medium Grid 2 Accent 5" w:uiPriority="68"/>
+    <w:lsdException w:name="Medium Grid 3 Accent 5" w:uiPriority="69"/>
+    <w:lsdException w:name="Dark List Accent 5" w:uiPriority="70"/>
+    <w:lsdException w:name="Colorful Shading Accent 5" w:uiPriority="71"/>
+    <w:lsdException w:name="Colorful List Accent 5" w:uiPriority="72"/>
+    <w:lsdException w:name="Colorful Grid Accent 5" w:uiPriority="73"/>
+    <w:lsdException w:name="Light Shading Accent 6" w:uiPriority="60"/>
+    <w:lsdException w:name="Light List Accent 6" w:uiPriority="61"/>
+    <w:lsdException w:name="Light Grid Accent 6" w:uiPriority="62"/>
+    <w:lsdException w:name="Medium Shading 1 Accent 6" w:uiPriority="63"/>
+    <w:lsdException w:name="Medium Shading 2 Accent 6" w:uiPriority="64"/>
+    <w:lsdException w:name="Medium List 1 Accent 6" w:uiPriority="65"/>
+    <w:lsdException w:name="Medium List 2 Accent 6" w:uiPriority="66"/>
+    <w:lsdException w:name="Medium Grid 1 Accent 6" w:uiPriority="67"/>
+    <w:lsdException w:name="Medium Grid 2 Accent 6" w:uiPriority="68"/>
+    <w:lsdException w:name="Medium Grid 3 Accent 6" w:uiPriority="69"/>
+    <w:lsdException w:name="Dark List Accent 6" w:uiPriority="70"/>
+    <w:lsdException w:name="Colorful Shading Accent 6" w:uiPriority="71"/>
+    <w:lsdException w:name="Colorful List Accent 6" w:uiPriority="72"/>
+    <w:lsdException w:name="Colorful Grid Accent 6" w:uiPriority="73"/>
+    <w:lsdException w:name="Subtle Emphasis" w:uiPriority="19" w:qFormat="1"/>
+    <w:lsdException w:name="Intense Emphasis" w:uiPriority="21" w:qFormat="1"/>
+    <w:lsdException w:name="Subtle Reference" w:uiPriority="31" w:qFormat="1"/>
+    <w:lsdException w:name="Intense Reference" w:uiPriority="32" w:qFormat="1"/>
+    <w:lsdException w:name="Book Title" w:uiPriority="33" w:qFormat="1"/>
+    <w:lsdException w:name="Bibliography" w:semiHidden="1" w:uiPriority="37" w:unhideWhenUsed="1"/>
+    <w:lsdException w:name="TOC Heading" w:semiHidden="1" w:uiPriority="39" w:unhideWhenUsed="1" w:qFormat="1"/>
+    <w:lsdException w:name="Plain Table 1" w:uiPriority="41"/>
+    <w:lsdException w:name="Plain Table 2" w:uiPriority="42"/>
+    <w:lsdException w:name="Plain Table 3" w:uiPriority="43"/>
+    <w:lsdException w:name="Plain Table 4" w:uiPriority="44"/>
+    <w:lsdException w:name="Plain Table 5" w:uiPriority="45"/>
+    <w:lsdException w:name="Grid Table Light" w:uiPriority="40"/>
+    <w:lsdException w:name="Grid Table 1 Light" w:uiPriority="46"/>
+    <w:lsdException w:name="Grid Table 2" w:uiPriority="47"/>
+    <w:lsdException w:name="Grid Table 3" w:uiPriority="48"/>
+    <w:lsdException w:name="Grid Table 4" w:uiPriority="49"/>
+    <w:lsdException w:name="Grid Table 5 Dark" w:uiPriority="50"/>
+    <w:lsdException w:name="Grid Table 6 Colorful" w:uiPriority="51"/>
+    <w:lsdException w:name="Grid Table 7 Colorful" w:uiPriority="52"/>
+    <w:lsdException w:name="Grid Table 1 Light Accent 1" w:uiPriority="46"/>
+    <w:lsdException w:name="Grid Table 2 Accent 1" w:uiPriority="47"/>
+    <w:lsdException w:name="Grid Table 3 Accent 1" w:uiPriority="48"/>
+    <w:lsdException w:name="Grid Table 4 Accent 1" w:uiPriority="49"/>
+    <w:lsdException w:name="Grid Table 5 Dark Accent 1" w:uiPriority="50"/>
+    <w:lsdException w:name="Grid Table 6 Colorful Accent 1" w:uiPriority="51"/>
+    <w:lsdException w:name="Grid Table 7 Colorful Accent 1" w:uiPriority="52"/>
+    <w:lsdException w:name="Grid Table 1 Light Accent 2" w:uiPriority="46"/>
+    <w:lsdException w:name="Grid Table 2 Accent 2" w:uiPriority="47"/>
+    <w:lsdException w:name="Grid Table 3 Accent 2" w:uiPriority="48"/>
+    <w:lsdException w:name="Grid Table 4 Accent 2" w:uiPriority="49"/>
+    <w:lsdException w:name="Grid Table 5 Dark Accent 2" w:uiPriority="50"/>
+    <w:lsdException w:name="Grid Table 6 Colorful Accent 2" w:uiPriority="51"/>
+    <w:lsdException w:name="Grid Table 7 Colorful Accent 2" w:uiPriority="52"/>
+    <w:lsdException w:name="Grid Table 1 Light Accent 3" w:uiPriority="46"/>
+    <w:lsdException w:name="Grid Table 2 Accent 3" w:uiPriority="47"/>
+    <w:lsdException w:name="Grid Table 3 Accent 3" w:uiPriority="48"/>
+    <w:lsdException w:name="Grid Table 4 Accent 3" w:uiPriority="49"/>
+    <w:lsdException w:name="Grid Table 5 Dark Accent 3" w:uiPriority="50"/>
+    <w:lsdException w:name="Grid Table 6 Colorful Accent 3" w:uiPriority="51"/>
+    <w:lsdException w:name="Grid Table 7 Colorful Accent 3" w:uiPriority="52"/>
+    <w:lsdException w:name="Grid Table 1 Light Accent 4" w:uiPriority="46"/>
+    <w:lsdException w:name="Grid Table 2 Accent 4" w:uiPriority="47"/>
+    <w:lsdException w:name="Grid Table 3 Accent 4" w:uiPriority="48"/>
+    <w:lsdException w:name="Grid Table 4 Accent 4" w:uiPriority="49"/>
+    <w:lsdException w:name="Grid Table 5 Dark Accent 4" w:uiPriority="50"/>
+    <w:lsdException w:name="Grid Table 6 Colorful Accent 4" w:uiPriority="51"/>
+    <w:lsdException w:name="Grid Table 7 Colorful Accent 4" w:uiPriority="52"/>
+    <w:lsdException w:name="Grid Table 1 Light Accent 5" w:uiPriority="46"/>
+    <w:lsdException w:name="Grid Table 2 Accent 5" w:uiPriority="47"/>
+    <w:lsdException w:name="Grid Table 3 Accent 5" w:uiPriority="48"/>
+    <w:lsdException w:name="Grid Table 4 Accent 5" w:uiPriority="49"/>
+    <w:lsdException w:name="Grid Table 5 Dark Accent 5" w:uiPriority="50"/>
+    <w:lsdException w:name="Grid Table 6 Colorful Accent 5" w:uiPriority="51"/>
+    <w:lsdException w:name="Grid Table 7 Colorful Accent 5" w:uiPriority="52"/>
+    <w:lsdException w:name="Grid Table 1 Light Accent 6" w:uiPriority="46"/>
+    <w:lsdException w:name="Grid Table 2 Accent 6" w:uiPriority="47"/>
+    <w:lsdException w:name="Grid Table 3 Accent 6" w:uiPriority="48"/>
+    <w:lsdException w:name="Grid Table 4 Accent 6" w:uiPriority="49"/>
+    <w:lsdException w:name="Grid Table 5 Dark Accent 6" w:uiPriority="50"/>
+    <w:lsdException w:name="Grid Table 6 Colorful Accent 6" w:uiPriority="51"/>
+    <w:lsdException w:name="Grid Table 7 Colorful Accent 6" w:uiPriority="52"/>
+    <w:lsdException w:name="List Table 1 Light" w:uiPriority="46"/>
+    <w:lsdException w:name="List Table 2" w:uiPriority="47"/>
+    <w:lsdException w:name="List Table 3" w:uiPriority="48"/>
+    <w:lsdException w:name="List Table 4" w:uiPriority="49"/>
+    <w:lsdException w:name="List Table 5 Dark" w:uiPriority="50"/>
+    <w:lsdException w:name="List Table 6 Colorful" w:uiPriority="51"/>
+    <w:lsdException w:name="List Table 7 Colorful" w:uiPriority="52"/>
+    <w:lsdException w:name="List Table 1 Light Accent 1" w:uiPriority="46"/>
+    <w:lsdException w:name="List Table 2 Accent 1" w:uiPriority="47"/>
+    <w:lsdException w:name="List Table 3 Accent 1" w:uiPriority="48"/>
+    <w:lsdException w:name="List Table 4 Accent 1" w:uiPriority="49"/>
+    <w:lsdException w:name="List Table 5 Dark Accent 1" w:uiPriority="50"/>
+    <w:lsdException w:name="List Table 6 Colorful Accent 1" w:uiPriority="51"/>
+    <w:lsdException w:name="List Table 7 Colorful Accent 1" w:uiPriority="52"/>
+    <w:lsdException w:name="List Table 1 Light Accent 2" w:uiPriority="46"/>
+    <w:lsdException w:name="List Table 2 Accent 2" w:uiPriority="47"/>
+    <w:lsdException w:name="List Table 3 Accent 2" w:uiPriority="48"/>
+    <w:lsdException w:name="List Table 4 Accent 2" w:uiPriority="49"/>
+    <w:lsdException w:name="List Table 5 Dark Accent 2" w:uiPriority="50"/>
+    <w:lsdException w:name="List Table 6 Colorful Accent 2" w:uiPriority="51"/>
+    <w:lsdException w:name="List Table 7 Colorful Accent 2" w:uiPriority="52"/>
+    <w:lsdException w:name="List Table 1 Light Accent 3" w:uiPriority="46"/>
+    <w:lsdException w:name="List Table 2 Accent 3" w:uiPriority="47"/>
+    <w:lsdException w:name="List Table 3 Accent 3" w:uiPriority="48"/>
+    <w:lsdException w:name="List Table 4 Accent 3" w:uiPriority="49"/>
+    <w:lsdException w:name="List Table 5 Dark Accent 3" w:uiPriority="50"/>
+    <w:lsdException w:name="List Table 6 Colorful Accent 3" w:uiPriority="51"/>
+    <w:lsdException w:name="List Table 7 Colorful Accent 3" w:uiPriority="52"/>
+    <w:lsdException w:name="List Table 1 Light Accent 4" w:uiPriority="46"/>
+    <w:lsdException w:name="List Table 2 Accent 4" w:uiPriority="47"/>
+    <w:lsdException w:name="List Table 3 Accent 4" w:uiPriority="48"/>
+    <w:lsdException w:name="List Table 4 Accent 4" w:uiPriority="49"/>
+    <w:lsdException w:name="List Table 5 Dark Accent 4" w:uiPriority="50"/>
+    <w:lsdException w:name="List Table 6 Colorful Accent 4" w:uiPriority="51"/>
+    <w:lsdException w:name="List Table 7 Colorful Accent 4" w:uiPriority="52"/>
+    <w:lsdException w:name="List Table 1 Light Accent 5" w:uiPriority="46"/>
+    <w:lsdException w:name="List Table 2 Accent 5" w:uiPriority="47"/>
+    <w:lsdException w:name="List Table 3 Accent 5" w:uiPriority="48"/>
+    <w:lsdException w:name="List Table 4 Accent 5" w:uiPriority="49"/>
+    <w:lsdException w:name="List Table 5 Dark Accent 5" w:uiPriority="50"/>
+    <w:lsdException w:name="List Table 6 Colorful Accent 5" w:uiPriority="51"/>
+    <w:lsdException w:name="List Table 7 Colorful Accent 5" w:uiPriority="52"/>
+    <w:lsdException w:name="List Table 1 Light Accent 6" w:uiPriority="46"/>
+    <w:lsdException w:name="List Table 2 Accent 6" w:uiPriority="47"/>
+    <w:lsdException w:name="List Table 3 Accent 6" w:uiPriority="48"/>
+    <w:lsdException w:name="List Table 4 Accent 6" w:uiPriority="49"/>
+    <w:lsdException w:name="List Table 5 Dark Accent 6" w:uiPriority="50"/>
+    <w:lsdException w:name="List Table 6 Colorful Accent 6" w:uiPriority="51"/>
+    <w:lsdException w:name="List Table 7 Colorful Accent 6" w:uiPriority="52"/>
+    <w:lsdException w:name="Mention" w:semiHidden="1" w:unhideWhenUsed="1"/>
+    <w:lsdException w:name="Smart Hyperlink" w:semiHidden="1" w:unhideWhenUsed="1"/>
+    <w:lsdException w:name="Hashtag" w:semiHidden="1" w:unhideWhenUsed="1"/>
+    <w:lsdException w:name="Unresolved Mention" w:semiHidden="1" w:unhideWhenUsed="1"/>
   </w:latentStyles>
   <w:style w:type="paragraph" w:default="1" w:styleId="Normal">
     <w:name w:val="Normal"/>
@@ -6418,8 +7363,20 @@
   <a:extraClrSchemeLst/>
   <a:extLst>
     <a:ext uri="{05A4C25C-085E-4340-85A3-A5531E510DB2}">
-      <thm15:themeFamily xmlns="" xmlns:thm15="http://schemas.microsoft.com/office/thememl/2012/main" name="Office Theme" id="{62F939B6-93AF-4DB8-9C6B-D6C7DFDC589F}" vid="{4A3C46E8-61CC-4603-A589-7422A47A8E4A}"/>
+      <thm15:themeFamily xmlns:thm15="http://schemas.microsoft.com/office/thememl/2012/main" name="Office Theme" id="{62F939B6-93AF-4DB8-9C6B-D6C7DFDC589F}" vid="{4A3C46E8-61CC-4603-A589-7422A47A8E4A}"/>
     </a:ext>
   </a:extLst>
 </a:theme>
+</file>
+
+<file path=customXml/item1.xml><?xml version="1.0" encoding="utf-8"?>
+<b:Sources xmlns:b="http://schemas.openxmlformats.org/officeDocument/2006/bibliography" xmlns="http://schemas.openxmlformats.org/officeDocument/2006/bibliography" SelectedStyle="\APASixthEditionOfficeOnline.xsl" StyleName="APA" Version="6"/>
+</file>
+
+<file path=customXml/itemProps1.xml><?xml version="1.0" encoding="utf-8"?>
+<ds:datastoreItem xmlns:ds="http://schemas.openxmlformats.org/officeDocument/2006/customXml" ds:itemID="{4CA3068A-2E0A-472E-875C-6CC223CAC9A4}">
+  <ds:schemaRefs>
+    <ds:schemaRef ds:uri="http://schemas.openxmlformats.org/officeDocument/2006/bibliography"/>
+  </ds:schemaRefs>
+</ds:datastoreItem>
 </file>
</xml_diff>

<commit_message>
Made changes to the problem statement and conclusion
</commit_message>
<xml_diff>
--- a/6372_Project1_Paper.docx
+++ b/6372_Project1_Paper.docx
@@ -84,7 +84,21 @@
           <w:sz w:val="22"/>
           <w:szCs w:val="22"/>
         </w:rPr>
-        <w:t xml:space="preserve"> have a professional go through a home and come up with a reasonable price for a home. Our goal is create a few models that will allow houses to be quickly and accurately priced</w:t>
+        <w:t xml:space="preserve"> have a professional go through a home and come up with a reasonable price for a home. Our goal is </w:t>
+      </w:r>
+      <w:r>
+        <w:rPr>
+          <w:sz w:val="22"/>
+          <w:szCs w:val="22"/>
+        </w:rPr>
+        <w:t xml:space="preserve">to </w:t>
+      </w:r>
+      <w:r>
+        <w:rPr>
+          <w:sz w:val="22"/>
+          <w:szCs w:val="22"/>
+        </w:rPr>
+        <w:t>create a few models that will allow houses to be quickly and accurately priced</w:t>
       </w:r>
       <w:r>
         <w:rPr>
@@ -537,7 +551,23 @@
           <w:sz w:val="22"/>
           <w:szCs w:val="22"/>
         </w:rPr>
-        <w:t xml:space="preserve">The initial examination of the data resulted in finding approximately 19 columns have missing data. We examined each of these and fixed those with logical values (EX: with Fence being NA, it is assumed that there is no fence). Next we removed columns that had factors </w:t>
+        <w:t xml:space="preserve">The initial examination of the data resulted in finding approximately 19 columns have missing data. We examined each of these and fixed those with logical values (EX: with Fence being NA, it is assumed that there is no fence). </w:t>
+      </w:r>
+      <w:proofErr w:type="gramStart"/>
+      <w:r>
+        <w:rPr>
+          <w:sz w:val="22"/>
+          <w:szCs w:val="22"/>
+        </w:rPr>
+        <w:t>Next</w:t>
+      </w:r>
+      <w:proofErr w:type="gramEnd"/>
+      <w:r>
+        <w:rPr>
+          <w:sz w:val="22"/>
+          <w:szCs w:val="22"/>
+        </w:rPr>
+        <w:t xml:space="preserve"> we removed columns that had factors </w:t>
       </w:r>
       <w:r>
         <w:rPr>
@@ -688,7 +718,6 @@
         <w:rPr>
           <w:sz w:val="22"/>
           <w:szCs w:val="22"/>
-          <w:highlight w:val="red"/>
         </w:rPr>
       </w:pPr>
       <w:r>
@@ -696,7 +725,6 @@
           <w:b/>
           <w:sz w:val="22"/>
           <w:szCs w:val="22"/>
-          <w:highlight w:val="red"/>
         </w:rPr>
         <w:t>Problem Restatement</w:t>
       </w:r>
@@ -704,35 +732,19 @@
     <w:p>
       <w:pPr>
         <w:pStyle w:val="NoSpacing"/>
-        <w:jc w:val="both"/>
-        <w:rPr>
-          <w:sz w:val="22"/>
-          <w:szCs w:val="22"/>
-        </w:rPr>
-      </w:pPr>
-      <w:r>
-        <w:rPr>
-          <w:sz w:val="22"/>
-          <w:szCs w:val="22"/>
-          <w:highlight w:val="red"/>
-        </w:rPr>
-        <w:t>…a</w:t>
-      </w:r>
-      <w:r>
-        <w:rPr>
-          <w:sz w:val="22"/>
-          <w:szCs w:val="22"/>
-          <w:highlight w:val="red"/>
-        </w:rPr>
-        <w:t xml:space="preserve">nd the overall approach to solve </w:t>
-      </w:r>
-      <w:r>
-        <w:rPr>
-          <w:sz w:val="22"/>
-          <w:szCs w:val="22"/>
-          <w:highlight w:val="red"/>
-        </w:rPr>
-        <w:t>it</w:t>
+        <w:ind w:left="360"/>
+        <w:jc w:val="both"/>
+        <w:rPr>
+          <w:sz w:val="22"/>
+          <w:szCs w:val="22"/>
+        </w:rPr>
+      </w:pPr>
+      <w:r>
+        <w:rPr>
+          <w:sz w:val="22"/>
+          <w:szCs w:val="22"/>
+        </w:rPr>
+        <w:t>This report presents the analysis and modeling done on the House Pricing dataset provided on Kaggle for advanced regression technique.  It starts by acquiring and defining input data, data cleaning, feature engineering, and finally by model training, selection, and prediction.</w:t>
       </w:r>
     </w:p>
     <w:p>
@@ -840,13 +852,30 @@
           <w:sz w:val="22"/>
           <w:szCs w:val="22"/>
         </w:rPr>
-        <w:t xml:space="preserve">For the creation of the stepwise model we removed a few categorical parameters that did not have enough of certain levels to do testing upon them. Also we included the interaction terms: </w:t>
-      </w:r>
-      <w:r>
-        <w:rPr>
-          <w:sz w:val="22"/>
-          <w:szCs w:val="22"/>
-        </w:rPr>
+        <w:t xml:space="preserve">For the creation of the stepwise model we removed a few categorical parameters that did not have enough of certain levels to do testing upon them. </w:t>
+      </w:r>
+      <w:proofErr w:type="gramStart"/>
+      <w:r>
+        <w:rPr>
+          <w:sz w:val="22"/>
+          <w:szCs w:val="22"/>
+        </w:rPr>
+        <w:t>Also</w:t>
+      </w:r>
+      <w:proofErr w:type="gramEnd"/>
+      <w:r>
+        <w:rPr>
+          <w:sz w:val="22"/>
+          <w:szCs w:val="22"/>
+        </w:rPr>
+        <w:t xml:space="preserve"> we included the interaction terms: </w:t>
+      </w:r>
+      <w:r>
+        <w:rPr>
+          <w:sz w:val="22"/>
+          <w:szCs w:val="22"/>
+        </w:rPr>
+        <w:lastRenderedPageBreak/>
         <w:t>Neighborhood*</w:t>
       </w:r>
       <w:proofErr w:type="spellStart"/>
@@ -958,7 +987,6 @@
           <w:sz w:val="22"/>
           <w:szCs w:val="22"/>
         </w:rPr>
-        <w:lastRenderedPageBreak/>
         <w:t>TotalSqFeet</w:t>
       </w:r>
       <w:proofErr w:type="spellEnd"/>
@@ -1013,7 +1041,23 @@
           <w:sz w:val="22"/>
           <w:szCs w:val="22"/>
         </w:rPr>
-        <w:t xml:space="preserve"> When doing the selection we also ran into an issue with the </w:t>
+        <w:t xml:space="preserve"> When doing the </w:t>
+      </w:r>
+      <w:proofErr w:type="gramStart"/>
+      <w:r>
+        <w:rPr>
+          <w:sz w:val="22"/>
+          <w:szCs w:val="22"/>
+        </w:rPr>
+        <w:t>selection</w:t>
+      </w:r>
+      <w:proofErr w:type="gramEnd"/>
+      <w:r>
+        <w:rPr>
+          <w:sz w:val="22"/>
+          <w:szCs w:val="22"/>
+        </w:rPr>
+        <w:t xml:space="preserve"> we also ran into an issue with the </w:t>
       </w:r>
       <w:r>
         <w:rPr>
@@ -1689,6 +1733,7 @@
         <w:t xml:space="preserve">, </w:t>
       </w:r>
       <w:proofErr w:type="spellStart"/>
+      <w:proofErr w:type="gramStart"/>
       <w:r>
         <w:rPr>
           <w:sz w:val="22"/>
@@ -1716,7 +1761,15 @@
           <w:sz w:val="22"/>
           <w:szCs w:val="22"/>
         </w:rPr>
-        <w:t xml:space="preserve">and one the interaction term </w:t>
+        <w:t>and</w:t>
+      </w:r>
+      <w:proofErr w:type="gramEnd"/>
+      <w:r>
+        <w:rPr>
+          <w:sz w:val="22"/>
+          <w:szCs w:val="22"/>
+        </w:rPr>
+        <w:t xml:space="preserve"> one the interaction term </w:t>
       </w:r>
       <w:proofErr w:type="spellStart"/>
       <w:r>
@@ -1985,8 +2038,17 @@
           <w:sz w:val="22"/>
           <w:szCs w:val="22"/>
         </w:rPr>
-        <w:t>. However</w:t>
-      </w:r>
+        <w:t xml:space="preserve">. </w:t>
+      </w:r>
+      <w:proofErr w:type="gramStart"/>
+      <w:r>
+        <w:rPr>
+          <w:sz w:val="22"/>
+          <w:szCs w:val="22"/>
+        </w:rPr>
+        <w:t>However</w:t>
+      </w:r>
+      <w:proofErr w:type="gramEnd"/>
       <w:r>
         <w:rPr>
           <w:sz w:val="22"/>
@@ -2303,7 +2365,23 @@
           <w:sz w:val="22"/>
           <w:szCs w:val="22"/>
         </w:rPr>
-        <w:t xml:space="preserve"> be better. Because this is just</w:t>
+        <w:t xml:space="preserve"> </w:t>
+      </w:r>
+      <w:proofErr w:type="gramStart"/>
+      <w:r>
+        <w:rPr>
+          <w:sz w:val="22"/>
+          <w:szCs w:val="22"/>
+        </w:rPr>
+        <w:t>be</w:t>
+      </w:r>
+      <w:proofErr w:type="gramEnd"/>
+      <w:r>
+        <w:rPr>
+          <w:sz w:val="22"/>
+          <w:szCs w:val="22"/>
+        </w:rPr>
+        <w:t xml:space="preserve"> better. Because this is just</w:t>
       </w:r>
       <w:r>
         <w:rPr>
@@ -2317,7 +2395,23 @@
           <w:sz w:val="22"/>
           <w:szCs w:val="22"/>
         </w:rPr>
-        <w:t xml:space="preserve"> point out of 1480, its influence is low so we continue</w:t>
+        <w:t xml:space="preserve"> point out of 1480, its influence is </w:t>
+      </w:r>
+      <w:proofErr w:type="gramStart"/>
+      <w:r>
+        <w:rPr>
+          <w:sz w:val="22"/>
+          <w:szCs w:val="22"/>
+        </w:rPr>
+        <w:t>low</w:t>
+      </w:r>
+      <w:proofErr w:type="gramEnd"/>
+      <w:r>
+        <w:rPr>
+          <w:sz w:val="22"/>
+          <w:szCs w:val="22"/>
+        </w:rPr>
+        <w:t xml:space="preserve"> so we continue</w:t>
       </w:r>
       <w:r>
         <w:rPr>
@@ -2512,7 +2606,23 @@
           <w:sz w:val="22"/>
           <w:szCs w:val="22"/>
         </w:rPr>
-        <w:t xml:space="preserve">The residual plot indicates that except for a few outliers (which we decided to keep in the initial stage of analyzing this model) there is constant variance. The data is nearly normally distributed, with a bit of a tail at the beginning. This is fine because (as seen in the histogram) there few outliers. We will assume independence, although due to the nature of house pricing this is in suspect. As mentioned earlier, there is one major outlier. However this </w:t>
+        <w:t xml:space="preserve">The residual plot indicates that except for a few outliers (which we decided to keep in the initial stage of analyzing this model) there is constant variance. The data is nearly normally distributed, with a bit of a tail at the beginning. This is fine because (as seen in the histogram) there few outliers. We will assume independence, although due to the nature of house pricing this is in suspect. As mentioned earlier, there is one major outlier. </w:t>
+      </w:r>
+      <w:proofErr w:type="gramStart"/>
+      <w:r>
+        <w:rPr>
+          <w:sz w:val="22"/>
+          <w:szCs w:val="22"/>
+        </w:rPr>
+        <w:t>However</w:t>
+      </w:r>
+      <w:proofErr w:type="gramEnd"/>
+      <w:r>
+        <w:rPr>
+          <w:sz w:val="22"/>
+          <w:szCs w:val="22"/>
+        </w:rPr>
+        <w:t xml:space="preserve"> this </w:t>
       </w:r>
       <w:r>
         <w:rPr>
@@ -2520,14 +2630,7 @@
           <w:szCs w:val="22"/>
         </w:rPr>
         <w:lastRenderedPageBreak/>
-        <w:t xml:space="preserve">is just one point out of 1480, its influence is low so we continued our analysis with the point </w:t>
-      </w:r>
-      <w:r>
-        <w:rPr>
-          <w:sz w:val="22"/>
-          <w:szCs w:val="22"/>
-        </w:rPr>
-        <w:t>included.</w:t>
+        <w:t>is just one point out of 1480, its influence is low so we continued our analysis with the point included.</w:t>
       </w:r>
     </w:p>
     <w:p>
@@ -3071,8 +3174,17 @@
           <w:sz w:val="22"/>
           <w:szCs w:val="22"/>
         </w:rPr>
-        <w:t xml:space="preserve"> list of coefficients</w:t>
-      </w:r>
+        <w:t xml:space="preserve"> list of </w:t>
+      </w:r>
+      <w:proofErr w:type="gramStart"/>
+      <w:r>
+        <w:rPr>
+          <w:sz w:val="22"/>
+          <w:szCs w:val="22"/>
+        </w:rPr>
+        <w:t>coefficients</w:t>
+      </w:r>
+      <w:proofErr w:type="gramEnd"/>
       <w:r>
         <w:rPr>
           <w:sz w:val="22"/>
@@ -3544,7 +3656,23 @@
           <w:sz w:val="22"/>
           <w:szCs w:val="22"/>
         </w:rPr>
-        <w:t xml:space="preserve"> outlier. However this is out of 1480</w:t>
+        <w:t xml:space="preserve"> outlier. </w:t>
+      </w:r>
+      <w:proofErr w:type="gramStart"/>
+      <w:r>
+        <w:rPr>
+          <w:sz w:val="22"/>
+          <w:szCs w:val="22"/>
+        </w:rPr>
+        <w:t>However</w:t>
+      </w:r>
+      <w:proofErr w:type="gramEnd"/>
+      <w:r>
+        <w:rPr>
+          <w:sz w:val="22"/>
+          <w:szCs w:val="22"/>
+        </w:rPr>
+        <w:t xml:space="preserve"> this is out of 1480</w:t>
       </w:r>
       <w:r>
         <w:rPr>
@@ -4156,7 +4284,7 @@
           <w:sz w:val="22"/>
           <w:szCs w:val="22"/>
         </w:rPr>
-        <w:t xml:space="preserve">For each of the models we generated an adjusted r-squared (Adj-R2) and the root mean squared error (RMSE) values. On the left </w:t>
+        <w:t xml:space="preserve">For each of the models we generated an adjusted r-squared (Adj-R2) and the root mean </w:t>
       </w:r>
       <w:r>
         <w:rPr>
@@ -4164,14 +4292,14 @@
           <w:szCs w:val="22"/>
         </w:rPr>
         <w:lastRenderedPageBreak/>
-        <w:t xml:space="preserve">[CHART 4.c.1] are those results. As you can see the Custom model performed best (RMSE: </w:t>
-      </w:r>
-      <w:r>
-        <w:rPr>
-          <w:sz w:val="22"/>
-          <w:szCs w:val="22"/>
-        </w:rPr>
-        <w:t>31489)</w:t>
+        <w:t xml:space="preserve">squared error (RMSE) values. On the left [CHART 4.c.1] are those results. As you can see the </w:t>
+      </w:r>
+      <w:r>
+        <w:rPr>
+          <w:sz w:val="22"/>
+          <w:szCs w:val="22"/>
+        </w:rPr>
+        <w:t>Custom model performed best (RMSE: 31489)</w:t>
       </w:r>
       <w:r>
         <w:rPr>
@@ -4287,7 +4415,6 @@
           <w:b/>
           <w:sz w:val="22"/>
           <w:szCs w:val="22"/>
-          <w:highlight w:val="red"/>
         </w:rPr>
       </w:pPr>
       <w:r>
@@ -4295,7 +4422,6 @@
           <w:b/>
           <w:sz w:val="22"/>
           <w:szCs w:val="22"/>
-          <w:highlight w:val="red"/>
         </w:rPr>
         <w:t>Conclusion</w:t>
       </w:r>
@@ -4303,58 +4429,32 @@
     <w:p>
       <w:pPr>
         <w:pStyle w:val="NoSpacing"/>
-        <w:jc w:val="both"/>
-        <w:rPr>
-          <w:sz w:val="22"/>
-          <w:szCs w:val="22"/>
-          <w:highlight w:val="red"/>
-        </w:rPr>
-      </w:pPr>
-      <w:r>
-        <w:rPr>
-          <w:sz w:val="22"/>
-          <w:szCs w:val="22"/>
-          <w:highlight w:val="red"/>
-        </w:rPr>
-        <w:t>Conclusions, insights, concerns, what to do better next time?</w:t>
-      </w:r>
-    </w:p>
-    <w:p>
-      <w:pPr>
-        <w:pStyle w:val="NoSpacing"/>
-        <w:jc w:val="both"/>
-        <w:rPr>
-          <w:sz w:val="22"/>
-          <w:szCs w:val="22"/>
-        </w:rPr>
-      </w:pPr>
-      <w:r>
-        <w:rPr>
-          <w:i/>
-          <w:sz w:val="22"/>
-          <w:szCs w:val="22"/>
-          <w:highlight w:val="red"/>
-        </w:rPr>
-        <w:t>Do better</w:t>
-      </w:r>
-      <w:r>
-        <w:rPr>
-          <w:sz w:val="22"/>
-          <w:szCs w:val="22"/>
-          <w:highlight w:val="red"/>
-        </w:rPr>
-        <w:t>: deal with zero inflation aka create dummy variables</w:t>
-      </w:r>
-    </w:p>
-    <w:p>
-      <w:pPr>
-        <w:pStyle w:val="NoSpacing"/>
-        <w:jc w:val="both"/>
-        <w:rPr>
-          <w:sz w:val="22"/>
-          <w:szCs w:val="22"/>
-        </w:rPr>
-      </w:pPr>
+        <w:ind w:left="360"/>
+        <w:jc w:val="both"/>
+        <w:rPr>
+          <w:sz w:val="22"/>
+          <w:szCs w:val="22"/>
+        </w:rPr>
+      </w:pPr>
+      <w:r>
+        <w:rPr>
+          <w:sz w:val="22"/>
+          <w:szCs w:val="22"/>
+        </w:rPr>
+        <w:t>This report elaborated on the details of how the house prices were predicted. Missing data was first imputed, a combination of Stepwise, Lasso and Custom models were used. Of the three models, custom model performed better with an RMSE of 31489. Often, ensemble technique outperforms the single best model.</w:t>
+      </w:r>
+    </w:p>
+    <w:p>
+      <w:pPr>
+        <w:pStyle w:val="NoSpacing"/>
+        <w:jc w:val="both"/>
+        <w:rPr>
+          <w:sz w:val="22"/>
+          <w:szCs w:val="22"/>
+        </w:rPr>
+      </w:pPr>
+      <w:bookmarkStart w:id="0" w:name="_GoBack"/>
+      <w:bookmarkEnd w:id="0"/>
     </w:p>
     <w:p>
       <w:pPr>
@@ -4491,7 +4591,23 @@
           <w:sz w:val="22"/>
           <w:szCs w:val="22"/>
         </w:rPr>
-        <w:t>variables, perform a Two Way ANOVA analysis.</w:t>
+        <w:t xml:space="preserve">variables, perform a </w:t>
+      </w:r>
+      <w:proofErr w:type="gramStart"/>
+      <w:r>
+        <w:rPr>
+          <w:sz w:val="22"/>
+          <w:szCs w:val="22"/>
+        </w:rPr>
+        <w:t>Two Way</w:t>
+      </w:r>
+      <w:proofErr w:type="gramEnd"/>
+      <w:r>
+        <w:rPr>
+          <w:sz w:val="22"/>
+          <w:szCs w:val="22"/>
+        </w:rPr>
+        <w:t xml:space="preserve"> ANOVA analysis.</w:t>
       </w:r>
       <w:r>
         <w:rPr>
@@ -4602,7 +4718,23 @@
           <w:sz w:val="22"/>
           <w:szCs w:val="22"/>
         </w:rPr>
-        <w:t xml:space="preserve"> with standard  deviation as the error bar</w:t>
+        <w:t xml:space="preserve"> with </w:t>
+      </w:r>
+      <w:proofErr w:type="gramStart"/>
+      <w:r>
+        <w:rPr>
+          <w:sz w:val="22"/>
+          <w:szCs w:val="22"/>
+        </w:rPr>
+        <w:t>standard  deviation</w:t>
+      </w:r>
+      <w:proofErr w:type="gramEnd"/>
+      <w:r>
+        <w:rPr>
+          <w:sz w:val="22"/>
+          <w:szCs w:val="22"/>
+        </w:rPr>
+        <w:t xml:space="preserve"> as the error bar</w:t>
       </w:r>
       <w:r>
         <w:rPr>
@@ -4627,6 +4759,9 @@
         </w:rPr>
       </w:pPr>
       <w:r>
+        <w:rPr>
+          <w:noProof/>
+        </w:rPr>
         <w:drawing>
           <wp:inline distT="0" distB="0" distL="0" distR="0" wp14:anchorId="153A95C6" wp14:editId="26B6F3FD">
             <wp:extent cx="3441087" cy="2085975"/>
@@ -4758,18 +4893,32 @@
           <w:sz w:val="22"/>
           <w:szCs w:val="22"/>
         </w:rPr>
-        <w:t>models is nonadditive.</w:t>
-      </w:r>
-    </w:p>
-    <w:p>
-      <w:pPr>
-        <w:rPr>
-          <w:sz w:val="22"/>
-          <w:szCs w:val="22"/>
-        </w:rPr>
-      </w:pPr>
-      <w:bookmarkStart w:id="0" w:name="_GoBack"/>
-      <w:bookmarkEnd w:id="0"/>
+        <w:t xml:space="preserve">models </w:t>
+      </w:r>
+      <w:proofErr w:type="gramStart"/>
+      <w:r>
+        <w:rPr>
+          <w:sz w:val="22"/>
+          <w:szCs w:val="22"/>
+        </w:rPr>
+        <w:t>is</w:t>
+      </w:r>
+      <w:proofErr w:type="gramEnd"/>
+      <w:r>
+        <w:rPr>
+          <w:sz w:val="22"/>
+          <w:szCs w:val="22"/>
+        </w:rPr>
+        <w:t xml:space="preserve"> nonadditive.</w:t>
+      </w:r>
+    </w:p>
+    <w:p>
+      <w:pPr>
+        <w:rPr>
+          <w:sz w:val="22"/>
+          <w:szCs w:val="22"/>
+        </w:rPr>
+      </w:pPr>
     </w:p>
     <w:p>
       <w:pPr>
@@ -4790,7 +4939,23 @@
           <w:sz w:val="22"/>
           <w:szCs w:val="22"/>
         </w:rPr>
-        <w:t xml:space="preserve"> fit the two way ANOVA model, and </w:t>
+        <w:t xml:space="preserve"> fit the </w:t>
+      </w:r>
+      <w:proofErr w:type="gramStart"/>
+      <w:r>
+        <w:rPr>
+          <w:sz w:val="22"/>
+          <w:szCs w:val="22"/>
+        </w:rPr>
+        <w:t>two way</w:t>
+      </w:r>
+      <w:proofErr w:type="gramEnd"/>
+      <w:r>
+        <w:rPr>
+          <w:sz w:val="22"/>
+          <w:szCs w:val="22"/>
+        </w:rPr>
+        <w:t xml:space="preserve"> ANOVA model, and </w:t>
       </w:r>
       <w:r>
         <w:rPr>
@@ -4807,10 +4972,7 @@
         <w:t>, and</w:t>
       </w:r>
       <w:r>
-        <w:t xml:space="preserve"> then examine the type III sums of squares F table</w:t>
-      </w:r>
-      <w:r>
-        <w:t>.</w:t>
+        <w:t xml:space="preserve"> then examine the type III sums of squares F table.</w:t>
       </w:r>
     </w:p>
     <w:p>
@@ -4873,6 +5035,7 @@
           <w:sz w:val="22"/>
           <w:szCs w:val="22"/>
         </w:rPr>
+        <w:lastRenderedPageBreak/>
         <w:t>T</w:t>
       </w:r>
       <w:r>
@@ -4918,7 +5081,23 @@
           <w:sz w:val="22"/>
           <w:szCs w:val="22"/>
         </w:rPr>
-        <w:t xml:space="preserve">the residual diagnostics do not provide any concern about the assumptions of a two way </w:t>
+        <w:t xml:space="preserve">the residual diagnostics do not provide any concern about the assumptions of a </w:t>
+      </w:r>
+      <w:proofErr w:type="gramStart"/>
+      <w:r>
+        <w:rPr>
+          <w:sz w:val="22"/>
+          <w:szCs w:val="22"/>
+        </w:rPr>
+        <w:t>two way</w:t>
+      </w:r>
+      <w:proofErr w:type="gramEnd"/>
+      <w:r>
+        <w:rPr>
+          <w:sz w:val="22"/>
+          <w:szCs w:val="22"/>
+        </w:rPr>
+        <w:t xml:space="preserve"> </w:t>
       </w:r>
       <w:r>
         <w:rPr>
@@ -5078,16 +5257,7 @@
         <w:t xml:space="preserve">Thirdly, </w:t>
       </w:r>
       <w:r>
-        <w:t>adjust</w:t>
-      </w:r>
-      <w:r>
-        <w:t xml:space="preserve"> </w:t>
-      </w:r>
-      <w:r>
-        <w:t>multiple tests using Tukey’s procedure</w:t>
-      </w:r>
-      <w:r>
-        <w:t xml:space="preserve">. </w:t>
+        <w:t xml:space="preserve">adjust multiple tests using Tukey’s procedure. </w:t>
       </w:r>
     </w:p>
     <w:p>
@@ -5532,7 +5702,25 @@
           <w:sz w:val="22"/>
           <w:szCs w:val="22"/>
         </w:rPr>
-        <w:t xml:space="preserve">The two way analysis shows there is an interaction between the two independent variables </w:t>
+        <w:t xml:space="preserve">The </w:t>
+      </w:r>
+      <w:proofErr w:type="gramStart"/>
+      <w:r>
+        <w:rPr>
+          <w:rFonts w:cstheme="minorHAnsi"/>
+          <w:sz w:val="22"/>
+          <w:szCs w:val="22"/>
+        </w:rPr>
+        <w:t>two way</w:t>
+      </w:r>
+      <w:proofErr w:type="gramEnd"/>
+      <w:r>
+        <w:rPr>
+          <w:rFonts w:cstheme="minorHAnsi"/>
+          <w:sz w:val="22"/>
+          <w:szCs w:val="22"/>
+        </w:rPr>
+        <w:t xml:space="preserve"> analysis shows there is an interaction between the two independent variables </w:t>
       </w:r>
       <w:proofErr w:type="spellStart"/>
       <w:r>
@@ -5548,6 +5736,73 @@
           <w:sz w:val="22"/>
           <w:szCs w:val="22"/>
         </w:rPr>
+        <w:t xml:space="preserve"> and </w:t>
+      </w:r>
+      <w:proofErr w:type="spellStart"/>
+      <w:r>
+        <w:rPr>
+          <w:sz w:val="22"/>
+          <w:szCs w:val="22"/>
+        </w:rPr>
+        <w:t>LandSlope</w:t>
+      </w:r>
+      <w:proofErr w:type="spellEnd"/>
+      <w:r>
+        <w:rPr>
+          <w:sz w:val="22"/>
+          <w:szCs w:val="22"/>
+        </w:rPr>
+        <w:t xml:space="preserve">. </w:t>
+      </w:r>
+      <w:r>
+        <w:rPr>
+          <w:sz w:val="22"/>
+          <w:szCs w:val="22"/>
+        </w:rPr>
+        <w:t xml:space="preserve">The mean profile plot and the type III sum of squares F table can both </w:t>
+      </w:r>
+      <w:r>
+        <w:rPr>
+          <w:sz w:val="22"/>
+          <w:szCs w:val="22"/>
+        </w:rPr>
+        <w:t xml:space="preserve">exam the existing of interaction. </w:t>
+      </w:r>
+      <w:r>
+        <w:rPr>
+          <w:sz w:val="22"/>
+          <w:szCs w:val="22"/>
+        </w:rPr>
+        <w:t>T</w:t>
+      </w:r>
+      <w:r>
+        <w:rPr>
+          <w:sz w:val="22"/>
+          <w:szCs w:val="22"/>
+        </w:rPr>
+        <w:t xml:space="preserve">he residual diagnostics do not provide any concern about the assumptions of a </w:t>
+      </w:r>
+      <w:proofErr w:type="gramStart"/>
+      <w:r>
+        <w:rPr>
+          <w:sz w:val="22"/>
+          <w:szCs w:val="22"/>
+        </w:rPr>
+        <w:t>two way</w:t>
+      </w:r>
+      <w:proofErr w:type="gramEnd"/>
+      <w:r>
+        <w:rPr>
+          <w:sz w:val="22"/>
+          <w:szCs w:val="22"/>
+        </w:rPr>
+        <w:t xml:space="preserve"> ANOVA analysis.</w:t>
+      </w:r>
+      <w:r>
+        <w:rPr>
+          <w:sz w:val="22"/>
+          <w:szCs w:val="22"/>
+        </w:rPr>
         <w:t xml:space="preserve"> </w:t>
       </w:r>
       <w:r>
@@ -5555,11 +5810,64 @@
           <w:sz w:val="22"/>
           <w:szCs w:val="22"/>
         </w:rPr>
-        <w:t xml:space="preserve">and </w:t>
-      </w:r>
-      <w:proofErr w:type="spellStart"/>
-      <w:r>
-        <w:rPr>
+        <w:t>Tukey adjustment can be used to perform comparison of all the combination of groups.</w:t>
+      </w:r>
+      <w:r>
+        <w:rPr>
+          <w:rFonts w:cstheme="minorHAnsi"/>
+          <w:sz w:val="22"/>
+          <w:szCs w:val="22"/>
+        </w:rPr>
+        <w:t xml:space="preserve"> To </w:t>
+      </w:r>
+      <w:r>
+        <w:rPr>
+          <w:rFonts w:cstheme="minorHAnsi"/>
+          <w:sz w:val="22"/>
+          <w:szCs w:val="22"/>
+        </w:rPr>
+        <w:t xml:space="preserve">check if the </w:t>
+      </w:r>
+      <w:proofErr w:type="spellStart"/>
+      <w:r>
+        <w:rPr>
+          <w:rFonts w:cstheme="minorHAnsi"/>
+          <w:sz w:val="22"/>
+          <w:szCs w:val="22"/>
+        </w:rPr>
+        <w:t>SalePrice</w:t>
+      </w:r>
+      <w:proofErr w:type="spellEnd"/>
+      <w:r>
+        <w:rPr>
+          <w:rFonts w:cstheme="minorHAnsi"/>
+          <w:sz w:val="22"/>
+          <w:szCs w:val="22"/>
+        </w:rPr>
+        <w:t xml:space="preserve"> will be different with and without </w:t>
+      </w:r>
+      <w:proofErr w:type="spellStart"/>
+      <w:r>
+        <w:rPr>
+          <w:rFonts w:cstheme="minorHAnsi"/>
+          <w:sz w:val="22"/>
+          <w:szCs w:val="22"/>
+        </w:rPr>
+        <w:t>CentralAir</w:t>
+      </w:r>
+      <w:proofErr w:type="spellEnd"/>
+      <w:r>
+        <w:rPr>
+          <w:rFonts w:cstheme="minorHAnsi"/>
+          <w:sz w:val="22"/>
+          <w:szCs w:val="22"/>
+        </w:rPr>
+        <w:t xml:space="preserve"> in each </w:t>
+      </w:r>
+      <w:proofErr w:type="spellStart"/>
+      <w:r>
+        <w:rPr>
+          <w:rFonts w:cstheme="minorHAnsi"/>
           <w:sz w:val="22"/>
           <w:szCs w:val="22"/>
         </w:rPr>
@@ -5568,214 +5876,112 @@
       <w:proofErr w:type="spellEnd"/>
       <w:r>
         <w:rPr>
+          <w:rFonts w:cstheme="minorHAnsi"/>
+          <w:sz w:val="22"/>
+          <w:szCs w:val="22"/>
+        </w:rPr>
+        <w:t xml:space="preserve"> level, we only need to compare groups of </w:t>
+      </w:r>
+      <w:r>
+        <w:rPr>
+          <w:sz w:val="22"/>
+          <w:szCs w:val="22"/>
+        </w:rPr>
+        <w:t>"</w:t>
+      </w:r>
+      <w:proofErr w:type="spellStart"/>
+      <w:r>
+        <w:rPr>
+          <w:sz w:val="22"/>
+          <w:szCs w:val="22"/>
+        </w:rPr>
+        <w:t>GtlY-GtlN</w:t>
+      </w:r>
+      <w:proofErr w:type="spellEnd"/>
+      <w:r>
+        <w:rPr>
+          <w:sz w:val="22"/>
+          <w:szCs w:val="22"/>
+        </w:rPr>
+        <w:t>","</w:t>
+      </w:r>
+      <w:proofErr w:type="spellStart"/>
+      <w:r>
+        <w:rPr>
+          <w:sz w:val="22"/>
+          <w:szCs w:val="22"/>
+        </w:rPr>
+        <w:t>ModY-ModN</w:t>
+      </w:r>
+      <w:proofErr w:type="spellEnd"/>
+      <w:r>
+        <w:rPr>
+          <w:sz w:val="22"/>
+          <w:szCs w:val="22"/>
+        </w:rPr>
+        <w:t>","</w:t>
+      </w:r>
+      <w:proofErr w:type="spellStart"/>
+      <w:r>
+        <w:rPr>
+          <w:sz w:val="22"/>
+          <w:szCs w:val="22"/>
+        </w:rPr>
+        <w:t>SevY-SevN</w:t>
+      </w:r>
+      <w:proofErr w:type="spellEnd"/>
+      <w:r>
+        <w:rPr>
+          <w:sz w:val="22"/>
+          <w:szCs w:val="22"/>
+        </w:rPr>
+        <w:t>"</w:t>
+      </w:r>
+      <w:r>
+        <w:rPr>
           <w:sz w:val="22"/>
           <w:szCs w:val="22"/>
         </w:rPr>
         <w:t xml:space="preserve">. </w:t>
       </w:r>
-      <w:r>
-        <w:rPr>
-          <w:sz w:val="22"/>
-          <w:szCs w:val="22"/>
-        </w:rPr>
-        <w:t xml:space="preserve">The mean profile plot and the type III sum of squares F table can both </w:t>
-      </w:r>
-      <w:r>
-        <w:rPr>
-          <w:sz w:val="22"/>
-          <w:szCs w:val="22"/>
-        </w:rPr>
-        <w:t xml:space="preserve">exam the existing of interaction. </w:t>
-      </w:r>
-      <w:r>
-        <w:rPr>
-          <w:sz w:val="22"/>
-          <w:szCs w:val="22"/>
-        </w:rPr>
-        <w:t>T</w:t>
-      </w:r>
-      <w:r>
-        <w:rPr>
-          <w:sz w:val="22"/>
-          <w:szCs w:val="22"/>
-        </w:rPr>
-        <w:t>he residual diagnostics do not provide any concern about the assumptions of a two way ANOVA analysis.</w:t>
-      </w:r>
-      <w:r>
-        <w:rPr>
-          <w:sz w:val="22"/>
-          <w:szCs w:val="22"/>
-        </w:rPr>
-        <w:t xml:space="preserve"> </w:t>
-      </w:r>
-      <w:r>
-        <w:rPr>
-          <w:sz w:val="22"/>
-          <w:szCs w:val="22"/>
-        </w:rPr>
-        <w:t>Tukey adjustment can be used to perform comparison of all the combination of groups.</w:t>
-      </w:r>
-      <w:r>
-        <w:rPr>
-          <w:rFonts w:cstheme="minorHAnsi"/>
-          <w:sz w:val="22"/>
-          <w:szCs w:val="22"/>
-        </w:rPr>
-        <w:t xml:space="preserve"> To </w:t>
-      </w:r>
-      <w:r>
-        <w:rPr>
-          <w:rFonts w:cstheme="minorHAnsi"/>
-          <w:sz w:val="22"/>
-          <w:szCs w:val="22"/>
-        </w:rPr>
-        <w:t xml:space="preserve">check if the </w:t>
-      </w:r>
-      <w:proofErr w:type="spellStart"/>
-      <w:r>
-        <w:rPr>
-          <w:rFonts w:cstheme="minorHAnsi"/>
-          <w:sz w:val="22"/>
-          <w:szCs w:val="22"/>
-        </w:rPr>
-        <w:t>SalePrice</w:t>
-      </w:r>
-      <w:proofErr w:type="spellEnd"/>
-      <w:r>
-        <w:rPr>
-          <w:rFonts w:cstheme="minorHAnsi"/>
-          <w:sz w:val="22"/>
-          <w:szCs w:val="22"/>
-        </w:rPr>
-        <w:t xml:space="preserve"> will be different with and without </w:t>
-      </w:r>
-      <w:proofErr w:type="spellStart"/>
-      <w:r>
-        <w:rPr>
-          <w:rFonts w:cstheme="minorHAnsi"/>
-          <w:sz w:val="22"/>
-          <w:szCs w:val="22"/>
-        </w:rPr>
-        <w:t>CentralAir</w:t>
-      </w:r>
-      <w:proofErr w:type="spellEnd"/>
-      <w:r>
-        <w:rPr>
-          <w:rFonts w:cstheme="minorHAnsi"/>
-          <w:sz w:val="22"/>
-          <w:szCs w:val="22"/>
-        </w:rPr>
-        <w:t xml:space="preserve"> in each </w:t>
-      </w:r>
-      <w:proofErr w:type="spellStart"/>
-      <w:r>
-        <w:rPr>
-          <w:rFonts w:cstheme="minorHAnsi"/>
-          <w:sz w:val="22"/>
-          <w:szCs w:val="22"/>
-        </w:rPr>
-        <w:t>LandSlope</w:t>
-      </w:r>
-      <w:proofErr w:type="spellEnd"/>
-      <w:r>
-        <w:rPr>
-          <w:rFonts w:cstheme="minorHAnsi"/>
-          <w:sz w:val="22"/>
-          <w:szCs w:val="22"/>
-        </w:rPr>
-        <w:t xml:space="preserve"> level, we only need to compare groups of </w:t>
-      </w:r>
-      <w:r>
-        <w:rPr>
-          <w:sz w:val="22"/>
-          <w:szCs w:val="22"/>
-        </w:rPr>
-        <w:t>"</w:t>
-      </w:r>
-      <w:proofErr w:type="spellStart"/>
-      <w:r>
-        <w:rPr>
-          <w:sz w:val="22"/>
-          <w:szCs w:val="22"/>
-        </w:rPr>
-        <w:t>GtlY-GtlN</w:t>
-      </w:r>
-      <w:proofErr w:type="spellEnd"/>
-      <w:r>
-        <w:rPr>
-          <w:sz w:val="22"/>
-          <w:szCs w:val="22"/>
-        </w:rPr>
-        <w:t>","</w:t>
-      </w:r>
-      <w:proofErr w:type="spellStart"/>
-      <w:r>
-        <w:rPr>
-          <w:sz w:val="22"/>
-          <w:szCs w:val="22"/>
-        </w:rPr>
-        <w:t>ModY-ModN</w:t>
-      </w:r>
-      <w:proofErr w:type="spellEnd"/>
-      <w:r>
-        <w:rPr>
-          <w:sz w:val="22"/>
-          <w:szCs w:val="22"/>
-        </w:rPr>
-        <w:t>","</w:t>
-      </w:r>
-      <w:proofErr w:type="spellStart"/>
-      <w:r>
-        <w:rPr>
-          <w:sz w:val="22"/>
-          <w:szCs w:val="22"/>
-        </w:rPr>
-        <w:t>SevY-SevN</w:t>
-      </w:r>
-      <w:proofErr w:type="spellEnd"/>
-      <w:r>
-        <w:rPr>
-          <w:sz w:val="22"/>
-          <w:szCs w:val="22"/>
-        </w:rPr>
-        <w:t>"</w:t>
-      </w:r>
+      <w:proofErr w:type="spellStart"/>
+      <w:r>
+        <w:rPr>
+          <w:sz w:val="22"/>
+          <w:szCs w:val="22"/>
+        </w:rPr>
+        <w:t>Bonforroni</w:t>
+      </w:r>
+      <w:proofErr w:type="spellEnd"/>
+      <w:r>
+        <w:rPr>
+          <w:sz w:val="22"/>
+          <w:szCs w:val="22"/>
+        </w:rPr>
+        <w:t xml:space="preserve"> adjustment can serve the purpose to compare each </w:t>
+      </w:r>
+      <w:r>
+        <w:rPr>
+          <w:sz w:val="22"/>
+          <w:szCs w:val="22"/>
+        </w:rPr>
+        <w:t xml:space="preserve">specific </w:t>
+      </w:r>
+      <w:proofErr w:type="gramStart"/>
+      <w:r>
+        <w:rPr>
+          <w:sz w:val="22"/>
+          <w:szCs w:val="22"/>
+        </w:rPr>
+        <w:t>groups</w:t>
+      </w:r>
+      <w:proofErr w:type="gramEnd"/>
       <w:r>
         <w:rPr>
           <w:sz w:val="22"/>
           <w:szCs w:val="22"/>
         </w:rPr>
         <w:t>.</w:t>
-      </w:r>
-      <w:r>
-        <w:rPr>
-          <w:sz w:val="22"/>
-          <w:szCs w:val="22"/>
-        </w:rPr>
-        <w:t xml:space="preserve"> </w:t>
-      </w:r>
-      <w:proofErr w:type="spellStart"/>
-      <w:r>
-        <w:rPr>
-          <w:sz w:val="22"/>
-          <w:szCs w:val="22"/>
-        </w:rPr>
-        <w:t>Bonforroni</w:t>
-      </w:r>
-      <w:proofErr w:type="spellEnd"/>
-      <w:r>
-        <w:rPr>
-          <w:sz w:val="22"/>
-          <w:szCs w:val="22"/>
-        </w:rPr>
-        <w:t xml:space="preserve"> adjustment can serve the purpose to compare each </w:t>
-      </w:r>
-      <w:r>
-        <w:rPr>
-          <w:sz w:val="22"/>
-          <w:szCs w:val="22"/>
-        </w:rPr>
-        <w:t>specific groups.</w:t>
       </w:r>
     </w:p>
     <w:p>
@@ -6767,7 +6973,7 @@
     <w:lsdException w:name="Table Web 2" w:semiHidden="1" w:unhideWhenUsed="1"/>
     <w:lsdException w:name="Table Web 3" w:semiHidden="1" w:unhideWhenUsed="1"/>
     <w:lsdException w:name="Balloon Text" w:semiHidden="1" w:unhideWhenUsed="1"/>
-    <w:lsdException w:name="Table Grid" w:semiHidden="1" w:uiPriority="39" w:unhideWhenUsed="1"/>
+    <w:lsdException w:name="Table Grid" w:uiPriority="39"/>
     <w:lsdException w:name="Table Theme" w:semiHidden="1" w:unhideWhenUsed="1"/>
     <w:lsdException w:name="Placeholder Text" w:semiHidden="1"/>
     <w:lsdException w:name="No Spacing" w:uiPriority="1" w:qFormat="1"/>
@@ -7374,7 +7580,7 @@
 </file>
 
 <file path=customXml/itemProps1.xml><?xml version="1.0" encoding="utf-8"?>
-<ds:datastoreItem xmlns:ds="http://schemas.openxmlformats.org/officeDocument/2006/customXml" ds:itemID="{4CA3068A-2E0A-472E-875C-6CC223CAC9A4}">
+<ds:datastoreItem xmlns:ds="http://schemas.openxmlformats.org/officeDocument/2006/customXml" ds:itemID="{B60C7EC8-B6D5-214F-AC93-B4B19217E16E}">
   <ds:schemaRefs>
     <ds:schemaRef ds:uri="http://schemas.openxmlformats.org/officeDocument/2006/bibliography"/>
   </ds:schemaRefs>

</xml_diff>

<commit_message>
Minor edits to paper everywhere
</commit_message>
<xml_diff>
--- a/6372_Project1_Paper.docx
+++ b/6372_Project1_Paper.docx
@@ -631,37 +631,79 @@
           <w:szCs w:val="22"/>
         </w:rPr>
         <w:lastRenderedPageBreak/>
-        <w:t xml:space="preserve">The initial examination of the data resulted in finding approximately 19 columns have missing data. We examined each of these and fixed those with logical values (EX: with Fence being NA, it is assumed that there is no fence). Next we removed columns that had factors </w:t>
-      </w:r>
-      <w:r>
-        <w:rPr>
-          <w:sz w:val="22"/>
-          <w:szCs w:val="22"/>
-        </w:rPr>
-        <w:t>that had problems with their levels (EX: Utilities had two levels, 1459 of the rows were of one level and the final row was of the other level).</w:t>
-      </w:r>
-      <w:r>
-        <w:rPr>
-          <w:sz w:val="22"/>
-          <w:szCs w:val="22"/>
-        </w:rPr>
-        <w:t xml:space="preserve"> Examining a scatterplot of the variables lead </w:t>
-      </w:r>
-      <w:proofErr w:type="gramStart"/>
-      <w:r>
-        <w:rPr>
-          <w:sz w:val="22"/>
-          <w:szCs w:val="22"/>
-        </w:rPr>
-        <w:t>us</w:t>
-      </w:r>
-      <w:proofErr w:type="gramEnd"/>
-      <w:r>
-        <w:rPr>
-          <w:sz w:val="22"/>
-          <w:szCs w:val="22"/>
-        </w:rPr>
-        <w:t xml:space="preserve"> to take a log transform the response variable.</w:t>
+        <w:t>The initial examination of the data resulted in finding approximately 19 columns have missing data. We examined each of these and fixed those with logical values (EX: with Fence being NA, it is assumed that there is no fence). Next we removed</w:t>
+      </w:r>
+      <w:r>
+        <w:rPr>
+          <w:sz w:val="22"/>
+          <w:szCs w:val="22"/>
+        </w:rPr>
+        <w:t xml:space="preserve"> categorical</w:t>
+      </w:r>
+      <w:r>
+        <w:rPr>
+          <w:sz w:val="22"/>
+          <w:szCs w:val="22"/>
+        </w:rPr>
+        <w:t xml:space="preserve"> columns </w:t>
+      </w:r>
+      <w:r>
+        <w:rPr>
+          <w:sz w:val="22"/>
+          <w:szCs w:val="22"/>
+        </w:rPr>
+        <w:t>that had problems with their levels (EX: Utilities ha</w:t>
+      </w:r>
+      <w:r>
+        <w:rPr>
+          <w:sz w:val="22"/>
+          <w:szCs w:val="22"/>
+        </w:rPr>
+        <w:t>s</w:t>
+      </w:r>
+      <w:r>
+        <w:rPr>
+          <w:sz w:val="22"/>
+          <w:szCs w:val="22"/>
+        </w:rPr>
+        <w:t xml:space="preserve"> two levels, 1459 of the rows were of one level and the final row was of the other level).</w:t>
+      </w:r>
+      <w:r>
+        <w:rPr>
+          <w:sz w:val="22"/>
+          <w:szCs w:val="22"/>
+        </w:rPr>
+        <w:t xml:space="preserve"> Examining a scatterplot of the variables led us to take a log transform the response variable</w:t>
+      </w:r>
+      <w:r>
+        <w:rPr>
+          <w:sz w:val="22"/>
+          <w:szCs w:val="22"/>
+        </w:rPr>
+        <w:t xml:space="preserve"> ‘</w:t>
+      </w:r>
+      <w:proofErr w:type="spellStart"/>
+      <w:r>
+        <w:rPr>
+          <w:sz w:val="22"/>
+          <w:szCs w:val="22"/>
+        </w:rPr>
+        <w:t>SalePrice</w:t>
+      </w:r>
+      <w:proofErr w:type="spellEnd"/>
+      <w:r>
+        <w:rPr>
+          <w:sz w:val="22"/>
+          <w:szCs w:val="22"/>
+        </w:rPr>
+        <w:t>’</w:t>
+      </w:r>
+      <w:r>
+        <w:rPr>
+          <w:sz w:val="22"/>
+          <w:szCs w:val="22"/>
+        </w:rPr>
+        <w:t>.</w:t>
       </w:r>
       <w:r>
         <w:rPr>
@@ -675,19 +717,29 @@
           <w:sz w:val="22"/>
           <w:szCs w:val="22"/>
         </w:rPr>
-        <w:t xml:space="preserve"> [CHART </w:t>
-      </w:r>
-      <w:r>
-        <w:rPr>
-          <w:sz w:val="22"/>
-          <w:szCs w:val="22"/>
+        <w:t xml:space="preserve"> </w:t>
+      </w:r>
+      <w:r>
+        <w:rPr>
+          <w:b/>
+          <w:sz w:val="16"/>
+          <w:szCs w:val="16"/>
+        </w:rPr>
+        <w:t xml:space="preserve">[CHART </w:t>
+      </w:r>
+      <w:r>
+        <w:rPr>
+          <w:b/>
+          <w:sz w:val="16"/>
+          <w:szCs w:val="16"/>
         </w:rPr>
         <w:t>3.</w:t>
       </w:r>
       <w:r>
         <w:rPr>
-          <w:sz w:val="22"/>
-          <w:szCs w:val="22"/>
+          <w:b/>
+          <w:sz w:val="16"/>
+          <w:szCs w:val="16"/>
         </w:rPr>
         <w:t>1]</w:t>
       </w:r>
@@ -825,7 +877,21 @@
           <w:sz w:val="22"/>
           <w:szCs w:val="22"/>
         </w:rPr>
-        <w:t xml:space="preserve">This report presents the analysis and modeling done on the House Pricing dataset provided on </w:t>
+        <w:t xml:space="preserve">This report presents the analysis and modeling done on the House Pricing dataset provided </w:t>
+      </w:r>
+      <w:r>
+        <w:rPr>
+          <w:sz w:val="22"/>
+          <w:szCs w:val="22"/>
+        </w:rPr>
+        <w:t>from</w:t>
+      </w:r>
+      <w:r>
+        <w:rPr>
+          <w:sz w:val="22"/>
+          <w:szCs w:val="22"/>
+        </w:rPr>
+        <w:t xml:space="preserve"> </w:t>
       </w:r>
       <w:proofErr w:type="spellStart"/>
       <w:r>
@@ -842,6 +908,29 @@
           <w:szCs w:val="22"/>
         </w:rPr>
         <w:t xml:space="preserve"> for advanced regression technique.  It starts by acquiring and defining input data, data cleaning, feature engineering, and finally by model training, selection, and prediction.</w:t>
+      </w:r>
+      <w:r>
+        <w:rPr>
+          <w:sz w:val="22"/>
+          <w:szCs w:val="22"/>
+        </w:rPr>
+        <w:t xml:space="preserve"> The end result is in the creation of a model that explains/predicts the </w:t>
+      </w:r>
+      <w:proofErr w:type="spellStart"/>
+      <w:r>
+        <w:rPr>
+          <w:sz w:val="22"/>
+          <w:szCs w:val="22"/>
+        </w:rPr>
+        <w:t>SalePrice</w:t>
+      </w:r>
+      <w:proofErr w:type="spellEnd"/>
+      <w:r>
+        <w:rPr>
+          <w:sz w:val="22"/>
+          <w:szCs w:val="22"/>
+        </w:rPr>
+        <w:t xml:space="preserve"> of a home.</w:t>
       </w:r>
     </w:p>
     <w:p>
@@ -894,14 +983,49 @@
           <w:sz w:val="22"/>
           <w:szCs w:val="22"/>
         </w:rPr>
-        <w:t>For our analysis we built three different models</w:t>
-      </w:r>
-      <w:r>
-        <w:rPr>
-          <w:sz w:val="22"/>
-          <w:szCs w:val="22"/>
-        </w:rPr>
-        <w:t xml:space="preserve">. Two of them were built with automatic selection algorithms: stepwise and lasso. The other model is custom and was designed to be easily interpretable. </w:t>
+        <w:t>During</w:t>
+      </w:r>
+      <w:r>
+        <w:rPr>
+          <w:sz w:val="22"/>
+          <w:szCs w:val="22"/>
+        </w:rPr>
+        <w:t xml:space="preserve"> our analysis we built three different models</w:t>
+      </w:r>
+      <w:r>
+        <w:rPr>
+          <w:sz w:val="22"/>
+          <w:szCs w:val="22"/>
+        </w:rPr>
+        <w:t xml:space="preserve">. Two of them were built </w:t>
+      </w:r>
+      <w:r>
+        <w:rPr>
+          <w:sz w:val="22"/>
+          <w:szCs w:val="22"/>
+        </w:rPr>
+        <w:t>using</w:t>
+      </w:r>
+      <w:r>
+        <w:rPr>
+          <w:sz w:val="22"/>
+          <w:szCs w:val="22"/>
+        </w:rPr>
+        <w:t xml:space="preserve"> automatic selection algorithms: stepwise and lasso. The other model </w:t>
+      </w:r>
+      <w:r>
+        <w:rPr>
+          <w:sz w:val="22"/>
+          <w:szCs w:val="22"/>
+        </w:rPr>
+        <w:t xml:space="preserve">was </w:t>
+      </w:r>
+      <w:r>
+        <w:rPr>
+          <w:sz w:val="22"/>
+          <w:szCs w:val="22"/>
+        </w:rPr>
+        <w:t xml:space="preserve">custom and was designed to be easily interpretable. </w:t>
       </w:r>
     </w:p>
     <w:p>
@@ -931,6 +1055,7 @@
           <w:sz w:val="22"/>
           <w:szCs w:val="22"/>
         </w:rPr>
+        <w:lastRenderedPageBreak/>
         <w:t>Stepwise</w:t>
       </w:r>
     </w:p>
@@ -949,7 +1074,6 @@
           <w:sz w:val="22"/>
           <w:szCs w:val="22"/>
         </w:rPr>
-        <w:lastRenderedPageBreak/>
         <w:t xml:space="preserve">For the creation of the stepwise model we removed a few categorical parameters that did not have enough of certain levels to do testing upon them. Also we included the interaction terms: </w:t>
       </w:r>
       <w:r>
@@ -1168,7 +1292,21 @@
           <w:sz w:val="22"/>
           <w:szCs w:val="22"/>
         </w:rPr>
-        <w:t xml:space="preserve"> being correlated and </w:t>
+        <w:t xml:space="preserve"> being </w:t>
+      </w:r>
+      <w:r>
+        <w:rPr>
+          <w:sz w:val="22"/>
+          <w:szCs w:val="22"/>
+        </w:rPr>
+        <w:t xml:space="preserve">highly </w:t>
+      </w:r>
+      <w:r>
+        <w:rPr>
+          <w:sz w:val="22"/>
+          <w:szCs w:val="22"/>
+        </w:rPr>
+        <w:t xml:space="preserve">correlated and </w:t>
       </w:r>
       <w:proofErr w:type="spellStart"/>
       <w:r>
@@ -1200,7 +1338,21 @@
           <w:sz w:val="22"/>
           <w:szCs w:val="22"/>
         </w:rPr>
-        <w:t xml:space="preserve"> being correlated. We removed </w:t>
+        <w:t xml:space="preserve"> being </w:t>
+      </w:r>
+      <w:r>
+        <w:rPr>
+          <w:sz w:val="22"/>
+          <w:szCs w:val="22"/>
+        </w:rPr>
+        <w:t xml:space="preserve">highly </w:t>
+      </w:r>
+      <w:r>
+        <w:rPr>
+          <w:sz w:val="22"/>
+          <w:szCs w:val="22"/>
+        </w:rPr>
+        <w:t xml:space="preserve">correlated. We removed </w:t>
       </w:r>
       <w:proofErr w:type="spellStart"/>
       <w:r>
@@ -1239,7 +1391,7 @@
           <w:sz w:val="22"/>
           <w:szCs w:val="22"/>
         </w:rPr>
-        <w:t xml:space="preserve"> In the end, the</w:t>
+        <w:t xml:space="preserve"> In the end the</w:t>
       </w:r>
       <w:r>
         <w:rPr>
@@ -1818,14 +1970,14 @@
           <w:sz w:val="22"/>
           <w:szCs w:val="22"/>
         </w:rPr>
-        <w:t xml:space="preserve">  </w:t>
-      </w:r>
-      <w:r>
-        <w:rPr>
-          <w:sz w:val="22"/>
-          <w:szCs w:val="22"/>
-        </w:rPr>
-        <w:t xml:space="preserve">and one the interaction term </w:t>
+        <w:t xml:space="preserve"> </w:t>
+      </w:r>
+      <w:r>
+        <w:rPr>
+          <w:sz w:val="22"/>
+          <w:szCs w:val="22"/>
+        </w:rPr>
+        <w:t xml:space="preserve">and one interaction term </w:t>
       </w:r>
       <w:proofErr w:type="spellStart"/>
       <w:r>
@@ -1858,26 +2010,71 @@
           <w:szCs w:val="22"/>
         </w:rPr>
         <w:t>.</w:t>
-      </w:r>
-      <w:r>
-        <w:rPr>
-          <w:sz w:val="22"/>
-          <w:szCs w:val="22"/>
-        </w:rPr>
-        <w:t xml:space="preserve"> </w:t>
-      </w:r>
-      <w:r>
-        <w:rPr>
-          <w:sz w:val="22"/>
-          <w:szCs w:val="22"/>
-        </w:rPr>
-        <w:t>The initial model seemed to have a small problem with normality with an outlier. We ran it again without that outlier and looked at the results. Normality and constant variance were slightly better, but the Adjusted R-Squared value was slightly worse. We decided to leave the point in and continue with our analysis.</w:t>
       </w:r>
     </w:p>
     <w:p>
       <w:pPr>
         <w:pStyle w:val="NoSpacing"/>
         <w:ind w:firstLine="360"/>
+        <w:jc w:val="both"/>
+        <w:rPr>
+          <w:sz w:val="22"/>
+          <w:szCs w:val="22"/>
+        </w:rPr>
+      </w:pPr>
+      <w:r>
+        <w:rPr>
+          <w:sz w:val="22"/>
+          <w:szCs w:val="22"/>
+        </w:rPr>
+        <w:t>The initial model seemed to have a small problem with normality with an outlier. We ran it again without th</w:t>
+      </w:r>
+      <w:r>
+        <w:rPr>
+          <w:sz w:val="22"/>
+          <w:szCs w:val="22"/>
+        </w:rPr>
+        <w:t>ose few</w:t>
+      </w:r>
+      <w:r>
+        <w:rPr>
+          <w:sz w:val="22"/>
+          <w:szCs w:val="22"/>
+        </w:rPr>
+        <w:t xml:space="preserve"> outlier</w:t>
+      </w:r>
+      <w:r>
+        <w:rPr>
+          <w:sz w:val="22"/>
+          <w:szCs w:val="22"/>
+        </w:rPr>
+        <w:t>s</w:t>
+      </w:r>
+      <w:r>
+        <w:rPr>
+          <w:sz w:val="22"/>
+          <w:szCs w:val="22"/>
+        </w:rPr>
+        <w:t xml:space="preserve"> and looked at the results. Normality and constant variance were slightly better, but the Adjusted R-Squared value was slightly worse. We decided to leave the point</w:t>
+      </w:r>
+      <w:r>
+        <w:rPr>
+          <w:sz w:val="22"/>
+          <w:szCs w:val="22"/>
+        </w:rPr>
+        <w:t>s</w:t>
+      </w:r>
+      <w:r>
+        <w:rPr>
+          <w:sz w:val="22"/>
+          <w:szCs w:val="22"/>
+        </w:rPr>
+        <w:t xml:space="preserve"> in and continue with our analysis.</w:t>
+      </w:r>
+    </w:p>
+    <w:p>
+      <w:pPr>
+        <w:pStyle w:val="NoSpacing"/>
         <w:jc w:val="both"/>
         <w:rPr>
           <w:sz w:val="22"/>
@@ -2001,17 +2198,6 @@
     <w:p>
       <w:pPr>
         <w:pStyle w:val="NoSpacing"/>
-        <w:ind w:firstLine="360"/>
-        <w:jc w:val="both"/>
-        <w:rPr>
-          <w:sz w:val="22"/>
-          <w:szCs w:val="22"/>
-        </w:rPr>
-      </w:pPr>
-    </w:p>
-    <w:p>
-      <w:pPr>
-        <w:pStyle w:val="NoSpacing"/>
         <w:jc w:val="both"/>
         <w:rPr>
           <w:sz w:val="22"/>
@@ -2040,6 +2226,17 @@
           <w:szCs w:val="22"/>
         </w:rPr>
       </w:pPr>
+    </w:p>
+    <w:p>
+      <w:pPr>
+        <w:pStyle w:val="NoSpacing"/>
+        <w:ind w:firstLine="360"/>
+        <w:jc w:val="both"/>
+        <w:rPr>
+          <w:sz w:val="22"/>
+          <w:szCs w:val="22"/>
+        </w:rPr>
+      </w:pPr>
       <w:r>
         <w:rPr>
           <w:sz w:val="22"/>
@@ -2080,14 +2277,28 @@
           <w:sz w:val="22"/>
           <w:szCs w:val="22"/>
         </w:rPr>
-        <w:t xml:space="preserve"> tail at the beginning. This is fine because (as seen in the histogram) there few outliers. We will assume independence, although due to the nature of house pricing this is in suspect. </w:t>
-      </w:r>
-      <w:r>
-        <w:rPr>
-          <w:sz w:val="22"/>
-          <w:szCs w:val="22"/>
-        </w:rPr>
-        <w:t>As mentioned earlier, there are a few minor outliers</w:t>
+        <w:t xml:space="preserve"> tail at the beginning. This is fine because (as seen in the histogram) there few outliers</w:t>
+      </w:r>
+      <w:r>
+        <w:rPr>
+          <w:sz w:val="22"/>
+          <w:szCs w:val="22"/>
+        </w:rPr>
+        <w:t xml:space="preserve"> and plenty of observations</w:t>
+      </w:r>
+      <w:r>
+        <w:rPr>
+          <w:sz w:val="22"/>
+          <w:szCs w:val="22"/>
+        </w:rPr>
+        <w:t xml:space="preserve">. We will assume independence, although due to the nature of house pricing this is in suspect. </w:t>
+      </w:r>
+      <w:r>
+        <w:rPr>
+          <w:sz w:val="22"/>
+          <w:szCs w:val="22"/>
+        </w:rPr>
+        <w:t>As mentioned earlier there are a few minor outliers</w:t>
       </w:r>
       <w:r>
         <w:rPr>
@@ -2130,6 +2341,13 @@
           <w:sz w:val="22"/>
           <w:szCs w:val="22"/>
         </w:rPr>
+        <w:t xml:space="preserve"> points</w:t>
+      </w:r>
+      <w:r>
+        <w:rPr>
+          <w:sz w:val="22"/>
+          <w:szCs w:val="22"/>
+        </w:rPr>
         <w:t xml:space="preserve">, </w:t>
       </w:r>
       <w:r>
@@ -2151,7 +2369,14 @@
           <w:sz w:val="22"/>
           <w:szCs w:val="22"/>
         </w:rPr>
-        <w:t>included this point</w:t>
+        <w:t>included th</w:t>
+      </w:r>
+      <w:r>
+        <w:rPr>
+          <w:sz w:val="22"/>
+          <w:szCs w:val="22"/>
+        </w:rPr>
+        <w:t>em</w:t>
       </w:r>
       <w:r>
         <w:rPr>
@@ -2214,14 +2439,28 @@
           <w:sz w:val="22"/>
           <w:szCs w:val="22"/>
         </w:rPr>
-        <w:t>The custom model was to be one that is</w:t>
-      </w:r>
-      <w:r>
-        <w:rPr>
-          <w:sz w:val="22"/>
-          <w:szCs w:val="22"/>
-        </w:rPr>
-        <w:t xml:space="preserve"> simple to understand and interpret. For this model</w:t>
+        <w:t>The custom model was</w:t>
+      </w:r>
+      <w:r>
+        <w:rPr>
+          <w:sz w:val="22"/>
+          <w:szCs w:val="22"/>
+        </w:rPr>
+        <w:t xml:space="preserve"> designed</w:t>
+      </w:r>
+      <w:r>
+        <w:rPr>
+          <w:sz w:val="22"/>
+          <w:szCs w:val="22"/>
+        </w:rPr>
+        <w:t xml:space="preserve"> to be </w:t>
+      </w:r>
+      <w:r>
+        <w:rPr>
+          <w:sz w:val="22"/>
+          <w:szCs w:val="22"/>
+        </w:rPr>
+        <w:t>simple to understand and interpret. For this model</w:t>
       </w:r>
       <w:r>
         <w:rPr>
@@ -2472,13 +2711,19 @@
     </w:p>
     <w:p>
       <w:pPr>
-        <w:pStyle w:val="NoSpacing"/>
-        <w:jc w:val="both"/>
-        <w:rPr>
-          <w:sz w:val="22"/>
-          <w:szCs w:val="22"/>
-        </w:rPr>
-      </w:pPr>
+        <w:rPr>
+          <w:sz w:val="22"/>
+          <w:szCs w:val="22"/>
+        </w:rPr>
+      </w:pPr>
+      <w:r>
+        <w:rPr>
+          <w:sz w:val="22"/>
+          <w:szCs w:val="22"/>
+        </w:rPr>
+        <w:lastRenderedPageBreak/>
+        <w:br w:type="page"/>
+      </w:r>
     </w:p>
     <w:p>
       <w:pPr>
@@ -2489,11 +2734,30 @@
           <w:szCs w:val="22"/>
         </w:rPr>
       </w:pPr>
+    </w:p>
+    <w:p>
+      <w:pPr>
+        <w:pStyle w:val="NoSpacing"/>
+        <w:jc w:val="center"/>
+        <w:rPr>
+          <w:sz w:val="22"/>
+          <w:szCs w:val="22"/>
+        </w:rPr>
+      </w:pPr>
+    </w:p>
+    <w:p>
+      <w:pPr>
+        <w:pStyle w:val="NoSpacing"/>
+        <w:jc w:val="center"/>
+        <w:rPr>
+          <w:sz w:val="22"/>
+          <w:szCs w:val="22"/>
+        </w:rPr>
+      </w:pPr>
       <w:r>
         <w:rPr>
           <w:noProof/>
         </w:rPr>
-        <w:lastRenderedPageBreak/>
         <w:drawing>
           <wp:inline distT="0" distB="0" distL="0" distR="0" wp14:anchorId="04346C55" wp14:editId="22F24ACC">
             <wp:extent cx="2957885" cy="2053009"/>
@@ -2583,6 +2847,7 @@
           <w:sz w:val="22"/>
           <w:szCs w:val="22"/>
         </w:rPr>
+        <w:lastRenderedPageBreak/>
         <w:t>T</w:t>
       </w:r>
       <w:r>
@@ -2597,7 +2862,42 @@
           <w:sz w:val="22"/>
           <w:szCs w:val="22"/>
         </w:rPr>
-        <w:t xml:space="preserve"> identical with the values ranging from 1.06 to 2.0. This</w:t>
+        <w:t xml:space="preserve"> identical with the</w:t>
+      </w:r>
+      <w:r>
+        <w:rPr>
+          <w:sz w:val="22"/>
+          <w:szCs w:val="22"/>
+        </w:rPr>
+        <w:t>ir</w:t>
+      </w:r>
+      <w:r>
+        <w:rPr>
+          <w:sz w:val="22"/>
+          <w:szCs w:val="22"/>
+        </w:rPr>
+        <w:t xml:space="preserve"> values ranging from 1.06 to 2.0. This</w:t>
+      </w:r>
+      <w:r>
+        <w:rPr>
+          <w:sz w:val="22"/>
+          <w:szCs w:val="22"/>
+        </w:rPr>
+        <w:t xml:space="preserve"> indicates that there is no multicollinearity</w:t>
+      </w:r>
+      <w:r>
+        <w:rPr>
+          <w:sz w:val="22"/>
+          <w:szCs w:val="22"/>
+        </w:rPr>
+        <w:t xml:space="preserve"> present</w:t>
+      </w:r>
+      <w:r>
+        <w:rPr>
+          <w:sz w:val="22"/>
+          <w:szCs w:val="22"/>
+        </w:rPr>
+        <w:t>.</w:t>
       </w:r>
       <w:r>
         <w:rPr>
@@ -2611,36 +2911,77 @@
           <w:sz w:val="22"/>
           <w:szCs w:val="22"/>
         </w:rPr>
-        <w:lastRenderedPageBreak/>
-        <w:t>indicates that there is no multicollinearity</w:t>
-      </w:r>
-      <w:r>
-        <w:rPr>
-          <w:sz w:val="22"/>
-          <w:szCs w:val="22"/>
-        </w:rPr>
-        <w:t xml:space="preserve"> present</w:t>
-      </w:r>
-      <w:r>
-        <w:rPr>
-          <w:sz w:val="22"/>
-          <w:szCs w:val="22"/>
-        </w:rPr>
-        <w:t>.</w:t>
-      </w:r>
-      <w:r>
-        <w:rPr>
-          <w:sz w:val="22"/>
-          <w:szCs w:val="22"/>
-        </w:rPr>
-        <w:t xml:space="preserve"> </w:t>
-      </w:r>
-      <w:r>
-        <w:rPr>
-          <w:sz w:val="22"/>
-          <w:szCs w:val="22"/>
-        </w:rPr>
-        <w:t>The residual plot indicates that except for a few outliers (which we decided to keep in the initial stage of analyzing this model) there is constant variance. The data is nearly normally distributed, with a bit of a tail at the beginning. This is fine because (as seen in the histogram) there few outliers. We will assume independence, although due to the nature of house pricing this is in suspect. As mentioned earlier, there is one major outlier. However this is just one point out of 1480, its influence is low so we continued our analysis with the point included.</w:t>
+        <w:t>The residual plot indicates that except for a few outliers (which we decided to keep in the initial stage of analyzing this model) there is constant variance. The data is nearly normally distributed, with a bit of a tail at the beginning. This is fine because (as seen in the histogram) there few outliers. We will assume independence, although due to the nature of house pricing this is in suspect. As mentioned earlier there is one major</w:t>
+      </w:r>
+      <w:r>
+        <w:rPr>
+          <w:sz w:val="22"/>
+          <w:szCs w:val="22"/>
+        </w:rPr>
+        <w:t xml:space="preserve"> and a few minor outliers</w:t>
+      </w:r>
+      <w:r>
+        <w:rPr>
+          <w:sz w:val="22"/>
+          <w:szCs w:val="22"/>
+        </w:rPr>
+        <w:t>. However th</w:t>
+      </w:r>
+      <w:r>
+        <w:rPr>
+          <w:sz w:val="22"/>
+          <w:szCs w:val="22"/>
+        </w:rPr>
+        <w:t>ese points are out of</w:t>
+      </w:r>
+      <w:r>
+        <w:rPr>
+          <w:sz w:val="22"/>
+          <w:szCs w:val="22"/>
+        </w:rPr>
+        <w:t xml:space="preserve"> 1480</w:t>
+      </w:r>
+      <w:r>
+        <w:rPr>
+          <w:sz w:val="22"/>
+          <w:szCs w:val="22"/>
+        </w:rPr>
+        <w:t xml:space="preserve"> total</w:t>
+      </w:r>
+      <w:r>
+        <w:rPr>
+          <w:sz w:val="22"/>
+          <w:szCs w:val="22"/>
+        </w:rPr>
+        <w:t xml:space="preserve">, </w:t>
+      </w:r>
+      <w:r>
+        <w:rPr>
+          <w:sz w:val="22"/>
+          <w:szCs w:val="22"/>
+        </w:rPr>
+        <w:t>their</w:t>
+      </w:r>
+      <w:r>
+        <w:rPr>
+          <w:sz w:val="22"/>
+          <w:szCs w:val="22"/>
+        </w:rPr>
+        <w:t xml:space="preserve"> influence is low so we continued our analysis with the</w:t>
+      </w:r>
+      <w:r>
+        <w:rPr>
+          <w:sz w:val="22"/>
+          <w:szCs w:val="22"/>
+        </w:rPr>
+        <w:t>m</w:t>
+      </w:r>
+      <w:r>
+        <w:rPr>
+          <w:sz w:val="22"/>
+          <w:szCs w:val="22"/>
+        </w:rPr>
+        <w:t xml:space="preserve"> included.</w:t>
       </w:r>
     </w:p>
     <w:p>
@@ -2704,7 +3045,28 @@
           <w:sz w:val="22"/>
           <w:szCs w:val="22"/>
         </w:rPr>
-        <w:t xml:space="preserve">Since we are dealing with high-dimensional data set, we have used the shrinkage model Lasso to obtain the model with the least effect of </w:t>
+        <w:t>Because</w:t>
+      </w:r>
+      <w:r>
+        <w:rPr>
+          <w:sz w:val="22"/>
+          <w:szCs w:val="22"/>
+        </w:rPr>
+        <w:t xml:space="preserve"> we are dealing with high-dimensional data set</w:t>
+      </w:r>
+      <w:r>
+        <w:rPr>
+          <w:sz w:val="22"/>
+          <w:szCs w:val="22"/>
+        </w:rPr>
+        <w:t>,</w:t>
+      </w:r>
+      <w:r>
+        <w:rPr>
+          <w:sz w:val="22"/>
+          <w:szCs w:val="22"/>
+        </w:rPr>
+        <w:t xml:space="preserve"> we have used the shrinkage model Lasso to obtain the model with the least effect of </w:t>
       </w:r>
       <w:proofErr w:type="gramStart"/>
       <w:r>
@@ -2722,37 +3084,33 @@
         </w:rPr>
         <w:t xml:space="preserve"> variance and </w:t>
       </w:r>
-      <w:proofErr w:type="spellStart"/>
-      <w:r>
-        <w:rPr>
-          <w:sz w:val="22"/>
-          <w:szCs w:val="22"/>
-        </w:rPr>
-        <w:t>colinearity</w:t>
-      </w:r>
-      <w:proofErr w:type="spellEnd"/>
-      <w:r>
-        <w:rPr>
-          <w:sz w:val="22"/>
-          <w:szCs w:val="22"/>
-        </w:rPr>
-        <w:t xml:space="preserve">. Lasso penalizes the model coefficient estimates, using Lambda tuning parameter, to reduce their </w:t>
-      </w:r>
-      <w:proofErr w:type="gramStart"/>
-      <w:r>
-        <w:rPr>
-          <w:sz w:val="22"/>
-          <w:szCs w:val="22"/>
-        </w:rPr>
-        <w:t>variance which result</w:t>
-      </w:r>
-      <w:proofErr w:type="gramEnd"/>
-      <w:r>
-        <w:rPr>
-          <w:sz w:val="22"/>
-          <w:szCs w:val="22"/>
-        </w:rPr>
-        <w:t xml:space="preserve"> in a better model fitting.</w:t>
+      <w:r>
+        <w:rPr>
+          <w:sz w:val="22"/>
+          <w:szCs w:val="22"/>
+        </w:rPr>
+        <w:t>collinearity</w:t>
+      </w:r>
+      <w:r>
+        <w:rPr>
+          <w:sz w:val="22"/>
+          <w:szCs w:val="22"/>
+        </w:rPr>
+        <w:t>. Lasso penalizes the model coefficient estimates using Lambda tuning parameter to reduce their variance which result</w:t>
+      </w:r>
+      <w:r>
+        <w:rPr>
+          <w:sz w:val="22"/>
+          <w:szCs w:val="22"/>
+        </w:rPr>
+        <w:t>s</w:t>
+      </w:r>
+      <w:r>
+        <w:rPr>
+          <w:sz w:val="22"/>
+          <w:szCs w:val="22"/>
+        </w:rPr>
+        <w:t xml:space="preserve"> in better model fitting.</w:t>
       </w:r>
       <w:r>
         <w:rPr>
@@ -3484,6 +3842,21 @@
     </w:p>
     <w:p>
       <w:pPr>
+        <w:rPr>
+          <w:sz w:val="22"/>
+          <w:szCs w:val="22"/>
+        </w:rPr>
+      </w:pPr>
+      <w:r>
+        <w:rPr>
+          <w:sz w:val="22"/>
+          <w:szCs w:val="22"/>
+        </w:rPr>
+        <w:br w:type="page"/>
+      </w:r>
+    </w:p>
+    <w:p>
+      <w:pPr>
         <w:pStyle w:val="NoSpacing"/>
         <w:jc w:val="both"/>
         <w:rPr>
@@ -3548,7 +3921,6 @@
           <w:sz w:val="22"/>
           <w:szCs w:val="22"/>
         </w:rPr>
-        <w:lastRenderedPageBreak/>
         <w:drawing>
           <wp:inline distT="0" distB="0" distL="0" distR="0" wp14:anchorId="32EC28B4" wp14:editId="5EDBE0E6">
             <wp:extent cx="2989152" cy="1971924"/>
@@ -3647,6 +4019,7 @@
           <w:sz w:val="22"/>
           <w:szCs w:val="22"/>
         </w:rPr>
+        <w:lastRenderedPageBreak/>
         <w:t>On this model</w:t>
       </w:r>
       <w:r>
@@ -3668,15 +4041,7 @@
           <w:sz w:val="22"/>
           <w:szCs w:val="22"/>
         </w:rPr>
-        <w:t xml:space="preserve">, which </w:t>
-      </w:r>
-      <w:r>
-        <w:rPr>
-          <w:sz w:val="22"/>
-          <w:szCs w:val="22"/>
-        </w:rPr>
-        <w:lastRenderedPageBreak/>
-        <w:t>indicates that there is no multicollinearity.</w:t>
+        <w:t>, which indicates that there is no multicollinearity.</w:t>
       </w:r>
       <w:r>
         <w:rPr>
@@ -4830,7 +5195,15 @@
           <w:sz w:val="22"/>
           <w:szCs w:val="22"/>
         </w:rPr>
-        <w:t xml:space="preserve">have been converted back from the log form and </w:t>
+        <w:t xml:space="preserve">have been converted back </w:t>
+      </w:r>
+      <w:r>
+        <w:rPr>
+          <w:sz w:val="22"/>
+          <w:szCs w:val="22"/>
+        </w:rPr>
+        <w:lastRenderedPageBreak/>
+        <w:t xml:space="preserve">from the log form and </w:t>
       </w:r>
       <w:r>
         <w:rPr>
@@ -4881,15 +5254,7 @@
           <w:sz w:val="22"/>
           <w:szCs w:val="22"/>
         </w:rPr>
-        <w:t xml:space="preserve"> is associated </w:t>
-      </w:r>
-      <w:r>
-        <w:rPr>
-          <w:sz w:val="22"/>
-          <w:szCs w:val="22"/>
-        </w:rPr>
-        <w:lastRenderedPageBreak/>
-        <w:t>with a multiplicative</w:t>
+        <w:t xml:space="preserve"> is associated with a multiplicative</w:t>
       </w:r>
       <w:r>
         <w:rPr>
@@ -5561,7 +5926,21 @@
           <w:sz w:val="22"/>
           <w:szCs w:val="22"/>
         </w:rPr>
-        <w:t xml:space="preserve"> models</w:t>
+        <w:t xml:space="preserve"> model</w:t>
+      </w:r>
+      <w:r>
+        <w:rPr>
+          <w:sz w:val="22"/>
+          <w:szCs w:val="22"/>
+        </w:rPr>
+        <w:t>’</w:t>
+      </w:r>
+      <w:r>
+        <w:rPr>
+          <w:sz w:val="22"/>
+          <w:szCs w:val="22"/>
+        </w:rPr>
+        <w:t>s</w:t>
       </w:r>
       <w:r>
         <w:rPr>
@@ -5637,8 +6016,6 @@
           <w:szCs w:val="22"/>
         </w:rPr>
       </w:pPr>
-      <w:bookmarkStart w:id="0" w:name="_GoBack"/>
-      <w:bookmarkEnd w:id="0"/>
     </w:p>
     <w:p>
       <w:pPr>
@@ -5989,6 +6366,7 @@
     <w:p>
       <w:pPr>
         <w:ind w:firstLine="360"/>
+        <w:jc w:val="both"/>
         <w:rPr>
           <w:sz w:val="22"/>
           <w:szCs w:val="22"/>
@@ -6119,23 +6497,21 @@
           <w:sz w:val="22"/>
           <w:szCs w:val="22"/>
         </w:rPr>
-        <w:t xml:space="preserve">the model is </w:t>
-      </w:r>
-      <w:proofErr w:type="spellStart"/>
-      <w:r>
-        <w:rPr>
-          <w:sz w:val="22"/>
-          <w:szCs w:val="22"/>
-        </w:rPr>
-        <w:t>nonadditive</w:t>
-      </w:r>
-      <w:proofErr w:type="spellEnd"/>
-      <w:r>
-        <w:rPr>
-          <w:sz w:val="22"/>
-          <w:szCs w:val="22"/>
-        </w:rPr>
-        <w:t>. Therefore there is likely an</w:t>
+        <w:t>the model is non</w:t>
+      </w:r>
+      <w:r>
+        <w:rPr>
+          <w:sz w:val="22"/>
+          <w:szCs w:val="22"/>
+        </w:rPr>
+        <w:t>-</w:t>
+      </w:r>
+      <w:r>
+        <w:rPr>
+          <w:sz w:val="22"/>
+          <w:szCs w:val="22"/>
+        </w:rPr>
+        <w:t>additive. Therefore there is likely an</w:t>
       </w:r>
       <w:r>
         <w:rPr>
@@ -6441,7 +6817,7 @@
         </w:rPr>
         <w:t>-plot and histogram do not violate the assumption of normally distribution of the residual. Thus</w:t>
       </w:r>
-      <w:bookmarkStart w:id="1" w:name="_Hlk972118"/>
+      <w:bookmarkStart w:id="0" w:name="_Hlk972118"/>
       <w:r>
         <w:rPr>
           <w:sz w:val="22"/>
@@ -6470,7 +6846,7 @@
         </w:rPr>
         <w:t xml:space="preserve"> analysis.</w:t>
       </w:r>
-      <w:bookmarkEnd w:id="1"/>
+      <w:bookmarkEnd w:id="0"/>
     </w:p>
     <w:p>
       <w:pPr>
@@ -6605,21 +6981,7 @@
           <w:sz w:val="22"/>
           <w:szCs w:val="22"/>
         </w:rPr>
-        <w:t xml:space="preserve"> shows there is a</w:t>
-      </w:r>
-      <w:r>
-        <w:rPr>
-          <w:sz w:val="22"/>
-          <w:szCs w:val="22"/>
-        </w:rPr>
-        <w:t xml:space="preserve"> statistically significant</w:t>
-      </w:r>
-      <w:r>
-        <w:rPr>
-          <w:sz w:val="22"/>
-          <w:szCs w:val="22"/>
-        </w:rPr>
-        <w:t xml:space="preserve"> interaction between </w:t>
+        <w:t xml:space="preserve"> shows there is a statistically significant interaction between </w:t>
       </w:r>
       <w:proofErr w:type="spellStart"/>
       <w:r>
@@ -6862,23 +7224,7 @@
           <w:sz w:val="16"/>
           <w:szCs w:val="16"/>
         </w:rPr>
-        <w:t>[CHART 5.b.</w:t>
-      </w:r>
-      <w:r>
-        <w:rPr>
-          <w:b/>
-          <w:sz w:val="16"/>
-          <w:szCs w:val="16"/>
-        </w:rPr>
-        <w:t>5</w:t>
-      </w:r>
-      <w:r>
-        <w:rPr>
-          <w:b/>
-          <w:sz w:val="16"/>
-          <w:szCs w:val="16"/>
-        </w:rPr>
-        <w:t>]</w:t>
+        <w:t>[CHART 5.b.5]</w:t>
       </w:r>
     </w:p>
     <w:p>
@@ -6920,16 +7266,7 @@
         <w:t xml:space="preserve"> </w:t>
       </w:r>
       <w:r>
-        <w:t>adjust</w:t>
-      </w:r>
-      <w:r>
-        <w:t xml:space="preserve"> for</w:t>
-      </w:r>
-      <w:r>
-        <w:t xml:space="preserve"> multiple tests using Tukey’s procedure.</w:t>
-      </w:r>
-      <w:r>
-        <w:t xml:space="preserve"> </w:t>
+        <w:t xml:space="preserve">adjust for multiple tests using Tukey’s procedure. </w:t>
       </w:r>
       <w:r>
         <w:rPr>
@@ -7598,6 +7935,8 @@
           <w:szCs w:val="22"/>
         </w:rPr>
       </w:pPr>
+      <w:bookmarkStart w:id="1" w:name="_GoBack"/>
+      <w:bookmarkEnd w:id="1"/>
     </w:p>
     <w:p>
       <w:pPr>
@@ -9197,7 +9536,7 @@
   <a:extraClrSchemeLst/>
   <a:extLst>
     <a:ext uri="{05A4C25C-085E-4340-85A3-A5531E510DB2}">
-      <thm15:themeFamily xmlns="" xmlns:thm15="http://schemas.microsoft.com/office/thememl/2012/main" name="Office Theme" id="{62F939B6-93AF-4DB8-9C6B-D6C7DFDC589F}" vid="{4A3C46E8-61CC-4603-A589-7422A47A8E4A}"/>
+      <thm15:themeFamily xmlns:thm15="http://schemas.microsoft.com/office/thememl/2012/main" xmlns="" name="Office Theme" id="{62F939B6-93AF-4DB8-9C6B-D6C7DFDC589F}" vid="{4A3C46E8-61CC-4603-A589-7422A47A8E4A}"/>
     </a:ext>
   </a:extLst>
 </a:theme>
@@ -9208,7 +9547,7 @@
 </file>
 
 <file path=customXml/itemProps1.xml><?xml version="1.0" encoding="utf-8"?>
-<ds:datastoreItem xmlns:ds="http://schemas.openxmlformats.org/officeDocument/2006/customXml" ds:itemID="{CF2313CC-9644-4B02-A640-1CFAF5FCB3F9}">
+<ds:datastoreItem xmlns:ds="http://schemas.openxmlformats.org/officeDocument/2006/customXml" ds:itemID="{278104D4-48FB-419A-8E1A-A7184FB0FC20}">
   <ds:schemaRefs>
     <ds:schemaRef ds:uri="http://schemas.openxmlformats.org/officeDocument/2006/bibliography"/>
   </ds:schemaRefs>

</xml_diff>